<commit_message>
added sprint plan to the sprint-backlog document
</commit_message>
<xml_diff>
--- a/bea-documentation/bea-main-doc.docx
+++ b/bea-documentation/bea-main-doc.docx
@@ -36,8 +36,6 @@
                 <w:lang w:val="en-GB"/>
               </w:rPr>
             </w:pPr>
-            <w:bookmarkStart w:id="0" w:name="_GoBack"/>
-            <w:bookmarkEnd w:id="0"/>
             <w:r>
               <w:rPr>
                 <w:lang w:val="en-GB"/>
@@ -229,14 +227,6 @@
           <w:p>
             <w:pPr>
               <w:rPr>
-                <w:b/>
-                <w:lang w:val="en-GB"/>
-              </w:rPr>
-            </w:pPr>
-          </w:p>
-          <w:p>
-            <w:pPr>
-              <w:rPr>
                 <w:i/>
                 <w:sz w:val="24"/>
                 <w:szCs w:val="24"/>
@@ -254,6 +244,49 @@
               </w:rPr>
               <w:t>Advisor: Prof. Dr. Olivier Biberstein</w:t>
             </w:r>
+          </w:p>
+          <w:p>
+            <w:pPr>
+              <w:rPr>
+                <w:i/>
+                <w:sz w:val="24"/>
+                <w:szCs w:val="24"/>
+                <w:u w:val="single"/>
+                <w:lang w:val="en-GB"/>
+              </w:rPr>
+            </w:pPr>
+            <w:r>
+              <w:rPr>
+                <w:i/>
+                <w:sz w:val="24"/>
+                <w:szCs w:val="24"/>
+                <w:u w:val="single"/>
+                <w:lang w:val="en-GB"/>
+              </w:rPr>
+              <w:t>Author: Kristina Shiryagina</w:t>
+            </w:r>
+          </w:p>
+          <w:p>
+            <w:pPr>
+              <w:rPr>
+                <w:i/>
+                <w:sz w:val="24"/>
+                <w:szCs w:val="24"/>
+                <w:u w:val="single"/>
+                <w:lang w:val="en-GB"/>
+              </w:rPr>
+            </w:pPr>
+          </w:p>
+          <w:p>
+            <w:pPr>
+              <w:rPr>
+                <w:i/>
+                <w:sz w:val="24"/>
+                <w:szCs w:val="24"/>
+                <w:u w:val="single"/>
+                <w:lang w:val="en-GB"/>
+              </w:rPr>
+            </w:pPr>
           </w:p>
           <w:p>
             <w:pPr>
@@ -565,14 +598,7 @@
                 <w:noProof/>
                 <w:webHidden/>
               </w:rPr>
-              <w:instrText xml:space="preserve"> PAGE</w:instrText>
-            </w:r>
-            <w:r>
-              <w:rPr>
-                <w:noProof/>
-                <w:webHidden/>
-              </w:rPr>
-              <w:instrText xml:space="preserve">REF _Toc21273130 \h </w:instrText>
+              <w:instrText xml:space="preserve"> PAGEREF _Toc21273130 \h </w:instrText>
             </w:r>
             <w:r>
               <w:rPr>
@@ -754,14 +780,7 @@
                 <w:rStyle w:val="Hyperlink"/>
                 <w:noProof/>
               </w:rPr>
-              <w:t>Stakeholder Desc</w:t>
-            </w:r>
-            <w:r>
-              <w:rPr>
-                <w:rStyle w:val="Hyperlink"/>
-                <w:noProof/>
-              </w:rPr>
-              <w:t>ription</w:t>
+              <w:t>Stakeholder Description</w:t>
             </w:r>
             <w:r>
               <w:rPr>
@@ -1205,14 +1224,7 @@
                 <w:noProof/>
                 <w:webHidden/>
               </w:rPr>
-              <w:instrText xml:space="preserve"> P</w:instrText>
-            </w:r>
-            <w:r>
-              <w:rPr>
-                <w:noProof/>
-                <w:webHidden/>
-              </w:rPr>
-              <w:instrText xml:space="preserve">AGEREF _Toc21273139 \h </w:instrText>
+              <w:instrText xml:space="preserve"> PAGEREF _Toc21273139 \h </w:instrText>
             </w:r>
             <w:r>
               <w:rPr>
@@ -1434,14 +1446,7 @@
                 <w:noProof/>
                 <w:webHidden/>
               </w:rPr>
-              <w:instrText xml:space="preserve"> PAGEREF _T</w:instrText>
-            </w:r>
-            <w:r>
-              <w:rPr>
-                <w:noProof/>
-                <w:webHidden/>
-              </w:rPr>
-              <w:instrText xml:space="preserve">oc21273142 \h </w:instrText>
+              <w:instrText xml:space="preserve"> PAGEREF _Toc21273142 \h </w:instrText>
             </w:r>
             <w:r>
               <w:rPr>
@@ -1578,14 +1583,7 @@
                 <w:noProof/>
                 <w:webHidden/>
               </w:rPr>
-              <w:instrText xml:space="preserve"> PAGEREF _T</w:instrText>
-            </w:r>
-            <w:r>
-              <w:rPr>
-                <w:noProof/>
-                <w:webHidden/>
-              </w:rPr>
-              <w:instrText xml:space="preserve">oc21273144 \h </w:instrText>
+              <w:instrText xml:space="preserve"> PAGEREF _Toc21273144 \h </w:instrText>
             </w:r>
             <w:r>
               <w:rPr>
@@ -1991,14 +1989,7 @@
                 <w:noProof/>
                 <w:webHidden/>
               </w:rPr>
-              <w:instrText xml:space="preserve"> PAGEREF _Toc2</w:instrText>
-            </w:r>
-            <w:r>
-              <w:rPr>
-                <w:noProof/>
-                <w:webHidden/>
-              </w:rPr>
-              <w:instrText xml:space="preserve">1273150 \h </w:instrText>
+              <w:instrText xml:space="preserve"> PAGEREF _Toc21273150 \h </w:instrText>
             </w:r>
             <w:r>
               <w:rPr>
@@ -2113,15 +2104,7 @@
                 <w:noProof/>
                 <w:lang w:val="en-GB"/>
               </w:rPr>
-              <w:t>Ou</w:t>
-            </w:r>
-            <w:r>
-              <w:rPr>
-                <w:rStyle w:val="Hyperlink"/>
-                <w:noProof/>
-                <w:lang w:val="en-GB"/>
-              </w:rPr>
-              <w:t>tlook</w:t>
+              <w:t>Outlook</w:t>
             </w:r>
             <w:r>
               <w:rPr>
@@ -2356,14 +2339,7 @@
                 <w:noProof/>
                 <w:webHidden/>
               </w:rPr>
-              <w:instrText xml:space="preserve"> PAG</w:instrText>
-            </w:r>
-            <w:r>
-              <w:rPr>
-                <w:noProof/>
-                <w:webHidden/>
-              </w:rPr>
-              <w:instrText xml:space="preserve">EREF _Toc21273155 \h </w:instrText>
+              <w:instrText xml:space="preserve"> PAGEREF _Toc21273155 \h </w:instrText>
             </w:r>
             <w:r>
               <w:rPr>
@@ -2472,7 +2448,7 @@
         </w:rPr>
         <w:tab/>
       </w:r>
-      <w:bookmarkStart w:id="1" w:name="_Toc20697871"/>
+      <w:bookmarkStart w:id="0" w:name="_Toc20697871"/>
     </w:p>
     <w:p>
       <w:pPr>
@@ -2481,141 +2457,135 @@
           <w:lang w:val="en-GB"/>
         </w:rPr>
       </w:pPr>
-      <w:bookmarkStart w:id="2" w:name="_Toc21273129"/>
+      <w:bookmarkStart w:id="1" w:name="_Toc21273129"/>
+      <w:bookmarkEnd w:id="0"/>
+      <w:r>
+        <w:rPr>
+          <w:lang w:val="en-GB"/>
+        </w:rPr>
+        <w:t>Vision and scope</w:t>
+      </w:r>
       <w:bookmarkEnd w:id="1"/>
-      <w:r>
-        <w:rPr>
-          <w:lang w:val="en-GB"/>
-        </w:rPr>
-        <w:t>Vision and scope</w:t>
+    </w:p>
+    <w:p>
+      <w:pPr>
+        <w:pStyle w:val="Heading2"/>
+        <w:rPr>
+          <w:lang w:val="en-GB"/>
+        </w:rPr>
+      </w:pPr>
+      <w:bookmarkStart w:id="2" w:name="_Toc21273130"/>
+      <w:r>
+        <w:rPr>
+          <w:lang w:val="en-GB"/>
+        </w:rPr>
+        <w:t>Introduction</w:t>
       </w:r>
       <w:bookmarkEnd w:id="2"/>
     </w:p>
     <w:p>
       <w:pPr>
+        <w:rPr>
+          <w:lang w:val="en-GB"/>
+        </w:rPr>
+      </w:pPr>
+      <w:r>
+        <w:rPr>
+          <w:lang w:val="en-GB"/>
+        </w:rPr>
+        <w:t xml:space="preserve">This </w:t>
+      </w:r>
+      <w:r>
+        <w:rPr>
+          <w:lang w:val="en-GB"/>
+        </w:rPr>
+        <w:t xml:space="preserve">document describes the </w:t>
+      </w:r>
+      <w:r>
+        <w:rPr>
+          <w:lang w:val="en-GB"/>
+        </w:rPr>
+        <w:t>Vision and Scope of</w:t>
+      </w:r>
+      <w:r>
+        <w:rPr>
+          <w:lang w:val="en-GB"/>
+        </w:rPr>
+        <w:t xml:space="preserve"> a new smart and flexible </w:t>
+      </w:r>
+      <w:r>
+        <w:rPr>
+          <w:lang w:val="en-GB"/>
+        </w:rPr>
+        <w:t xml:space="preserve">an </w:t>
+      </w:r>
+      <w:r>
+        <w:rPr>
+          <w:b/>
+          <w:lang w:val="en-GB"/>
+        </w:rPr>
+        <w:t>Online Academy course registration and exam management system</w:t>
+      </w:r>
+      <w:r>
+        <w:rPr>
+          <w:b/>
+          <w:lang w:val="en-GB"/>
+        </w:rPr>
+        <w:t xml:space="preserve"> </w:t>
+      </w:r>
+      <w:r>
+        <w:rPr>
+          <w:lang w:val="en-GB"/>
+        </w:rPr>
+        <w:t>for</w:t>
+      </w:r>
+      <w:r>
+        <w:rPr>
+          <w:b/>
+          <w:lang w:val="en-GB"/>
+        </w:rPr>
+        <w:t xml:space="preserve"> </w:t>
+      </w:r>
+      <w:r>
+        <w:rPr>
+          <w:lang w:val="en-GB"/>
+        </w:rPr>
+        <w:t>Academy of beauty(</w:t>
+      </w:r>
+      <w:r>
+        <w:rPr>
+          <w:lang w:val="en-GB"/>
+        </w:rPr>
+        <w:t xml:space="preserve"> BEA </w:t>
+      </w:r>
+      <w:r>
+        <w:rPr>
+          <w:lang w:val="en-GB"/>
+        </w:rPr>
+        <w:t>)</w:t>
+      </w:r>
+      <w:r>
+        <w:rPr>
+          <w:lang w:val="en-GB"/>
+        </w:rPr>
+        <w:t>. This part of the document will cover the problem and vision statement including project background, list of users, stakeholders, candidate risks, assumptions and constraints, and project scope.</w:t>
+      </w:r>
+    </w:p>
+    <w:p>
+      <w:pPr>
         <w:pStyle w:val="Heading2"/>
         <w:rPr>
           <w:lang w:val="en-GB"/>
         </w:rPr>
       </w:pPr>
-      <w:bookmarkStart w:id="3" w:name="_Toc21273130"/>
-      <w:r>
-        <w:rPr>
-          <w:lang w:val="en-GB"/>
-        </w:rPr>
-        <w:t>Introduction</w:t>
+      <w:bookmarkStart w:id="3" w:name="_Toc21273131"/>
+      <w:r>
+        <w:rPr>
+          <w:lang w:val="en-GB"/>
+        </w:rPr>
+        <w:t>Problem Statement</w:t>
       </w:r>
       <w:bookmarkEnd w:id="3"/>
-    </w:p>
-    <w:p>
-      <w:pPr>
-        <w:rPr>
-          <w:lang w:val="en-GB"/>
-        </w:rPr>
-      </w:pPr>
-      <w:r>
-        <w:rPr>
-          <w:lang w:val="en-GB"/>
-        </w:rPr>
-        <w:t xml:space="preserve">This </w:t>
-      </w:r>
-      <w:r>
-        <w:rPr>
-          <w:lang w:val="en-GB"/>
-        </w:rPr>
-        <w:t xml:space="preserve">document describes the </w:t>
-      </w:r>
-      <w:r>
-        <w:rPr>
-          <w:lang w:val="en-GB"/>
-        </w:rPr>
-        <w:t>Vision and Scope of</w:t>
-      </w:r>
-      <w:r>
-        <w:rPr>
-          <w:lang w:val="en-GB"/>
-        </w:rPr>
-        <w:t xml:space="preserve"> a new smart and flexible </w:t>
-      </w:r>
-      <w:r>
-        <w:rPr>
-          <w:lang w:val="en-GB"/>
-        </w:rPr>
-        <w:t xml:space="preserve">an </w:t>
-      </w:r>
-      <w:r>
-        <w:rPr>
-          <w:b/>
-          <w:lang w:val="en-GB"/>
-        </w:rPr>
-        <w:t>Online Academy course registration and exam management system</w:t>
-      </w:r>
-      <w:r>
-        <w:rPr>
-          <w:b/>
-          <w:lang w:val="en-GB"/>
-        </w:rPr>
-        <w:t xml:space="preserve"> </w:t>
-      </w:r>
-      <w:r>
-        <w:rPr>
-          <w:lang w:val="en-GB"/>
-        </w:rPr>
-        <w:t>for</w:t>
-      </w:r>
-      <w:r>
-        <w:rPr>
-          <w:b/>
-          <w:lang w:val="en-GB"/>
-        </w:rPr>
-        <w:t xml:space="preserve"> </w:t>
-      </w:r>
-      <w:r>
-        <w:rPr>
-          <w:lang w:val="en-GB"/>
-        </w:rPr>
-        <w:t>Academy of beauty(</w:t>
-      </w:r>
-      <w:r>
-        <w:rPr>
-          <w:lang w:val="en-GB"/>
-        </w:rPr>
-        <w:t xml:space="preserve"> BEA </w:t>
-      </w:r>
-      <w:r>
-        <w:rPr>
-          <w:lang w:val="en-GB"/>
-        </w:rPr>
-        <w:t>)</w:t>
-      </w:r>
-      <w:r>
-        <w:rPr>
-          <w:lang w:val="en-GB"/>
-        </w:rPr>
-        <w:t>. This part of the document will cover the problem and vision statement including project background, list of users, stakeholders, candidate risks, assumptions and constraints, and project scope.</w:t>
-      </w:r>
-    </w:p>
-    <w:p>
-      <w:pPr>
-        <w:pStyle w:val="Heading2"/>
-        <w:rPr>
-          <w:lang w:val="en-GB"/>
-        </w:rPr>
-      </w:pPr>
-      <w:bookmarkStart w:id="4" w:name="_Toc21273131"/>
-      <w:r>
-        <w:rPr>
-          <w:lang w:val="en-GB"/>
-        </w:rPr>
-        <w:t>Problem S</w:t>
-      </w:r>
-      <w:r>
-        <w:rPr>
-          <w:lang w:val="en-GB"/>
-        </w:rPr>
-        <w:t>tatement</w:t>
-      </w:r>
-      <w:bookmarkEnd w:id="4"/>
     </w:p>
     <w:p>
       <w:pPr>
@@ -2848,13 +2818,7 @@
         <w:rPr>
           <w:lang w:val="en-US"/>
         </w:rPr>
-        <w:t>proce</w:t>
-      </w:r>
-      <w:r>
-        <w:rPr>
-          <w:lang w:val="en-US"/>
-        </w:rPr>
-        <w:t>ss.</w:t>
+        <w:t>process.</w:t>
       </w:r>
       <w:r>
         <w:rPr>
@@ -2898,13 +2862,7 @@
         <w:rPr>
           <w:lang w:val="en-GB"/>
         </w:rPr>
-        <w:t>. The task is to develop a new participant course registration system. The new system will allow the participants to register for courses. Instructors will be able to access the system to sign up to make an exam as we</w:t>
-      </w:r>
-      <w:r>
-        <w:rPr>
-          <w:lang w:val="en-GB"/>
-        </w:rPr>
-        <w:t>ll as record grades.</w:t>
+        <w:t>. The task is to develop a new participant course registration system. The new system will allow the participants to register for courses. Instructors will be able to access the system to sign up to make an exam as well as record grades.</w:t>
       </w:r>
     </w:p>
     <w:p>
@@ -3009,14 +2967,7 @@
           <w:i/>
           <w:lang w:val="en-GB"/>
         </w:rPr>
-        <w:t xml:space="preserve">Form for Registration: In this module, the participant can apply for the course by giving </w:t>
-      </w:r>
-      <w:r>
-        <w:rPr>
-          <w:i/>
-          <w:lang w:val="en-GB"/>
-        </w:rPr>
-        <w:t xml:space="preserve">the </w:t>
+        <w:t xml:space="preserve">Form for Registration: In this module, the participant can apply for the course by giving the </w:t>
       </w:r>
       <w:r>
         <w:rPr>
@@ -3145,14 +3096,7 @@
           <w:rFonts w:ascii="Times New Roman" w:hAnsi="Times New Roman" w:cs="Times New Roman"/>
           <w:lang w:val="en-GB"/>
         </w:rPr>
-        <w:t>There are 4 modules of</w:t>
-      </w:r>
-      <w:r>
-        <w:rPr>
-          <w:rFonts w:ascii="Times New Roman" w:hAnsi="Times New Roman" w:cs="Times New Roman"/>
-          <w:lang w:val="en-GB"/>
-        </w:rPr>
-        <w:t xml:space="preserve"> this system.</w:t>
+        <w:t>There are 4 modules of this system.</w:t>
       </w:r>
     </w:p>
     <w:p>
@@ -3230,16 +3174,7 @@
           <w:szCs w:val="24"/>
           <w:lang w:val="en-GB"/>
         </w:rPr>
-        <w:t xml:space="preserve">. The user can apply for the exam by giving the details about the </w:t>
-      </w:r>
-      <w:r>
-        <w:rPr>
-          <w:rFonts w:ascii="Times New Roman" w:hAnsi="Times New Roman" w:cs="Times New Roman"/>
-          <w:sz w:val="24"/>
-          <w:szCs w:val="24"/>
-          <w:lang w:val="en-GB"/>
-        </w:rPr>
-        <w:t>candidate and selecting a course for the registration.</w:t>
+        <w:t>. The user can apply for the exam by giving the details about the candidate and selecting a course for the registration.</w:t>
       </w:r>
     </w:p>
     <w:p>
@@ -3317,16 +3252,7 @@
           <w:szCs w:val="24"/>
           <w:lang w:val="en-GB"/>
         </w:rPr>
-        <w:t xml:space="preserve">. In this module, the user can modify the data's like Phone number, address, </w:t>
-      </w:r>
-      <w:r>
-        <w:rPr>
-          <w:rFonts w:ascii="Times New Roman" w:hAnsi="Times New Roman" w:cs="Times New Roman"/>
-          <w:sz w:val="24"/>
-          <w:szCs w:val="24"/>
-          <w:lang w:val="en-GB"/>
-        </w:rPr>
-        <w:t>etc.</w:t>
+        <w:t>. In this module, the user can modify the data's like Phone number, address, etc.</w:t>
       </w:r>
     </w:p>
     <w:p>
@@ -3382,27 +3308,27 @@
           <w:lang w:val="en-GB"/>
         </w:rPr>
       </w:pPr>
-      <w:bookmarkStart w:id="5" w:name="_Toc21273132"/>
+      <w:bookmarkStart w:id="4" w:name="_Toc21273132"/>
       <w:r>
         <w:rPr>
           <w:lang w:val="en-GB"/>
         </w:rPr>
         <w:t>Project background</w:t>
       </w:r>
+      <w:bookmarkEnd w:id="4"/>
+    </w:p>
+    <w:p>
+      <w:pPr>
+        <w:pStyle w:val="Heading2"/>
+      </w:pPr>
+      <w:bookmarkStart w:id="5" w:name="_Toc21273133"/>
+      <w:r>
+        <w:t xml:space="preserve">Stakeholder </w:t>
+      </w:r>
+      <w:r>
+        <w:t>Description</w:t>
+      </w:r>
       <w:bookmarkEnd w:id="5"/>
-    </w:p>
-    <w:p>
-      <w:pPr>
-        <w:pStyle w:val="Heading2"/>
-      </w:pPr>
-      <w:bookmarkStart w:id="6" w:name="_Toc21273133"/>
-      <w:r>
-        <w:t xml:space="preserve">Stakeholder </w:t>
-      </w:r>
-      <w:r>
-        <w:t>Description</w:t>
-      </w:r>
-      <w:bookmarkEnd w:id="6"/>
     </w:p>
     <w:p>
       <w:pPr>
@@ -3446,13 +3372,7 @@
         <w:rPr>
           <w:color w:val="1C1E29"/>
         </w:rPr>
-        <w:t xml:space="preserve">The list of </w:t>
-      </w:r>
-      <w:r>
-        <w:rPr>
-          <w:color w:val="1C1E29"/>
-        </w:rPr>
-        <w:t>stakeholders</w:t>
+        <w:t>The list of stakeholders</w:t>
       </w:r>
     </w:p>
     <w:p>
@@ -3530,13 +3450,7 @@
         <w:rPr>
           <w:color w:val="1C1E29"/>
         </w:rPr>
-        <w:t>Education In</w:t>
-      </w:r>
-      <w:r>
-        <w:rPr>
-          <w:color w:val="1C1E29"/>
-        </w:rPr>
-        <w:t>stitutions </w:t>
+        <w:t>Education Institutions </w:t>
       </w:r>
     </w:p>
     <w:p>
@@ -3607,7 +3521,7 @@
           <w:lang w:val="en-GB"/>
         </w:rPr>
       </w:pPr>
-      <w:bookmarkStart w:id="7" w:name="_Toc21273134"/>
+      <w:bookmarkStart w:id="6" w:name="_Toc21273134"/>
       <w:r>
         <w:rPr>
           <w:lang w:val="en-GB"/>
@@ -3615,7 +3529,45 @@
         <w:lastRenderedPageBreak/>
         <w:t>List of Risks</w:t>
       </w:r>
+      <w:bookmarkEnd w:id="6"/>
+    </w:p>
+    <w:p>
+      <w:pPr>
+        <w:pStyle w:val="Heading3"/>
+        <w:rPr>
+          <w:lang w:val="en-GB"/>
+        </w:rPr>
+      </w:pPr>
+      <w:bookmarkStart w:id="7" w:name="_Toc21273135"/>
+      <w:r>
+        <w:rPr>
+          <w:lang w:val="en-GB"/>
+        </w:rPr>
+        <w:t>Assumptions and Constraints</w:t>
+      </w:r>
       <w:bookmarkEnd w:id="7"/>
+      <w:r>
+        <w:rPr>
+          <w:lang w:val="en-GB"/>
+        </w:rPr>
+        <w:t xml:space="preserve"> </w:t>
+      </w:r>
+    </w:p>
+    <w:p>
+      <w:pPr>
+        <w:pStyle w:val="Heading2"/>
+        <w:rPr>
+          <w:lang w:val="en-GB"/>
+        </w:rPr>
+      </w:pPr>
+      <w:bookmarkStart w:id="8" w:name="_Toc21273136"/>
+      <w:r>
+        <w:rPr>
+          <w:lang w:val="en-GB"/>
+        </w:rPr>
+        <w:t>Vision of Solution</w:t>
+      </w:r>
+      <w:bookmarkEnd w:id="8"/>
     </w:p>
     <w:p>
       <w:pPr>
@@ -3624,116 +3576,134 @@
           <w:lang w:val="en-GB"/>
         </w:rPr>
       </w:pPr>
-      <w:bookmarkStart w:id="8" w:name="_Toc21273135"/>
-      <w:r>
-        <w:rPr>
-          <w:lang w:val="en-GB"/>
-        </w:rPr>
-        <w:t>Assumptio</w:t>
-      </w:r>
-      <w:r>
-        <w:rPr>
-          <w:lang w:val="en-GB"/>
-        </w:rPr>
-        <w:t>ns and Constraints</w:t>
-      </w:r>
-      <w:bookmarkEnd w:id="8"/>
-      <w:r>
-        <w:rPr>
-          <w:lang w:val="en-GB"/>
-        </w:rPr>
-        <w:t xml:space="preserve"> </w:t>
-      </w:r>
-    </w:p>
-    <w:p>
-      <w:pPr>
-        <w:pStyle w:val="Heading2"/>
-        <w:rPr>
-          <w:lang w:val="en-GB"/>
-        </w:rPr>
-      </w:pPr>
-      <w:bookmarkStart w:id="9" w:name="_Toc21273136"/>
-      <w:r>
-        <w:rPr>
-          <w:lang w:val="en-GB"/>
-        </w:rPr>
-        <w:t>Vision of Solution</w:t>
+      <w:bookmarkStart w:id="9" w:name="_Toc21273137"/>
+      <w:r>
+        <w:rPr>
+          <w:lang w:val="en-GB"/>
+        </w:rPr>
+        <w:t>Vision Statement</w:t>
       </w:r>
       <w:bookmarkEnd w:id="9"/>
     </w:p>
     <w:p>
       <w:pPr>
+        <w:rPr>
+          <w:lang w:val="en-GB"/>
+        </w:rPr>
+      </w:pPr>
+      <w:r>
+        <w:rPr>
+          <w:lang w:val="en-GB"/>
+        </w:rPr>
+        <w:t>The main goal is to develop</w:t>
+      </w:r>
+      <w:r>
+        <w:rPr>
+          <w:lang w:val="en-GB"/>
+        </w:rPr>
+        <w:t xml:space="preserve"> a </w:t>
+      </w:r>
+      <w:r>
+        <w:rPr>
+          <w:lang w:val="en-GB"/>
+        </w:rPr>
+        <w:t xml:space="preserve"> new </w:t>
+      </w:r>
+      <w:r>
+        <w:rPr>
+          <w:b/>
+          <w:lang w:val="en-GB"/>
+        </w:rPr>
+        <w:t>Online Academy course registration and exam management system</w:t>
+      </w:r>
+      <w:r>
+        <w:rPr>
+          <w:lang w:val="en-GB"/>
+        </w:rPr>
+        <w:t xml:space="preserve">. The new system will allow participants to register for courses, </w:t>
+      </w:r>
+      <w:r>
+        <w:rPr>
+          <w:lang w:val="en-GB"/>
+        </w:rPr>
+        <w:t>add or drop the registered courses, register for an exam, see the final points.</w:t>
+      </w:r>
+    </w:p>
+    <w:p>
+      <w:pPr>
+        <w:rPr>
+          <w:lang w:val="en-GB"/>
+        </w:rPr>
+      </w:pPr>
+      <w:r>
+        <w:rPr>
+          <w:lang w:val="en-GB"/>
+        </w:rPr>
+        <w:t>The instructor will use the system too.</w:t>
+      </w:r>
+    </w:p>
+    <w:p>
+      <w:pPr>
         <w:pStyle w:val="Heading3"/>
         <w:rPr>
           <w:lang w:val="en-GB"/>
         </w:rPr>
       </w:pPr>
-      <w:bookmarkStart w:id="10" w:name="_Toc21273137"/>
-      <w:r>
-        <w:rPr>
-          <w:lang w:val="en-GB"/>
-        </w:rPr>
-        <w:t>Vision Statement</w:t>
+      <w:bookmarkStart w:id="10" w:name="_Toc21273138"/>
+      <w:r>
+        <w:rPr>
+          <w:lang w:val="en-GB"/>
+        </w:rPr>
+        <w:t>Scope</w:t>
       </w:r>
       <w:bookmarkEnd w:id="10"/>
     </w:p>
     <w:p>
-      <w:pPr>
-        <w:rPr>
-          <w:lang w:val="en-GB"/>
-        </w:rPr>
-      </w:pPr>
-      <w:r>
-        <w:rPr>
-          <w:lang w:val="en-GB"/>
-        </w:rPr>
-        <w:t>The main goal is to develop</w:t>
-      </w:r>
-      <w:r>
-        <w:rPr>
-          <w:lang w:val="en-GB"/>
-        </w:rPr>
-        <w:t xml:space="preserve"> a </w:t>
-      </w:r>
-      <w:r>
-        <w:rPr>
-          <w:lang w:val="en-GB"/>
-        </w:rPr>
-        <w:t xml:space="preserve"> new </w:t>
+      <w:r>
+        <w:rPr>
+          <w:lang w:val="en-GB"/>
+        </w:rPr>
+        <w:t xml:space="preserve">To be noticed on the scope of the system that this system is an </w:t>
       </w:r>
       <w:r>
         <w:rPr>
           <w:b/>
           <w:lang w:val="en-GB"/>
         </w:rPr>
-        <w:t>Online Academy course registration and exam management system</w:t>
-      </w:r>
-      <w:r>
-        <w:rPr>
-          <w:lang w:val="en-GB"/>
-        </w:rPr>
-        <w:t xml:space="preserve">. The new system will allow participants to register for courses, </w:t>
-      </w:r>
-      <w:r>
-        <w:rPr>
-          <w:lang w:val="en-GB"/>
-        </w:rPr>
-        <w:t>add or drop the registered courses, register for an exam, see the final points.</w:t>
-      </w:r>
-    </w:p>
-    <w:p>
-      <w:pPr>
-        <w:rPr>
-          <w:lang w:val="en-GB"/>
-        </w:rPr>
-      </w:pPr>
-      <w:r>
-        <w:rPr>
-          <w:lang w:val="en-GB"/>
-        </w:rPr>
-        <w:t>The instructor will use the system too.</w:t>
-      </w:r>
-    </w:p>
+        <w:t xml:space="preserve">Online Academy course </w:t>
+      </w:r>
+      <w:r>
+        <w:rPr>
+          <w:b/>
+          <w:lang w:val="en-GB"/>
+        </w:rPr>
+        <w:t xml:space="preserve">registration </w:t>
+      </w:r>
+      <w:r>
+        <w:rPr>
+          <w:b/>
+          <w:lang w:val="en-GB"/>
+        </w:rPr>
+        <w:t xml:space="preserve">and </w:t>
+      </w:r>
+      <w:r>
+        <w:rPr>
+          <w:b/>
+          <w:lang w:val="en-GB"/>
+        </w:rPr>
+        <w:t>exam management system.</w:t>
+      </w:r>
+      <w:r>
+        <w:rPr>
+          <w:lang w:val="en-GB"/>
+        </w:rPr>
+        <w:t xml:space="preserve"> It is not an academy</w:t>
+      </w:r>
+      <w:r>
+        <w:t xml:space="preserve"> management system which is much larger the system we try to build. It is only part of the academy management system. We have to pay attention to building applications supporting: Participant will be able to enrol and manage their courses, to make a reservation for a final exam. </w:t>
+      </w:r>
+    </w:p>
+    <w:p/>
     <w:p>
       <w:pPr>
         <w:pStyle w:val="Heading3"/>
@@ -3741,88 +3711,26 @@
           <w:lang w:val="en-GB"/>
         </w:rPr>
       </w:pPr>
-      <w:bookmarkStart w:id="11" w:name="_Toc21273138"/>
-      <w:r>
-        <w:rPr>
-          <w:lang w:val="en-GB"/>
-        </w:rPr>
-        <w:t>Scope</w:t>
+      <w:bookmarkStart w:id="11" w:name="_Toc21273139"/>
+      <w:r>
+        <w:rPr>
+          <w:lang w:val="en-GB"/>
+        </w:rPr>
+        <w:t xml:space="preserve">Summary </w:t>
+      </w:r>
+      <w:r>
+        <w:rPr>
+          <w:lang w:val="en-GB"/>
+        </w:rPr>
+        <w:t>of System</w:t>
+      </w:r>
+      <w:r>
+        <w:rPr>
+          <w:lang w:val="en-GB"/>
+        </w:rPr>
+        <w:t xml:space="preserve"> Feature</w:t>
       </w:r>
       <w:bookmarkEnd w:id="11"/>
-    </w:p>
-    <w:p>
-      <w:r>
-        <w:rPr>
-          <w:lang w:val="en-GB"/>
-        </w:rPr>
-        <w:t xml:space="preserve">To be noticed on the scope of the system that this system is an </w:t>
-      </w:r>
-      <w:r>
-        <w:rPr>
-          <w:b/>
-          <w:lang w:val="en-GB"/>
-        </w:rPr>
-        <w:t xml:space="preserve">Online Academy course </w:t>
-      </w:r>
-      <w:r>
-        <w:rPr>
-          <w:b/>
-          <w:lang w:val="en-GB"/>
-        </w:rPr>
-        <w:t xml:space="preserve">registration </w:t>
-      </w:r>
-      <w:r>
-        <w:rPr>
-          <w:b/>
-          <w:lang w:val="en-GB"/>
-        </w:rPr>
-        <w:t xml:space="preserve">and </w:t>
-      </w:r>
-      <w:r>
-        <w:rPr>
-          <w:b/>
-          <w:lang w:val="en-GB"/>
-        </w:rPr>
-        <w:t>exam management system.</w:t>
-      </w:r>
-      <w:r>
-        <w:rPr>
-          <w:lang w:val="en-GB"/>
-        </w:rPr>
-        <w:t xml:space="preserve"> It is not an academy</w:t>
-      </w:r>
-      <w:r>
-        <w:t xml:space="preserve"> management system which is much larger the system we try to build. It is only part of the academy management system. We have to pay attention to building applications supporting: Participant will be able to enrol and manage their courses, to make a reservation for a final exam. </w:t>
-      </w:r>
-    </w:p>
-    <w:p/>
-    <w:p>
-      <w:pPr>
-        <w:pStyle w:val="Heading3"/>
-        <w:rPr>
-          <w:lang w:val="en-GB"/>
-        </w:rPr>
-      </w:pPr>
-      <w:bookmarkStart w:id="12" w:name="_Toc21273139"/>
-      <w:r>
-        <w:rPr>
-          <w:lang w:val="en-GB"/>
-        </w:rPr>
-        <w:t xml:space="preserve">Summary </w:t>
-      </w:r>
-      <w:r>
-        <w:rPr>
-          <w:lang w:val="en-GB"/>
-        </w:rPr>
-        <w:t>of System</w:t>
-      </w:r>
-      <w:r>
-        <w:rPr>
-          <w:lang w:val="en-GB"/>
-        </w:rPr>
-        <w:t xml:space="preserve"> Feature</w:t>
-      </w:r>
-      <w:bookmarkEnd w:id="12"/>
     </w:p>
     <w:p>
       <w:pPr>
@@ -3965,13 +3873,7 @@
         <w:rPr>
           <w:lang w:val="en-GB"/>
         </w:rPr>
-        <w:t xml:space="preserve">An </w:t>
-      </w:r>
-      <w:r>
-        <w:rPr>
-          <w:lang w:val="en-GB"/>
-        </w:rPr>
-        <w:t>administrator can manage a course’s information.</w:t>
+        <w:t>An administrator can manage a course’s information.</w:t>
       </w:r>
     </w:p>
     <w:p>
@@ -4006,14 +3908,14 @@
           <w:lang w:val="en-GB"/>
         </w:rPr>
       </w:pPr>
-      <w:bookmarkStart w:id="13" w:name="_Toc21273140"/>
+      <w:bookmarkStart w:id="12" w:name="_Toc21273140"/>
       <w:r>
         <w:rPr>
           <w:lang w:val="en-GB"/>
         </w:rPr>
         <w:t>List of features will not be developed</w:t>
       </w:r>
-      <w:bookmarkEnd w:id="13"/>
+      <w:bookmarkEnd w:id="12"/>
     </w:p>
     <w:p>
       <w:pPr>
@@ -4068,20 +3970,14 @@
         <w:rPr>
           <w:lang w:val="en-GB"/>
         </w:rPr>
-        <w:t>Et ut aut isti repuditis qui ium nonsecturia quis incientiae laborem elliquis et quatur, sitiur</w:t>
-      </w:r>
-      <w:r>
-        <w:rPr>
-          <w:lang w:val="en-GB"/>
-        </w:rPr>
-        <w:t xml:space="preserve"> aut od moluptatur aut ea conseque peri sim erro essequisit remporia dem et landi dest, cone poris quunt volecab ipidero quatur ad quibusamus.</w:t>
+        <w:t>Et ut aut isti repuditis qui ium nonsecturia quis incientiae laborem elliquis et quatur, sitiur aut od moluptatur aut ea conseque peri sim erro essequisit remporia dem et landi dest, cone poris quunt volecab ipidero quatur ad quibusamus.</w:t>
       </w:r>
     </w:p>
     <w:p>
       <w:pPr>
         <w:pStyle w:val="Heading1"/>
       </w:pPr>
-      <w:bookmarkStart w:id="14" w:name="_Toc20697872"/>
+      <w:bookmarkStart w:id="13" w:name="_Toc20697872"/>
     </w:p>
     <w:p>
       <w:pPr>
@@ -4141,7 +4037,7 @@
           <w:lang w:val="en-GB"/>
         </w:rPr>
       </w:pPr>
-      <w:bookmarkStart w:id="15" w:name="_Toc21273141"/>
+      <w:bookmarkStart w:id="14" w:name="_Toc21273141"/>
       <w:r>
         <w:t>Analysis</w:t>
       </w:r>
@@ -4151,26 +4047,20 @@
         </w:rPr>
         <w:t xml:space="preserve"> 1</w:t>
       </w:r>
+      <w:bookmarkEnd w:id="13"/>
       <w:bookmarkEnd w:id="14"/>
-      <w:bookmarkEnd w:id="15"/>
-    </w:p>
-    <w:p>
-      <w:pPr>
-        <w:rPr>
-          <w:lang w:val="en-GB"/>
-        </w:rPr>
-      </w:pPr>
-      <w:r>
-        <w:rPr>
-          <w:lang w:val="en-GB"/>
-        </w:rPr>
-        <w:t xml:space="preserve">Et ut aut isti repuditis qui ium nonsecturia quis incientiae laborem elliquis et </w:t>
-      </w:r>
-      <w:r>
-        <w:rPr>
-          <w:lang w:val="en-GB"/>
-        </w:rPr>
-        <w:t>quatur, sitiur aut od moluptatur aut ea conseque peri sim erro essequisit remporia dem et landi dest, cone poris quunt volecab ipidero quatur ad quibusamus.</w:t>
+    </w:p>
+    <w:p>
+      <w:pPr>
+        <w:rPr>
+          <w:lang w:val="en-GB"/>
+        </w:rPr>
+      </w:pPr>
+      <w:r>
+        <w:rPr>
+          <w:lang w:val="en-GB"/>
+        </w:rPr>
+        <w:t>Et ut aut isti repuditis qui ium nonsecturia quis incientiae laborem elliquis et quatur, sitiur aut od moluptatur aut ea conseque peri sim erro essequisit remporia dem et landi dest, cone poris quunt volecab ipidero quatur ad quibusamus.</w:t>
       </w:r>
     </w:p>
     <w:p>
@@ -4219,7 +4109,7 @@
       <w:pPr>
         <w:pStyle w:val="Heading2"/>
       </w:pPr>
-      <w:bookmarkStart w:id="16" w:name="_Toc21273142"/>
+      <w:bookmarkStart w:id="15" w:name="_Toc21273142"/>
       <w:r>
         <w:lastRenderedPageBreak/>
         <w:t>Domain</w:t>
@@ -4230,7 +4120,7 @@
         </w:rPr>
         <w:t xml:space="preserve"> model</w:t>
       </w:r>
-      <w:bookmarkEnd w:id="16"/>
+      <w:bookmarkEnd w:id="15"/>
     </w:p>
     <w:p>
       <w:pPr>
@@ -4439,7 +4329,7 @@
           <w:lang w:val="en-GB"/>
         </w:rPr>
       </w:pPr>
-      <w:bookmarkStart w:id="17" w:name="_Toc21273143"/>
+      <w:bookmarkStart w:id="16" w:name="_Toc21273143"/>
       <w:r>
         <w:rPr>
           <w:lang w:val="en-GB"/>
@@ -4453,7 +4343,7 @@
         </w:rPr>
         <w:t>2</w:t>
       </w:r>
-      <w:bookmarkEnd w:id="17"/>
+      <w:bookmarkEnd w:id="16"/>
     </w:p>
     <w:p>
       <w:pPr>
@@ -4478,13 +4368,7 @@
         <w:rPr>
           <w:lang w:val="en-US"/>
         </w:rPr>
-        <w:t xml:space="preserve">As a user, I want to be </w:t>
-      </w:r>
-      <w:r>
-        <w:rPr>
-          <w:lang w:val="en-US"/>
-        </w:rPr>
-        <w:t>able to login into the system with my credential (username, password).</w:t>
+        <w:t>As a user, I want to be able to login into the system with my credential (username, password).</w:t>
       </w:r>
     </w:p>
     <w:p>
@@ -4533,13 +4417,19 @@
         <w:rPr>
           <w:lang w:val="en-US"/>
         </w:rPr>
-        <w:t xml:space="preserve">As a Participant, I </w:t>
+        <w:t xml:space="preserve">As a Participant, I want to choose </w:t>
       </w:r>
       <w:r>
         <w:rPr>
           <w:lang w:val="en-US"/>
         </w:rPr>
-        <w:t>want to choose an online course.</w:t>
+        <w:t>and subscribe to the</w:t>
+      </w:r>
+      <w:r>
+        <w:rPr>
+          <w:lang w:val="en-US"/>
+        </w:rPr>
+        <w:t xml:space="preserve"> course.</w:t>
       </w:r>
     </w:p>
     <w:p>
@@ -4648,57 +4538,11 @@
     <w:p>
       <w:pPr>
         <w:pStyle w:val="ListParagraph"/>
-        <w:numPr>
-          <w:ilvl w:val="0"/>
-          <w:numId w:val="32"/>
-        </w:numPr>
         <w:spacing w:line="360" w:lineRule="auto"/>
         <w:rPr>
           <w:lang w:val="en-US"/>
         </w:rPr>
       </w:pPr>
-      <w:r>
-        <w:rPr>
-          <w:lang w:val="en-US"/>
-        </w:rPr>
-        <w:t xml:space="preserve">As a Participant, I want to subscribe </w:t>
-      </w:r>
-      <w:r>
-        <w:rPr>
-          <w:lang w:val="en-US"/>
-        </w:rPr>
-        <w:t>to the course.</w:t>
-      </w:r>
-    </w:p>
-    <w:p>
-      <w:pPr>
-        <w:pStyle w:val="ListParagraph"/>
-        <w:spacing w:line="360" w:lineRule="auto"/>
-        <w:rPr>
-          <w:lang w:val="en-US"/>
-        </w:rPr>
-      </w:pPr>
-      <w:r>
-        <w:rPr>
-          <w:lang w:val="en-US"/>
-        </w:rPr>
-        <w:t>Success:</w:t>
-      </w:r>
-    </w:p>
-    <w:p>
-      <w:pPr>
-        <w:pStyle w:val="ListParagraph"/>
-        <w:spacing w:line="360" w:lineRule="auto"/>
-        <w:rPr>
-          <w:lang w:val="en-US"/>
-        </w:rPr>
-      </w:pPr>
-      <w:r>
-        <w:rPr>
-          <w:lang w:val="en-US"/>
-        </w:rPr>
-        <w:t>Failure:</w:t>
-      </w:r>
     </w:p>
     <w:p>
       <w:pPr>
@@ -4725,13 +4569,7 @@
         <w:rPr>
           <w:lang w:val="en-US"/>
         </w:rPr>
-        <w:t xml:space="preserve">As a Participant, I want to see the </w:t>
-      </w:r>
-      <w:r>
-        <w:rPr>
-          <w:lang w:val="en-US"/>
-        </w:rPr>
-        <w:t>results of each test I do.</w:t>
+        <w:t>As a Participant, I want to see the marks of the final exam and total.</w:t>
       </w:r>
     </w:p>
     <w:p>
@@ -4763,6 +4601,15 @@
         </w:rPr>
         <w:t>Failure:</w:t>
       </w:r>
+    </w:p>
+    <w:p>
+      <w:pPr>
+        <w:pStyle w:val="ListParagraph"/>
+        <w:spacing w:line="360" w:lineRule="auto"/>
+        <w:rPr>
+          <w:lang w:val="en-US"/>
+        </w:rPr>
+      </w:pPr>
     </w:p>
     <w:p>
       <w:pPr>
@@ -4789,7 +4636,25 @@
         <w:rPr>
           <w:lang w:val="en-US"/>
         </w:rPr>
-        <w:t>As a Participant, I want to see the marks of the final exam and total.</w:t>
+        <w:t xml:space="preserve">As a Participant, I want to </w:t>
+      </w:r>
+      <w:r>
+        <w:rPr>
+          <w:lang w:val="en-US"/>
+        </w:rPr>
+        <w:t xml:space="preserve">select </w:t>
+      </w:r>
+      <w:r>
+        <w:rPr>
+          <w:lang w:val="en-US"/>
+        </w:rPr>
+        <w:t>an exam</w:t>
+      </w:r>
+      <w:r>
+        <w:rPr>
+          <w:lang w:val="en-US"/>
+        </w:rPr>
+        <w:t xml:space="preserve"> (there are different data on an exam). </w:t>
       </w:r>
     </w:p>
     <w:p>
@@ -4806,6 +4671,12 @@
         </w:rPr>
         <w:t>Success:</w:t>
       </w:r>
+      <w:r>
+        <w:rPr>
+          <w:lang w:val="en-US"/>
+        </w:rPr>
+        <w:t xml:space="preserve"> A participant has selected exam, the database is changed.</w:t>
+      </w:r>
     </w:p>
     <w:p>
       <w:pPr>
@@ -4821,15 +4692,12 @@
         </w:rPr>
         <w:t>Failure:</w:t>
       </w:r>
-    </w:p>
-    <w:p>
-      <w:pPr>
-        <w:pStyle w:val="ListParagraph"/>
-        <w:spacing w:line="360" w:lineRule="auto"/>
+      <w:r>
         <w:rPr>
           <w:lang w:val="en-US"/>
         </w:rPr>
-      </w:pPr>
+        <w:t xml:space="preserve"> An error message is displayed “This date is already reserved, please take another date for your final exam".</w:t>
+      </w:r>
     </w:p>
     <w:p>
       <w:pPr>
@@ -4856,25 +4724,7 @@
         <w:rPr>
           <w:lang w:val="en-US"/>
         </w:rPr>
-        <w:t xml:space="preserve">As a Participant, I want to </w:t>
-      </w:r>
-      <w:r>
-        <w:rPr>
-          <w:lang w:val="en-US"/>
-        </w:rPr>
-        <w:t xml:space="preserve">select </w:t>
-      </w:r>
-      <w:r>
-        <w:rPr>
-          <w:lang w:val="en-US"/>
-        </w:rPr>
-        <w:t>an exam</w:t>
-      </w:r>
-      <w:r>
-        <w:rPr>
-          <w:lang w:val="en-US"/>
-        </w:rPr>
-        <w:t xml:space="preserve"> (there are different data on an exam). </w:t>
+        <w:t>As a Participant, I want to be able to cancel the exam registration.</w:t>
       </w:r>
     </w:p>
     <w:p>
@@ -4889,13 +4739,7 @@
         <w:rPr>
           <w:lang w:val="en-US"/>
         </w:rPr>
-        <w:t>Success:</w:t>
-      </w:r>
-      <w:r>
-        <w:rPr>
-          <w:lang w:val="en-US"/>
-        </w:rPr>
-        <w:t xml:space="preserve"> A participant has selected exam, the database is changed.</w:t>
+        <w:t>Success: A message “You have successfully deleted your exam registration”</w:t>
       </w:r>
     </w:p>
     <w:p>
@@ -4910,13 +4754,7 @@
         <w:rPr>
           <w:lang w:val="en-US"/>
         </w:rPr>
-        <w:t>Failure:</w:t>
-      </w:r>
-      <w:r>
-        <w:rPr>
-          <w:lang w:val="en-US"/>
-        </w:rPr>
-        <w:t xml:space="preserve"> An error message is displayed “This date is already reserved, please take another date for your final exam".</w:t>
+        <w:t>Failure: An error message "The period of availability of deleting registration is expired, please take a contact to the administration".</w:t>
       </w:r>
     </w:p>
     <w:p>
@@ -4944,13 +4782,19 @@
         <w:rPr>
           <w:lang w:val="en-US"/>
         </w:rPr>
-        <w:t>As a Participant, I want to b</w:t>
+        <w:t xml:space="preserve">As a Participant, I want to </w:t>
       </w:r>
       <w:r>
         <w:rPr>
           <w:lang w:val="en-US"/>
         </w:rPr>
-        <w:t>e able to cancel the exam registration.</w:t>
+        <w:t>see</w:t>
+      </w:r>
+      <w:r>
+        <w:rPr>
+          <w:lang w:val="en-US"/>
+        </w:rPr>
+        <w:t xml:space="preserve"> my page with my personal information and my result and the courses I've done. </w:t>
       </w:r>
     </w:p>
     <w:p>
@@ -4965,7 +4809,7 @@
         <w:rPr>
           <w:lang w:val="en-US"/>
         </w:rPr>
-        <w:t>Success: A message “You have successfully deleted your exam registration”</w:t>
+        <w:t>Success: The participant can see his page with all the information it has.</w:t>
       </w:r>
     </w:p>
     <w:p>
@@ -4980,18 +4824,26 @@
         <w:rPr>
           <w:lang w:val="en-US"/>
         </w:rPr>
-        <w:lastRenderedPageBreak/>
-        <w:t>Failure: An error message "The period of availability of deleting registration is expired, please take a contact to the administration".</w:t>
-      </w:r>
-    </w:p>
-    <w:p>
-      <w:pPr>
-        <w:pStyle w:val="ListParagraph"/>
-        <w:spacing w:line="360" w:lineRule="auto"/>
+        <w:t xml:space="preserve">Failure: </w:t>
+      </w:r>
+      <w:r>
         <w:rPr>
           <w:lang w:val="en-US"/>
         </w:rPr>
-      </w:pPr>
+        <w:t>We are sorry, t</w:t>
+      </w:r>
+      <w:r>
+        <w:rPr>
+          <w:lang w:val="en-US"/>
+        </w:rPr>
+        <w:t xml:space="preserve">his page is on reconstruction, </w:t>
+      </w:r>
+      <w:r>
+        <w:rPr>
+          <w:lang w:val="en-US"/>
+        </w:rPr>
+        <w:t>you can access it after 12 hours.</w:t>
+      </w:r>
     </w:p>
     <w:p>
       <w:pPr>
@@ -5009,25 +4861,8 @@
         <w:rPr>
           <w:lang w:val="en-US"/>
         </w:rPr>
-        <w:t>As a</w:t>
-      </w:r>
-      <w:r>
-        <w:rPr>
-          <w:lang w:val="en-US"/>
-        </w:rPr>
-        <w:t xml:space="preserve"> Participant, I want to </w:t>
-      </w:r>
-      <w:r>
-        <w:rPr>
-          <w:lang w:val="en-US"/>
-        </w:rPr>
-        <w:t>see</w:t>
-      </w:r>
-      <w:r>
-        <w:rPr>
-          <w:lang w:val="en-US"/>
-        </w:rPr>
-        <w:t xml:space="preserve"> my page with my personal information and my result and the courses I've done. </w:t>
+        <w:lastRenderedPageBreak/>
+        <w:t>As a Participant, I want to receive certification.</w:t>
       </w:r>
     </w:p>
     <w:p>
@@ -5042,7 +4877,7 @@
         <w:rPr>
           <w:lang w:val="en-US"/>
         </w:rPr>
-        <w:t>Success: The participant can see his page with all the information it has.</w:t>
+        <w:t>Success: The participant will receive a certification.</w:t>
       </w:r>
     </w:p>
     <w:p>
@@ -5058,24 +4893,6 @@
           <w:lang w:val="en-US"/>
         </w:rPr>
         <w:t xml:space="preserve">Failure: </w:t>
-      </w:r>
-      <w:r>
-        <w:rPr>
-          <w:lang w:val="en-US"/>
-        </w:rPr>
-        <w:t>We are sorry, t</w:t>
-      </w:r>
-      <w:r>
-        <w:rPr>
-          <w:lang w:val="en-US"/>
-        </w:rPr>
-        <w:t xml:space="preserve">his page is on reconstruction, </w:t>
-      </w:r>
-      <w:r>
-        <w:rPr>
-          <w:lang w:val="en-US"/>
-        </w:rPr>
-        <w:t>you can access it after 12 hours.</w:t>
       </w:r>
     </w:p>
     <w:p>
@@ -5094,7 +4911,57 @@
         <w:rPr>
           <w:lang w:val="en-US"/>
         </w:rPr>
-        <w:t>As a Participant, I want to receive certification.</w:t>
+        <w:t>As a</w:t>
+      </w:r>
+      <w:r>
+        <w:rPr>
+          <w:lang w:val="en-US"/>
+        </w:rPr>
+        <w:t>n</w:t>
+      </w:r>
+      <w:r>
+        <w:rPr>
+          <w:lang w:val="en-US"/>
+        </w:rPr>
+        <w:t xml:space="preserve"> Instructor, I want to </w:t>
+      </w:r>
+      <w:r>
+        <w:rPr>
+          <w:lang w:val="en-US"/>
+        </w:rPr>
+        <w:t xml:space="preserve">see a list of </w:t>
+      </w:r>
+      <w:r>
+        <w:rPr>
+          <w:lang w:val="en-US"/>
+        </w:rPr>
+        <w:t>participants</w:t>
+      </w:r>
+      <w:r>
+        <w:rPr>
+          <w:lang w:val="en-US"/>
+        </w:rPr>
+        <w:t xml:space="preserve"> with courses that they </w:t>
+      </w:r>
+      <w:proofErr w:type="gramStart"/>
+      <w:r>
+        <w:rPr>
+          <w:lang w:val="en-US"/>
+        </w:rPr>
+        <w:t>have to</w:t>
+      </w:r>
+      <w:proofErr w:type="gramEnd"/>
+      <w:r>
+        <w:rPr>
+          <w:lang w:val="en-US"/>
+        </w:rPr>
+        <w:t xml:space="preserve"> choose and the corresponding date of </w:t>
+      </w:r>
+      <w:r>
+        <w:rPr>
+          <w:lang w:val="en-US"/>
+        </w:rPr>
+        <w:t>a final exam.</w:t>
       </w:r>
     </w:p>
     <w:p>
@@ -5109,7 +4976,13 @@
         <w:rPr>
           <w:lang w:val="en-US"/>
         </w:rPr>
-        <w:t>Success: The participant will receive a certification.</w:t>
+        <w:t xml:space="preserve">Success: </w:t>
+      </w:r>
+      <w:r>
+        <w:rPr>
+          <w:lang w:val="en-US"/>
+        </w:rPr>
+        <w:t>An Instructor can see the list with all the data he needs for an exam.</w:t>
       </w:r>
     </w:p>
     <w:p>
@@ -5143,44 +5016,16 @@
         <w:rPr>
           <w:lang w:val="en-US"/>
         </w:rPr>
-        <w:t>As a</w:t>
+        <w:t xml:space="preserve">As a System Administrator, I can change the information on a course </w:t>
       </w:r>
       <w:r>
         <w:rPr>
           <w:lang w:val="en-US"/>
         </w:rPr>
-        <w:t>n</w:t>
-      </w:r>
-      <w:r>
-        <w:rPr>
-          <w:lang w:val="en-US"/>
-        </w:rPr>
-        <w:t xml:space="preserve"> Instructor, I want to </w:t>
-      </w:r>
-      <w:r>
-        <w:rPr>
-          <w:lang w:val="en-US"/>
-        </w:rPr>
-        <w:t xml:space="preserve">see a list of </w:t>
-      </w:r>
-      <w:r>
-        <w:rPr>
-          <w:lang w:val="en-US"/>
-        </w:rPr>
-        <w:t>students</w:t>
-      </w:r>
-      <w:r>
-        <w:rPr>
-          <w:lang w:val="en-US"/>
-        </w:rPr>
-        <w:t xml:space="preserve"> with courses that they have to choose and the corresponding date of </w:t>
-      </w:r>
-      <w:r>
-        <w:rPr>
-          <w:lang w:val="en-US"/>
-        </w:rPr>
-        <w:t>a final exam.</w:t>
-      </w:r>
+        <w:t>.</w:t>
+      </w:r>
+      <w:bookmarkStart w:id="17" w:name="_GoBack"/>
+      <w:bookmarkEnd w:id="17"/>
     </w:p>
     <w:p>
       <w:pPr>
@@ -5194,13 +5039,7 @@
         <w:rPr>
           <w:lang w:val="en-US"/>
         </w:rPr>
-        <w:t xml:space="preserve">Success: </w:t>
-      </w:r>
-      <w:r>
-        <w:rPr>
-          <w:lang w:val="en-US"/>
-        </w:rPr>
-        <w:t>An Instructor can see the list with all the data he needs for an exam.</w:t>
+        <w:t>Success: An Administrator can manage the data of courses, participants, exams.</w:t>
       </w:r>
     </w:p>
     <w:p>
@@ -5216,6 +5055,39 @@
           <w:lang w:val="en-US"/>
         </w:rPr>
         <w:t xml:space="preserve">Failure: </w:t>
+      </w:r>
+    </w:p>
+    <w:p>
+      <w:pPr>
+        <w:pStyle w:val="ListParagraph"/>
+        <w:spacing w:line="360" w:lineRule="auto"/>
+        <w:rPr>
+          <w:lang w:val="en-US"/>
+        </w:rPr>
+      </w:pPr>
+    </w:p>
+    <w:p>
+      <w:pPr>
+        <w:pStyle w:val="ListParagraph"/>
+        <w:spacing w:line="360" w:lineRule="auto"/>
+        <w:rPr>
+          <w:lang w:val="en-US"/>
+        </w:rPr>
+      </w:pPr>
+    </w:p>
+    <w:p>
+      <w:pPr>
+        <w:pStyle w:val="ListParagraph"/>
+        <w:spacing w:line="360" w:lineRule="auto"/>
+        <w:rPr>
+          <w:lang w:val="en-US"/>
+        </w:rPr>
+      </w:pPr>
+      <w:r>
+        <w:rPr>
+          <w:lang w:val="en-US"/>
+        </w:rPr>
+        <w:t>**** future user stories</w:t>
       </w:r>
     </w:p>
     <w:p>
@@ -5234,13 +5106,7 @@
         <w:rPr>
           <w:lang w:val="en-US"/>
         </w:rPr>
-        <w:t>As a System Administrator, I can change the information on a course (Start time, Du</w:t>
-      </w:r>
-      <w:r>
-        <w:rPr>
-          <w:lang w:val="en-US"/>
-        </w:rPr>
-        <w:t>ration, etc.).</w:t>
+        <w:t>As a Participant, I want to see the results of each test I do.</w:t>
       </w:r>
     </w:p>
     <w:p>
@@ -5255,7 +5121,7 @@
         <w:rPr>
           <w:lang w:val="en-US"/>
         </w:rPr>
-        <w:t>Success: An Administrator can manage the data of courses, participants, exams.</w:t>
+        <w:t>Success:</w:t>
       </w:r>
     </w:p>
     <w:p>
@@ -5270,8 +5136,17 @@
         <w:rPr>
           <w:lang w:val="en-US"/>
         </w:rPr>
-        <w:t xml:space="preserve">Failure: </w:t>
-      </w:r>
+        <w:t>Failure:</w:t>
+      </w:r>
+    </w:p>
+    <w:p>
+      <w:pPr>
+        <w:pStyle w:val="ListParagraph"/>
+        <w:spacing w:line="360" w:lineRule="auto"/>
+        <w:rPr>
+          <w:lang w:val="en-US"/>
+        </w:rPr>
+      </w:pPr>
     </w:p>
     <w:p/>
     <w:p>
@@ -5559,13 +5434,7 @@
         <w:rPr>
           <w:lang w:val="en-GB"/>
         </w:rPr>
-        <w:t xml:space="preserve">Et ut aut isti repuditis qui ium nonsecturia quis </w:t>
-      </w:r>
-      <w:r>
-        <w:rPr>
-          <w:lang w:val="en-GB"/>
-        </w:rPr>
-        <w:t>incientiae laborem elliquis et quatur, sitiur aut od moluptatur aut ea conseque peri sim erro essequisit remporia dem et landi dest, cone poris quunt volecab ipidero quatur ad quibusamus.</w:t>
+        <w:t>Et ut aut isti repuditis qui ium nonsecturia quis incientiae laborem elliquis et quatur, sitiur aut od moluptatur aut ea conseque peri sim erro essequisit remporia dem et landi dest, cone poris quunt volecab ipidero quatur ad quibusamus.</w:t>
       </w:r>
     </w:p>
     <w:p>
@@ -5726,19 +5595,7 @@
         <w:rPr>
           <w:lang w:val="en-GB"/>
         </w:rPr>
-        <w:t>Et ut</w:t>
-      </w:r>
-      <w:r>
-        <w:rPr>
-          <w:lang w:val="en-GB"/>
-        </w:rPr>
-        <w:t xml:space="preserve"> aut isti repuditis qui ium nonsecturia quis incientiae laborem elliquis et quatur, sitiur aut od moluptatur aut ea conseque peri sim erro essequisit remporia dem et landi dest, cone poris quunt volecab ipidero quatur ad quibusamus, et exerionem eostis per</w:t>
-      </w:r>
-      <w:r>
-        <w:rPr>
-          <w:lang w:val="en-GB"/>
-        </w:rPr>
-        <w:t xml:space="preserve">or sedipis aut int la peris eatibusam is aut autem imporum soluptatium coritas perepratem doluptas sitatur atium, ilitat velenihictem eaquas molor serit doloratiis abo. </w:t>
+        <w:t xml:space="preserve">Et ut aut isti repuditis qui ium nonsecturia quis incientiae laborem elliquis et quatur, sitiur aut od moluptatur aut ea conseque peri sim erro essequisit remporia dem et landi dest, cone poris quunt volecab ipidero quatur ad quibusamus, et exerionem eostis peror sedipis aut int la peris eatibusam is aut autem imporum soluptatium coritas perepratem doluptas sitatur atium, ilitat velenihictem eaquas molor serit doloratiis abo. </w:t>
       </w:r>
     </w:p>
     <w:p>
@@ -6337,13 +6194,7 @@
         <w:rPr>
           <w:lang w:val="en-GB"/>
         </w:rPr>
-        <w:t>Et ut aut isti repuditis qui ium nonsecturia quis incientiae laborem elliquis et quatur, sitiur aut od moluptatur aut ea conseque peri sim erro essequisit remporia dem</w:t>
-      </w:r>
-      <w:r>
-        <w:rPr>
-          <w:lang w:val="en-GB"/>
-        </w:rPr>
-        <w:t xml:space="preserve"> et landi dest, cone poris quunt volecab ipidero quatur ad quibusamus.</w:t>
+        <w:t>Et ut aut isti repuditis qui ium nonsecturia quis incientiae laborem elliquis et quatur, sitiur aut od moluptatur aut ea conseque peri sim erro essequisit remporia dem et landi dest, cone poris quunt volecab ipidero quatur ad quibusamus.</w:t>
       </w:r>
     </w:p>
     <w:p>
@@ -6512,10 +6363,7 @@
         <w:t>project</w:t>
       </w:r>
       <w:r>
-        <w:t xml:space="preserve"> in an understandable way. The main thing here is to filter out the essential</w:t>
-      </w:r>
-      <w:r>
-        <w:t xml:space="preserve"> content from the previous chapters and get to the point in a compact, clear and concise way.</w:t>
+        <w:t xml:space="preserve"> in an understandable way. The main thing here is to filter out the essential content from the previous chapters and get to the point in a compact, clear and concise way.</w:t>
       </w:r>
     </w:p>
     <w:p>
@@ -6608,10 +6456,7 @@
         <w:t>project</w:t>
       </w:r>
       <w:r>
-        <w:t>. Even if your question could not be answered satisfactorily, you should present it honestly. Check what you</w:t>
-      </w:r>
-      <w:r>
-        <w:t xml:space="preserve"> could and could not achieve, what you would do differently in retrospect and which methods have proven to be useful.</w:t>
+        <w:t>. Even if your question could not be answered satisfactorily, you should present it honestly. Check what you could and could not achieve, what you would do differently in retrospect and which methods have proven to be useful.</w:t>
       </w:r>
     </w:p>
     <w:p/>
@@ -6741,13 +6586,7 @@
         <w:rPr>
           <w:lang w:val="en-GB"/>
         </w:rPr>
-        <w:t>Et ut a</w:t>
-      </w:r>
-      <w:r>
-        <w:rPr>
-          <w:lang w:val="en-GB"/>
-        </w:rPr>
-        <w:t>ut isti repuditis qui ium</w:t>
+        <w:t>Et ut aut isti repuditis qui ium</w:t>
       </w:r>
       <w:r>
         <w:rPr>
@@ -6886,14 +6725,7 @@
           <w:i/>
           <w:lang w:val="en-GB"/>
         </w:rPr>
-        <w:t>Author’s name, Author’s first name, book title, publisher, p</w:t>
-      </w:r>
-      <w:r>
-        <w:rPr>
-          <w:i/>
-          <w:lang w:val="en-GB"/>
-        </w:rPr>
-        <w:t>lace, edition, year</w:t>
+        <w:t>Author’s name, Author’s first name, book title, publisher, place, edition, year</w:t>
       </w:r>
       <w:r>
         <w:rPr>
@@ -13558,7 +13390,7 @@
 </file>
 
 <file path=customXml/itemProps1.xml><?xml version="1.0" encoding="utf-8"?>
-<ds:datastoreItem xmlns:ds="http://schemas.openxmlformats.org/officeDocument/2006/customXml" ds:itemID="{68EAA17B-AE21-4C3F-814F-1839D13E5775}">
+<ds:datastoreItem xmlns:ds="http://schemas.openxmlformats.org/officeDocument/2006/customXml" ds:itemID="{6E85D26C-A353-4C13-81E2-B261C0C2EBB4}">
   <ds:schemaRefs>
     <ds:schemaRef ds:uri="http://schemas.openxmlformats.org/officeDocument/2006/bibliography"/>
   </ds:schemaRefs>

</xml_diff>

<commit_message>
added several dependencies to the pom
</commit_message>
<xml_diff>
--- a/bea-documentation/bea-main-doc.docx
+++ b/bea-documentation/bea-main-doc.docx
@@ -2677,25 +2677,11 @@
           <w:lang w:val="en-GB"/>
         </w:rPr>
       </w:pPr>
-      <w:commentRangeStart w:id="4"/>
-      <w:r>
-        <w:rPr>
-          <w:lang w:val="en-GB"/>
-        </w:rPr>
-        <w:t>BEA</w:t>
-      </w:r>
-      <w:commentRangeEnd w:id="4"/>
-      <w:r>
-        <w:rPr>
-          <w:rStyle w:val="CommentReference"/>
-        </w:rPr>
-        <w:commentReference w:id="4"/>
-      </w:r>
-      <w:r>
-        <w:rPr>
-          <w:lang w:val="en-GB"/>
-        </w:rPr>
-        <w:t xml:space="preserve"> is an online academy of beauty. For this academy is needed to develop</w:t>
+      <w:r>
+        <w:rPr>
+          <w:lang w:val="en-GB"/>
+        </w:rPr>
+        <w:t>BEA is an online academy of beauty. For this academy is needed to develop</w:t>
       </w:r>
       <w:r>
         <w:rPr>
@@ -2768,24 +2754,7 @@
           <w:b/>
           <w:lang w:val="en-GB"/>
         </w:rPr>
-        <w:t xml:space="preserve"> </w:t>
-      </w:r>
-      <w:commentRangeStart w:id="5"/>
-      <w:r>
-        <w:rPr>
-          <w:b/>
-          <w:lang w:val="en-GB"/>
-        </w:rPr>
-        <w:t>system</w:t>
-      </w:r>
-      <w:commentRangeEnd w:id="5"/>
-      <w:r>
-        <w:rPr>
-          <w:rStyle w:val="CommentReference"/>
-          <w:rFonts w:eastAsiaTheme="minorEastAsia"/>
-          <w:lang w:val="en-US"/>
-        </w:rPr>
-        <w:commentReference w:id="5"/>
+        <w:t xml:space="preserve"> system</w:t>
       </w:r>
       <w:r>
         <w:rPr>
@@ -3529,27 +3498,27 @@
           <w:lang w:val="en-GB"/>
         </w:rPr>
       </w:pPr>
-      <w:bookmarkStart w:id="6" w:name="_Toc21641358"/>
+      <w:bookmarkStart w:id="4" w:name="_Toc21641358"/>
       <w:r>
         <w:rPr>
           <w:lang w:val="en-GB"/>
         </w:rPr>
         <w:t>Project background</w:t>
       </w:r>
-      <w:bookmarkEnd w:id="6"/>
+      <w:bookmarkEnd w:id="4"/>
     </w:p>
     <w:p>
       <w:pPr>
         <w:pStyle w:val="Heading2"/>
       </w:pPr>
-      <w:bookmarkStart w:id="7" w:name="_Toc21641359"/>
+      <w:bookmarkStart w:id="5" w:name="_Toc21641359"/>
       <w:r>
         <w:t xml:space="preserve">Stakeholder </w:t>
       </w:r>
       <w:r>
         <w:t>Description</w:t>
       </w:r>
-      <w:bookmarkEnd w:id="7"/>
+      <w:bookmarkEnd w:id="5"/>
     </w:p>
     <w:p>
       <w:pPr>
@@ -3750,7 +3719,7 @@
           <w:lang w:val="en-GB"/>
         </w:rPr>
       </w:pPr>
-      <w:bookmarkStart w:id="8" w:name="_Toc21641360"/>
+      <w:bookmarkStart w:id="6" w:name="_Toc21641360"/>
       <w:r>
         <w:rPr>
           <w:lang w:val="en-GB"/>
@@ -3758,6 +3727,44 @@
         <w:lastRenderedPageBreak/>
         <w:t>List of Risks</w:t>
       </w:r>
+      <w:bookmarkEnd w:id="6"/>
+    </w:p>
+    <w:p>
+      <w:pPr>
+        <w:pStyle w:val="Heading3"/>
+        <w:rPr>
+          <w:lang w:val="en-GB"/>
+        </w:rPr>
+      </w:pPr>
+      <w:bookmarkStart w:id="7" w:name="_Toc21641361"/>
+      <w:r>
+        <w:rPr>
+          <w:lang w:val="en-GB"/>
+        </w:rPr>
+        <w:t>Assumptions and Constraints</w:t>
+      </w:r>
+      <w:bookmarkEnd w:id="7"/>
+      <w:r>
+        <w:rPr>
+          <w:lang w:val="en-GB"/>
+        </w:rPr>
+        <w:t xml:space="preserve"> </w:t>
+      </w:r>
+    </w:p>
+    <w:p>
+      <w:pPr>
+        <w:pStyle w:val="Heading2"/>
+        <w:rPr>
+          <w:lang w:val="en-GB"/>
+        </w:rPr>
+      </w:pPr>
+      <w:bookmarkStart w:id="8" w:name="_Toc21641362"/>
+      <w:r>
+        <w:rPr>
+          <w:lang w:val="en-GB"/>
+        </w:rPr>
+        <w:t>Vision of Solution</w:t>
+      </w:r>
       <w:bookmarkEnd w:id="8"/>
     </w:p>
     <w:p>
@@ -3767,229 +3774,191 @@
           <w:lang w:val="en-GB"/>
         </w:rPr>
       </w:pPr>
-      <w:bookmarkStart w:id="9" w:name="_Toc21641361"/>
-      <w:r>
-        <w:rPr>
-          <w:lang w:val="en-GB"/>
-        </w:rPr>
-        <w:t>Assumptions and Constraints</w:t>
+      <w:bookmarkStart w:id="9" w:name="_Toc21641363"/>
+      <w:r>
+        <w:rPr>
+          <w:lang w:val="en-GB"/>
+        </w:rPr>
+        <w:t>Vision Statement</w:t>
       </w:r>
       <w:bookmarkEnd w:id="9"/>
-      <w:r>
-        <w:rPr>
-          <w:lang w:val="en-GB"/>
-        </w:rPr>
-        <w:t xml:space="preserve"> </w:t>
-      </w:r>
-    </w:p>
-    <w:p>
-      <w:pPr>
-        <w:pStyle w:val="Heading2"/>
-        <w:rPr>
-          <w:lang w:val="en-GB"/>
-        </w:rPr>
-      </w:pPr>
-      <w:bookmarkStart w:id="10" w:name="_Toc21641362"/>
-      <w:r>
-        <w:rPr>
-          <w:lang w:val="en-GB"/>
-        </w:rPr>
-        <w:t>Vision of Solution</w:t>
+    </w:p>
+    <w:p>
+      <w:pPr>
+        <w:rPr>
+          <w:lang w:val="en-GB"/>
+        </w:rPr>
+      </w:pPr>
+      <w:r>
+        <w:rPr>
+          <w:lang w:val="en-GB"/>
+        </w:rPr>
+        <w:t>The main goal is to develop</w:t>
+      </w:r>
+      <w:r>
+        <w:rPr>
+          <w:lang w:val="en-GB"/>
+        </w:rPr>
+        <w:t xml:space="preserve"> </w:t>
+      </w:r>
+      <w:proofErr w:type="gramStart"/>
+      <w:r>
+        <w:rPr>
+          <w:lang w:val="en-GB"/>
+        </w:rPr>
+        <w:t xml:space="preserve">a </w:t>
+      </w:r>
+      <w:r>
+        <w:rPr>
+          <w:lang w:val="en-GB"/>
+        </w:rPr>
+        <w:t xml:space="preserve"> new</w:t>
+      </w:r>
+      <w:proofErr w:type="gramEnd"/>
+      <w:r>
+        <w:rPr>
+          <w:lang w:val="en-GB"/>
+        </w:rPr>
+        <w:t xml:space="preserve"> </w:t>
+      </w:r>
+      <w:r>
+        <w:rPr>
+          <w:b/>
+          <w:lang w:val="en-GB"/>
+        </w:rPr>
+        <w:t>Online Academy course registration and exam management system</w:t>
+      </w:r>
+      <w:r>
+        <w:rPr>
+          <w:lang w:val="en-GB"/>
+        </w:rPr>
+        <w:t xml:space="preserve">. The new system will allow participants to register for courses, </w:t>
+      </w:r>
+      <w:r>
+        <w:rPr>
+          <w:lang w:val="en-GB"/>
+        </w:rPr>
+        <w:t>add or drop the registered courses, register for an exam, see the final points.</w:t>
+      </w:r>
+    </w:p>
+    <w:p>
+      <w:pPr>
+        <w:rPr>
+          <w:lang w:val="en-GB"/>
+        </w:rPr>
+      </w:pPr>
+      <w:r>
+        <w:rPr>
+          <w:lang w:val="en-GB"/>
+        </w:rPr>
+        <w:t>The instructor will use the system too.</w:t>
+      </w:r>
+    </w:p>
+    <w:p>
+      <w:pPr>
+        <w:pStyle w:val="Heading3"/>
+        <w:rPr>
+          <w:lang w:val="en-GB"/>
+        </w:rPr>
+      </w:pPr>
+      <w:bookmarkStart w:id="10" w:name="_Toc21641364"/>
+      <w:r>
+        <w:rPr>
+          <w:lang w:val="en-GB"/>
+        </w:rPr>
+        <w:t>Scope</w:t>
       </w:r>
       <w:bookmarkEnd w:id="10"/>
     </w:p>
     <w:p>
+      <w:r>
+        <w:rPr>
+          <w:lang w:val="en-GB"/>
+        </w:rPr>
+        <w:t xml:space="preserve">To be noticed on the scope of the system that this system is an </w:t>
+      </w:r>
+      <w:r>
+        <w:rPr>
+          <w:b/>
+          <w:lang w:val="en-GB"/>
+        </w:rPr>
+        <w:t xml:space="preserve">Online Academy course </w:t>
+      </w:r>
+      <w:r>
+        <w:rPr>
+          <w:b/>
+          <w:lang w:val="en-GB"/>
+        </w:rPr>
+        <w:t xml:space="preserve">registration </w:t>
+      </w:r>
+      <w:r>
+        <w:rPr>
+          <w:b/>
+          <w:lang w:val="en-GB"/>
+        </w:rPr>
+        <w:t xml:space="preserve">and </w:t>
+      </w:r>
+      <w:r>
+        <w:rPr>
+          <w:b/>
+          <w:lang w:val="en-GB"/>
+        </w:rPr>
+        <w:t>exam management system.</w:t>
+      </w:r>
+      <w:r>
+        <w:rPr>
+          <w:lang w:val="en-GB"/>
+        </w:rPr>
+        <w:t xml:space="preserve"> It is not an academy</w:t>
+      </w:r>
+      <w:r>
+        <w:t xml:space="preserve"> management system which is much larger the system we try to build. It is only part of the academy management system. We </w:t>
+      </w:r>
+      <w:proofErr w:type="gramStart"/>
+      <w:r>
+        <w:t>have to</w:t>
+      </w:r>
+      <w:proofErr w:type="gramEnd"/>
+      <w:r>
+        <w:t xml:space="preserve"> pay attention to building applications supporting: Participant will be able to </w:t>
+      </w:r>
+      <w:proofErr w:type="spellStart"/>
+      <w:r>
+        <w:t>enrol</w:t>
+      </w:r>
+      <w:proofErr w:type="spellEnd"/>
+      <w:r>
+        <w:t xml:space="preserve"> and manage their courses, to make a reservation for a final exam. </w:t>
+      </w:r>
+    </w:p>
+    <w:p/>
+    <w:p>
       <w:pPr>
         <w:pStyle w:val="Heading3"/>
         <w:rPr>
           <w:lang w:val="en-GB"/>
         </w:rPr>
       </w:pPr>
-      <w:bookmarkStart w:id="11" w:name="_Toc21641363"/>
-      <w:r>
-        <w:rPr>
-          <w:lang w:val="en-GB"/>
-        </w:rPr>
-        <w:t>Vision Statement</w:t>
+      <w:bookmarkStart w:id="11" w:name="_Toc21641365"/>
+      <w:r>
+        <w:rPr>
+          <w:lang w:val="en-GB"/>
+        </w:rPr>
+        <w:t xml:space="preserve">Summary </w:t>
+      </w:r>
+      <w:r>
+        <w:rPr>
+          <w:lang w:val="en-GB"/>
+        </w:rPr>
+        <w:t>of System</w:t>
+      </w:r>
+      <w:r>
+        <w:rPr>
+          <w:lang w:val="en-GB"/>
+        </w:rPr>
+        <w:t xml:space="preserve"> Feature</w:t>
       </w:r>
       <w:bookmarkEnd w:id="11"/>
-    </w:p>
-    <w:p>
-      <w:pPr>
-        <w:rPr>
-          <w:lang w:val="en-GB"/>
-        </w:rPr>
-      </w:pPr>
-      <w:r>
-        <w:rPr>
-          <w:lang w:val="en-GB"/>
-        </w:rPr>
-        <w:t>The main goal is to develop</w:t>
-      </w:r>
-      <w:r>
-        <w:rPr>
-          <w:lang w:val="en-GB"/>
-        </w:rPr>
-        <w:t xml:space="preserve"> </w:t>
-      </w:r>
-      <w:proofErr w:type="gramStart"/>
-      <w:r>
-        <w:rPr>
-          <w:lang w:val="en-GB"/>
-        </w:rPr>
-        <w:t xml:space="preserve">a </w:t>
-      </w:r>
-      <w:r>
-        <w:rPr>
-          <w:lang w:val="en-GB"/>
-        </w:rPr>
-        <w:t xml:space="preserve"> new</w:t>
-      </w:r>
-      <w:proofErr w:type="gramEnd"/>
-      <w:r>
-        <w:rPr>
-          <w:lang w:val="en-GB"/>
-        </w:rPr>
-        <w:t xml:space="preserve"> </w:t>
-      </w:r>
-      <w:r>
-        <w:rPr>
-          <w:b/>
-          <w:lang w:val="en-GB"/>
-        </w:rPr>
-        <w:t>Online Academy course registration and exam management system</w:t>
-      </w:r>
-      <w:r>
-        <w:rPr>
-          <w:lang w:val="en-GB"/>
-        </w:rPr>
-        <w:t xml:space="preserve">. The new system will allow participants to register for courses, </w:t>
-      </w:r>
-      <w:r>
-        <w:rPr>
-          <w:lang w:val="en-GB"/>
-        </w:rPr>
-        <w:t>add or drop the registered courses, register for an exam, see the final points.</w:t>
-      </w:r>
-    </w:p>
-    <w:p>
-      <w:pPr>
-        <w:rPr>
-          <w:lang w:val="en-GB"/>
-        </w:rPr>
-      </w:pPr>
-      <w:r>
-        <w:rPr>
-          <w:lang w:val="en-GB"/>
-        </w:rPr>
-        <w:t>The instructor will use the system too.</w:t>
-      </w:r>
-    </w:p>
-    <w:p>
-      <w:pPr>
-        <w:pStyle w:val="Heading3"/>
-        <w:rPr>
-          <w:lang w:val="en-GB"/>
-        </w:rPr>
-      </w:pPr>
-      <w:bookmarkStart w:id="12" w:name="_Toc21641364"/>
-      <w:r>
-        <w:rPr>
-          <w:lang w:val="en-GB"/>
-        </w:rPr>
-        <w:t>Scope</w:t>
-      </w:r>
-      <w:bookmarkEnd w:id="12"/>
-    </w:p>
-    <w:p>
-      <w:r>
-        <w:rPr>
-          <w:lang w:val="en-GB"/>
-        </w:rPr>
-        <w:t xml:space="preserve">To be noticed on the scope of the system that this system is an </w:t>
-      </w:r>
-      <w:r>
-        <w:rPr>
-          <w:b/>
-          <w:lang w:val="en-GB"/>
-        </w:rPr>
-        <w:t xml:space="preserve">Online Academy course </w:t>
-      </w:r>
-      <w:r>
-        <w:rPr>
-          <w:b/>
-          <w:lang w:val="en-GB"/>
-        </w:rPr>
-        <w:t xml:space="preserve">registration </w:t>
-      </w:r>
-      <w:r>
-        <w:rPr>
-          <w:b/>
-          <w:lang w:val="en-GB"/>
-        </w:rPr>
-        <w:t xml:space="preserve">and </w:t>
-      </w:r>
-      <w:r>
-        <w:rPr>
-          <w:b/>
-          <w:lang w:val="en-GB"/>
-        </w:rPr>
-        <w:t>exam management system.</w:t>
-      </w:r>
-      <w:r>
-        <w:rPr>
-          <w:lang w:val="en-GB"/>
-        </w:rPr>
-        <w:t xml:space="preserve"> It is not an academy</w:t>
-      </w:r>
-      <w:r>
-        <w:t xml:space="preserve"> management system which is much larger the system we try to build. It is only part of the academy management system. We </w:t>
-      </w:r>
-      <w:proofErr w:type="gramStart"/>
-      <w:r>
-        <w:t>have to</w:t>
-      </w:r>
-      <w:proofErr w:type="gramEnd"/>
-      <w:r>
-        <w:t xml:space="preserve"> pay attention to building applications supporting: Participant will be able to </w:t>
-      </w:r>
-      <w:proofErr w:type="spellStart"/>
-      <w:r>
-        <w:t>enrol</w:t>
-      </w:r>
-      <w:proofErr w:type="spellEnd"/>
-      <w:r>
-        <w:t xml:space="preserve"> and manage their courses, to make a reservation for a final exam. </w:t>
-      </w:r>
-    </w:p>
-    <w:p/>
-    <w:p>
-      <w:pPr>
-        <w:pStyle w:val="Heading3"/>
-        <w:rPr>
-          <w:lang w:val="en-GB"/>
-        </w:rPr>
-      </w:pPr>
-      <w:bookmarkStart w:id="13" w:name="_Toc21641365"/>
-      <w:r>
-        <w:rPr>
-          <w:lang w:val="en-GB"/>
-        </w:rPr>
-        <w:t xml:space="preserve">Summary </w:t>
-      </w:r>
-      <w:r>
-        <w:rPr>
-          <w:lang w:val="en-GB"/>
-        </w:rPr>
-        <w:t>of System</w:t>
-      </w:r>
-      <w:r>
-        <w:rPr>
-          <w:lang w:val="en-GB"/>
-        </w:rPr>
-        <w:t xml:space="preserve"> Feature</w:t>
-      </w:r>
-      <w:bookmarkEnd w:id="13"/>
     </w:p>
     <w:p>
       <w:pPr>
@@ -4167,14 +4136,14 @@
           <w:lang w:val="en-GB"/>
         </w:rPr>
       </w:pPr>
-      <w:bookmarkStart w:id="14" w:name="_Toc21641366"/>
+      <w:bookmarkStart w:id="12" w:name="_Toc21641366"/>
       <w:r>
         <w:rPr>
           <w:lang w:val="en-GB"/>
         </w:rPr>
         <w:t>List of features will not be developed</w:t>
       </w:r>
-      <w:bookmarkEnd w:id="14"/>
+      <w:bookmarkEnd w:id="12"/>
     </w:p>
     <w:p>
       <w:pPr>
@@ -4692,7 +4661,7 @@
       <w:pPr>
         <w:pStyle w:val="Heading1"/>
       </w:pPr>
-      <w:bookmarkStart w:id="15" w:name="_Toc20697872"/>
+      <w:bookmarkStart w:id="13" w:name="_Toc20697872"/>
     </w:p>
     <w:p>
       <w:pPr>
@@ -4752,7 +4721,7 @@
           <w:lang w:val="en-GB"/>
         </w:rPr>
       </w:pPr>
-      <w:bookmarkStart w:id="16" w:name="_Toc21641367"/>
+      <w:bookmarkStart w:id="14" w:name="_Toc21641367"/>
       <w:r>
         <w:t>Analysis</w:t>
       </w:r>
@@ -4762,8 +4731,8 @@
         </w:rPr>
         <w:t xml:space="preserve"> 1</w:t>
       </w:r>
-      <w:bookmarkEnd w:id="15"/>
-      <w:bookmarkEnd w:id="16"/>
+      <w:bookmarkEnd w:id="13"/>
+      <w:bookmarkEnd w:id="14"/>
     </w:p>
     <w:p>
       <w:pPr>
@@ -5258,7 +5227,7 @@
       <w:pPr>
         <w:pStyle w:val="Heading2"/>
       </w:pPr>
-      <w:bookmarkStart w:id="17" w:name="_Toc21641368"/>
+      <w:bookmarkStart w:id="15" w:name="_Toc21641368"/>
       <w:r>
         <w:lastRenderedPageBreak/>
         <w:t>Domain</w:t>
@@ -5269,7 +5238,7 @@
         </w:rPr>
         <w:t xml:space="preserve"> model</w:t>
       </w:r>
-      <w:bookmarkEnd w:id="17"/>
+      <w:bookmarkEnd w:id="15"/>
     </w:p>
     <w:p>
       <w:pPr>
@@ -5339,7 +5308,7 @@
                     <pic:cNvPicPr/>
                   </pic:nvPicPr>
                   <pic:blipFill>
-                    <a:blip r:embed="rId14">
+                    <a:blip r:embed="rId11">
                       <a:extLst>
                         <a:ext uri="{28A0092B-C50C-407E-A947-70E740481C1C}">
                           <a14:useLocalDpi xmlns:a14="http://schemas.microsoft.com/office/drawing/2010/main" val="0"/>
@@ -5478,7 +5447,7 @@
           <w:lang w:val="en-GB"/>
         </w:rPr>
       </w:pPr>
-      <w:bookmarkStart w:id="18" w:name="_Toc21641369"/>
+      <w:bookmarkStart w:id="16" w:name="_Toc21641369"/>
       <w:r>
         <w:rPr>
           <w:lang w:val="en-GB"/>
@@ -5486,22 +5455,15 @@
         <w:lastRenderedPageBreak/>
         <w:t xml:space="preserve">User stories </w:t>
       </w:r>
-      <w:commentRangeStart w:id="19"/>
+      <w:bookmarkStart w:id="17" w:name="_GoBack"/>
       <w:r>
         <w:rPr>
           <w:lang w:val="en-GB"/>
         </w:rPr>
         <w:t>2</w:t>
       </w:r>
-      <w:commentRangeEnd w:id="19"/>
-      <w:r>
-        <w:rPr>
-          <w:rStyle w:val="CommentReference"/>
-          <w:rFonts w:asciiTheme="minorHAnsi" w:eastAsiaTheme="minorEastAsia" w:hAnsiTheme="minorHAnsi" w:cstheme="minorBidi"/>
-        </w:rPr>
-        <w:commentReference w:id="19"/>
-      </w:r>
-      <w:bookmarkEnd w:id="18"/>
+      <w:bookmarkEnd w:id="16"/>
+      <w:bookmarkEnd w:id="17"/>
     </w:p>
     <w:p>
       <w:pPr>
@@ -6411,7 +6373,7 @@
           <w:lang w:val="en-GB"/>
         </w:rPr>
       </w:pPr>
-      <w:bookmarkStart w:id="20" w:name="_Toc20697873"/>
+      <w:bookmarkStart w:id="18" w:name="_Toc20697873"/>
     </w:p>
     <w:p>
       <w:pPr>
@@ -6420,7 +6382,7 @@
           <w:lang w:val="en-GB"/>
         </w:rPr>
       </w:pPr>
-      <w:bookmarkStart w:id="21" w:name="_Toc21641370"/>
+      <w:bookmarkStart w:id="19" w:name="_Toc21641370"/>
       <w:r>
         <w:rPr>
           <w:lang w:val="en-GB"/>
@@ -6440,142 +6402,142 @@
         </w:rPr>
         <w:t>1</w:t>
       </w:r>
+      <w:bookmarkEnd w:id="18"/>
+      <w:bookmarkEnd w:id="19"/>
+    </w:p>
+    <w:p>
+      <w:pPr>
+        <w:pStyle w:val="Heading2"/>
+        <w:rPr>
+          <w:lang w:val="en-GB"/>
+        </w:rPr>
+      </w:pPr>
+      <w:bookmarkStart w:id="20" w:name="_Toc21641371"/>
+      <w:r>
+        <w:rPr>
+          <w:lang w:val="en-GB"/>
+        </w:rPr>
+        <w:t xml:space="preserve">Class diagram </w:t>
+      </w:r>
+      <w:r>
+        <w:rPr>
+          <w:lang w:val="en-GB"/>
+        </w:rPr>
+        <w:t>2</w:t>
+      </w:r>
       <w:bookmarkEnd w:id="20"/>
+    </w:p>
+    <w:p>
+      <w:pPr>
+        <w:rPr>
+          <w:lang w:val="en-GB"/>
+        </w:rPr>
+      </w:pPr>
+    </w:p>
+    <w:p>
+      <w:pPr>
+        <w:rPr>
+          <w:lang w:val="en-GB"/>
+        </w:rPr>
+      </w:pPr>
+    </w:p>
+    <w:p>
+      <w:pPr>
+        <w:rPr>
+          <w:lang w:val="en-GB"/>
+        </w:rPr>
+      </w:pPr>
+    </w:p>
+    <w:p>
+      <w:pPr>
+        <w:rPr>
+          <w:lang w:val="en-GB"/>
+        </w:rPr>
+      </w:pPr>
+    </w:p>
+    <w:p>
+      <w:pPr>
+        <w:rPr>
+          <w:lang w:val="en-GB"/>
+        </w:rPr>
+      </w:pPr>
+    </w:p>
+    <w:p>
+      <w:pPr>
+        <w:rPr>
+          <w:lang w:val="en-GB"/>
+        </w:rPr>
+      </w:pPr>
+    </w:p>
+    <w:p>
+      <w:pPr>
+        <w:pStyle w:val="Heading1"/>
+      </w:pPr>
+      <w:bookmarkStart w:id="21" w:name="_Toc20697874"/>
+    </w:p>
+    <w:p>
+      <w:pPr>
+        <w:pStyle w:val="Heading1"/>
+      </w:pPr>
+    </w:p>
+    <w:p>
+      <w:pPr>
+        <w:pStyle w:val="Heading1"/>
+      </w:pPr>
+    </w:p>
+    <w:p>
+      <w:pPr>
+        <w:pStyle w:val="Heading1"/>
+      </w:pPr>
+    </w:p>
+    <w:p>
+      <w:pPr>
+        <w:pStyle w:val="Heading1"/>
+      </w:pPr>
+    </w:p>
+    <w:p>
+      <w:pPr>
+        <w:pStyle w:val="Heading1"/>
+      </w:pPr>
+    </w:p>
+    <w:p>
+      <w:pPr>
+        <w:pStyle w:val="Heading1"/>
+      </w:pPr>
+    </w:p>
+    <w:p>
+      <w:pPr>
+        <w:pStyle w:val="Heading1"/>
+      </w:pPr>
+    </w:p>
+    <w:p>
+      <w:pPr>
+        <w:pStyle w:val="Heading1"/>
+      </w:pPr>
+    </w:p>
+    <w:p>
+      <w:pPr>
+        <w:pStyle w:val="Heading1"/>
+      </w:pPr>
+    </w:p>
+    <w:p>
+      <w:pPr>
+        <w:pStyle w:val="Heading1"/>
+      </w:pPr>
+    </w:p>
+    <w:p>
+      <w:pPr>
+        <w:pStyle w:val="Heading1"/>
+        <w:rPr>
+          <w:lang w:val="en-GB"/>
+        </w:rPr>
+      </w:pPr>
+      <w:bookmarkStart w:id="22" w:name="_Toc21641372"/>
+      <w:r>
+        <w:t>Implementation</w:t>
+      </w:r>
       <w:bookmarkEnd w:id="21"/>
-    </w:p>
-    <w:p>
-      <w:pPr>
-        <w:pStyle w:val="Heading2"/>
-        <w:rPr>
-          <w:lang w:val="en-GB"/>
-        </w:rPr>
-      </w:pPr>
-      <w:bookmarkStart w:id="22" w:name="_Toc21641371"/>
-      <w:r>
-        <w:rPr>
-          <w:lang w:val="en-GB"/>
-        </w:rPr>
-        <w:t xml:space="preserve">Class diagram </w:t>
-      </w:r>
-      <w:r>
-        <w:rPr>
-          <w:lang w:val="en-GB"/>
-        </w:rPr>
-        <w:t>2</w:t>
-      </w:r>
       <w:bookmarkEnd w:id="22"/>
-    </w:p>
-    <w:p>
-      <w:pPr>
-        <w:rPr>
-          <w:lang w:val="en-GB"/>
-        </w:rPr>
-      </w:pPr>
-    </w:p>
-    <w:p>
-      <w:pPr>
-        <w:rPr>
-          <w:lang w:val="en-GB"/>
-        </w:rPr>
-      </w:pPr>
-    </w:p>
-    <w:p>
-      <w:pPr>
-        <w:rPr>
-          <w:lang w:val="en-GB"/>
-        </w:rPr>
-      </w:pPr>
-    </w:p>
-    <w:p>
-      <w:pPr>
-        <w:rPr>
-          <w:lang w:val="en-GB"/>
-        </w:rPr>
-      </w:pPr>
-    </w:p>
-    <w:p>
-      <w:pPr>
-        <w:rPr>
-          <w:lang w:val="en-GB"/>
-        </w:rPr>
-      </w:pPr>
-    </w:p>
-    <w:p>
-      <w:pPr>
-        <w:rPr>
-          <w:lang w:val="en-GB"/>
-        </w:rPr>
-      </w:pPr>
-    </w:p>
-    <w:p>
-      <w:pPr>
-        <w:pStyle w:val="Heading1"/>
-      </w:pPr>
-      <w:bookmarkStart w:id="23" w:name="_Toc20697874"/>
-    </w:p>
-    <w:p>
-      <w:pPr>
-        <w:pStyle w:val="Heading1"/>
-      </w:pPr>
-    </w:p>
-    <w:p>
-      <w:pPr>
-        <w:pStyle w:val="Heading1"/>
-      </w:pPr>
-    </w:p>
-    <w:p>
-      <w:pPr>
-        <w:pStyle w:val="Heading1"/>
-      </w:pPr>
-    </w:p>
-    <w:p>
-      <w:pPr>
-        <w:pStyle w:val="Heading1"/>
-      </w:pPr>
-    </w:p>
-    <w:p>
-      <w:pPr>
-        <w:pStyle w:val="Heading1"/>
-      </w:pPr>
-    </w:p>
-    <w:p>
-      <w:pPr>
-        <w:pStyle w:val="Heading1"/>
-      </w:pPr>
-    </w:p>
-    <w:p>
-      <w:pPr>
-        <w:pStyle w:val="Heading1"/>
-      </w:pPr>
-    </w:p>
-    <w:p>
-      <w:pPr>
-        <w:pStyle w:val="Heading1"/>
-      </w:pPr>
-    </w:p>
-    <w:p>
-      <w:pPr>
-        <w:pStyle w:val="Heading1"/>
-      </w:pPr>
-    </w:p>
-    <w:p>
-      <w:pPr>
-        <w:pStyle w:val="Heading1"/>
-      </w:pPr>
-    </w:p>
-    <w:p>
-      <w:pPr>
-        <w:pStyle w:val="Heading1"/>
-        <w:rPr>
-          <w:lang w:val="en-GB"/>
-        </w:rPr>
-      </w:pPr>
-      <w:bookmarkStart w:id="24" w:name="_Toc21641372"/>
-      <w:r>
-        <w:t>Implementation</w:t>
-      </w:r>
-      <w:bookmarkEnd w:id="23"/>
-      <w:bookmarkEnd w:id="24"/>
     </w:p>
     <w:p>
       <w:pPr>
@@ -6589,11 +6551,11 @@
       <w:r>
         <w:tab/>
       </w:r>
-      <w:bookmarkStart w:id="25" w:name="_Toc21641373"/>
+      <w:bookmarkStart w:id="23" w:name="_Toc21641373"/>
       <w:r>
         <w:t>Software Architecture:</w:t>
       </w:r>
-      <w:bookmarkEnd w:id="25"/>
+      <w:bookmarkEnd w:id="23"/>
       <w:r>
         <w:t xml:space="preserve"> </w:t>
       </w:r>
@@ -7087,7 +7049,7 @@
                     </pic:cNvPicPr>
                   </pic:nvPicPr>
                   <pic:blipFill>
-                    <a:blip r:embed="rId15" cstate="print">
+                    <a:blip r:embed="rId12" cstate="print">
                       <a:extLst>
                         <a:ext uri="{28A0092B-C50C-407E-A947-70E740481C1C}">
                           <a14:useLocalDpi xmlns:a14="http://schemas.microsoft.com/office/drawing/2010/main" val="0"/>
@@ -7125,7 +7087,7 @@
           <w:lang w:val="en-GB"/>
         </w:rPr>
       </w:pPr>
-      <w:bookmarkStart w:id="26" w:name="_Toc361053225"/>
+      <w:bookmarkStart w:id="24" w:name="_Toc361053225"/>
       <w:r>
         <w:rPr>
           <w:lang w:val="en-GB"/>
@@ -7238,7 +7200,7 @@
         </w:rPr>
         <w:t>ium</w:t>
       </w:r>
-      <w:bookmarkEnd w:id="26"/>
+      <w:bookmarkEnd w:id="24"/>
       <w:proofErr w:type="spellEnd"/>
     </w:p>
     <w:p>
@@ -8964,7 +8926,7 @@
           <w:lang w:val="en-GB"/>
         </w:rPr>
       </w:pPr>
-      <w:bookmarkStart w:id="27" w:name="_Toc361053220"/>
+      <w:bookmarkStart w:id="25" w:name="_Toc361053220"/>
       <w:r>
         <w:rPr>
           <w:lang w:val="en-GB"/>
@@ -9083,7 +9045,7 @@
         </w:rPr>
         <w:t>ium</w:t>
       </w:r>
-      <w:bookmarkEnd w:id="27"/>
+      <w:bookmarkEnd w:id="25"/>
       <w:proofErr w:type="spellEnd"/>
     </w:p>
     <w:p>
@@ -9554,14 +9516,14 @@
           <w:lang w:val="en-GB"/>
         </w:rPr>
       </w:pPr>
-      <w:bookmarkStart w:id="28" w:name="_Toc20697875"/>
-      <w:bookmarkStart w:id="29" w:name="_Toc21641374"/>
+      <w:bookmarkStart w:id="26" w:name="_Toc20697875"/>
+      <w:bookmarkStart w:id="27" w:name="_Toc21641374"/>
       <w:r>
         <w:lastRenderedPageBreak/>
         <w:t>Testing</w:t>
       </w:r>
-      <w:bookmarkEnd w:id="28"/>
-      <w:bookmarkEnd w:id="29"/>
+      <w:bookmarkEnd w:id="26"/>
+      <w:bookmarkEnd w:id="27"/>
     </w:p>
     <w:p>
       <w:pPr>
@@ -9671,15 +9633,108 @@
           <w:lang w:val="en-GB"/>
         </w:rPr>
       </w:pPr>
-      <w:bookmarkStart w:id="30" w:name="_Toc20697876"/>
-      <w:bookmarkStart w:id="31" w:name="_Toc21641375"/>
+      <w:bookmarkStart w:id="28" w:name="_Toc20697876"/>
+      <w:bookmarkStart w:id="29" w:name="_Toc21641375"/>
       <w:r>
         <w:t>Conclusion</w:t>
       </w:r>
+      <w:bookmarkEnd w:id="28"/>
+      <w:bookmarkEnd w:id="29"/>
+    </w:p>
+    <w:p>
+      <w:r>
+        <w:rPr>
+          <w:lang w:val="en-GB"/>
+        </w:rPr>
+        <w:t>//</w:t>
+      </w:r>
+      <w:r>
+        <w:t xml:space="preserve"> In the conclusion of </w:t>
+      </w:r>
+      <w:r>
+        <w:t xml:space="preserve">the project, </w:t>
+      </w:r>
+      <w:r>
+        <w:t xml:space="preserve">you first summarize the most important results of your </w:t>
+      </w:r>
+      <w:r>
+        <w:t>project</w:t>
+      </w:r>
+      <w:r>
+        <w:t xml:space="preserve"> in an understandable way. The main thing here is to filter out the essential content from the previous chapters and get to the point in a compact, clear and concise way.</w:t>
+      </w:r>
+    </w:p>
+    <w:p>
+      <w:pPr>
+        <w:pStyle w:val="Heading2"/>
+        <w:rPr>
+          <w:lang w:val="en-GB"/>
+        </w:rPr>
+      </w:pPr>
+      <w:bookmarkStart w:id="30" w:name="_Toc21641376"/>
+      <w:r>
+        <w:t>Summ</w:t>
+      </w:r>
+      <w:r>
+        <w:t>ary</w:t>
+      </w:r>
       <w:bookmarkEnd w:id="30"/>
+      <w:r>
+        <w:rPr>
+          <w:lang w:val="en-GB"/>
+        </w:rPr>
+        <w:t xml:space="preserve"> </w:t>
+      </w:r>
+    </w:p>
+    <w:p>
+      <w:r>
+        <w:rPr>
+          <w:lang w:val="en-GB"/>
+        </w:rPr>
+        <w:t>//</w:t>
+      </w:r>
+      <w:r>
+        <w:t xml:space="preserve"> Summary of the main results of your thesis</w:t>
+      </w:r>
+    </w:p>
+    <w:p/>
+    <w:p>
+      <w:pPr>
+        <w:pStyle w:val="Heading2"/>
+        <w:rPr>
+          <w:lang w:val="en-GB"/>
+        </w:rPr>
+      </w:pPr>
+      <w:bookmarkStart w:id="31" w:name="_Toc21641377"/>
+      <w:r>
+        <w:rPr>
+          <w:lang w:val="en-GB"/>
+        </w:rPr>
+        <w:t>Interpretation</w:t>
+      </w:r>
       <w:bookmarkEnd w:id="31"/>
     </w:p>
     <w:p>
+      <w:pPr>
+        <w:rPr>
+          <w:lang w:val="en-GB"/>
+        </w:rPr>
+      </w:pPr>
+      <w:r>
+        <w:rPr>
+          <w:lang w:val="en-GB"/>
+        </w:rPr>
+        <w:t>//Interpretation of my results</w:t>
+      </w:r>
+    </w:p>
+    <w:p>
+      <w:pPr>
+        <w:rPr>
+          <w:lang w:val="en-GB"/>
+        </w:rPr>
+      </w:pPr>
+    </w:p>
+    <w:p>
       <w:r>
         <w:rPr>
           <w:lang w:val="en-GB"/>
@@ -9687,21 +9742,22 @@
         <w:t>//</w:t>
       </w:r>
       <w:r>
-        <w:t xml:space="preserve"> In the conclusion of </w:t>
-      </w:r>
-      <w:r>
-        <w:t xml:space="preserve">the project, </w:t>
-      </w:r>
-      <w:r>
-        <w:t xml:space="preserve">you first summarize the most important results of your </w:t>
+        <w:t>. In the theoretical part of your</w:t>
+      </w:r>
+      <w:r>
+        <w:t xml:space="preserve"> project</w:t>
+      </w:r>
+      <w:r>
+        <w:t xml:space="preserve">, you should research and present the current state of research in detail in order to draw the right conclusions from the conclusion of your </w:t>
       </w:r>
       <w:r>
         <w:t>project</w:t>
       </w:r>
       <w:r>
-        <w:t xml:space="preserve"> in an understandable way. The main thing here is to filter out the essential content from the previous chapters and get to the point in a compact, clear and concise way.</w:t>
-      </w:r>
-    </w:p>
+        <w:t>. Even if your question could not be answered satisfactorily, you should present it honestly. Check what you could and could not achieve, what you would do differently in retrospect and which methods have proven to be useful.</w:t>
+      </w:r>
+    </w:p>
+    <w:p/>
     <w:p>
       <w:pPr>
         <w:pStyle w:val="Heading2"/>
@@ -9709,12 +9765,12 @@
           <w:lang w:val="en-GB"/>
         </w:rPr>
       </w:pPr>
-      <w:bookmarkStart w:id="32" w:name="_Toc21641376"/>
-      <w:r>
-        <w:t>Summ</w:t>
-      </w:r>
-      <w:r>
-        <w:t>ary</w:t>
+      <w:bookmarkStart w:id="32" w:name="_Toc21641378"/>
+      <w:r>
+        <w:rPr>
+          <w:lang w:val="en-GB"/>
+        </w:rPr>
+        <w:t>Outlook</w:t>
       </w:r>
       <w:bookmarkEnd w:id="32"/>
       <w:r>
@@ -9725,110 +9781,361 @@
       </w:r>
     </w:p>
     <w:p>
-      <w:r>
-        <w:rPr>
-          <w:lang w:val="en-GB"/>
-        </w:rPr>
-        <w:t>//</w:t>
-      </w:r>
-      <w:r>
-        <w:t xml:space="preserve"> Summary of the main results of your thesis</w:t>
-      </w:r>
-    </w:p>
-    <w:p/>
-    <w:p>
-      <w:pPr>
-        <w:pStyle w:val="Heading2"/>
-        <w:rPr>
-          <w:lang w:val="en-GB"/>
-        </w:rPr>
-      </w:pPr>
-      <w:bookmarkStart w:id="33" w:name="_Toc21641377"/>
-      <w:r>
-        <w:rPr>
-          <w:lang w:val="en-GB"/>
-        </w:rPr>
-        <w:t>Interpretation</w:t>
+      <w:pPr>
+        <w:rPr>
+          <w:lang w:val="en-GB"/>
+        </w:rPr>
+      </w:pPr>
+      <w:r>
+        <w:rPr>
+          <w:lang w:val="en-GB"/>
+        </w:rPr>
+        <w:t>//Outlook of my project and future research recommendations</w:t>
+      </w:r>
+    </w:p>
+    <w:p>
+      <w:pPr>
+        <w:pStyle w:val="Heading1"/>
+        <w:rPr>
+          <w:lang w:val="en-GB"/>
+        </w:rPr>
+      </w:pPr>
+      <w:bookmarkStart w:id="33" w:name="_Toc20697877"/>
+      <w:bookmarkStart w:id="34" w:name="_Toc21641379"/>
+      <w:r>
+        <w:rPr>
+          <w:lang w:val="en-GB"/>
+        </w:rPr>
+        <w:t>Glossar</w:t>
+      </w:r>
+      <w:r>
+        <w:rPr>
+          <w:lang w:val="en-GB"/>
+        </w:rPr>
+        <w:t>y</w:t>
       </w:r>
       <w:bookmarkEnd w:id="33"/>
-    </w:p>
-    <w:p>
-      <w:pPr>
-        <w:rPr>
-          <w:lang w:val="en-GB"/>
-        </w:rPr>
-      </w:pPr>
-      <w:r>
-        <w:rPr>
-          <w:lang w:val="en-GB"/>
-        </w:rPr>
-        <w:t>//Interpretation of my results</w:t>
-      </w:r>
-    </w:p>
-    <w:p>
-      <w:pPr>
-        <w:rPr>
-          <w:lang w:val="en-GB"/>
-        </w:rPr>
-      </w:pPr>
-    </w:p>
-    <w:p>
-      <w:r>
-        <w:rPr>
-          <w:lang w:val="en-GB"/>
-        </w:rPr>
-        <w:t>//</w:t>
-      </w:r>
-      <w:r>
-        <w:t>. In the theoretical part of your</w:t>
-      </w:r>
-      <w:r>
-        <w:t xml:space="preserve"> project</w:t>
-      </w:r>
-      <w:r>
-        <w:t xml:space="preserve">, you should research and present the current state of research in detail in order to draw the right conclusions from the conclusion of your </w:t>
-      </w:r>
-      <w:r>
-        <w:t>project</w:t>
-      </w:r>
-      <w:r>
-        <w:t>. Even if your question could not be answered satisfactorily, you should present it honestly. Check what you could and could not achieve, what you would do differently in retrospect and which methods have proven to be useful.</w:t>
-      </w:r>
-    </w:p>
-    <w:p/>
-    <w:p>
-      <w:pPr>
-        <w:pStyle w:val="Heading2"/>
-        <w:rPr>
-          <w:lang w:val="en-GB"/>
-        </w:rPr>
-      </w:pPr>
-      <w:bookmarkStart w:id="34" w:name="_Toc21641378"/>
-      <w:r>
-        <w:rPr>
-          <w:lang w:val="en-GB"/>
-        </w:rPr>
-        <w:t>Outlook</w:t>
-      </w:r>
       <w:bookmarkEnd w:id="34"/>
-      <w:r>
-        <w:rPr>
-          <w:lang w:val="en-GB"/>
-        </w:rPr>
-        <w:t xml:space="preserve"> </w:t>
-      </w:r>
-    </w:p>
-    <w:p>
-      <w:pPr>
-        <w:rPr>
-          <w:lang w:val="en-GB"/>
-        </w:rPr>
-      </w:pPr>
-      <w:r>
-        <w:rPr>
-          <w:lang w:val="en-GB"/>
-        </w:rPr>
-        <w:t>//Outlook of my project and future research recommendations</w:t>
+    </w:p>
+    <w:p>
+      <w:pPr>
+        <w:rPr>
+          <w:b/>
+          <w:lang w:val="en-GB"/>
+        </w:rPr>
+      </w:pPr>
+      <w:proofErr w:type="spellStart"/>
+      <w:r>
+        <w:rPr>
+          <w:b/>
+          <w:lang w:val="en-GB"/>
+        </w:rPr>
+        <w:t>Auinweon</w:t>
+      </w:r>
+      <w:proofErr w:type="spellEnd"/>
+    </w:p>
+    <w:p>
+      <w:pPr>
+        <w:pStyle w:val="Verzeichnis"/>
+        <w:rPr>
+          <w:lang w:val="en-GB"/>
+        </w:rPr>
+      </w:pPr>
+      <w:r>
+        <w:rPr>
+          <w:lang w:val="en-GB"/>
+        </w:rPr>
+        <w:t xml:space="preserve">Et </w:t>
+      </w:r>
+      <w:proofErr w:type="spellStart"/>
+      <w:r>
+        <w:rPr>
+          <w:lang w:val="en-GB"/>
+        </w:rPr>
+        <w:t>ut</w:t>
+      </w:r>
+      <w:proofErr w:type="spellEnd"/>
+      <w:r>
+        <w:rPr>
+          <w:lang w:val="en-GB"/>
+        </w:rPr>
+        <w:t xml:space="preserve"> </w:t>
+      </w:r>
+      <w:proofErr w:type="spellStart"/>
+      <w:r>
+        <w:rPr>
+          <w:lang w:val="en-GB"/>
+        </w:rPr>
+        <w:t>aut</w:t>
+      </w:r>
+      <w:proofErr w:type="spellEnd"/>
+      <w:r>
+        <w:rPr>
+          <w:lang w:val="en-GB"/>
+        </w:rPr>
+        <w:t xml:space="preserve"> </w:t>
+      </w:r>
+      <w:proofErr w:type="spellStart"/>
+      <w:r>
+        <w:rPr>
+          <w:lang w:val="en-GB"/>
+        </w:rPr>
+        <w:t>isti</w:t>
+      </w:r>
+      <w:proofErr w:type="spellEnd"/>
+      <w:r>
+        <w:rPr>
+          <w:lang w:val="en-GB"/>
+        </w:rPr>
+        <w:t xml:space="preserve"> </w:t>
+      </w:r>
+      <w:proofErr w:type="spellStart"/>
+      <w:r>
+        <w:rPr>
+          <w:lang w:val="en-GB"/>
+        </w:rPr>
+        <w:t>repuditis</w:t>
+      </w:r>
+      <w:proofErr w:type="spellEnd"/>
+      <w:r>
+        <w:rPr>
+          <w:lang w:val="en-GB"/>
+        </w:rPr>
+        <w:t xml:space="preserve"> qui </w:t>
+      </w:r>
+      <w:proofErr w:type="spellStart"/>
+      <w:r>
+        <w:rPr>
+          <w:lang w:val="en-GB"/>
+        </w:rPr>
+        <w:t>ium</w:t>
+      </w:r>
+      <w:proofErr w:type="spellEnd"/>
+      <w:r>
+        <w:rPr>
+          <w:lang w:val="en-GB"/>
+        </w:rPr>
+        <w:tab/>
+      </w:r>
+      <w:r>
+        <w:rPr>
+          <w:lang w:val="en-GB"/>
+        </w:rPr>
+        <w:t>7</w:t>
+      </w:r>
+    </w:p>
+    <w:p>
+      <w:pPr>
+        <w:rPr>
+          <w:b/>
+          <w:lang w:val="en-GB"/>
+        </w:rPr>
+      </w:pPr>
+      <w:proofErr w:type="spellStart"/>
+      <w:r>
+        <w:rPr>
+          <w:b/>
+          <w:lang w:val="en-GB"/>
+        </w:rPr>
+        <w:t>Batnwpe</w:t>
+      </w:r>
+      <w:proofErr w:type="spellEnd"/>
+    </w:p>
+    <w:p>
+      <w:pPr>
+        <w:pStyle w:val="Verzeichnis"/>
+        <w:rPr>
+          <w:lang w:val="en-GB"/>
+        </w:rPr>
+      </w:pPr>
+      <w:r>
+        <w:rPr>
+          <w:lang w:val="en-GB"/>
+        </w:rPr>
+        <w:t xml:space="preserve">Et </w:t>
+      </w:r>
+      <w:proofErr w:type="spellStart"/>
+      <w:r>
+        <w:rPr>
+          <w:lang w:val="en-GB"/>
+        </w:rPr>
+        <w:t>ut</w:t>
+      </w:r>
+      <w:proofErr w:type="spellEnd"/>
+      <w:r>
+        <w:rPr>
+          <w:lang w:val="en-GB"/>
+        </w:rPr>
+        <w:t xml:space="preserve"> </w:t>
+      </w:r>
+      <w:proofErr w:type="spellStart"/>
+      <w:r>
+        <w:rPr>
+          <w:lang w:val="en-GB"/>
+        </w:rPr>
+        <w:t>aut</w:t>
+      </w:r>
+      <w:proofErr w:type="spellEnd"/>
+      <w:r>
+        <w:rPr>
+          <w:lang w:val="en-GB"/>
+        </w:rPr>
+        <w:t xml:space="preserve"> </w:t>
+      </w:r>
+      <w:proofErr w:type="spellStart"/>
+      <w:r>
+        <w:rPr>
+          <w:lang w:val="en-GB"/>
+        </w:rPr>
+        <w:t>isti</w:t>
+      </w:r>
+      <w:proofErr w:type="spellEnd"/>
+      <w:r>
+        <w:rPr>
+          <w:lang w:val="en-GB"/>
+        </w:rPr>
+        <w:t xml:space="preserve"> </w:t>
+      </w:r>
+      <w:proofErr w:type="spellStart"/>
+      <w:r>
+        <w:rPr>
+          <w:lang w:val="en-GB"/>
+        </w:rPr>
+        <w:t>repuditis</w:t>
+      </w:r>
+      <w:proofErr w:type="spellEnd"/>
+      <w:r>
+        <w:rPr>
+          <w:lang w:val="en-GB"/>
+        </w:rPr>
+        <w:t xml:space="preserve"> qui </w:t>
+      </w:r>
+      <w:proofErr w:type="spellStart"/>
+      <w:r>
+        <w:rPr>
+          <w:lang w:val="en-GB"/>
+        </w:rPr>
+        <w:t>ium</w:t>
+      </w:r>
+      <w:proofErr w:type="spellEnd"/>
+      <w:r>
+        <w:rPr>
+          <w:lang w:val="en-GB"/>
+        </w:rPr>
+        <w:tab/>
+      </w:r>
+      <w:r>
+        <w:rPr>
+          <w:lang w:val="en-GB"/>
+        </w:rPr>
+        <w:t>9</w:t>
+      </w:r>
+    </w:p>
+    <w:p>
+      <w:pPr>
+        <w:rPr>
+          <w:b/>
+          <w:lang w:val="en-GB"/>
+        </w:rPr>
+      </w:pPr>
+      <w:proofErr w:type="spellStart"/>
+      <w:r>
+        <w:rPr>
+          <w:b/>
+          <w:lang w:val="en-GB"/>
+        </w:rPr>
+        <w:t>Cowoll</w:t>
+      </w:r>
+      <w:proofErr w:type="spellEnd"/>
+    </w:p>
+    <w:p>
+      <w:pPr>
+        <w:pStyle w:val="TOC1"/>
+        <w:rPr>
+          <w:lang w:val="en-GB"/>
+        </w:rPr>
+      </w:pPr>
+      <w:r>
+        <w:rPr>
+          <w:lang w:val="en-GB"/>
+        </w:rPr>
+        <w:t xml:space="preserve">Et </w:t>
+      </w:r>
+      <w:proofErr w:type="spellStart"/>
+      <w:r>
+        <w:rPr>
+          <w:lang w:val="en-GB"/>
+        </w:rPr>
+        <w:t>ut</w:t>
+      </w:r>
+      <w:proofErr w:type="spellEnd"/>
+      <w:r>
+        <w:rPr>
+          <w:lang w:val="en-GB"/>
+        </w:rPr>
+        <w:t xml:space="preserve"> </w:t>
+      </w:r>
+      <w:proofErr w:type="spellStart"/>
+      <w:r>
+        <w:rPr>
+          <w:lang w:val="en-GB"/>
+        </w:rPr>
+        <w:t>aut</w:t>
+      </w:r>
+      <w:proofErr w:type="spellEnd"/>
+      <w:r>
+        <w:rPr>
+          <w:lang w:val="en-GB"/>
+        </w:rPr>
+        <w:t xml:space="preserve"> </w:t>
+      </w:r>
+      <w:proofErr w:type="spellStart"/>
+      <w:r>
+        <w:rPr>
+          <w:lang w:val="en-GB"/>
+        </w:rPr>
+        <w:t>isti</w:t>
+      </w:r>
+      <w:proofErr w:type="spellEnd"/>
+      <w:r>
+        <w:rPr>
+          <w:lang w:val="en-GB"/>
+        </w:rPr>
+        <w:t xml:space="preserve"> </w:t>
+      </w:r>
+      <w:proofErr w:type="spellStart"/>
+      <w:r>
+        <w:rPr>
+          <w:lang w:val="en-GB"/>
+        </w:rPr>
+        <w:t>repuditis</w:t>
+      </w:r>
+      <w:proofErr w:type="spellEnd"/>
+      <w:r>
+        <w:rPr>
+          <w:lang w:val="en-GB"/>
+        </w:rPr>
+        <w:t xml:space="preserve"> qui </w:t>
+      </w:r>
+      <w:proofErr w:type="spellStart"/>
+      <w:r>
+        <w:rPr>
+          <w:lang w:val="en-GB"/>
+        </w:rPr>
+        <w:t>ium</w:t>
+      </w:r>
+      <w:proofErr w:type="spellEnd"/>
+      <w:r>
+        <w:rPr>
+          <w:lang w:val="en-GB"/>
+        </w:rPr>
+        <w:tab/>
+      </w:r>
+      <w:r>
+        <w:rPr>
+          <w:lang w:val="en-GB"/>
+        </w:rPr>
+        <w:t>11</w:t>
       </w:r>
     </w:p>
     <w:p>
@@ -9838,19 +10145,13 @@
           <w:lang w:val="en-GB"/>
         </w:rPr>
       </w:pPr>
-      <w:bookmarkStart w:id="35" w:name="_Toc20697877"/>
-      <w:bookmarkStart w:id="36" w:name="_Toc21641379"/>
-      <w:r>
-        <w:rPr>
-          <w:lang w:val="en-GB"/>
-        </w:rPr>
-        <w:t>Glossar</w:t>
-      </w:r>
-      <w:r>
-        <w:rPr>
-          <w:lang w:val="en-GB"/>
-        </w:rPr>
-        <w:t>y</w:t>
+      <w:bookmarkStart w:id="35" w:name="_Toc20697878"/>
+      <w:bookmarkStart w:id="36" w:name="_Toc21641380"/>
+      <w:r>
+        <w:rPr>
+          <w:lang w:val="en-GB"/>
+        </w:rPr>
+        <w:t>Bibliography</w:t>
       </w:r>
       <w:bookmarkEnd w:id="35"/>
       <w:bookmarkEnd w:id="36"/>
@@ -9862,15 +10163,13 @@
           <w:lang w:val="en-GB"/>
         </w:rPr>
       </w:pPr>
-      <w:proofErr w:type="spellStart"/>
       <w:r>
         <w:rPr>
           <w:b/>
           <w:lang w:val="en-GB"/>
         </w:rPr>
-        <w:t>Auinweon</w:t>
-      </w:r>
-      <w:proofErr w:type="spellEnd"/>
+        <w:t>Literary Entry</w:t>
+      </w:r>
     </w:p>
     <w:p>
       <w:pPr>
@@ -9881,84 +10180,17 @@
       </w:pPr>
       <w:r>
         <w:rPr>
-          <w:lang w:val="en-GB"/>
-        </w:rPr>
-        <w:t xml:space="preserve">Et </w:t>
-      </w:r>
-      <w:proofErr w:type="spellStart"/>
-      <w:r>
-        <w:rPr>
-          <w:lang w:val="en-GB"/>
-        </w:rPr>
-        <w:t>ut</w:t>
-      </w:r>
-      <w:proofErr w:type="spellEnd"/>
-      <w:r>
-        <w:rPr>
-          <w:lang w:val="en-GB"/>
-        </w:rPr>
-        <w:t xml:space="preserve"> </w:t>
-      </w:r>
-      <w:proofErr w:type="spellStart"/>
-      <w:r>
-        <w:rPr>
-          <w:lang w:val="en-GB"/>
-        </w:rPr>
-        <w:t>aut</w:t>
-      </w:r>
-      <w:proofErr w:type="spellEnd"/>
-      <w:r>
-        <w:rPr>
-          <w:lang w:val="en-GB"/>
-        </w:rPr>
-        <w:t xml:space="preserve"> </w:t>
-      </w:r>
-      <w:proofErr w:type="spellStart"/>
-      <w:r>
-        <w:rPr>
-          <w:lang w:val="en-GB"/>
-        </w:rPr>
-        <w:t>isti</w:t>
-      </w:r>
-      <w:proofErr w:type="spellEnd"/>
-      <w:r>
-        <w:rPr>
-          <w:lang w:val="en-GB"/>
-        </w:rPr>
-        <w:t xml:space="preserve"> </w:t>
-      </w:r>
-      <w:proofErr w:type="spellStart"/>
-      <w:r>
-        <w:rPr>
-          <w:lang w:val="en-GB"/>
-        </w:rPr>
-        <w:t>repuditis</w:t>
-      </w:r>
-      <w:proofErr w:type="spellEnd"/>
-      <w:r>
-        <w:rPr>
-          <w:lang w:val="en-GB"/>
-        </w:rPr>
-        <w:t xml:space="preserve"> qui </w:t>
-      </w:r>
-      <w:proofErr w:type="spellStart"/>
-      <w:r>
-        <w:rPr>
-          <w:lang w:val="en-GB"/>
-        </w:rPr>
-        <w:t>ium</w:t>
-      </w:r>
-      <w:proofErr w:type="spellEnd"/>
+          <w:i/>
+          <w:lang w:val="en-GB"/>
+        </w:rPr>
+        <w:lastRenderedPageBreak/>
+        <w:t>Author’s name, Author’s first name, book title, publisher, place, edition, year</w:t>
+      </w:r>
       <w:r>
         <w:rPr>
           <w:lang w:val="en-GB"/>
         </w:rPr>
         <w:tab/>
-      </w:r>
-      <w:r>
-        <w:rPr>
-          <w:lang w:val="en-GB"/>
-        </w:rPr>
         <w:t>7</w:t>
       </w:r>
     </w:p>
@@ -9969,15 +10201,13 @@
           <w:lang w:val="en-GB"/>
         </w:rPr>
       </w:pPr>
-      <w:proofErr w:type="spellStart"/>
       <w:r>
         <w:rPr>
           <w:b/>
           <w:lang w:val="en-GB"/>
         </w:rPr>
-        <w:t>Batnwpe</w:t>
-      </w:r>
-      <w:proofErr w:type="spellEnd"/>
+        <w:t>Literary Entry</w:t>
+      </w:r>
     </w:p>
     <w:p>
       <w:pPr>
@@ -9988,84 +10218,16 @@
       </w:pPr>
       <w:r>
         <w:rPr>
-          <w:lang w:val="en-GB"/>
-        </w:rPr>
-        <w:t xml:space="preserve">Et </w:t>
-      </w:r>
-      <w:proofErr w:type="spellStart"/>
-      <w:r>
-        <w:rPr>
-          <w:lang w:val="en-GB"/>
-        </w:rPr>
-        <w:t>ut</w:t>
-      </w:r>
-      <w:proofErr w:type="spellEnd"/>
-      <w:r>
-        <w:rPr>
-          <w:lang w:val="en-GB"/>
-        </w:rPr>
-        <w:t xml:space="preserve"> </w:t>
-      </w:r>
-      <w:proofErr w:type="spellStart"/>
-      <w:r>
-        <w:rPr>
-          <w:lang w:val="en-GB"/>
-        </w:rPr>
-        <w:t>aut</w:t>
-      </w:r>
-      <w:proofErr w:type="spellEnd"/>
-      <w:r>
-        <w:rPr>
-          <w:lang w:val="en-GB"/>
-        </w:rPr>
-        <w:t xml:space="preserve"> </w:t>
-      </w:r>
-      <w:proofErr w:type="spellStart"/>
-      <w:r>
-        <w:rPr>
-          <w:lang w:val="en-GB"/>
-        </w:rPr>
-        <w:t>isti</w:t>
-      </w:r>
-      <w:proofErr w:type="spellEnd"/>
-      <w:r>
-        <w:rPr>
-          <w:lang w:val="en-GB"/>
-        </w:rPr>
-        <w:t xml:space="preserve"> </w:t>
-      </w:r>
-      <w:proofErr w:type="spellStart"/>
-      <w:r>
-        <w:rPr>
-          <w:lang w:val="en-GB"/>
-        </w:rPr>
-        <w:t>repuditis</w:t>
-      </w:r>
-      <w:proofErr w:type="spellEnd"/>
-      <w:r>
-        <w:rPr>
-          <w:lang w:val="en-GB"/>
-        </w:rPr>
-        <w:t xml:space="preserve"> qui </w:t>
-      </w:r>
-      <w:proofErr w:type="spellStart"/>
-      <w:r>
-        <w:rPr>
-          <w:lang w:val="en-GB"/>
-        </w:rPr>
-        <w:t>ium</w:t>
-      </w:r>
-      <w:proofErr w:type="spellEnd"/>
+          <w:i/>
+          <w:lang w:val="en-GB"/>
+        </w:rPr>
+        <w:t>Author’s name, Author’s first name, book title, publisher, place, edition, year</w:t>
+      </w:r>
       <w:r>
         <w:rPr>
           <w:lang w:val="en-GB"/>
         </w:rPr>
         <w:tab/>
-      </w:r>
-      <w:r>
-        <w:rPr>
-          <w:lang w:val="en-GB"/>
-        </w:rPr>
         <w:t>9</w:t>
       </w:r>
     </w:p>
@@ -10076,103 +10238,33 @@
           <w:lang w:val="en-GB"/>
         </w:rPr>
       </w:pPr>
-      <w:proofErr w:type="spellStart"/>
       <w:r>
         <w:rPr>
           <w:b/>
           <w:lang w:val="en-GB"/>
         </w:rPr>
-        <w:t>Cowoll</w:t>
-      </w:r>
-      <w:proofErr w:type="spellEnd"/>
-    </w:p>
-    <w:p>
-      <w:pPr>
-        <w:pStyle w:val="TOC1"/>
-        <w:rPr>
-          <w:lang w:val="en-GB"/>
-        </w:rPr>
-      </w:pPr>
-      <w:r>
-        <w:rPr>
-          <w:lang w:val="en-GB"/>
-        </w:rPr>
-        <w:t xml:space="preserve">Et </w:t>
-      </w:r>
-      <w:proofErr w:type="spellStart"/>
-      <w:r>
-        <w:rPr>
-          <w:lang w:val="en-GB"/>
-        </w:rPr>
-        <w:t>ut</w:t>
-      </w:r>
-      <w:proofErr w:type="spellEnd"/>
-      <w:r>
-        <w:rPr>
-          <w:lang w:val="en-GB"/>
-        </w:rPr>
-        <w:t xml:space="preserve"> </w:t>
-      </w:r>
-      <w:proofErr w:type="spellStart"/>
-      <w:r>
-        <w:rPr>
-          <w:lang w:val="en-GB"/>
-        </w:rPr>
-        <w:t>aut</w:t>
-      </w:r>
-      <w:proofErr w:type="spellEnd"/>
-      <w:r>
-        <w:rPr>
-          <w:lang w:val="en-GB"/>
-        </w:rPr>
-        <w:t xml:space="preserve"> </w:t>
-      </w:r>
-      <w:proofErr w:type="spellStart"/>
-      <w:r>
-        <w:rPr>
-          <w:lang w:val="en-GB"/>
-        </w:rPr>
-        <w:t>isti</w:t>
-      </w:r>
-      <w:proofErr w:type="spellEnd"/>
-      <w:r>
-        <w:rPr>
-          <w:lang w:val="en-GB"/>
-        </w:rPr>
-        <w:t xml:space="preserve"> </w:t>
-      </w:r>
-      <w:proofErr w:type="spellStart"/>
-      <w:r>
-        <w:rPr>
-          <w:lang w:val="en-GB"/>
-        </w:rPr>
-        <w:t>repuditis</w:t>
-      </w:r>
-      <w:proofErr w:type="spellEnd"/>
-      <w:r>
-        <w:rPr>
-          <w:lang w:val="en-GB"/>
-        </w:rPr>
-        <w:t xml:space="preserve"> qui </w:t>
-      </w:r>
-      <w:proofErr w:type="spellStart"/>
-      <w:r>
-        <w:rPr>
-          <w:lang w:val="en-GB"/>
-        </w:rPr>
-        <w:t>ium</w:t>
-      </w:r>
-      <w:proofErr w:type="spellEnd"/>
+        <w:t>Literary Entry</w:t>
+      </w:r>
+    </w:p>
+    <w:p>
+      <w:pPr>
+        <w:pStyle w:val="Verzeichnis"/>
+        <w:rPr>
+          <w:lang w:val="en-GB"/>
+        </w:rPr>
+      </w:pPr>
+      <w:r>
+        <w:rPr>
+          <w:i/>
+          <w:lang w:val="en-GB"/>
+        </w:rPr>
+        <w:t>Author’s name, Author’s first name, book title, publisher, place, edition, year</w:t>
+      </w:r>
       <w:r>
         <w:rPr>
           <w:lang w:val="en-GB"/>
         </w:rPr>
         <w:tab/>
-      </w:r>
-      <w:r>
-        <w:rPr>
-          <w:lang w:val="en-GB"/>
-        </w:rPr>
         <w:t>11</w:t>
       </w:r>
     </w:p>
@@ -10183,149 +10275,19 @@
           <w:lang w:val="en-GB"/>
         </w:rPr>
       </w:pPr>
-      <w:bookmarkStart w:id="37" w:name="_Toc20697878"/>
-      <w:bookmarkStart w:id="38" w:name="_Toc21641380"/>
-      <w:r>
-        <w:rPr>
-          <w:lang w:val="en-GB"/>
-        </w:rPr>
-        <w:t>Bibliography</w:t>
+      <w:bookmarkStart w:id="37" w:name="_Toc20697880"/>
+      <w:bookmarkStart w:id="38" w:name="_Toc21641381"/>
+      <w:r>
+        <w:t>Version</w:t>
+      </w:r>
+      <w:r>
+        <w:rPr>
+          <w:lang w:val="en-GB"/>
+        </w:rPr>
+        <w:t xml:space="preserve"> control</w:t>
       </w:r>
       <w:bookmarkEnd w:id="37"/>
       <w:bookmarkEnd w:id="38"/>
-    </w:p>
-    <w:p>
-      <w:pPr>
-        <w:rPr>
-          <w:b/>
-          <w:lang w:val="en-GB"/>
-        </w:rPr>
-      </w:pPr>
-      <w:r>
-        <w:rPr>
-          <w:b/>
-          <w:lang w:val="en-GB"/>
-        </w:rPr>
-        <w:t>Literary Entry</w:t>
-      </w:r>
-    </w:p>
-    <w:p>
-      <w:pPr>
-        <w:pStyle w:val="Verzeichnis"/>
-        <w:rPr>
-          <w:lang w:val="en-GB"/>
-        </w:rPr>
-      </w:pPr>
-      <w:r>
-        <w:rPr>
-          <w:i/>
-          <w:lang w:val="en-GB"/>
-        </w:rPr>
-        <w:lastRenderedPageBreak/>
-        <w:t>Author’s name, Author’s first name, book title, publisher, place, edition, year</w:t>
-      </w:r>
-      <w:r>
-        <w:rPr>
-          <w:lang w:val="en-GB"/>
-        </w:rPr>
-        <w:tab/>
-        <w:t>7</w:t>
-      </w:r>
-    </w:p>
-    <w:p>
-      <w:pPr>
-        <w:rPr>
-          <w:b/>
-          <w:lang w:val="en-GB"/>
-        </w:rPr>
-      </w:pPr>
-      <w:r>
-        <w:rPr>
-          <w:b/>
-          <w:lang w:val="en-GB"/>
-        </w:rPr>
-        <w:t>Literary Entry</w:t>
-      </w:r>
-    </w:p>
-    <w:p>
-      <w:pPr>
-        <w:pStyle w:val="Verzeichnis"/>
-        <w:rPr>
-          <w:lang w:val="en-GB"/>
-        </w:rPr>
-      </w:pPr>
-      <w:r>
-        <w:rPr>
-          <w:i/>
-          <w:lang w:val="en-GB"/>
-        </w:rPr>
-        <w:t>Author’s name, Author’s first name, book title, publisher, place, edition, year</w:t>
-      </w:r>
-      <w:r>
-        <w:rPr>
-          <w:lang w:val="en-GB"/>
-        </w:rPr>
-        <w:tab/>
-        <w:t>9</w:t>
-      </w:r>
-    </w:p>
-    <w:p>
-      <w:pPr>
-        <w:rPr>
-          <w:b/>
-          <w:lang w:val="en-GB"/>
-        </w:rPr>
-      </w:pPr>
-      <w:r>
-        <w:rPr>
-          <w:b/>
-          <w:lang w:val="en-GB"/>
-        </w:rPr>
-        <w:t>Literary Entry</w:t>
-      </w:r>
-    </w:p>
-    <w:p>
-      <w:pPr>
-        <w:pStyle w:val="Verzeichnis"/>
-        <w:rPr>
-          <w:lang w:val="en-GB"/>
-        </w:rPr>
-      </w:pPr>
-      <w:r>
-        <w:rPr>
-          <w:i/>
-          <w:lang w:val="en-GB"/>
-        </w:rPr>
-        <w:t>Author’s name, Author’s first name, book title, publisher, place, edition, year</w:t>
-      </w:r>
-      <w:r>
-        <w:rPr>
-          <w:lang w:val="en-GB"/>
-        </w:rPr>
-        <w:tab/>
-        <w:t>11</w:t>
-      </w:r>
-    </w:p>
-    <w:p>
-      <w:pPr>
-        <w:pStyle w:val="Heading1"/>
-        <w:rPr>
-          <w:lang w:val="en-GB"/>
-        </w:rPr>
-      </w:pPr>
-      <w:bookmarkStart w:id="39" w:name="_Toc20697880"/>
-      <w:bookmarkStart w:id="40" w:name="_Toc21641381"/>
-      <w:r>
-        <w:t>Version</w:t>
-      </w:r>
-      <w:r>
-        <w:rPr>
-          <w:lang w:val="en-GB"/>
-        </w:rPr>
-        <w:t xml:space="preserve"> control</w:t>
-      </w:r>
-      <w:bookmarkEnd w:id="39"/>
-      <w:bookmarkEnd w:id="40"/>
     </w:p>
     <w:tbl>
       <w:tblPr>
@@ -10657,7 +10619,7 @@
               <w:rPr>
                 <w:lang w:val="en-GB"/>
               </w:rPr>
-              <w:t>Anna Meier</w:t>
+              <w:t>Kristina Shiryagina</w:t>
             </w:r>
           </w:p>
         </w:tc>
@@ -10774,7 +10736,7 @@
               <w:rPr>
                 <w:lang w:val="en-GB"/>
               </w:rPr>
-              <w:t>Peter Muster</w:t>
+              <w:t>Kristina Shiryagina</w:t>
             </w:r>
           </w:p>
         </w:tc>
@@ -10906,7 +10868,7 @@
           <w:lang w:val="en-GB"/>
         </w:rPr>
       </w:pPr>
-      <w:bookmarkStart w:id="41" w:name="_Toc21641382"/>
+      <w:bookmarkStart w:id="39" w:name="_Toc21641382"/>
       <w:r>
         <w:rPr>
           <w:lang w:val="en-GB"/>
@@ -10914,7 +10876,7 @@
         <w:lastRenderedPageBreak/>
         <w:t>Protocol</w:t>
       </w:r>
-      <w:bookmarkEnd w:id="41"/>
+      <w:bookmarkEnd w:id="39"/>
     </w:p>
     <w:p>
       <w:pPr>
@@ -11559,8 +11521,6 @@
         </w:rPr>
         <w:t>model,</w:t>
       </w:r>
-      <w:bookmarkStart w:id="42" w:name="_GoBack"/>
-      <w:bookmarkEnd w:id="42"/>
       <w:r>
         <w:rPr>
           <w:lang w:val="en-US"/>
@@ -11762,72 +11722,6 @@
     </w:sectPr>
   </w:body>
 </w:document>
-</file>
-
-<file path=word/comments.xml><?xml version="1.0" encoding="utf-8"?>
-<w:comments xmlns:wpc="http://schemas.microsoft.com/office/word/2010/wordprocessingCanvas" xmlns:cx="http://schemas.microsoft.com/office/drawing/2014/chartex" xmlns:cx1="http://schemas.microsoft.com/office/drawing/2015/9/8/chartex" xmlns:cx2="http://schemas.microsoft.com/office/drawing/2015/10/21/chartex" xmlns:cx3="http://schemas.microsoft.com/office/drawing/2016/5/9/chartex" xmlns:cx4="http://schemas.microsoft.com/office/drawing/2016/5/10/chartex" xmlns:cx5="http://schemas.microsoft.com/office/drawing/2016/5/11/chartex" xmlns:cx6="http://schemas.microsoft.com/office/drawing/2016/5/12/chartex" xmlns:cx7="http://schemas.microsoft.com/office/drawing/2016/5/13/chartex" xmlns:cx8="http://schemas.microsoft.com/office/drawing/2016/5/14/chartex" xmlns:mc="http://schemas.openxmlformats.org/markup-compatibility/2006" xmlns:aink="http://schemas.microsoft.com/office/drawing/2016/ink" xmlns:am3d="http://schemas.microsoft.com/office/drawing/2017/model3d" xmlns:o="urn:schemas-microsoft-com:office:office" xmlns:r="http://schemas.openxmlformats.org/officeDocument/2006/relationships" xmlns:m="http://schemas.openxmlformats.org/officeDocument/2006/math" xmlns:v="urn:schemas-microsoft-com:vml" xmlns:wp14="http://schemas.microsoft.com/office/word/2010/wordprocessingDrawing" xmlns:wp="http://schemas.openxmlformats.org/drawingml/2006/wordprocessingDrawing" xmlns:w10="urn:schemas-microsoft-com:office:word" xmlns:w="http://schemas.openxmlformats.org/wordprocessingml/2006/main" xmlns:w14="http://schemas.microsoft.com/office/word/2010/wordml" xmlns:w15="http://schemas.microsoft.com/office/word/2012/wordml" xmlns:w16cid="http://schemas.microsoft.com/office/word/2016/wordml/cid" xmlns:w16se="http://schemas.microsoft.com/office/word/2015/wordml/symex" xmlns:wpg="http://schemas.microsoft.com/office/word/2010/wordprocessingGroup" xmlns:wpi="http://schemas.microsoft.com/office/word/2010/wordprocessingInk" xmlns:wne="http://schemas.microsoft.com/office/word/2006/wordml" xmlns:wps="http://schemas.microsoft.com/office/word/2010/wordprocessingShape" mc:Ignorable="w14 w15 w16se w16cid wp14">
-  <w:comment w:id="4" w:author="Shiryagina Kristina" w:date="2019-10-09T12:56:00Z" w:initials="SK">
-    <w:p>
-      <w:pPr>
-        <w:pStyle w:val="CommentText"/>
-      </w:pPr>
-      <w:r>
-        <w:rPr>
-          <w:rStyle w:val="CommentReference"/>
-        </w:rPr>
-        <w:annotationRef/>
-      </w:r>
-      <w:r>
-        <w:t>Todo == ask Supervisor what exactly I can develop in this semester. What is realistic to do.</w:t>
-      </w:r>
-    </w:p>
-  </w:comment>
-  <w:comment w:id="5" w:author="Shiryagina Kristina" w:date="2019-10-09T13:22:00Z" w:initials="SK">
-    <w:p>
-      <w:pPr>
-        <w:pStyle w:val="CommentText"/>
-      </w:pPr>
-      <w:r>
-        <w:rPr>
-          <w:rStyle w:val="CommentReference"/>
-        </w:rPr>
-        <w:annotationRef/>
-      </w:r>
-    </w:p>
-  </w:comment>
-  <w:comment w:id="19" w:author="Shiryagina Kristina" w:date="2019-10-09T13:23:00Z" w:initials="SK">
-    <w:p>
-      <w:pPr>
-        <w:pStyle w:val="CommentText"/>
-      </w:pPr>
-      <w:r>
-        <w:rPr>
-          <w:rStyle w:val="CommentReference"/>
-        </w:rPr>
-        <w:annotationRef/>
-      </w:r>
-      <w:r>
-        <w:t xml:space="preserve">Maybe necessary to eliminate several user stories and make prio </w:t>
-      </w:r>
-    </w:p>
-  </w:comment>
-</w:comments>
-</file>
-
-<file path=word/commentsExtended.xml><?xml version="1.0" encoding="utf-8"?>
-<w15:commentsEx xmlns:wpc="http://schemas.microsoft.com/office/word/2010/wordprocessingCanvas" xmlns:cx="http://schemas.microsoft.com/office/drawing/2014/chartex" xmlns:cx1="http://schemas.microsoft.com/office/drawing/2015/9/8/chartex" xmlns:cx2="http://schemas.microsoft.com/office/drawing/2015/10/21/chartex" xmlns:cx3="http://schemas.microsoft.com/office/drawing/2016/5/9/chartex" xmlns:cx4="http://schemas.microsoft.com/office/drawing/2016/5/10/chartex" xmlns:cx5="http://schemas.microsoft.com/office/drawing/2016/5/11/chartex" xmlns:cx6="http://schemas.microsoft.com/office/drawing/2016/5/12/chartex" xmlns:cx7="http://schemas.microsoft.com/office/drawing/2016/5/13/chartex" xmlns:cx8="http://schemas.microsoft.com/office/drawing/2016/5/14/chartex" xmlns:mc="http://schemas.openxmlformats.org/markup-compatibility/2006" xmlns:aink="http://schemas.microsoft.com/office/drawing/2016/ink" xmlns:am3d="http://schemas.microsoft.com/office/drawing/2017/model3d" xmlns:o="urn:schemas-microsoft-com:office:office" xmlns:r="http://schemas.openxmlformats.org/officeDocument/2006/relationships" xmlns:m="http://schemas.openxmlformats.org/officeDocument/2006/math" xmlns:v="urn:schemas-microsoft-com:vml" xmlns:wp14="http://schemas.microsoft.com/office/word/2010/wordprocessingDrawing" xmlns:wp="http://schemas.openxmlformats.org/drawingml/2006/wordprocessingDrawing" xmlns:w10="urn:schemas-microsoft-com:office:word" xmlns:w="http://schemas.openxmlformats.org/wordprocessingml/2006/main" xmlns:w14="http://schemas.microsoft.com/office/word/2010/wordml" xmlns:w15="http://schemas.microsoft.com/office/word/2012/wordml" xmlns:w16cid="http://schemas.microsoft.com/office/word/2016/wordml/cid" xmlns:w16se="http://schemas.microsoft.com/office/word/2015/wordml/symex" xmlns:wpg="http://schemas.microsoft.com/office/word/2010/wordprocessingGroup" xmlns:wpi="http://schemas.microsoft.com/office/word/2010/wordprocessingInk" xmlns:wne="http://schemas.microsoft.com/office/word/2006/wordml" xmlns:wps="http://schemas.microsoft.com/office/word/2010/wordprocessingShape" mc:Ignorable="w14 w15 w16se w16cid wp14">
-  <w15:commentEx w15:paraId="565C4ABE" w15:done="0"/>
-  <w15:commentEx w15:paraId="7B73151B" w15:done="0"/>
-  <w15:commentEx w15:paraId="49BEC854" w15:done="0"/>
-</w15:commentsEx>
-</file>
-
-<file path=word/commentsIds.xml><?xml version="1.0" encoding="utf-8"?>
-<w16cid:commentsIds xmlns:wpc="http://schemas.microsoft.com/office/word/2010/wordprocessingCanvas" xmlns:cx="http://schemas.microsoft.com/office/drawing/2014/chartex" xmlns:cx1="http://schemas.microsoft.com/office/drawing/2015/9/8/chartex" xmlns:cx2="http://schemas.microsoft.com/office/drawing/2015/10/21/chartex" xmlns:cx3="http://schemas.microsoft.com/office/drawing/2016/5/9/chartex" xmlns:cx4="http://schemas.microsoft.com/office/drawing/2016/5/10/chartex" xmlns:cx5="http://schemas.microsoft.com/office/drawing/2016/5/11/chartex" xmlns:cx6="http://schemas.microsoft.com/office/drawing/2016/5/12/chartex" xmlns:cx7="http://schemas.microsoft.com/office/drawing/2016/5/13/chartex" xmlns:cx8="http://schemas.microsoft.com/office/drawing/2016/5/14/chartex" xmlns:mc="http://schemas.openxmlformats.org/markup-compatibility/2006" xmlns:aink="http://schemas.microsoft.com/office/drawing/2016/ink" xmlns:am3d="http://schemas.microsoft.com/office/drawing/2017/model3d" xmlns:o="urn:schemas-microsoft-com:office:office" xmlns:r="http://schemas.openxmlformats.org/officeDocument/2006/relationships" xmlns:m="http://schemas.openxmlformats.org/officeDocument/2006/math" xmlns:v="urn:schemas-microsoft-com:vml" xmlns:wp14="http://schemas.microsoft.com/office/word/2010/wordprocessingDrawing" xmlns:wp="http://schemas.openxmlformats.org/drawingml/2006/wordprocessingDrawing" xmlns:w10="urn:schemas-microsoft-com:office:word" xmlns:w="http://schemas.openxmlformats.org/wordprocessingml/2006/main" xmlns:w14="http://schemas.microsoft.com/office/word/2010/wordml" xmlns:w15="http://schemas.microsoft.com/office/word/2012/wordml" xmlns:w16cid="http://schemas.microsoft.com/office/word/2016/wordml/cid" xmlns:w16se="http://schemas.microsoft.com/office/word/2015/wordml/symex" xmlns:wpg="http://schemas.microsoft.com/office/word/2010/wordprocessingGroup" xmlns:wpi="http://schemas.microsoft.com/office/word/2010/wordprocessingInk" xmlns:wne="http://schemas.microsoft.com/office/word/2006/wordml" xmlns:wps="http://schemas.microsoft.com/office/word/2010/wordprocessingShape" mc:Ignorable="w14 w15 w16se w16cid wp14">
-  <w16cid:commentId w16cid:paraId="565C4ABE" w16cid:durableId="21485774"/>
-  <w16cid:commentId w16cid:paraId="7B73151B" w16cid:durableId="21485DB1"/>
-  <w16cid:commentId w16cid:paraId="49BEC854" w16cid:durableId="21485DCA"/>
-</w16cid:commentsIds>
 </file>
 
 <file path=word/endnotes.xml><?xml version="1.0" encoding="utf-8"?>
@@ -16673,14 +16567,6 @@
     <w:abstractNumId w:val="40"/>
   </w:num>
 </w:numbering>
-</file>
-
-<file path=word/people.xml><?xml version="1.0" encoding="utf-8"?>
-<w15:people xmlns:wpc="http://schemas.microsoft.com/office/word/2010/wordprocessingCanvas" xmlns:cx="http://schemas.microsoft.com/office/drawing/2014/chartex" xmlns:cx1="http://schemas.microsoft.com/office/drawing/2015/9/8/chartex" xmlns:cx2="http://schemas.microsoft.com/office/drawing/2015/10/21/chartex" xmlns:cx3="http://schemas.microsoft.com/office/drawing/2016/5/9/chartex" xmlns:cx4="http://schemas.microsoft.com/office/drawing/2016/5/10/chartex" xmlns:cx5="http://schemas.microsoft.com/office/drawing/2016/5/11/chartex" xmlns:cx6="http://schemas.microsoft.com/office/drawing/2016/5/12/chartex" xmlns:cx7="http://schemas.microsoft.com/office/drawing/2016/5/13/chartex" xmlns:cx8="http://schemas.microsoft.com/office/drawing/2016/5/14/chartex" xmlns:mc="http://schemas.openxmlformats.org/markup-compatibility/2006" xmlns:aink="http://schemas.microsoft.com/office/drawing/2016/ink" xmlns:am3d="http://schemas.microsoft.com/office/drawing/2017/model3d" xmlns:o="urn:schemas-microsoft-com:office:office" xmlns:r="http://schemas.openxmlformats.org/officeDocument/2006/relationships" xmlns:m="http://schemas.openxmlformats.org/officeDocument/2006/math" xmlns:v="urn:schemas-microsoft-com:vml" xmlns:wp14="http://schemas.microsoft.com/office/word/2010/wordprocessingDrawing" xmlns:wp="http://schemas.openxmlformats.org/drawingml/2006/wordprocessingDrawing" xmlns:w10="urn:schemas-microsoft-com:office:word" xmlns:w="http://schemas.openxmlformats.org/wordprocessingml/2006/main" xmlns:w14="http://schemas.microsoft.com/office/word/2010/wordml" xmlns:w15="http://schemas.microsoft.com/office/word/2012/wordml" xmlns:w16cid="http://schemas.microsoft.com/office/word/2016/wordml/cid" xmlns:w16se="http://schemas.microsoft.com/office/word/2015/wordml/symex" xmlns:wpg="http://schemas.microsoft.com/office/word/2010/wordprocessingGroup" xmlns:wpi="http://schemas.microsoft.com/office/word/2010/wordprocessingInk" xmlns:wne="http://schemas.microsoft.com/office/word/2006/wordml" xmlns:wps="http://schemas.microsoft.com/office/word/2010/wordprocessingShape" mc:Ignorable="w14 w15 w16se w16cid wp14">
-  <w15:person w15:author="Shiryagina Kristina">
-    <w15:presenceInfo w15:providerId="None" w15:userId="Shiryagina Kristina"/>
-  </w15:person>
-</w15:people>
 </file>
 
 <file path=word/styles.xml><?xml version="1.0" encoding="utf-8"?>
@@ -18566,7 +18452,7 @@
 </file>
 
 <file path=customXml/itemProps1.xml><?xml version="1.0" encoding="utf-8"?>
-<ds:datastoreItem xmlns:ds="http://schemas.openxmlformats.org/officeDocument/2006/customXml" ds:itemID="{5B5D7597-36C0-4E0C-AA17-A9B9CEAF08C9}">
+<ds:datastoreItem xmlns:ds="http://schemas.openxmlformats.org/officeDocument/2006/customXml" ds:itemID="{DDE4DFC4-BFA7-45FC-A522-312ABC8C1D55}">
   <ds:schemaRefs>
     <ds:schemaRef ds:uri="http://schemas.openxmlformats.org/officeDocument/2006/bibliography"/>
   </ds:schemaRefs>

</xml_diff>

<commit_message>
added concept classes for description of the domain model
</commit_message>
<xml_diff>
--- a/bea-documentation/bea-main-doc.docx
+++ b/bea-documentation/bea-main-doc.docx
@@ -5,7 +5,8 @@
     <w:p/>
     <w:tbl>
       <w:tblPr>
-        <w:tblW w:w="8392" w:type="dxa"/>
+        <w:tblW w:w="8108" w:type="dxa"/>
+        <w:tblInd w:w="284" w:type="dxa"/>
         <w:tblLayout w:type="fixed"/>
         <w:tblCellMar>
           <w:left w:w="0" w:type="dxa"/>
@@ -14,7 +15,7 @@
         <w:tblLook w:val="01E0" w:firstRow="1" w:lastRow="1" w:firstColumn="1" w:lastColumn="1" w:noHBand="0" w:noVBand="0"/>
       </w:tblPr>
       <w:tblGrid>
-        <w:gridCol w:w="8392"/>
+        <w:gridCol w:w="8108"/>
       </w:tblGrid>
       <w:tr>
         <w:trPr>
@@ -22,7 +23,7 @@
         </w:trPr>
         <w:tc>
           <w:tcPr>
-            <w:tcW w:w="8392" w:type="dxa"/>
+            <w:tcW w:w="8108" w:type="dxa"/>
             <w:shd w:val="clear" w:color="auto" w:fill="auto"/>
             <w:tcMar>
               <w:top w:w="284" w:type="dxa"/>
@@ -32,11 +33,13 @@
             <w:pPr>
               <w:pStyle w:val="myTitle"/>
               <w:rPr>
+                <w:rFonts w:ascii="Times New Roman" w:hAnsi="Times New Roman" w:cs="Times New Roman"/>
                 <w:b/>
               </w:rPr>
             </w:pPr>
             <w:r>
               <w:rPr>
+                <w:rFonts w:ascii="Times New Roman" w:hAnsi="Times New Roman" w:cs="Times New Roman"/>
                 <w:b/>
               </w:rPr>
               <w:t>Report on management system for</w:t>
@@ -45,47 +48,53 @@
           <w:p>
             <w:pPr>
               <w:pStyle w:val="myTitle"/>
+              <w:rPr>
+                <w:rFonts w:ascii="Times New Roman" w:hAnsi="Times New Roman" w:cs="Times New Roman"/>
+                <w:b/>
+              </w:rPr>
             </w:pPr>
-            <w:r>
-              <w:t xml:space="preserve">“Academy of the handsome men and </w:t>
-            </w:r>
-            <w:r>
-              <w:rPr>
-                <w:color w:val="FF0000"/>
-              </w:rPr>
-              <w:t>bea</w:t>
-            </w:r>
-            <w:r>
-              <w:t xml:space="preserve">utiful woman </w:t>
-            </w:r>
-            <w:r>
-              <w:t>(</w:t>
-            </w:r>
-            <w:r>
-              <w:t xml:space="preserve">BEA) </w:t>
-            </w:r>
-            <w:r>
-              <w:t>“</w:t>
-            </w:r>
           </w:p>
           <w:p>
             <w:pPr>
-              <w:pStyle w:val="myTitle"/>
+              <w:pStyle w:val="Title"/>
+              <w:rPr>
+                <w:rStyle w:val="SubtleEmphasis"/>
+              </w:rPr>
             </w:pPr>
             <w:r>
-              <w:t xml:space="preserve"> web </w:t>
-            </w:r>
-            <w:r>
-              <w:t>application</w:t>
+              <w:rPr>
+                <w:rStyle w:val="SubtleEmphasis"/>
+              </w:rPr>
+              <w:t xml:space="preserve">“Academy of the handsome men and </w:t>
+            </w:r>
+            <w:r>
+              <w:rPr>
+                <w:rStyle w:val="SubtleEmphasis"/>
+                <w:b/>
+                <w:color w:val="FF0000"/>
+              </w:rPr>
+              <w:t>bea</w:t>
+            </w:r>
+            <w:r>
+              <w:rPr>
+                <w:rStyle w:val="SubtleEmphasis"/>
+              </w:rPr>
+              <w:t>utiful woman(BEA) “</w:t>
             </w:r>
           </w:p>
-          <w:p/>
           <w:p>
             <w:pPr>
+              <w:pStyle w:val="Title"/>
               <w:rPr>
                 <w:rStyle w:val="SubtleEmphasis"/>
               </w:rPr>
             </w:pPr>
+            <w:r>
+              <w:rPr>
+                <w:rStyle w:val="SubtleEmphasis"/>
+              </w:rPr>
+              <w:t xml:space="preserve">                                                web application</w:t>
+            </w:r>
           </w:p>
           <w:p>
             <w:pPr>
@@ -257,15 +266,6 @@
                 <w:u w:val="single"/>
               </w:rPr>
             </w:pPr>
-            <w:r>
-              <w:rPr>
-                <w:i/>
-                <w:sz w:val="24"/>
-                <w:szCs w:val="24"/>
-                <w:u w:val="single"/>
-              </w:rPr>
-              <w:t>Author: Kristina Shiryagina</w:t>
-            </w:r>
           </w:p>
           <w:p>
             <w:pPr>
@@ -310,7 +310,7 @@
         </w:trPr>
         <w:tc>
           <w:tcPr>
-            <w:tcW w:w="8392" w:type="dxa"/>
+            <w:tcW w:w="8108" w:type="dxa"/>
             <w:shd w:val="clear" w:color="auto" w:fill="auto"/>
             <w:vAlign w:val="bottom"/>
           </w:tcPr>
@@ -390,14 +390,7 @@
     <w:p/>
     <w:sdt>
       <w:sdtPr>
-        <w:rPr>
-          <w:rFonts w:ascii="Lucida Sans" w:eastAsia="Lucida Sans" w:hAnsi="Lucida Sans" w:cs="Times New Roman"/>
-          <w:color w:val="auto"/>
-          <w:sz w:val="19"/>
-          <w:szCs w:val="20"/>
-          <w:lang w:val="de-CH"/>
-        </w:rPr>
-        <w:id w:val="363255642"/>
+        <w:id w:val="-502891910"/>
         <w:docPartObj>
           <w:docPartGallery w:val="Table of Contents"/>
           <w:docPartUnique/>
@@ -405,40 +398,22 @@
       </w:sdtPr>
       <w:sdtEndPr>
         <w:rPr>
-          <w:rFonts w:asciiTheme="minorHAnsi" w:eastAsiaTheme="minorEastAsia" w:hAnsiTheme="minorHAnsi" w:cstheme="minorBidi"/>
           <w:b/>
           <w:bCs/>
+          <w:smallCaps w:val="0"/>
           <w:noProof/>
-          <w:sz w:val="21"/>
-          <w:szCs w:val="21"/>
-          <w:lang w:val="en-GB"/>
+          <w:spacing w:val="0"/>
+          <w:sz w:val="20"/>
+          <w:szCs w:val="20"/>
         </w:rPr>
       </w:sdtEndPr>
       <w:sdtContent>
         <w:p>
           <w:pPr>
             <w:pStyle w:val="TOCHeading"/>
-            <w:tabs>
-              <w:tab w:val="center" w:pos="4733"/>
-              <w:tab w:val="right" w:pos="9467"/>
-            </w:tabs>
-            <w:jc w:val="left"/>
           </w:pPr>
           <w:r>
-            <w:rPr>
-              <w:rFonts w:ascii="Lucida Sans" w:eastAsia="Lucida Sans" w:hAnsi="Lucida Sans" w:cs="Times New Roman"/>
-              <w:color w:val="auto"/>
-              <w:sz w:val="19"/>
-              <w:szCs w:val="20"/>
-              <w:lang w:val="de-CH"/>
-            </w:rPr>
-            <w:tab/>
-          </w:r>
-          <w:r>
             <w:t>Contents</w:t>
-          </w:r>
-          <w:r>
-            <w:tab/>
           </w:r>
         </w:p>
         <w:p>
@@ -460,12 +435,11 @@
           <w:r>
             <w:fldChar w:fldCharType="separate"/>
           </w:r>
-          <w:hyperlink w:anchor="_Toc22087532" w:history="1">
+          <w:hyperlink w:anchor="_Toc22168790" w:history="1">
             <w:r>
               <w:rPr>
                 <w:rStyle w:val="Hyperlink"/>
                 <w:noProof/>
-                <w:lang w:val="en-GB"/>
               </w:rPr>
               <w:t>Vision and scope</w:t>
             </w:r>
@@ -488,7 +462,7 @@
                 <w:noProof/>
                 <w:webHidden/>
               </w:rPr>
-              <w:instrText xml:space="preserve"> PAGEREF _Toc22087532 \h </w:instrText>
+              <w:instrText xml:space="preserve"> PAGEREF _Toc22168790 \h </w:instrText>
             </w:r>
             <w:r>
               <w:rPr>
@@ -528,13 +502,13 @@
               <w:szCs w:val="22"/>
             </w:rPr>
           </w:pPr>
-          <w:hyperlink w:anchor="_Toc22087533" w:history="1">
+          <w:hyperlink w:anchor="_Toc22168791" w:history="1">
             <w:r>
               <w:rPr>
                 <w:rStyle w:val="Hyperlink"/>
                 <w:noProof/>
               </w:rPr>
-              <w:t>Introduction</w:t>
+              <w:t>Project Description</w:t>
             </w:r>
             <w:r>
               <w:rPr>
@@ -555,7 +529,7 @@
                 <w:noProof/>
                 <w:webHidden/>
               </w:rPr>
-              <w:instrText xml:space="preserve"> PAGEREF _Toc22087533 \h </w:instrText>
+              <w:instrText xml:space="preserve"> PAGEREF _Toc22168791 \h </w:instrText>
             </w:r>
             <w:r>
               <w:rPr>
@@ -595,13 +569,13 @@
               <w:szCs w:val="22"/>
             </w:rPr>
           </w:pPr>
-          <w:hyperlink w:anchor="_Toc22087534" w:history="1">
+          <w:hyperlink w:anchor="_Toc22168792" w:history="1">
             <w:r>
               <w:rPr>
                 <w:rStyle w:val="Hyperlink"/>
                 <w:noProof/>
               </w:rPr>
-              <w:t>Project Description</w:t>
+              <w:t>Project background</w:t>
             </w:r>
             <w:r>
               <w:rPr>
@@ -622,7 +596,7 @@
                 <w:noProof/>
                 <w:webHidden/>
               </w:rPr>
-              <w:instrText xml:space="preserve"> PAGEREF _Toc22087534 \h </w:instrText>
+              <w:instrText xml:space="preserve"> PAGEREF _Toc22168792 \h </w:instrText>
             </w:r>
             <w:r>
               <w:rPr>
@@ -642,7 +616,7 @@
                 <w:noProof/>
                 <w:webHidden/>
               </w:rPr>
-              <w:t>4</w:t>
+              <w:t>5</w:t>
             </w:r>
             <w:r>
               <w:rPr>
@@ -662,13 +636,13 @@
               <w:szCs w:val="22"/>
             </w:rPr>
           </w:pPr>
-          <w:hyperlink w:anchor="_Toc22087535" w:history="1">
+          <w:hyperlink w:anchor="_Toc22168793" w:history="1">
             <w:r>
               <w:rPr>
                 <w:rStyle w:val="Hyperlink"/>
                 <w:noProof/>
               </w:rPr>
-              <w:t>Project background</w:t>
+              <w:t>Stakeholder Description</w:t>
             </w:r>
             <w:r>
               <w:rPr>
@@ -689,7 +663,7 @@
                 <w:noProof/>
                 <w:webHidden/>
               </w:rPr>
-              <w:instrText xml:space="preserve"> PAGEREF _Toc22087535 \h </w:instrText>
+              <w:instrText xml:space="preserve"> PAGEREF _Toc22168793 \h </w:instrText>
             </w:r>
             <w:r>
               <w:rPr>
@@ -729,13 +703,13 @@
               <w:szCs w:val="22"/>
             </w:rPr>
           </w:pPr>
-          <w:hyperlink w:anchor="_Toc22087536" w:history="1">
+          <w:hyperlink w:anchor="_Toc22168794" w:history="1">
             <w:r>
               <w:rPr>
                 <w:rStyle w:val="Hyperlink"/>
                 <w:noProof/>
               </w:rPr>
-              <w:t>Stakeholder Description</w:t>
+              <w:t>Vision of Solution</w:t>
             </w:r>
             <w:r>
               <w:rPr>
@@ -756,74 +730,7 @@
                 <w:noProof/>
                 <w:webHidden/>
               </w:rPr>
-              <w:instrText xml:space="preserve"> PAGEREF _Toc22087536 \h </w:instrText>
-            </w:r>
-            <w:r>
-              <w:rPr>
-                <w:noProof/>
-                <w:webHidden/>
-              </w:rPr>
-            </w:r>
-            <w:r>
-              <w:rPr>
-                <w:noProof/>
-                <w:webHidden/>
-              </w:rPr>
-              <w:fldChar w:fldCharType="separate"/>
-            </w:r>
-            <w:r>
-              <w:rPr>
-                <w:noProof/>
-                <w:webHidden/>
-              </w:rPr>
-              <w:t>5</w:t>
-            </w:r>
-            <w:r>
-              <w:rPr>
-                <w:noProof/>
-                <w:webHidden/>
-              </w:rPr>
-              <w:fldChar w:fldCharType="end"/>
-            </w:r>
-          </w:hyperlink>
-        </w:p>
-        <w:p>
-          <w:pPr>
-            <w:pStyle w:val="TOC2"/>
-            <w:rPr>
-              <w:noProof/>
-              <w:sz w:val="22"/>
-              <w:szCs w:val="22"/>
-            </w:rPr>
-          </w:pPr>
-          <w:hyperlink w:anchor="_Toc22087537" w:history="1">
-            <w:r>
-              <w:rPr>
-                <w:rStyle w:val="Hyperlink"/>
-                <w:noProof/>
-              </w:rPr>
-              <w:t>Vision of Solution</w:t>
-            </w:r>
-            <w:r>
-              <w:rPr>
-                <w:noProof/>
-                <w:webHidden/>
-              </w:rPr>
-              <w:tab/>
-            </w:r>
-            <w:r>
-              <w:rPr>
-                <w:noProof/>
-                <w:webHidden/>
-              </w:rPr>
-              <w:fldChar w:fldCharType="begin"/>
-            </w:r>
-            <w:r>
-              <w:rPr>
-                <w:noProof/>
-                <w:webHidden/>
-              </w:rPr>
-              <w:instrText xml:space="preserve"> PAGEREF _Toc22087537 \h </w:instrText>
+              <w:instrText xml:space="preserve"> PAGEREF _Toc22168794 \h </w:instrText>
             </w:r>
             <w:r>
               <w:rPr>
@@ -858,7 +765,7 @@
           <w:pPr>
             <w:pStyle w:val="TOC3"/>
             <w:tabs>
-              <w:tab w:val="right" w:pos="9457"/>
+              <w:tab w:val="right" w:leader="dot" w:pos="9457"/>
             </w:tabs>
             <w:rPr>
               <w:noProof/>
@@ -866,13 +773,13 @@
               <w:szCs w:val="22"/>
             </w:rPr>
           </w:pPr>
-          <w:hyperlink w:anchor="_Toc22087538" w:history="1">
+          <w:hyperlink w:anchor="_Toc22168795" w:history="1">
             <w:r>
               <w:rPr>
                 <w:rStyle w:val="Hyperlink"/>
                 <w:noProof/>
               </w:rPr>
-              <w:t>Vision Statement</w:t>
+              <w:t>Problem Statement</w:t>
             </w:r>
             <w:r>
               <w:rPr>
@@ -893,7 +800,7 @@
                 <w:noProof/>
                 <w:webHidden/>
               </w:rPr>
-              <w:instrText xml:space="preserve"> PAGEREF _Toc22087538 \h </w:instrText>
+              <w:instrText xml:space="preserve"> PAGEREF _Toc22168795 \h </w:instrText>
             </w:r>
             <w:r>
               <w:rPr>
@@ -928,7 +835,7 @@
           <w:pPr>
             <w:pStyle w:val="TOC3"/>
             <w:tabs>
-              <w:tab w:val="right" w:pos="9457"/>
+              <w:tab w:val="right" w:leader="dot" w:pos="9457"/>
             </w:tabs>
             <w:rPr>
               <w:noProof/>
@@ -936,7 +843,7 @@
               <w:szCs w:val="22"/>
             </w:rPr>
           </w:pPr>
-          <w:hyperlink w:anchor="_Toc22087539" w:history="1">
+          <w:hyperlink w:anchor="_Toc22168796" w:history="1">
             <w:r>
               <w:rPr>
                 <w:rStyle w:val="Hyperlink"/>
@@ -964,7 +871,7 @@
                 <w:noProof/>
                 <w:webHidden/>
               </w:rPr>
-              <w:instrText xml:space="preserve"> PAGEREF _Toc22087539 \h </w:instrText>
+              <w:instrText xml:space="preserve"> PAGEREF _Toc22168796 \h </w:instrText>
             </w:r>
             <w:r>
               <w:rPr>
@@ -999,7 +906,7 @@
           <w:pPr>
             <w:pStyle w:val="TOC3"/>
             <w:tabs>
-              <w:tab w:val="right" w:pos="9457"/>
+              <w:tab w:val="right" w:leader="dot" w:pos="9457"/>
             </w:tabs>
             <w:rPr>
               <w:noProof/>
@@ -1007,7 +914,7 @@
               <w:szCs w:val="22"/>
             </w:rPr>
           </w:pPr>
-          <w:hyperlink w:anchor="_Toc22087540" w:history="1">
+          <w:hyperlink w:anchor="_Toc22168797" w:history="1">
             <w:r>
               <w:rPr>
                 <w:rStyle w:val="Hyperlink"/>
@@ -1042,7 +949,7 @@
                 <w:noProof/>
                 <w:webHidden/>
               </w:rPr>
-              <w:instrText xml:space="preserve"> PAGEREF _Toc22087540 \h </w:instrText>
+              <w:instrText xml:space="preserve"> PAGEREF _Toc22168797 \h </w:instrText>
             </w:r>
             <w:r>
               <w:rPr>
@@ -1077,7 +984,7 @@
           <w:pPr>
             <w:pStyle w:val="TOC3"/>
             <w:tabs>
-              <w:tab w:val="right" w:pos="9457"/>
+              <w:tab w:val="right" w:leader="dot" w:pos="9457"/>
             </w:tabs>
             <w:rPr>
               <w:noProof/>
@@ -1085,7 +992,7 @@
               <w:szCs w:val="22"/>
             </w:rPr>
           </w:pPr>
-          <w:hyperlink w:anchor="_Toc22087541" w:history="1">
+          <w:hyperlink w:anchor="_Toc22168798" w:history="1">
             <w:r>
               <w:rPr>
                 <w:rStyle w:val="Hyperlink"/>
@@ -1112,7 +1019,7 @@
                 <w:noProof/>
                 <w:webHidden/>
               </w:rPr>
-              <w:instrText xml:space="preserve"> PAGEREF _Toc22087541 \h </w:instrText>
+              <w:instrText xml:space="preserve"> PAGEREF _Toc22168798 \h </w:instrText>
             </w:r>
             <w:r>
               <w:rPr>
@@ -1132,7 +1039,7 @@
                 <w:noProof/>
                 <w:webHidden/>
               </w:rPr>
-              <w:t>6</w:t>
+              <w:t>5</w:t>
             </w:r>
             <w:r>
               <w:rPr>
@@ -1153,21 +1060,13 @@
               <w:lang w:val="en-US"/>
             </w:rPr>
           </w:pPr>
-          <w:hyperlink w:anchor="_Toc22087542" w:history="1">
+          <w:hyperlink w:anchor="_Toc22168799" w:history="1">
             <w:r>
               <w:rPr>
                 <w:rStyle w:val="Hyperlink"/>
                 <w:noProof/>
               </w:rPr>
-              <w:t>Analysis</w:t>
-            </w:r>
-            <w:r>
-              <w:rPr>
-                <w:rStyle w:val="Hyperlink"/>
-                <w:noProof/>
-                <w:lang w:val="en-GB"/>
-              </w:rPr>
-              <w:t xml:space="preserve"> 1</w:t>
+              <w:t>Analysis 1</w:t>
             </w:r>
             <w:r>
               <w:rPr>
@@ -1188,7 +1087,7 @@
                 <w:noProof/>
                 <w:webHidden/>
               </w:rPr>
-              <w:instrText xml:space="preserve"> PAGEREF _Toc22087542 \h </w:instrText>
+              <w:instrText xml:space="preserve"> PAGEREF _Toc22168799 \h </w:instrText>
             </w:r>
             <w:r>
               <w:rPr>
@@ -1208,7 +1107,7 @@
                 <w:noProof/>
                 <w:webHidden/>
               </w:rPr>
-              <w:t>7</w:t>
+              <w:t>6</w:t>
             </w:r>
             <w:r>
               <w:rPr>
@@ -1228,7 +1127,7 @@
               <w:szCs w:val="22"/>
             </w:rPr>
           </w:pPr>
-          <w:hyperlink w:anchor="_Toc22087543" w:history="1">
+          <w:hyperlink w:anchor="_Toc22168800" w:history="1">
             <w:r>
               <w:rPr>
                 <w:rStyle w:val="Hyperlink"/>
@@ -1255,7 +1154,77 @@
                 <w:noProof/>
                 <w:webHidden/>
               </w:rPr>
-              <w:instrText xml:space="preserve"> PAGEREF _Toc22087543 \h </w:instrText>
+              <w:instrText xml:space="preserve"> PAGEREF _Toc22168800 \h </w:instrText>
+            </w:r>
+            <w:r>
+              <w:rPr>
+                <w:noProof/>
+                <w:webHidden/>
+              </w:rPr>
+            </w:r>
+            <w:r>
+              <w:rPr>
+                <w:noProof/>
+                <w:webHidden/>
+              </w:rPr>
+              <w:fldChar w:fldCharType="separate"/>
+            </w:r>
+            <w:r>
+              <w:rPr>
+                <w:noProof/>
+                <w:webHidden/>
+              </w:rPr>
+              <w:t>7</w:t>
+            </w:r>
+            <w:r>
+              <w:rPr>
+                <w:noProof/>
+                <w:webHidden/>
+              </w:rPr>
+              <w:fldChar w:fldCharType="end"/>
+            </w:r>
+          </w:hyperlink>
+        </w:p>
+        <w:p>
+          <w:pPr>
+            <w:pStyle w:val="TOC3"/>
+            <w:tabs>
+              <w:tab w:val="right" w:leader="dot" w:pos="9457"/>
+            </w:tabs>
+            <w:rPr>
+              <w:noProof/>
+              <w:sz w:val="22"/>
+              <w:szCs w:val="22"/>
+            </w:rPr>
+          </w:pPr>
+          <w:hyperlink w:anchor="_Toc22168801" w:history="1">
+            <w:r>
+              <w:rPr>
+                <w:rStyle w:val="Hyperlink"/>
+                <w:noProof/>
+              </w:rPr>
+              <w:t>Concept Classes</w:t>
+            </w:r>
+            <w:r>
+              <w:rPr>
+                <w:noProof/>
+                <w:webHidden/>
+              </w:rPr>
+              <w:tab/>
+            </w:r>
+            <w:r>
+              <w:rPr>
+                <w:noProof/>
+                <w:webHidden/>
+              </w:rPr>
+              <w:fldChar w:fldCharType="begin"/>
+            </w:r>
+            <w:r>
+              <w:rPr>
+                <w:noProof/>
+                <w:webHidden/>
+              </w:rPr>
+              <w:instrText xml:space="preserve"> PAGEREF _Toc22168801 \h </w:instrText>
             </w:r>
             <w:r>
               <w:rPr>
@@ -1295,7 +1264,7 @@
               <w:szCs w:val="22"/>
             </w:rPr>
           </w:pPr>
-          <w:hyperlink w:anchor="_Toc22087544" w:history="1">
+          <w:hyperlink w:anchor="_Toc22168802" w:history="1">
             <w:r>
               <w:rPr>
                 <w:rStyle w:val="Hyperlink"/>
@@ -1322,7 +1291,7 @@
                 <w:noProof/>
                 <w:webHidden/>
               </w:rPr>
-              <w:instrText xml:space="preserve"> PAGEREF _Toc22087544 \h </w:instrText>
+              <w:instrText xml:space="preserve"> PAGEREF _Toc22168802 \h </w:instrText>
             </w:r>
             <w:r>
               <w:rPr>
@@ -1342,7 +1311,7 @@
                 <w:noProof/>
                 <w:webHidden/>
               </w:rPr>
-              <w:t>8</w:t>
+              <w:t>7</w:t>
             </w:r>
             <w:r>
               <w:rPr>
@@ -1363,12 +1332,11 @@
               <w:lang w:val="en-US"/>
             </w:rPr>
           </w:pPr>
-          <w:hyperlink w:anchor="_Toc22087545" w:history="1">
+          <w:hyperlink w:anchor="_Toc22168803" w:history="1">
             <w:r>
               <w:rPr>
                 <w:rStyle w:val="Hyperlink"/>
                 <w:noProof/>
-                <w:lang w:val="en-GB"/>
               </w:rPr>
               <w:t>Design 1</w:t>
             </w:r>
@@ -1391,7 +1359,7 @@
                 <w:noProof/>
                 <w:webHidden/>
               </w:rPr>
-              <w:instrText xml:space="preserve"> PAGEREF _Toc22087545 \h </w:instrText>
+              <w:instrText xml:space="preserve"> PAGEREF _Toc22168803 \h </w:instrText>
             </w:r>
             <w:r>
               <w:rPr>
@@ -1411,7 +1379,7 @@
                 <w:noProof/>
                 <w:webHidden/>
               </w:rPr>
-              <w:t>10</w:t>
+              <w:t>9</w:t>
             </w:r>
             <w:r>
               <w:rPr>
@@ -1431,7 +1399,7 @@
               <w:szCs w:val="22"/>
             </w:rPr>
           </w:pPr>
-          <w:hyperlink w:anchor="_Toc22087546" w:history="1">
+          <w:hyperlink w:anchor="_Toc22168804" w:history="1">
             <w:r>
               <w:rPr>
                 <w:rStyle w:val="Hyperlink"/>
@@ -1458,7 +1426,7 @@
                 <w:noProof/>
                 <w:webHidden/>
               </w:rPr>
-              <w:instrText xml:space="preserve"> PAGEREF _Toc22087546 \h </w:instrText>
+              <w:instrText xml:space="preserve"> PAGEREF _Toc22168804 \h </w:instrText>
             </w:r>
             <w:r>
               <w:rPr>
@@ -1478,7 +1446,7 @@
                 <w:noProof/>
                 <w:webHidden/>
               </w:rPr>
-              <w:t>10</w:t>
+              <w:t>9</w:t>
             </w:r>
             <w:r>
               <w:rPr>
@@ -1499,7 +1467,7 @@
               <w:lang w:val="en-US"/>
             </w:rPr>
           </w:pPr>
-          <w:hyperlink w:anchor="_Toc22087547" w:history="1">
+          <w:hyperlink w:anchor="_Toc22168805" w:history="1">
             <w:r>
               <w:rPr>
                 <w:rStyle w:val="Hyperlink"/>
@@ -1526,7 +1494,7 @@
                 <w:noProof/>
                 <w:webHidden/>
               </w:rPr>
-              <w:instrText xml:space="preserve"> PAGEREF _Toc22087547 \h </w:instrText>
+              <w:instrText xml:space="preserve"> PAGEREF _Toc22168805 \h </w:instrText>
             </w:r>
             <w:r>
               <w:rPr>
@@ -1546,7 +1514,7 @@
                 <w:noProof/>
                 <w:webHidden/>
               </w:rPr>
-              <w:t>11</w:t>
+              <w:t>10</w:t>
             </w:r>
             <w:r>
               <w:rPr>
@@ -1566,7 +1534,7 @@
               <w:szCs w:val="22"/>
             </w:rPr>
           </w:pPr>
-          <w:hyperlink w:anchor="_Toc22087548" w:history="1">
+          <w:hyperlink w:anchor="_Toc22168806" w:history="1">
             <w:r>
               <w:rPr>
                 <w:rStyle w:val="Hyperlink"/>
@@ -1593,7 +1561,7 @@
                 <w:noProof/>
                 <w:webHidden/>
               </w:rPr>
-              <w:instrText xml:space="preserve"> PAGEREF _Toc22087548 \h </w:instrText>
+              <w:instrText xml:space="preserve"> PAGEREF _Toc22168806 \h </w:instrText>
             </w:r>
             <w:r>
               <w:rPr>
@@ -1613,7 +1581,7 @@
                 <w:noProof/>
                 <w:webHidden/>
               </w:rPr>
-              <w:t>11</w:t>
+              <w:t>10</w:t>
             </w:r>
             <w:r>
               <w:rPr>
@@ -1634,7 +1602,7 @@
               <w:lang w:val="en-US"/>
             </w:rPr>
           </w:pPr>
-          <w:hyperlink w:anchor="_Toc22087549" w:history="1">
+          <w:hyperlink w:anchor="_Toc22168807" w:history="1">
             <w:r>
               <w:rPr>
                 <w:rStyle w:val="Hyperlink"/>
@@ -1661,7 +1629,7 @@
                 <w:noProof/>
                 <w:webHidden/>
               </w:rPr>
-              <w:instrText xml:space="preserve"> PAGEREF _Toc22087549 \h </w:instrText>
+              <w:instrText xml:space="preserve"> PAGEREF _Toc22168807 \h </w:instrText>
             </w:r>
             <w:r>
               <w:rPr>
@@ -1681,7 +1649,7 @@
                 <w:noProof/>
                 <w:webHidden/>
               </w:rPr>
-              <w:t>13</w:t>
+              <w:t>11</w:t>
             </w:r>
             <w:r>
               <w:rPr>
@@ -1702,7 +1670,7 @@
               <w:lang w:val="en-US"/>
             </w:rPr>
           </w:pPr>
-          <w:hyperlink w:anchor="_Toc22087550" w:history="1">
+          <w:hyperlink w:anchor="_Toc22168808" w:history="1">
             <w:r>
               <w:rPr>
                 <w:rStyle w:val="Hyperlink"/>
@@ -1729,7 +1697,7 @@
                 <w:noProof/>
                 <w:webHidden/>
               </w:rPr>
-              <w:instrText xml:space="preserve"> PAGEREF _Toc22087550 \h </w:instrText>
+              <w:instrText xml:space="preserve"> PAGEREF _Toc22168808 \h </w:instrText>
             </w:r>
             <w:r>
               <w:rPr>
@@ -1749,7 +1717,7 @@
                 <w:noProof/>
                 <w:webHidden/>
               </w:rPr>
-              <w:t>13</w:t>
+              <w:t>12</w:t>
             </w:r>
             <w:r>
               <w:rPr>
@@ -1769,7 +1737,7 @@
               <w:szCs w:val="22"/>
             </w:rPr>
           </w:pPr>
-          <w:hyperlink w:anchor="_Toc22087551" w:history="1">
+          <w:hyperlink w:anchor="_Toc22168809" w:history="1">
             <w:r>
               <w:rPr>
                 <w:rStyle w:val="Hyperlink"/>
@@ -1796,7 +1764,7 @@
                 <w:noProof/>
                 <w:webHidden/>
               </w:rPr>
-              <w:instrText xml:space="preserve"> PAGEREF _Toc22087551 \h </w:instrText>
+              <w:instrText xml:space="preserve"> PAGEREF _Toc22168809 \h </w:instrText>
             </w:r>
             <w:r>
               <w:rPr>
@@ -1816,7 +1784,7 @@
                 <w:noProof/>
                 <w:webHidden/>
               </w:rPr>
-              <w:t>13</w:t>
+              <w:t>12</w:t>
             </w:r>
             <w:r>
               <w:rPr>
@@ -1836,7 +1804,7 @@
               <w:szCs w:val="22"/>
             </w:rPr>
           </w:pPr>
-          <w:hyperlink w:anchor="_Toc22087552" w:history="1">
+          <w:hyperlink w:anchor="_Toc22168810" w:history="1">
             <w:r>
               <w:rPr>
                 <w:rStyle w:val="Hyperlink"/>
@@ -1863,7 +1831,7 @@
                 <w:noProof/>
                 <w:webHidden/>
               </w:rPr>
-              <w:instrText xml:space="preserve"> PAGEREF _Toc22087552 \h </w:instrText>
+              <w:instrText xml:space="preserve"> PAGEREF _Toc22168810 \h </w:instrText>
             </w:r>
             <w:r>
               <w:rPr>
@@ -1883,7 +1851,7 @@
                 <w:noProof/>
                 <w:webHidden/>
               </w:rPr>
-              <w:t>13</w:t>
+              <w:t>12</w:t>
             </w:r>
             <w:r>
               <w:rPr>
@@ -1903,7 +1871,7 @@
               <w:szCs w:val="22"/>
             </w:rPr>
           </w:pPr>
-          <w:hyperlink w:anchor="_Toc22087553" w:history="1">
+          <w:hyperlink w:anchor="_Toc22168811" w:history="1">
             <w:r>
               <w:rPr>
                 <w:rStyle w:val="Hyperlink"/>
@@ -1930,7 +1898,7 @@
                 <w:noProof/>
                 <w:webHidden/>
               </w:rPr>
-              <w:instrText xml:space="preserve"> PAGEREF _Toc22087553 \h </w:instrText>
+              <w:instrText xml:space="preserve"> PAGEREF _Toc22168811 \h </w:instrText>
             </w:r>
             <w:r>
               <w:rPr>
@@ -1950,7 +1918,7 @@
                 <w:noProof/>
                 <w:webHidden/>
               </w:rPr>
-              <w:t>13</w:t>
+              <w:t>12</w:t>
             </w:r>
             <w:r>
               <w:rPr>
@@ -1971,12 +1939,11 @@
               <w:lang w:val="en-US"/>
             </w:rPr>
           </w:pPr>
-          <w:hyperlink w:anchor="_Toc22087554" w:history="1">
+          <w:hyperlink w:anchor="_Toc22168812" w:history="1">
             <w:r>
               <w:rPr>
                 <w:rStyle w:val="Hyperlink"/>
                 <w:noProof/>
-                <w:lang w:val="en-GB"/>
               </w:rPr>
               <w:t>Glossary</w:t>
             </w:r>
@@ -1999,7 +1966,7 @@
                 <w:noProof/>
                 <w:webHidden/>
               </w:rPr>
-              <w:instrText xml:space="preserve"> PAGEREF _Toc22087554 \h </w:instrText>
+              <w:instrText xml:space="preserve"> PAGEREF _Toc22168812 \h </w:instrText>
             </w:r>
             <w:r>
               <w:rPr>
@@ -2019,7 +1986,7 @@
                 <w:noProof/>
                 <w:webHidden/>
               </w:rPr>
-              <w:t>13</w:t>
+              <w:t>12</w:t>
             </w:r>
             <w:r>
               <w:rPr>
@@ -2040,12 +2007,11 @@
               <w:lang w:val="en-US"/>
             </w:rPr>
           </w:pPr>
-          <w:hyperlink w:anchor="_Toc22087555" w:history="1">
+          <w:hyperlink w:anchor="_Toc22168813" w:history="1">
             <w:r>
               <w:rPr>
                 <w:rStyle w:val="Hyperlink"/>
                 <w:noProof/>
-                <w:lang w:val="en-GB"/>
               </w:rPr>
               <w:t>Bibliography</w:t>
             </w:r>
@@ -2068,7 +2034,7 @@
                 <w:noProof/>
                 <w:webHidden/>
               </w:rPr>
-              <w:instrText xml:space="preserve"> PAGEREF _Toc22087555 \h </w:instrText>
+              <w:instrText xml:space="preserve"> PAGEREF _Toc22168813 \h </w:instrText>
             </w:r>
             <w:r>
               <w:rPr>
@@ -2088,7 +2054,7 @@
                 <w:noProof/>
                 <w:webHidden/>
               </w:rPr>
-              <w:t>13</w:t>
+              <w:t>12</w:t>
             </w:r>
             <w:r>
               <w:rPr>
@@ -2109,21 +2075,13 @@
               <w:lang w:val="en-US"/>
             </w:rPr>
           </w:pPr>
-          <w:hyperlink w:anchor="_Toc22087556" w:history="1">
+          <w:hyperlink w:anchor="_Toc22168814" w:history="1">
             <w:r>
               <w:rPr>
                 <w:rStyle w:val="Hyperlink"/>
                 <w:noProof/>
               </w:rPr>
-              <w:t>Version</w:t>
-            </w:r>
-            <w:r>
-              <w:rPr>
-                <w:rStyle w:val="Hyperlink"/>
-                <w:noProof/>
-                <w:lang w:val="en-GB"/>
-              </w:rPr>
-              <w:t xml:space="preserve"> control</w:t>
+              <w:t>Version control</w:t>
             </w:r>
             <w:r>
               <w:rPr>
@@ -2144,7 +2102,7 @@
                 <w:noProof/>
                 <w:webHidden/>
               </w:rPr>
-              <w:instrText xml:space="preserve"> PAGEREF _Toc22087556 \h </w:instrText>
+              <w:instrText xml:space="preserve"> PAGEREF _Toc22168814 \h </w:instrText>
             </w:r>
             <w:r>
               <w:rPr>
@@ -2164,7 +2122,7 @@
                 <w:noProof/>
                 <w:webHidden/>
               </w:rPr>
-              <w:t>14</w:t>
+              <w:t>13</w:t>
             </w:r>
             <w:r>
               <w:rPr>
@@ -2185,12 +2143,11 @@
               <w:lang w:val="en-US"/>
             </w:rPr>
           </w:pPr>
-          <w:hyperlink w:anchor="_Toc22087557" w:history="1">
+          <w:hyperlink w:anchor="_Toc22168815" w:history="1">
             <w:r>
               <w:rPr>
                 <w:rStyle w:val="Hyperlink"/>
                 <w:noProof/>
-                <w:lang w:val="en-GB"/>
               </w:rPr>
               <w:t>Protocol</w:t>
             </w:r>
@@ -2213,7 +2170,7 @@
                 <w:noProof/>
                 <w:webHidden/>
               </w:rPr>
-              <w:instrText xml:space="preserve"> PAGEREF _Toc22087557 \h </w:instrText>
+              <w:instrText xml:space="preserve"> PAGEREF _Toc22168815 \h </w:instrText>
             </w:r>
             <w:r>
               <w:rPr>
@@ -2233,7 +2190,7 @@
                 <w:noProof/>
                 <w:webHidden/>
               </w:rPr>
-              <w:t>15</w:t>
+              <w:t>13</w:t>
             </w:r>
             <w:r>
               <w:rPr>
@@ -2293,7 +2250,7 @@
       <w:pPr>
         <w:pStyle w:val="Heading1"/>
       </w:pPr>
-      <w:bookmarkStart w:id="1" w:name="_Toc22087532"/>
+      <w:bookmarkStart w:id="1" w:name="_Toc22168790"/>
       <w:bookmarkEnd w:id="0"/>
       <w:r>
         <w:t>Vision and scope</w:t>
@@ -2304,158 +2261,84 @@
       <w:pPr>
         <w:pStyle w:val="Heading2"/>
       </w:pPr>
-      <w:bookmarkStart w:id="2" w:name="_Toc22087533"/>
-      <w:r>
-        <w:t>Introduction</w:t>
+      <w:bookmarkStart w:id="2" w:name="_Toc22168791"/>
+      <w:r>
+        <w:t>Project Description</w:t>
       </w:r>
       <w:bookmarkEnd w:id="2"/>
     </w:p>
-    <w:p>
-      <w:r>
-        <w:t xml:space="preserve">This </w:t>
-      </w:r>
-      <w:r>
-        <w:t xml:space="preserve">document describes the </w:t>
-      </w:r>
-      <w:r>
-        <w:t>Vision and Scope of</w:t>
-      </w:r>
-      <w:r>
-        <w:t xml:space="preserve"> a new smart and flexible </w:t>
-      </w:r>
-      <w:r>
-        <w:t xml:space="preserve">Management System </w:t>
-      </w:r>
-      <w:r>
-        <w:t>for</w:t>
-      </w:r>
-      <w:r>
-        <w:rPr>
-          <w:b/>
-        </w:rPr>
-        <w:t xml:space="preserve"> </w:t>
-      </w:r>
-      <w:r>
-        <w:t xml:space="preserve">Academy of </w:t>
+    <w:p/>
+    <w:p>
+      <w:r>
+        <w:t xml:space="preserve">As the head of information system </w:t>
+      </w:r>
+      <w:r>
+        <w:t xml:space="preserve">for Online academy we are tasked with developing a part of new Online Management System. </w:t>
+      </w:r>
+      <w:r>
+        <w:t xml:space="preserve">As the idea of online education is getting more popular day by day. </w:t>
+      </w:r>
+    </w:p>
+    <w:p>
+      <w:r>
+        <w:t xml:space="preserve">The proposed software product (Online Beauty academy) is an online education system. The system will be used to download lectures, conducting online quizzes, course registration, exam reservation, managing results. The system </w:t>
+      </w:r>
+      <w:r>
+        <w:t>must be right protected.</w:t>
+      </w:r>
+    </w:p>
+    <w:p>
+      <w:r>
+        <w:t xml:space="preserve">The online academy will have different courses. </w:t>
+      </w:r>
+      <w:proofErr w:type="spellStart"/>
+      <w:r>
+        <w:t>The</w:t>
+      </w:r>
+      <w:proofErr w:type="spellEnd"/>
+      <w:r>
+        <w:t xml:space="preserve"> are beauty </w:t>
       </w:r>
       <w:proofErr w:type="gramStart"/>
       <w:r>
-        <w:t>beauty(</w:t>
-      </w:r>
-      <w:r>
-        <w:t xml:space="preserve"> BEA</w:t>
+        <w:t>course ,</w:t>
       </w:r>
       <w:proofErr w:type="gramEnd"/>
       <w:r>
-        <w:t xml:space="preserve"> </w:t>
-      </w:r>
-      <w:r>
-        <w:t>)</w:t>
-      </w:r>
-      <w:r>
-        <w:t>. This part of the document will cover the problem and vision statement including project background, stakeholders</w:t>
-      </w:r>
-      <w:r>
-        <w:t xml:space="preserve"> </w:t>
-      </w:r>
-      <w:r>
-        <w:t>and project scope.</w:t>
-      </w:r>
-    </w:p>
-    <w:p>
-      <w:pPr>
-        <w:pStyle w:val="Heading2"/>
-      </w:pPr>
-      <w:bookmarkStart w:id="3" w:name="_Toc22087534"/>
-      <w:r>
-        <w:t>Project Description</w:t>
-      </w:r>
-      <w:bookmarkEnd w:id="3"/>
-    </w:p>
-    <w:p>
-      <w:pPr>
-        <w:jc w:val="both"/>
-      </w:pPr>
-      <w:r>
-        <w:t xml:space="preserve">As the head of information system </w:t>
-      </w:r>
-      <w:r>
-        <w:t xml:space="preserve">for Online academy we are tasked with developing a part of new Online Management System. </w:t>
-      </w:r>
-      <w:r>
-        <w:t xml:space="preserve">As the idea of online education is getting more popular day by day. </w:t>
-      </w:r>
-    </w:p>
-    <w:p>
-      <w:pPr>
-        <w:jc w:val="both"/>
-      </w:pPr>
-      <w:r>
-        <w:t xml:space="preserve">The proposed software product (Online Beauty academy) is an online education system. The system will be used to download lectures, conducting online quizzes, course registration, exam reservation, managing results. The system </w:t>
-      </w:r>
-      <w:r>
-        <w:t>must be right protected.</w:t>
-      </w:r>
-    </w:p>
-    <w:p>
-      <w:pPr>
-        <w:jc w:val="both"/>
-      </w:pPr>
-      <w:r>
-        <w:t xml:space="preserve">The online academy will have different courses. </w:t>
-      </w:r>
-      <w:proofErr w:type="spellStart"/>
-      <w:r>
-        <w:t>The</w:t>
-      </w:r>
-      <w:proofErr w:type="spellEnd"/>
-      <w:r>
-        <w:t xml:space="preserve"> are beauty </w:t>
+        <w:t xml:space="preserve"> beauty instructor course and other future courses. Each course will have topics and lessons for </w:t>
+      </w:r>
+      <w:r>
+        <w:t>each</w:t>
+      </w:r>
+      <w:r>
+        <w:t xml:space="preserve"> topic. Some of lessons will have test(quizzes</w:t>
       </w:r>
       <w:proofErr w:type="gramStart"/>
       <w:r>
-        <w:t>course ,</w:t>
+        <w:t>) .</w:t>
       </w:r>
       <w:proofErr w:type="gramEnd"/>
       <w:r>
-        <w:t xml:space="preserve"> beauty instructor course and other future courses. Each course will have topics and lessons for </w:t>
-      </w:r>
-      <w:r>
-        <w:t>each</w:t>
-      </w:r>
-      <w:r>
-        <w:t xml:space="preserve"> topic. Some of lessons will have test(quizzes</w:t>
+        <w:t xml:space="preserve"> Making a test the participant will collect a </w:t>
       </w:r>
       <w:proofErr w:type="gramStart"/>
       <w:r>
-        <w:t>) .</w:t>
+        <w:t>points</w:t>
       </w:r>
       <w:proofErr w:type="gramEnd"/>
       <w:r>
-        <w:t xml:space="preserve"> Making a test the participant will collect a </w:t>
+        <w:t xml:space="preserve">. The sum of all point for all tests are 30% of final grade. After making all lessons participant will be able to make a final exam that has weight 70% of final grade. The participant must make a reservation for final interactive exam with lecturer. He </w:t>
       </w:r>
       <w:proofErr w:type="gramStart"/>
       <w:r>
-        <w:t>points</w:t>
+        <w:t>has to</w:t>
       </w:r>
       <w:proofErr w:type="gramEnd"/>
       <w:r>
-        <w:t xml:space="preserve">. The sum of all point for all tests are 30% of final grade. After making all lessons participant will be able to make a final exam that has weight 70% of final grade. The participant must make a reservation for final interactive exam with lecturer. He </w:t>
-      </w:r>
-      <w:proofErr w:type="gramStart"/>
-      <w:r>
-        <w:t>has to</w:t>
-      </w:r>
-      <w:proofErr w:type="gramEnd"/>
-      <w:r>
         <w:t xml:space="preserve"> prenote the available Date for this exam.</w:t>
       </w:r>
     </w:p>
-    <w:p>
-      <w:pPr>
-        <w:jc w:val="both"/>
-      </w:pPr>
-    </w:p>
+    <w:p/>
     <w:p/>
     <w:p>
       <w:pPr>
@@ -2522,24 +2405,24 @@
       <w:pPr>
         <w:pStyle w:val="Heading2"/>
       </w:pPr>
-      <w:bookmarkStart w:id="4" w:name="_Toc22087535"/>
+      <w:bookmarkStart w:id="3" w:name="_Toc22168792"/>
       <w:r>
         <w:t>Project background</w:t>
       </w:r>
+      <w:bookmarkEnd w:id="3"/>
+    </w:p>
+    <w:p>
+      <w:pPr>
+        <w:pStyle w:val="Heading2"/>
+      </w:pPr>
+      <w:bookmarkStart w:id="4" w:name="_Toc22168793"/>
+      <w:r>
+        <w:t xml:space="preserve">Stakeholder </w:t>
+      </w:r>
+      <w:r>
+        <w:t>Description</w:t>
+      </w:r>
       <w:bookmarkEnd w:id="4"/>
-    </w:p>
-    <w:p>
-      <w:pPr>
-        <w:pStyle w:val="Heading2"/>
-      </w:pPr>
-      <w:bookmarkStart w:id="5" w:name="_Toc22087536"/>
-      <w:r>
-        <w:t xml:space="preserve">Stakeholder </w:t>
-      </w:r>
-      <w:r>
-        <w:t>Description</w:t>
-      </w:r>
-      <w:bookmarkEnd w:id="5"/>
     </w:p>
     <w:p>
       <w:pPr>
@@ -2738,166 +2621,166 @@
       <w:pPr>
         <w:pStyle w:val="Heading2"/>
       </w:pPr>
-      <w:bookmarkStart w:id="6" w:name="_Toc22087537"/>
+      <w:bookmarkStart w:id="5" w:name="_Toc22168794"/>
       <w:r>
         <w:t>Vision of Solution</w:t>
       </w:r>
+      <w:bookmarkEnd w:id="5"/>
+    </w:p>
+    <w:p>
+      <w:pPr>
+        <w:pStyle w:val="Heading3"/>
+      </w:pPr>
+      <w:bookmarkStart w:id="6" w:name="_Toc22168795"/>
+      <w:r>
+        <w:t>Problem</w:t>
+      </w:r>
+      <w:r>
+        <w:t xml:space="preserve"> Statement</w:t>
+      </w:r>
       <w:bookmarkEnd w:id="6"/>
     </w:p>
     <w:p>
+      <w:r>
+        <w:t xml:space="preserve">Now academies are running various programs as </w:t>
+      </w:r>
+      <w:proofErr w:type="gramStart"/>
+      <w:r>
+        <w:t>full time</w:t>
+      </w:r>
+      <w:proofErr w:type="gramEnd"/>
+      <w:r>
+        <w:t xml:space="preserve"> courses. </w:t>
+      </w:r>
+      <w:r>
+        <w:t xml:space="preserve">The </w:t>
+      </w:r>
+      <w:r>
+        <w:t>academy</w:t>
+      </w:r>
+      <w:r>
+        <w:t xml:space="preserve"> timing sometimes </w:t>
+      </w:r>
+      <w:proofErr w:type="gramStart"/>
+      <w:r>
+        <w:t>make</w:t>
+      </w:r>
+      <w:proofErr w:type="gramEnd"/>
+      <w:r>
+        <w:t xml:space="preserve"> it difficult to study for person who are doing some jobs. The online education would help such person who live far away from </w:t>
+      </w:r>
+      <w:r>
+        <w:t>education institutes.</w:t>
+      </w:r>
+    </w:p>
+    <w:p>
+      <w:r>
+        <w:t>The other problem is that the c</w:t>
+      </w:r>
+      <w:r>
+        <w:t xml:space="preserve">urrent </w:t>
+      </w:r>
+      <w:r>
+        <w:t>online</w:t>
+      </w:r>
+      <w:r>
+        <w:t xml:space="preserve"> management system doesn't have the needed flexibility and is not modern enough. The capabilities are limited.</w:t>
+      </w:r>
+    </w:p>
+    <w:p>
+      <w:pPr>
+        <w:rPr>
+          <w:rFonts w:ascii="Calibri" w:hAnsi="Calibri" w:cs="Calibri"/>
+        </w:rPr>
+      </w:pPr>
+      <w:r>
+        <w:t xml:space="preserve">Online </w:t>
+      </w:r>
+      <w:r>
+        <w:t xml:space="preserve">management </w:t>
+      </w:r>
+      <w:r>
+        <w:t xml:space="preserve">system </w:t>
+      </w:r>
+      <w:r>
+        <w:t xml:space="preserve">is </w:t>
+      </w:r>
+      <w:r>
+        <w:t>effective, reduce time and cost in courses and exam management process.</w:t>
+      </w:r>
+    </w:p>
+    <w:p>
       <w:pPr>
         <w:pStyle w:val="Heading3"/>
-      </w:pPr>
-      <w:bookmarkStart w:id="7" w:name="_Toc22087538"/>
-      <w:r>
-        <w:t>Problem</w:t>
-      </w:r>
-      <w:r>
-        <w:t xml:space="preserve"> Statement</w:t>
+        <w:rPr>
+          <w:b/>
+        </w:rPr>
+      </w:pPr>
+      <w:bookmarkStart w:id="7" w:name="_Toc22168796"/>
+      <w:r>
+        <w:rPr>
+          <w:b/>
+        </w:rPr>
+        <w:t xml:space="preserve">Project </w:t>
+      </w:r>
+      <w:r>
+        <w:rPr>
+          <w:b/>
+        </w:rPr>
+        <w:t>Scope</w:t>
       </w:r>
       <w:bookmarkEnd w:id="7"/>
     </w:p>
     <w:p>
       <w:r>
-        <w:t xml:space="preserve">Now academies are running various programs as </w:t>
+        <w:t xml:space="preserve">We going to build just a </w:t>
+      </w:r>
+      <w:r>
+        <w:t xml:space="preserve">part of the academy management system. We </w:t>
       </w:r>
       <w:proofErr w:type="gramStart"/>
       <w:r>
-        <w:t>full time</w:t>
+        <w:t>have to</w:t>
       </w:r>
       <w:proofErr w:type="gramEnd"/>
       <w:r>
-        <w:t xml:space="preserve"> courses. </w:t>
-      </w:r>
-      <w:r>
-        <w:t xml:space="preserve">The </w:t>
-      </w:r>
-      <w:r>
-        <w:t>academy</w:t>
-      </w:r>
-      <w:r>
-        <w:t xml:space="preserve"> timing sometimes </w:t>
-      </w:r>
-      <w:proofErr w:type="gramStart"/>
-      <w:r>
-        <w:t>make</w:t>
-      </w:r>
-      <w:proofErr w:type="gramEnd"/>
-      <w:r>
-        <w:t xml:space="preserve"> it difficult to study for person who are doing some jobs. The online education would help such person who live far away from </w:t>
-      </w:r>
-      <w:r>
-        <w:t>education institutes.</w:t>
-      </w:r>
-    </w:p>
-    <w:p>
-      <w:r>
-        <w:t>The other problem is that the c</w:t>
-      </w:r>
-      <w:r>
-        <w:t xml:space="preserve">urrent </w:t>
-      </w:r>
-      <w:r>
-        <w:t>online</w:t>
-      </w:r>
-      <w:r>
-        <w:t xml:space="preserve"> management system doesn't have the needed flexibility and is not modern enough. The capabilities are limited.</w:t>
-      </w:r>
-    </w:p>
-    <w:p>
-      <w:pPr>
-        <w:rPr>
-          <w:rFonts w:ascii="Calibri" w:hAnsi="Calibri" w:cs="Calibri"/>
-        </w:rPr>
-      </w:pPr>
-      <w:r>
-        <w:t xml:space="preserve">Online </w:t>
-      </w:r>
-      <w:r>
-        <w:t xml:space="preserve">management </w:t>
-      </w:r>
-      <w:r>
-        <w:t xml:space="preserve">system </w:t>
-      </w:r>
-      <w:r>
-        <w:t xml:space="preserve">is </w:t>
-      </w:r>
-      <w:r>
-        <w:t>effective, reduce time and cost in courses and exam management process.</w:t>
-      </w:r>
-    </w:p>
+        <w:t xml:space="preserve"> pay attention to building applications supporting: Participant will be able to</w:t>
+      </w:r>
+      <w:r>
+        <w:t xml:space="preserve"> register, to</w:t>
+      </w:r>
+      <w:r>
+        <w:t xml:space="preserve"> enrol and manage their courses, to make a reservation for a final exam</w:t>
+      </w:r>
+      <w:r>
+        <w:t>.</w:t>
+      </w:r>
+    </w:p>
+    <w:p/>
     <w:p>
       <w:pPr>
         <w:pStyle w:val="Heading3"/>
+      </w:pPr>
+      <w:bookmarkStart w:id="8" w:name="_Toc22168797"/>
+      <w:r>
+        <w:t xml:space="preserve">Summary </w:t>
+      </w:r>
+      <w:r>
+        <w:t xml:space="preserve">of </w:t>
+      </w:r>
+      <w:r>
         <w:rPr>
           <w:b/>
         </w:rPr>
-      </w:pPr>
-      <w:bookmarkStart w:id="8" w:name="_Toc22087539"/>
+        <w:t>System</w:t>
+      </w:r>
       <w:r>
         <w:rPr>
           <w:b/>
         </w:rPr>
-        <w:t xml:space="preserve">Project </w:t>
-      </w:r>
-      <w:r>
-        <w:rPr>
-          <w:b/>
-        </w:rPr>
-        <w:t>Scope</w:t>
+        <w:t xml:space="preserve"> Feature</w:t>
       </w:r>
       <w:bookmarkEnd w:id="8"/>
-    </w:p>
-    <w:p>
-      <w:r>
-        <w:t xml:space="preserve">We going to build just a </w:t>
-      </w:r>
-      <w:r>
-        <w:t xml:space="preserve">part of the academy management system. We </w:t>
-      </w:r>
-      <w:proofErr w:type="gramStart"/>
-      <w:r>
-        <w:t>have to</w:t>
-      </w:r>
-      <w:proofErr w:type="gramEnd"/>
-      <w:r>
-        <w:t xml:space="preserve"> pay attention to building applications supporting: Participant will be able to</w:t>
-      </w:r>
-      <w:r>
-        <w:t xml:space="preserve"> register, to</w:t>
-      </w:r>
-      <w:r>
-        <w:t xml:space="preserve"> enrol and manage their courses, to make a reservation for a final exam</w:t>
-      </w:r>
-      <w:r>
-        <w:t>.</w:t>
-      </w:r>
-    </w:p>
-    <w:p/>
-    <w:p>
-      <w:pPr>
-        <w:pStyle w:val="Heading3"/>
-      </w:pPr>
-      <w:bookmarkStart w:id="9" w:name="_Toc22087540"/>
-      <w:r>
-        <w:t xml:space="preserve">Summary </w:t>
-      </w:r>
-      <w:r>
-        <w:t xml:space="preserve">of </w:t>
-      </w:r>
-      <w:r>
-        <w:rPr>
-          <w:b/>
-        </w:rPr>
-        <w:t>System</w:t>
-      </w:r>
-      <w:r>
-        <w:rPr>
-          <w:b/>
-        </w:rPr>
-        <w:t xml:space="preserve"> Feature</w:t>
-      </w:r>
-      <w:bookmarkEnd w:id="9"/>
     </w:p>
     <w:p>
       <w:pPr>
@@ -3010,7 +2893,6 @@
         <w:rPr>
           <w:lang w:val="en-GB"/>
         </w:rPr>
-        <w:lastRenderedPageBreak/>
         <w:t>Manage Offering Courses.</w:t>
       </w:r>
     </w:p>
@@ -3019,11 +2901,11 @@
       <w:pPr>
         <w:pStyle w:val="Heading3"/>
       </w:pPr>
-      <w:bookmarkStart w:id="10" w:name="_Toc22087541"/>
+      <w:bookmarkStart w:id="9" w:name="_Toc22168798"/>
       <w:r>
         <w:t>List of features will not be developed</w:t>
       </w:r>
-      <w:bookmarkEnd w:id="10"/>
+      <w:bookmarkEnd w:id="9"/>
     </w:p>
     <w:p>
       <w:pPr>
@@ -3031,7 +2913,6 @@
         <w:autoSpaceDN w:val="0"/>
         <w:adjustRightInd w:val="0"/>
         <w:spacing w:after="0" w:line="240" w:lineRule="auto"/>
-        <w:jc w:val="both"/>
         <w:rPr>
           <w:rFonts w:ascii="TimesNewRomanPSMT" w:hAnsi="TimesNewRomanPSMT" w:cs="TimesNewRomanPSMT"/>
           <w:sz w:val="24"/>
@@ -3072,6 +2953,7 @@
           <w:sz w:val="24"/>
           <w:szCs w:val="24"/>
         </w:rPr>
+        <w:lastRenderedPageBreak/>
         <w:t>to the application are:</w:t>
       </w:r>
     </w:p>
@@ -3266,7 +3148,7 @@
       <w:pPr>
         <w:pStyle w:val="Heading1"/>
       </w:pPr>
-      <w:bookmarkStart w:id="11" w:name="_Toc20697872"/>
+      <w:bookmarkStart w:id="10" w:name="_Toc20697872"/>
     </w:p>
     <w:p>
       <w:pPr>
@@ -3316,22 +3198,16 @@
     <w:p>
       <w:pPr>
         <w:pStyle w:val="Heading1"/>
-        <w:jc w:val="left"/>
-      </w:pPr>
-    </w:p>
-    <w:p>
-      <w:pPr>
-        <w:pStyle w:val="Heading1"/>
-      </w:pPr>
-      <w:bookmarkStart w:id="12" w:name="_Toc22087542"/>
+      </w:pPr>
+      <w:bookmarkStart w:id="11" w:name="_Toc22168799"/>
       <w:r>
         <w:t>Analysis</w:t>
       </w:r>
       <w:r>
         <w:t xml:space="preserve"> 1</w:t>
       </w:r>
+      <w:bookmarkEnd w:id="10"/>
       <w:bookmarkEnd w:id="11"/>
-      <w:bookmarkEnd w:id="12"/>
     </w:p>
     <w:p/>
     <w:p/>
@@ -3341,20 +3217,28 @@
     <w:p/>
     <w:p>
       <w:pPr>
-        <w:pStyle w:val="Heading2"/>
-      </w:pPr>
-      <w:bookmarkStart w:id="13" w:name="_Toc22087543"/>
+        <w:pStyle w:val="Heading1"/>
+      </w:pPr>
+      <w:bookmarkStart w:id="12" w:name="_Toc22168800"/>
       <w:r>
         <w:t>Domain</w:t>
       </w:r>
       <w:r>
-        <w:t xml:space="preserve"> model</w:t>
-      </w:r>
+        <w:t xml:space="preserve"> </w:t>
+      </w:r>
+      <w:r>
+        <w:t>model</w:t>
+      </w:r>
+      <w:bookmarkEnd w:id="12"/>
+    </w:p>
+    <w:p>
+      <w:r>
+        <w:t>This document describes t</w:t>
+      </w:r>
+      <w:bookmarkStart w:id="13" w:name="_GoBack"/>
       <w:bookmarkEnd w:id="13"/>
-    </w:p>
-    <w:p>
-      <w:r>
-        <w:t xml:space="preserve">This document describes the domain model of the </w:t>
+      <w:r>
+        <w:t xml:space="preserve">he domain model of the </w:t>
       </w:r>
       <w:r>
         <w:t>Beautiful Academy BEA</w:t>
@@ -3364,68 +3248,159 @@
       </w:r>
     </w:p>
     <w:p>
-      <w:r>
-        <w:rPr>
-          <w:noProof/>
-        </w:rPr>
-        <w:lastRenderedPageBreak/>
-        <w:drawing>
-          <wp:anchor distT="0" distB="0" distL="114300" distR="114300" simplePos="0" relativeHeight="251658240" behindDoc="1" locked="0" layoutInCell="1" allowOverlap="1" wp14:anchorId="6922C1CB" wp14:editId="75717158">
-            <wp:simplePos x="0" y="0"/>
-            <wp:positionH relativeFrom="margin">
-              <wp:align>left</wp:align>
-            </wp:positionH>
-            <wp:positionV relativeFrom="paragraph">
-              <wp:posOffset>460375</wp:posOffset>
-            </wp:positionV>
-            <wp:extent cx="6011545" cy="3883660"/>
-            <wp:effectExtent l="0" t="0" r="8255" b="2540"/>
-            <wp:wrapTight wrapText="bothSides">
-              <wp:wrapPolygon edited="0">
-                <wp:start x="0" y="0"/>
-                <wp:lineTo x="0" y="21508"/>
-                <wp:lineTo x="21561" y="21508"/>
-                <wp:lineTo x="21561" y="0"/>
-                <wp:lineTo x="0" y="0"/>
-              </wp:wrapPolygon>
-            </wp:wrapTight>
-            <wp:docPr id="3" name="Picture 3"/>
-            <wp:cNvGraphicFramePr>
-              <a:graphicFrameLocks xmlns:a="http://schemas.openxmlformats.org/drawingml/2006/main" noChangeAspect="1"/>
-            </wp:cNvGraphicFramePr>
-            <a:graphic xmlns:a="http://schemas.openxmlformats.org/drawingml/2006/main">
-              <a:graphicData uri="http://schemas.openxmlformats.org/drawingml/2006/picture">
-                <pic:pic xmlns:pic="http://schemas.openxmlformats.org/drawingml/2006/picture">
-                  <pic:nvPicPr>
-                    <pic:cNvPr id="1835424118" name="domain_v1.JPG"/>
-                    <pic:cNvPicPr/>
-                  </pic:nvPicPr>
-                  <pic:blipFill>
-                    <a:blip r:embed="rId11">
-                      <a:extLst>
-                        <a:ext uri="{28A0092B-C50C-407E-A947-70E740481C1C}">
-                          <a14:useLocalDpi xmlns:a14="http://schemas.microsoft.com/office/drawing/2010/main" val="0"/>
-                        </a:ext>
-                      </a:extLst>
-                    </a:blip>
-                    <a:stretch>
-                      <a:fillRect/>
-                    </a:stretch>
-                  </pic:blipFill>
-                  <pic:spPr>
-                    <a:xfrm>
-                      <a:off x="0" y="0"/>
-                      <a:ext cx="6011545" cy="3883660"/>
-                    </a:xfrm>
-                    <a:prstGeom prst="rect">
-                      <a:avLst/>
-                    </a:prstGeom>
-                  </pic:spPr>
-                </pic:pic>
-              </a:graphicData>
-            </a:graphic>
-          </wp:anchor>
-        </w:drawing>
+      <w:pPr>
+        <w:pStyle w:val="Heading3"/>
+      </w:pPr>
+      <w:bookmarkStart w:id="14" w:name="_Toc22168801"/>
+      <w:r>
+        <w:t>Concept Classes</w:t>
+      </w:r>
+      <w:bookmarkEnd w:id="14"/>
+    </w:p>
+    <w:p/>
+    <w:p>
+      <w:r>
+        <w:t xml:space="preserve">Concept class </w:t>
+      </w:r>
+      <w:r>
+        <w:rPr>
+          <w:highlight w:val="lightGray"/>
+        </w:rPr>
+        <w:t>Participant</w:t>
+      </w:r>
+      <w:r>
+        <w:t xml:space="preserve"> models a person who is taking the courses.</w:t>
+      </w:r>
+    </w:p>
+    <w:p>
+      <w:r>
+        <w:t xml:space="preserve">Concept class </w:t>
+      </w:r>
+      <w:r>
+        <w:rPr>
+          <w:highlight w:val="lightGray"/>
+        </w:rPr>
+        <w:t>Lecturer</w:t>
+      </w:r>
+      <w:r>
+        <w:t xml:space="preserve"> models a person who is teaching and give an exam for the participant.</w:t>
+      </w:r>
+    </w:p>
+    <w:p>
+      <w:r>
+        <w:t xml:space="preserve">Concept class </w:t>
+      </w:r>
+      <w:r>
+        <w:rPr>
+          <w:highlight w:val="lightGray"/>
+        </w:rPr>
+        <w:t xml:space="preserve">Course </w:t>
+      </w:r>
+      <w:r>
+        <w:t>models the main courses that offer application.</w:t>
+      </w:r>
+    </w:p>
+    <w:p>
+      <w:r>
+        <w:t xml:space="preserve">Concept class </w:t>
+      </w:r>
+      <w:r>
+        <w:rPr>
+          <w:highlight w:val="lightGray"/>
+        </w:rPr>
+        <w:t xml:space="preserve">Topic </w:t>
+      </w:r>
+      <w:r>
+        <w:t>models the sub course of the course.</w:t>
+      </w:r>
+    </w:p>
+    <w:p>
+      <w:r>
+        <w:t>Concept class</w:t>
+      </w:r>
+      <w:r>
+        <w:rPr>
+          <w:highlight w:val="lightGray"/>
+        </w:rPr>
+        <w:t xml:space="preserve"> Lesson</w:t>
+      </w:r>
+      <w:r>
+        <w:t xml:space="preserve"> models a set of lessons that contains each topic.</w:t>
+      </w:r>
+    </w:p>
+    <w:p>
+      <w:r>
+        <w:t xml:space="preserve">Concept class </w:t>
+      </w:r>
+      <w:r>
+        <w:rPr>
+          <w:highlight w:val="lightGray"/>
+        </w:rPr>
+        <w:t>Test</w:t>
+      </w:r>
+      <w:r>
+        <w:t xml:space="preserve"> models a set of </w:t>
+      </w:r>
+      <w:proofErr w:type="gramStart"/>
+      <w:r>
+        <w:t>test</w:t>
+      </w:r>
+      <w:proofErr w:type="gramEnd"/>
+      <w:r>
+        <w:t xml:space="preserve"> that contains a topic.</w:t>
+      </w:r>
+    </w:p>
+    <w:p>
+      <w:r>
+        <w:t xml:space="preserve">Concept class </w:t>
+      </w:r>
+      <w:r>
+        <w:rPr>
+          <w:highlight w:val="lightGray"/>
+        </w:rPr>
+        <w:t xml:space="preserve">Final exam </w:t>
+      </w:r>
+      <w:r>
+        <w:t xml:space="preserve">models </w:t>
+      </w:r>
+      <w:proofErr w:type="gramStart"/>
+      <w:r>
+        <w:t>a</w:t>
+      </w:r>
+      <w:proofErr w:type="gramEnd"/>
+      <w:r>
+        <w:t xml:space="preserve"> </w:t>
+      </w:r>
+      <w:r>
+        <w:t>exam that can be taken by participant in case making all predecessor’s tests.</w:t>
+      </w:r>
+    </w:p>
+    <w:p>
+      <w:r>
+        <w:t xml:space="preserve">Concept class </w:t>
+      </w:r>
+      <w:r>
+        <w:rPr>
+          <w:highlight w:val="lightGray"/>
+        </w:rPr>
+        <w:t>Question</w:t>
+      </w:r>
+      <w:r>
+        <w:t xml:space="preserve"> models a set of questions that contains the topic.</w:t>
+      </w:r>
+    </w:p>
+    <w:p>
+      <w:r>
+        <w:t>Concept class</w:t>
+      </w:r>
+      <w:r>
+        <w:rPr>
+          <w:highlight w:val="lightGray"/>
+        </w:rPr>
+        <w:t xml:space="preserve"> Answers </w:t>
+      </w:r>
+      <w:r>
+        <w:t>models a set of answers that contains the topic to each question.</w:t>
       </w:r>
     </w:p>
     <w:p/>
@@ -3477,14 +3452,14 @@
       <w:pPr>
         <w:pStyle w:val="Heading2"/>
       </w:pPr>
-      <w:bookmarkStart w:id="14" w:name="_Toc22087544"/>
+      <w:bookmarkStart w:id="15" w:name="_Toc22168802"/>
       <w:r>
         <w:t xml:space="preserve">User stories </w:t>
       </w:r>
       <w:r>
         <w:t>2</w:t>
       </w:r>
-      <w:bookmarkEnd w:id="14"/>
+      <w:bookmarkEnd w:id="15"/>
     </w:p>
     <w:p/>
     <w:p>
@@ -3495,14 +3470,9 @@
           <w:numId w:val="32"/>
         </w:numPr>
         <w:spacing w:line="360" w:lineRule="auto"/>
-        <w:rPr>
-          <w:lang w:val="en-US"/>
-        </w:rPr>
-      </w:pPr>
-      <w:r>
-        <w:rPr>
-          <w:lang w:val="en-US"/>
-        </w:rPr>
+      </w:pPr>
+      <w:r>
+        <w:lastRenderedPageBreak/>
         <w:t>As a user, I want to be able to login into the system with my credential (username, password).</w:t>
       </w:r>
     </w:p>
@@ -3510,15 +3480,8 @@
       <w:pPr>
         <w:pStyle w:val="ListParagraph"/>
         <w:spacing w:line="360" w:lineRule="auto"/>
-        <w:rPr>
-          <w:lang w:val="en-US"/>
-        </w:rPr>
-      </w:pPr>
-      <w:r>
-        <w:rPr>
-          <w:lang w:val="en-US"/>
-        </w:rPr>
-        <w:lastRenderedPageBreak/>
+      </w:pPr>
+      <w:r>
         <w:t>Success: The user is logged in and can use the functionality of the system.</w:t>
       </w:r>
     </w:p>
@@ -3526,14 +3489,8 @@
       <w:pPr>
         <w:pStyle w:val="ListParagraph"/>
         <w:spacing w:line="360" w:lineRule="auto"/>
-        <w:rPr>
-          <w:lang w:val="en-US"/>
-        </w:rPr>
-      </w:pPr>
-      <w:r>
-        <w:rPr>
-          <w:lang w:val="en-US"/>
-        </w:rPr>
+      </w:pPr>
+      <w:r>
         <w:t>Failure: An error message is displayed: “Wrong username or password, please try again!”.</w:t>
       </w:r>
     </w:p>
@@ -3545,26 +3502,14 @@
           <w:numId w:val="32"/>
         </w:numPr>
         <w:spacing w:line="360" w:lineRule="auto"/>
-        <w:rPr>
-          <w:lang w:val="en-US"/>
-        </w:rPr>
-      </w:pPr>
-      <w:r>
-        <w:rPr>
-          <w:lang w:val="en-US"/>
-        </w:rPr>
+      </w:pPr>
+      <w:r>
         <w:t xml:space="preserve">As a Participant, I want to choose </w:t>
       </w:r>
       <w:r>
-        <w:rPr>
-          <w:lang w:val="en-US"/>
-        </w:rPr>
         <w:t>and subscribe to the</w:t>
       </w:r>
       <w:r>
-        <w:rPr>
-          <w:lang w:val="en-US"/>
-        </w:rPr>
         <w:t xml:space="preserve"> course.</w:t>
       </w:r>
     </w:p>
@@ -3572,14 +3517,8 @@
       <w:pPr>
         <w:pStyle w:val="ListParagraph"/>
         <w:spacing w:line="360" w:lineRule="auto"/>
-        <w:rPr>
-          <w:lang w:val="en-US"/>
-        </w:rPr>
-      </w:pPr>
-      <w:r>
-        <w:rPr>
-          <w:lang w:val="en-US"/>
-        </w:rPr>
+      </w:pPr>
+      <w:r>
         <w:t>Success:</w:t>
       </w:r>
     </w:p>
@@ -3587,14 +3526,8 @@
       <w:pPr>
         <w:pStyle w:val="ListParagraph"/>
         <w:spacing w:line="360" w:lineRule="auto"/>
-        <w:rPr>
-          <w:lang w:val="en-US"/>
-        </w:rPr>
-      </w:pPr>
-      <w:r>
-        <w:rPr>
-          <w:lang w:val="en-US"/>
-        </w:rPr>
+      </w:pPr>
+      <w:r>
         <w:t>Failure:</w:t>
       </w:r>
     </w:p>
@@ -3602,9 +3535,6 @@
       <w:pPr>
         <w:pStyle w:val="ListParagraph"/>
         <w:spacing w:line="360" w:lineRule="auto"/>
-        <w:rPr>
-          <w:lang w:val="en-US"/>
-        </w:rPr>
       </w:pPr>
     </w:p>
     <w:p>
@@ -3615,20 +3545,11 @@
           <w:numId w:val="32"/>
         </w:numPr>
         <w:spacing w:line="360" w:lineRule="auto"/>
-        <w:rPr>
-          <w:lang w:val="en-US"/>
-        </w:rPr>
-      </w:pPr>
-      <w:r>
-        <w:rPr>
-          <w:lang w:val="en-US"/>
-        </w:rPr>
+      </w:pPr>
+      <w:r>
         <w:t xml:space="preserve">As a Participant, I want to see </w:t>
       </w:r>
       <w:r>
-        <w:rPr>
-          <w:lang w:val="en-US"/>
-        </w:rPr>
         <w:t>the information about the courses.</w:t>
       </w:r>
     </w:p>
@@ -3636,14 +3557,8 @@
       <w:pPr>
         <w:pStyle w:val="ListParagraph"/>
         <w:spacing w:line="360" w:lineRule="auto"/>
-        <w:rPr>
-          <w:lang w:val="en-US"/>
-        </w:rPr>
-      </w:pPr>
-      <w:r>
-        <w:rPr>
-          <w:lang w:val="en-US"/>
-        </w:rPr>
+      </w:pPr>
+      <w:r>
         <w:t>Success:</w:t>
       </w:r>
     </w:p>
@@ -3651,14 +3566,8 @@
       <w:pPr>
         <w:pStyle w:val="ListParagraph"/>
         <w:spacing w:line="360" w:lineRule="auto"/>
-        <w:rPr>
-          <w:lang w:val="en-US"/>
-        </w:rPr>
-      </w:pPr>
-      <w:r>
-        <w:rPr>
-          <w:lang w:val="en-US"/>
-        </w:rPr>
+      </w:pPr>
+      <w:r>
         <w:t>Failure:</w:t>
       </w:r>
     </w:p>
@@ -3666,27 +3575,18 @@
       <w:pPr>
         <w:pStyle w:val="ListParagraph"/>
         <w:spacing w:line="360" w:lineRule="auto"/>
-        <w:rPr>
-          <w:lang w:val="en-US"/>
-        </w:rPr>
       </w:pPr>
     </w:p>
     <w:p>
       <w:pPr>
         <w:pStyle w:val="ListParagraph"/>
         <w:spacing w:line="360" w:lineRule="auto"/>
-        <w:rPr>
-          <w:lang w:val="en-US"/>
-        </w:rPr>
       </w:pPr>
     </w:p>
     <w:p>
       <w:pPr>
         <w:pStyle w:val="ListParagraph"/>
         <w:spacing w:line="360" w:lineRule="auto"/>
-        <w:rPr>
-          <w:lang w:val="en-US"/>
-        </w:rPr>
       </w:pPr>
     </w:p>
     <w:p>
@@ -3697,14 +3597,8 @@
           <w:numId w:val="32"/>
         </w:numPr>
         <w:spacing w:line="360" w:lineRule="auto"/>
-        <w:rPr>
-          <w:lang w:val="en-US"/>
-        </w:rPr>
-      </w:pPr>
-      <w:r>
-        <w:rPr>
-          <w:lang w:val="en-US"/>
-        </w:rPr>
+      </w:pPr>
+      <w:r>
         <w:t>As a Participant, I want to see the marks of the final exam and total.</w:t>
       </w:r>
     </w:p>
@@ -3712,14 +3606,8 @@
       <w:pPr>
         <w:pStyle w:val="ListParagraph"/>
         <w:spacing w:line="360" w:lineRule="auto"/>
-        <w:rPr>
-          <w:lang w:val="en-US"/>
-        </w:rPr>
-      </w:pPr>
-      <w:r>
-        <w:rPr>
-          <w:lang w:val="en-US"/>
-        </w:rPr>
+      </w:pPr>
+      <w:r>
         <w:t>Success:</w:t>
       </w:r>
     </w:p>
@@ -3727,14 +3615,8 @@
       <w:pPr>
         <w:pStyle w:val="ListParagraph"/>
         <w:spacing w:line="360" w:lineRule="auto"/>
-        <w:rPr>
-          <w:lang w:val="en-US"/>
-        </w:rPr>
-      </w:pPr>
-      <w:r>
-        <w:rPr>
-          <w:lang w:val="en-US"/>
-        </w:rPr>
+      </w:pPr>
+      <w:r>
         <w:t>Failure:</w:t>
       </w:r>
     </w:p>
@@ -3742,18 +3624,12 @@
       <w:pPr>
         <w:pStyle w:val="ListParagraph"/>
         <w:spacing w:line="360" w:lineRule="auto"/>
-        <w:rPr>
-          <w:lang w:val="en-US"/>
-        </w:rPr>
       </w:pPr>
     </w:p>
     <w:p>
       <w:pPr>
         <w:pStyle w:val="ListParagraph"/>
         <w:spacing w:line="360" w:lineRule="auto"/>
-        <w:rPr>
-          <w:lang w:val="en-US"/>
-        </w:rPr>
       </w:pPr>
     </w:p>
     <w:p>
@@ -3764,32 +3640,17 @@
           <w:numId w:val="32"/>
         </w:numPr>
         <w:spacing w:line="360" w:lineRule="auto"/>
-        <w:rPr>
-          <w:lang w:val="en-US"/>
-        </w:rPr>
-      </w:pPr>
-      <w:r>
-        <w:rPr>
-          <w:lang w:val="en-US"/>
-        </w:rPr>
+      </w:pPr>
+      <w:r>
         <w:t xml:space="preserve">As a Participant, I want to </w:t>
       </w:r>
       <w:r>
-        <w:rPr>
-          <w:lang w:val="en-US"/>
-        </w:rPr>
         <w:t xml:space="preserve">select </w:t>
       </w:r>
       <w:r>
-        <w:rPr>
-          <w:lang w:val="en-US"/>
-        </w:rPr>
         <w:t>an exam</w:t>
       </w:r>
       <w:r>
-        <w:rPr>
-          <w:lang w:val="en-US"/>
-        </w:rPr>
         <w:t xml:space="preserve"> (there are different data on an exam). </w:t>
       </w:r>
     </w:p>
@@ -3797,34 +3658,19 @@
       <w:pPr>
         <w:pStyle w:val="ListParagraph"/>
         <w:spacing w:line="360" w:lineRule="auto"/>
-        <w:rPr>
-          <w:lang w:val="en-US"/>
-        </w:rPr>
-      </w:pPr>
-      <w:r>
-        <w:rPr>
-          <w:lang w:val="en-US"/>
-        </w:rPr>
+      </w:pPr>
+      <w:r>
         <w:t>Success:</w:t>
       </w:r>
       <w:r>
-        <w:rPr>
-          <w:lang w:val="en-US"/>
-        </w:rPr>
         <w:t xml:space="preserve"> A participant has selected </w:t>
       </w:r>
       <w:proofErr w:type="gramStart"/>
       <w:r>
-        <w:rPr>
-          <w:lang w:val="en-US"/>
-        </w:rPr>
         <w:t>exam,</w:t>
       </w:r>
       <w:proofErr w:type="gramEnd"/>
       <w:r>
-        <w:rPr>
-          <w:lang w:val="en-US"/>
-        </w:rPr>
         <w:t xml:space="preserve"> the database is changed.</w:t>
       </w:r>
     </w:p>
@@ -3832,20 +3678,11 @@
       <w:pPr>
         <w:pStyle w:val="ListParagraph"/>
         <w:spacing w:line="360" w:lineRule="auto"/>
-        <w:rPr>
-          <w:lang w:val="en-US"/>
-        </w:rPr>
-      </w:pPr>
-      <w:r>
-        <w:rPr>
-          <w:lang w:val="en-US"/>
-        </w:rPr>
+      </w:pPr>
+      <w:r>
         <w:t>Failure:</w:t>
       </w:r>
       <w:r>
-        <w:rPr>
-          <w:lang w:val="en-US"/>
-        </w:rPr>
         <w:t xml:space="preserve"> An error message is displayed “This date is already reserved, please take another date for your final exam".</w:t>
       </w:r>
     </w:p>
@@ -3853,9 +3690,6 @@
       <w:pPr>
         <w:pStyle w:val="ListParagraph"/>
         <w:spacing w:line="360" w:lineRule="auto"/>
-        <w:rPr>
-          <w:lang w:val="en-US"/>
-        </w:rPr>
       </w:pPr>
     </w:p>
     <w:p>
@@ -3866,14 +3700,8 @@
           <w:numId w:val="32"/>
         </w:numPr>
         <w:spacing w:line="360" w:lineRule="auto"/>
-        <w:rPr>
-          <w:lang w:val="en-US"/>
-        </w:rPr>
-      </w:pPr>
-      <w:r>
-        <w:rPr>
-          <w:lang w:val="en-US"/>
-        </w:rPr>
+      </w:pPr>
+      <w:r>
         <w:t>As a Participant, I want to be able to cancel the exam registration.</w:t>
       </w:r>
     </w:p>
@@ -3881,14 +3709,8 @@
       <w:pPr>
         <w:pStyle w:val="ListParagraph"/>
         <w:spacing w:line="360" w:lineRule="auto"/>
-        <w:rPr>
-          <w:lang w:val="en-US"/>
-        </w:rPr>
-      </w:pPr>
-      <w:r>
-        <w:rPr>
-          <w:lang w:val="en-US"/>
-        </w:rPr>
+      </w:pPr>
+      <w:r>
         <w:t>Success: A message “You have successfully deleted your exam registration”</w:t>
       </w:r>
     </w:p>
@@ -3896,14 +3718,8 @@
       <w:pPr>
         <w:pStyle w:val="ListParagraph"/>
         <w:spacing w:line="360" w:lineRule="auto"/>
-        <w:rPr>
-          <w:lang w:val="en-US"/>
-        </w:rPr>
-      </w:pPr>
-      <w:r>
-        <w:rPr>
-          <w:lang w:val="en-US"/>
-        </w:rPr>
+      </w:pPr>
+      <w:r>
         <w:t>Failure: An error message "The period of availability of deleting registration is expired, please take a contact to the administration".</w:t>
       </w:r>
     </w:p>
@@ -3911,9 +3727,6 @@
       <w:pPr>
         <w:pStyle w:val="ListParagraph"/>
         <w:spacing w:line="360" w:lineRule="auto"/>
-        <w:rPr>
-          <w:lang w:val="en-US"/>
-        </w:rPr>
       </w:pPr>
     </w:p>
     <w:p>
@@ -3924,26 +3737,14 @@
           <w:numId w:val="32"/>
         </w:numPr>
         <w:spacing w:line="360" w:lineRule="auto"/>
-        <w:rPr>
-          <w:lang w:val="en-US"/>
-        </w:rPr>
-      </w:pPr>
-      <w:r>
-        <w:rPr>
-          <w:lang w:val="en-US"/>
-        </w:rPr>
+      </w:pPr>
+      <w:r>
         <w:t xml:space="preserve">As a Participant, I want to </w:t>
       </w:r>
       <w:r>
-        <w:rPr>
-          <w:lang w:val="en-US"/>
-        </w:rPr>
         <w:t>see</w:t>
       </w:r>
       <w:r>
-        <w:rPr>
-          <w:lang w:val="en-US"/>
-        </w:rPr>
         <w:t xml:space="preserve"> my page with my personal information and my result and the courses I've done. </w:t>
       </w:r>
     </w:p>
@@ -3951,14 +3752,8 @@
       <w:pPr>
         <w:pStyle w:val="ListParagraph"/>
         <w:spacing w:line="360" w:lineRule="auto"/>
-        <w:rPr>
-          <w:lang w:val="en-US"/>
-        </w:rPr>
-      </w:pPr>
-      <w:r>
-        <w:rPr>
-          <w:lang w:val="en-US"/>
-        </w:rPr>
+      </w:pPr>
+      <w:r>
         <w:t>Success: The participant can see his page with all the information it has.</w:t>
       </w:r>
     </w:p>
@@ -3966,32 +3761,17 @@
       <w:pPr>
         <w:pStyle w:val="ListParagraph"/>
         <w:spacing w:line="360" w:lineRule="auto"/>
-        <w:rPr>
-          <w:lang w:val="en-US"/>
-        </w:rPr>
-      </w:pPr>
-      <w:r>
-        <w:rPr>
-          <w:lang w:val="en-US"/>
-        </w:rPr>
+      </w:pPr>
+      <w:r>
         <w:t xml:space="preserve">Failure: </w:t>
       </w:r>
       <w:r>
-        <w:rPr>
-          <w:lang w:val="en-US"/>
-        </w:rPr>
         <w:t>We are sorry, t</w:t>
       </w:r>
       <w:r>
-        <w:rPr>
-          <w:lang w:val="en-US"/>
-        </w:rPr>
         <w:t xml:space="preserve">his page is on reconstruction, </w:t>
       </w:r>
       <w:r>
-        <w:rPr>
-          <w:lang w:val="en-US"/>
-        </w:rPr>
         <w:t>you can access it after 12 hours.</w:t>
       </w:r>
     </w:p>
@@ -4003,14 +3783,8 @@
           <w:numId w:val="32"/>
         </w:numPr>
         <w:spacing w:line="360" w:lineRule="auto"/>
-        <w:rPr>
-          <w:lang w:val="en-US"/>
-        </w:rPr>
-      </w:pPr>
-      <w:r>
-        <w:rPr>
-          <w:lang w:val="en-US"/>
-        </w:rPr>
+      </w:pPr>
+      <w:r>
         <w:t>As a Participant, I want to receive certification.</w:t>
       </w:r>
     </w:p>
@@ -4018,14 +3792,8 @@
       <w:pPr>
         <w:pStyle w:val="ListParagraph"/>
         <w:spacing w:line="360" w:lineRule="auto"/>
-        <w:rPr>
-          <w:lang w:val="en-US"/>
-        </w:rPr>
-      </w:pPr>
-      <w:r>
-        <w:rPr>
-          <w:lang w:val="en-US"/>
-        </w:rPr>
+      </w:pPr>
+      <w:r>
         <w:t>Success: The participant will receive a certification.</w:t>
       </w:r>
     </w:p>
@@ -4033,14 +3801,8 @@
       <w:pPr>
         <w:pStyle w:val="ListParagraph"/>
         <w:spacing w:line="360" w:lineRule="auto"/>
-        <w:rPr>
-          <w:lang w:val="en-US"/>
-        </w:rPr>
-      </w:pPr>
-      <w:r>
-        <w:rPr>
-          <w:lang w:val="en-US"/>
-        </w:rPr>
+      </w:pPr>
+      <w:r>
         <w:t xml:space="preserve">Failure: </w:t>
       </w:r>
     </w:p>
@@ -4052,65 +3814,34 @@
           <w:numId w:val="32"/>
         </w:numPr>
         <w:spacing w:line="360" w:lineRule="auto"/>
-        <w:rPr>
-          <w:lang w:val="en-US"/>
-        </w:rPr>
-      </w:pPr>
-      <w:r>
-        <w:rPr>
-          <w:lang w:val="en-US"/>
-        </w:rPr>
-        <w:lastRenderedPageBreak/>
+      </w:pPr>
+      <w:r>
         <w:t>As a</w:t>
       </w:r>
       <w:r>
-        <w:rPr>
-          <w:lang w:val="en-US"/>
-        </w:rPr>
         <w:t>n</w:t>
       </w:r>
       <w:r>
-        <w:rPr>
-          <w:lang w:val="en-US"/>
-        </w:rPr>
         <w:t xml:space="preserve"> Instructor, I want to </w:t>
       </w:r>
       <w:r>
-        <w:rPr>
-          <w:lang w:val="en-US"/>
-        </w:rPr>
         <w:t xml:space="preserve">see a list of </w:t>
       </w:r>
       <w:r>
-        <w:rPr>
-          <w:lang w:val="en-US"/>
-        </w:rPr>
         <w:t>participants</w:t>
       </w:r>
       <w:r>
-        <w:rPr>
-          <w:lang w:val="en-US"/>
-        </w:rPr>
         <w:t xml:space="preserve"> with courses that they </w:t>
       </w:r>
       <w:proofErr w:type="gramStart"/>
       <w:r>
-        <w:rPr>
-          <w:lang w:val="en-US"/>
-        </w:rPr>
         <w:t>have to</w:t>
       </w:r>
       <w:proofErr w:type="gramEnd"/>
       <w:r>
-        <w:rPr>
-          <w:lang w:val="en-US"/>
-        </w:rPr>
         <w:t xml:space="preserve"> choose and the corresponding date of </w:t>
       </w:r>
       <w:r>
-        <w:rPr>
-          <w:lang w:val="en-US"/>
-        </w:rPr>
         <w:t>a final exam.</w:t>
       </w:r>
     </w:p>
@@ -4118,20 +3849,11 @@
       <w:pPr>
         <w:pStyle w:val="ListParagraph"/>
         <w:spacing w:line="360" w:lineRule="auto"/>
-        <w:rPr>
-          <w:lang w:val="en-US"/>
-        </w:rPr>
-      </w:pPr>
-      <w:r>
-        <w:rPr>
-          <w:lang w:val="en-US"/>
-        </w:rPr>
+      </w:pPr>
+      <w:r>
         <w:t xml:space="preserve">Success: </w:t>
       </w:r>
       <w:r>
-        <w:rPr>
-          <w:lang w:val="en-US"/>
-        </w:rPr>
         <w:t>An Instructor can see the list with all the data he needs for an exam.</w:t>
       </w:r>
     </w:p>
@@ -4139,14 +3861,9 @@
       <w:pPr>
         <w:pStyle w:val="ListParagraph"/>
         <w:spacing w:line="360" w:lineRule="auto"/>
-        <w:rPr>
-          <w:lang w:val="en-US"/>
-        </w:rPr>
-      </w:pPr>
-      <w:r>
-        <w:rPr>
-          <w:lang w:val="en-US"/>
-        </w:rPr>
+      </w:pPr>
+      <w:r>
+        <w:lastRenderedPageBreak/>
         <w:t xml:space="preserve">Failure: </w:t>
       </w:r>
     </w:p>
@@ -4158,27 +3875,15 @@
           <w:numId w:val="32"/>
         </w:numPr>
         <w:spacing w:line="360" w:lineRule="auto"/>
-        <w:rPr>
-          <w:lang w:val="en-US"/>
-        </w:rPr>
-      </w:pPr>
-      <w:r>
-        <w:rPr>
-          <w:lang w:val="en-US"/>
-        </w:rPr>
+      </w:pPr>
+      <w:r>
         <w:t xml:space="preserve">As a System Administrator, I can change the information on a </w:t>
       </w:r>
       <w:proofErr w:type="gramStart"/>
       <w:r>
-        <w:rPr>
-          <w:lang w:val="en-US"/>
-        </w:rPr>
         <w:t xml:space="preserve">course </w:t>
       </w:r>
       <w:r>
-        <w:rPr>
-          <w:lang w:val="en-US"/>
-        </w:rPr>
         <w:t>.</w:t>
       </w:r>
       <w:proofErr w:type="gramEnd"/>
@@ -4187,14 +3892,8 @@
       <w:pPr>
         <w:pStyle w:val="ListParagraph"/>
         <w:spacing w:line="360" w:lineRule="auto"/>
-        <w:rPr>
-          <w:lang w:val="en-US"/>
-        </w:rPr>
-      </w:pPr>
-      <w:r>
-        <w:rPr>
-          <w:lang w:val="en-US"/>
-        </w:rPr>
+      </w:pPr>
+      <w:r>
         <w:t>Success: An Administrator can manage the data of courses, participants, exams.</w:t>
       </w:r>
     </w:p>
@@ -4202,14 +3901,8 @@
       <w:pPr>
         <w:pStyle w:val="ListParagraph"/>
         <w:spacing w:line="360" w:lineRule="auto"/>
-        <w:rPr>
-          <w:lang w:val="en-US"/>
-        </w:rPr>
-      </w:pPr>
-      <w:r>
-        <w:rPr>
-          <w:lang w:val="en-US"/>
-        </w:rPr>
+      </w:pPr>
+      <w:r>
         <w:t xml:space="preserve">Failure: </w:t>
       </w:r>
     </w:p>
@@ -4217,32 +3910,20 @@
       <w:pPr>
         <w:pStyle w:val="ListParagraph"/>
         <w:spacing w:line="360" w:lineRule="auto"/>
-        <w:rPr>
-          <w:lang w:val="en-US"/>
-        </w:rPr>
       </w:pPr>
     </w:p>
     <w:p>
       <w:pPr>
         <w:pStyle w:val="ListParagraph"/>
         <w:spacing w:line="360" w:lineRule="auto"/>
-        <w:rPr>
-          <w:lang w:val="en-US"/>
-        </w:rPr>
       </w:pPr>
     </w:p>
     <w:p>
       <w:pPr>
         <w:pStyle w:val="ListParagraph"/>
         <w:spacing w:line="360" w:lineRule="auto"/>
-        <w:rPr>
-          <w:lang w:val="en-US"/>
-        </w:rPr>
-      </w:pPr>
-      <w:r>
-        <w:rPr>
-          <w:lang w:val="en-US"/>
-        </w:rPr>
+      </w:pPr>
+      <w:r>
         <w:t>**** future user stories</w:t>
       </w:r>
     </w:p>
@@ -4254,14 +3935,8 @@
           <w:numId w:val="32"/>
         </w:numPr>
         <w:spacing w:line="360" w:lineRule="auto"/>
-        <w:rPr>
-          <w:lang w:val="en-US"/>
-        </w:rPr>
-      </w:pPr>
-      <w:r>
-        <w:rPr>
-          <w:lang w:val="en-US"/>
-        </w:rPr>
+      </w:pPr>
+      <w:r>
         <w:t>As a Participant, I want to see the results of each test I do.</w:t>
       </w:r>
     </w:p>
@@ -4269,14 +3944,8 @@
       <w:pPr>
         <w:pStyle w:val="ListParagraph"/>
         <w:spacing w:line="360" w:lineRule="auto"/>
-        <w:rPr>
-          <w:lang w:val="en-US"/>
-        </w:rPr>
-      </w:pPr>
-      <w:r>
-        <w:rPr>
-          <w:lang w:val="en-US"/>
-        </w:rPr>
+      </w:pPr>
+      <w:r>
         <w:t>Success:</w:t>
       </w:r>
     </w:p>
@@ -4284,14 +3953,8 @@
       <w:pPr>
         <w:pStyle w:val="ListParagraph"/>
         <w:spacing w:line="360" w:lineRule="auto"/>
-        <w:rPr>
-          <w:lang w:val="en-US"/>
-        </w:rPr>
-      </w:pPr>
-      <w:r>
-        <w:rPr>
-          <w:lang w:val="en-US"/>
-        </w:rPr>
+      </w:pPr>
+      <w:r>
         <w:t>Failure:</w:t>
       </w:r>
     </w:p>
@@ -4299,9 +3962,6 @@
       <w:pPr>
         <w:pStyle w:val="ListParagraph"/>
         <w:spacing w:line="360" w:lineRule="auto"/>
-        <w:rPr>
-          <w:lang w:val="en-US"/>
-        </w:rPr>
       </w:pPr>
     </w:p>
     <w:p/>
@@ -4320,13 +3980,13 @@
       <w:pPr>
         <w:ind w:firstLine="708"/>
       </w:pPr>
-      <w:bookmarkStart w:id="15" w:name="_Toc20697873"/>
+      <w:bookmarkStart w:id="16" w:name="_Toc20697873"/>
     </w:p>
     <w:p>
       <w:pPr>
         <w:pStyle w:val="Heading1"/>
       </w:pPr>
-      <w:bookmarkStart w:id="16" w:name="_Toc22087545"/>
+      <w:bookmarkStart w:id="17" w:name="_Toc22168803"/>
       <w:r>
         <w:t>Design</w:t>
       </w:r>
@@ -4336,21 +3996,21 @@
       <w:r>
         <w:t>1</w:t>
       </w:r>
-      <w:bookmarkEnd w:id="15"/>
       <w:bookmarkEnd w:id="16"/>
+      <w:bookmarkEnd w:id="17"/>
     </w:p>
     <w:p>
       <w:pPr>
         <w:pStyle w:val="Heading2"/>
       </w:pPr>
-      <w:bookmarkStart w:id="17" w:name="_Toc22087546"/>
+      <w:bookmarkStart w:id="18" w:name="_Toc22168804"/>
       <w:r>
         <w:t xml:space="preserve">Class diagram </w:t>
       </w:r>
       <w:r>
         <w:t>2</w:t>
       </w:r>
-      <w:bookmarkEnd w:id="17"/>
+      <w:bookmarkEnd w:id="18"/>
     </w:p>
     <w:p/>
     <w:p/>
@@ -4362,7 +4022,7 @@
       <w:pPr>
         <w:pStyle w:val="Heading1"/>
       </w:pPr>
-      <w:bookmarkStart w:id="18" w:name="_Toc20697874"/>
+      <w:bookmarkStart w:id="19" w:name="_Toc20697874"/>
     </w:p>
     <w:p>
       <w:pPr>
@@ -4418,12 +4078,12 @@
       <w:pPr>
         <w:pStyle w:val="Heading1"/>
       </w:pPr>
-      <w:bookmarkStart w:id="19" w:name="_Toc22087547"/>
+      <w:bookmarkStart w:id="20" w:name="_Toc22168805"/>
       <w:r>
         <w:t>Implementation</w:t>
       </w:r>
-      <w:bookmarkEnd w:id="18"/>
       <w:bookmarkEnd w:id="19"/>
+      <w:bookmarkEnd w:id="20"/>
     </w:p>
     <w:p>
       <w:pPr>
@@ -4432,16 +4092,15 @@
           <w:tab w:val="center" w:pos="4733"/>
           <w:tab w:val="left" w:pos="8528"/>
         </w:tabs>
-        <w:jc w:val="left"/>
       </w:pPr>
       <w:r>
         <w:tab/>
       </w:r>
-      <w:bookmarkStart w:id="20" w:name="_Toc22087548"/>
+      <w:bookmarkStart w:id="21" w:name="_Toc22168806"/>
       <w:r>
         <w:t>Software Architecture:</w:t>
       </w:r>
-      <w:bookmarkEnd w:id="20"/>
+      <w:bookmarkEnd w:id="21"/>
       <w:r>
         <w:t xml:space="preserve"> </w:t>
       </w:r>
@@ -4712,6 +4371,7 @@
         <w:rPr>
           <w:noProof/>
         </w:rPr>
+        <w:lastRenderedPageBreak/>
         <w:drawing>
           <wp:inline distT="0" distB="0" distL="0" distR="0" wp14:anchorId="1C162CB0" wp14:editId="19BD2F2F">
             <wp:extent cx="3538855" cy="2386330"/>
@@ -4730,7 +4390,7 @@
                     </pic:cNvPicPr>
                   </pic:nvPicPr>
                   <pic:blipFill>
-                    <a:blip r:embed="rId12" cstate="print">
+                    <a:blip r:embed="rId11" cstate="print">
                       <a:extLst>
                         <a:ext uri="{28A0092B-C50C-407E-A947-70E740481C1C}">
                           <a14:useLocalDpi xmlns:a14="http://schemas.microsoft.com/office/drawing/2010/main" val="0"/>
@@ -4765,31 +4425,21 @@
       <w:pPr>
         <w:pStyle w:val="Caption"/>
       </w:pPr>
-      <w:bookmarkStart w:id="21" w:name="_Toc361053225"/>
+      <w:bookmarkStart w:id="22" w:name="_Toc361053225"/>
       <w:r>
         <w:t>Illustration</w:t>
       </w:r>
       <w:r>
         <w:t xml:space="preserve"> </w:t>
       </w:r>
-      <w:r>
-        <w:fldChar w:fldCharType="begin"/>
-      </w:r>
-      <w:r>
-        <w:instrText xml:space="preserve"> SEQ Abbildung \* ARABIC </w:instrText>
-      </w:r>
-      <w:r>
-        <w:fldChar w:fldCharType="separate"/>
-      </w:r>
-      <w:r>
-        <w:rPr>
-          <w:noProof/>
-        </w:rPr>
-        <w:t>1</w:t>
-      </w:r>
-      <w:r>
-        <w:fldChar w:fldCharType="end"/>
-      </w:r>
+      <w:fldSimple w:instr=" SEQ Abbildung \* ARABIC ">
+        <w:r>
+          <w:rPr>
+            <w:noProof/>
+          </w:rPr>
+          <w:t>1</w:t>
+        </w:r>
+      </w:fldSimple>
       <w:r>
         <w:t xml:space="preserve">: Et </w:t>
       </w:r>
@@ -4829,7 +4479,7 @@
       <w:r>
         <w:t>ium</w:t>
       </w:r>
-      <w:bookmarkEnd w:id="21"/>
+      <w:bookmarkEnd w:id="22"/>
       <w:proofErr w:type="spellEnd"/>
     </w:p>
     <w:p>
@@ -5886,7 +5536,7 @@
       <w:pPr>
         <w:pStyle w:val="Caption"/>
       </w:pPr>
-      <w:bookmarkStart w:id="22" w:name="_Toc361053220"/>
+      <w:bookmarkStart w:id="23" w:name="_Toc361053220"/>
       <w:r>
         <w:t>T</w:t>
       </w:r>
@@ -5896,24 +5546,14 @@
       <w:r>
         <w:t xml:space="preserve"> </w:t>
       </w:r>
-      <w:r>
-        <w:fldChar w:fldCharType="begin"/>
-      </w:r>
-      <w:r>
-        <w:instrText xml:space="preserve"> SEQ Tabelle \* ARABIC </w:instrText>
-      </w:r>
-      <w:r>
-        <w:fldChar w:fldCharType="separate"/>
-      </w:r>
-      <w:r>
-        <w:rPr>
-          <w:noProof/>
-        </w:rPr>
-        <w:t>1</w:t>
-      </w:r>
-      <w:r>
-        <w:fldChar w:fldCharType="end"/>
-      </w:r>
+      <w:fldSimple w:instr=" SEQ Tabelle \* ARABIC ">
+        <w:r>
+          <w:rPr>
+            <w:noProof/>
+          </w:rPr>
+          <w:t>1</w:t>
+        </w:r>
+      </w:fldSimple>
       <w:r>
         <w:t xml:space="preserve">: Et </w:t>
       </w:r>
@@ -5953,7 +5593,7 @@
       <w:r>
         <w:t>ium</w:t>
       </w:r>
-      <w:bookmarkEnd w:id="22"/>
+      <w:bookmarkEnd w:id="23"/>
       <w:proofErr w:type="spellEnd"/>
     </w:p>
     <w:p>
@@ -6215,14 +5855,13 @@
       <w:pPr>
         <w:pStyle w:val="Heading1"/>
       </w:pPr>
-      <w:bookmarkStart w:id="23" w:name="_Toc20697875"/>
-      <w:bookmarkStart w:id="24" w:name="_Toc22087549"/>
-      <w:r>
-        <w:lastRenderedPageBreak/>
+      <w:bookmarkStart w:id="24" w:name="_Toc20697875"/>
+      <w:bookmarkStart w:id="25" w:name="_Toc22168807"/>
+      <w:r>
         <w:t>Testing</w:t>
       </w:r>
-      <w:bookmarkEnd w:id="23"/>
       <w:bookmarkEnd w:id="24"/>
+      <w:bookmarkEnd w:id="25"/>
     </w:p>
     <w:p>
       <w:pPr>
@@ -6304,13 +5943,14 @@
       <w:pPr>
         <w:pStyle w:val="Heading1"/>
       </w:pPr>
-      <w:bookmarkStart w:id="25" w:name="_Toc20697876"/>
-      <w:bookmarkStart w:id="26" w:name="_Toc22087550"/>
-      <w:r>
+      <w:bookmarkStart w:id="26" w:name="_Toc20697876"/>
+      <w:bookmarkStart w:id="27" w:name="_Toc22168808"/>
+      <w:r>
+        <w:lastRenderedPageBreak/>
         <w:t>Conclusion</w:t>
       </w:r>
-      <w:bookmarkEnd w:id="25"/>
       <w:bookmarkEnd w:id="26"/>
+      <w:bookmarkEnd w:id="27"/>
     </w:p>
     <w:p>
       <w:r>
@@ -6336,14 +5976,14 @@
       <w:pPr>
         <w:pStyle w:val="Heading2"/>
       </w:pPr>
-      <w:bookmarkStart w:id="27" w:name="_Toc22087551"/>
+      <w:bookmarkStart w:id="28" w:name="_Toc22168809"/>
       <w:r>
         <w:t>Summ</w:t>
       </w:r>
       <w:r>
         <w:t>ary</w:t>
       </w:r>
-      <w:bookmarkEnd w:id="27"/>
+      <w:bookmarkEnd w:id="28"/>
       <w:r>
         <w:t xml:space="preserve"> </w:t>
       </w:r>
@@ -6361,11 +6001,11 @@
       <w:pPr>
         <w:pStyle w:val="Heading2"/>
       </w:pPr>
-      <w:bookmarkStart w:id="28" w:name="_Toc22087552"/>
+      <w:bookmarkStart w:id="29" w:name="_Toc22168810"/>
       <w:r>
         <w:t>Interpretation</w:t>
       </w:r>
-      <w:bookmarkEnd w:id="28"/>
+      <w:bookmarkEnd w:id="29"/>
     </w:p>
     <w:p>
       <w:r>
@@ -6398,11 +6038,11 @@
       <w:pPr>
         <w:pStyle w:val="Heading2"/>
       </w:pPr>
-      <w:bookmarkStart w:id="29" w:name="_Toc22087553"/>
+      <w:bookmarkStart w:id="30" w:name="_Toc22168811"/>
       <w:r>
         <w:t>Outlook</w:t>
       </w:r>
-      <w:bookmarkEnd w:id="29"/>
+      <w:bookmarkEnd w:id="30"/>
       <w:r>
         <w:t xml:space="preserve"> </w:t>
       </w:r>
@@ -6416,16 +6056,16 @@
       <w:pPr>
         <w:pStyle w:val="Heading1"/>
       </w:pPr>
-      <w:bookmarkStart w:id="30" w:name="_Toc20697877"/>
-      <w:bookmarkStart w:id="31" w:name="_Toc22087554"/>
+      <w:bookmarkStart w:id="31" w:name="_Toc20697877"/>
+      <w:bookmarkStart w:id="32" w:name="_Toc22168812"/>
       <w:r>
         <w:t>Glossar</w:t>
       </w:r>
       <w:r>
         <w:t>y</w:t>
       </w:r>
-      <w:bookmarkEnd w:id="30"/>
       <w:bookmarkEnd w:id="31"/>
+      <w:bookmarkEnd w:id="32"/>
     </w:p>
     <w:p>
       <w:pPr>
@@ -6668,13 +6308,13 @@
       <w:pPr>
         <w:pStyle w:val="Heading1"/>
       </w:pPr>
-      <w:bookmarkStart w:id="32" w:name="_Toc20697878"/>
-      <w:bookmarkStart w:id="33" w:name="_Toc22087555"/>
+      <w:bookmarkStart w:id="33" w:name="_Toc20697878"/>
+      <w:bookmarkStart w:id="34" w:name="_Toc22168813"/>
       <w:r>
         <w:t>Bibliography</w:t>
       </w:r>
-      <w:bookmarkEnd w:id="32"/>
       <w:bookmarkEnd w:id="33"/>
+      <w:bookmarkEnd w:id="34"/>
     </w:p>
     <w:p>
       <w:pPr>
@@ -6697,7 +6337,6 @@
         <w:rPr>
           <w:i/>
         </w:rPr>
-        <w:lastRenderedPageBreak/>
         <w:t>Author’s name, Author’s first name, book title, publisher, place, edition, year</w:t>
       </w:r>
       <w:r>
@@ -6765,16 +6404,17 @@
       <w:pPr>
         <w:pStyle w:val="Heading1"/>
       </w:pPr>
-      <w:bookmarkStart w:id="34" w:name="_Toc20697880"/>
-      <w:bookmarkStart w:id="35" w:name="_Toc22087556"/>
-      <w:r>
+      <w:bookmarkStart w:id="35" w:name="_Toc20697880"/>
+      <w:bookmarkStart w:id="36" w:name="_Toc22168814"/>
+      <w:r>
+        <w:lastRenderedPageBreak/>
         <w:t>Version</w:t>
       </w:r>
       <w:r>
         <w:t xml:space="preserve"> control</w:t>
       </w:r>
-      <w:bookmarkEnd w:id="34"/>
       <w:bookmarkEnd w:id="35"/>
+      <w:bookmarkEnd w:id="36"/>
     </w:p>
     <w:tbl>
       <w:tblPr>
@@ -7121,12 +6761,11 @@
       <w:pPr>
         <w:pStyle w:val="Heading1"/>
       </w:pPr>
-      <w:bookmarkStart w:id="36" w:name="_Toc22087557"/>
-      <w:r>
-        <w:lastRenderedPageBreak/>
+      <w:bookmarkStart w:id="37" w:name="_Toc22168815"/>
+      <w:r>
         <w:t>Protocol</w:t>
       </w:r>
-      <w:bookmarkEnd w:id="36"/>
+      <w:bookmarkEnd w:id="37"/>
     </w:p>
     <w:p>
       <w:pPr>
@@ -7282,7 +6921,6 @@
           <w:b/>
           <w:bCs/>
           <w:color w:val="605E80"/>
-          <w:lang w:val="en-US"/>
         </w:rPr>
       </w:pPr>
       <w:r>
@@ -7291,7 +6929,6 @@
           <w:b/>
           <w:bCs/>
           <w:color w:val="605E80"/>
-          <w:lang w:val="en-US"/>
         </w:rPr>
         <w:t>Demo</w:t>
       </w:r>
@@ -7301,7 +6938,6 @@
           <w:b/>
           <w:bCs/>
           <w:color w:val="605E80"/>
-          <w:lang w:val="en-US"/>
         </w:rPr>
         <w:t xml:space="preserve"> and </w:t>
       </w:r>
@@ -7311,7 +6947,6 @@
           <w:b/>
           <w:bCs/>
           <w:color w:val="605E80"/>
-          <w:lang w:val="en-US"/>
         </w:rPr>
         <w:t>Discuss Deliverables</w:t>
       </w:r>
@@ -7321,7 +6956,6 @@
           <w:b/>
           <w:bCs/>
           <w:color w:val="605E80"/>
-          <w:lang w:val="en-US"/>
         </w:rPr>
         <w:t xml:space="preserve"> (Demo)</w:t>
       </w:r>
@@ -7338,7 +6972,6 @@
           <w:b/>
           <w:bCs/>
           <w:color w:val="605E80"/>
-          <w:lang w:val="en-US"/>
         </w:rPr>
       </w:pPr>
       <w:r>
@@ -7347,7 +6980,6 @@
           <w:b/>
           <w:bCs/>
           <w:color w:val="605E80"/>
-          <w:lang w:val="en-US"/>
         </w:rPr>
         <w:t xml:space="preserve">Planning next </w:t>
       </w:r>
@@ -7357,7 +6989,6 @@
           <w:b/>
           <w:bCs/>
           <w:color w:val="605E80"/>
-          <w:lang w:val="en-US"/>
         </w:rPr>
         <w:t>G</w:t>
       </w:r>
@@ -7367,7 +6998,6 @@
           <w:b/>
           <w:bCs/>
           <w:color w:val="605E80"/>
-          <w:lang w:val="en-US"/>
         </w:rPr>
         <w:t>oals (</w:t>
       </w:r>
@@ -7377,7 +7007,6 @@
           <w:b/>
           <w:bCs/>
           <w:color w:val="605E80"/>
-          <w:lang w:val="en-US"/>
         </w:rPr>
         <w:t>Plan)</w:t>
       </w:r>
@@ -7394,7 +7023,6 @@
           <w:b/>
           <w:bCs/>
           <w:color w:val="605E80"/>
-          <w:lang w:val="en-US"/>
         </w:rPr>
       </w:pPr>
       <w:r>
@@ -7403,7 +7031,6 @@
           <w:b/>
           <w:bCs/>
           <w:color w:val="605E80"/>
-          <w:lang w:val="en-US"/>
         </w:rPr>
         <w:t xml:space="preserve">Lessons </w:t>
       </w:r>
@@ -7413,7 +7040,6 @@
           <w:b/>
           <w:bCs/>
           <w:color w:val="605E80"/>
-          <w:lang w:val="en-US"/>
         </w:rPr>
         <w:t>learned (</w:t>
       </w:r>
@@ -7423,7 +7049,6 @@
           <w:b/>
           <w:bCs/>
           <w:color w:val="605E80"/>
-          <w:lang w:val="en-US"/>
         </w:rPr>
         <w:t>Lessons)</w:t>
       </w:r>
@@ -7440,7 +7065,6 @@
           <w:b/>
           <w:bCs/>
           <w:color w:val="605E80"/>
-          <w:lang w:val="en-US"/>
         </w:rPr>
       </w:pPr>
       <w:r>
@@ -7449,8 +7073,8 @@
           <w:b/>
           <w:bCs/>
           <w:color w:val="605E80"/>
-          <w:lang w:val="en-US"/>
-        </w:rPr>
+        </w:rPr>
+        <w:lastRenderedPageBreak/>
         <w:t xml:space="preserve">Date, time, location of the next </w:t>
       </w:r>
       <w:r>
@@ -7459,7 +7083,6 @@
           <w:b/>
           <w:bCs/>
           <w:color w:val="605E80"/>
-          <w:lang w:val="en-US"/>
         </w:rPr>
         <w:t>meeting (</w:t>
       </w:r>
@@ -7469,7 +7092,6 @@
           <w:b/>
           <w:bCs/>
           <w:color w:val="605E80"/>
-          <w:lang w:val="en-US"/>
         </w:rPr>
         <w:t>next meeting)</w:t>
       </w:r>
@@ -7482,7 +7104,6 @@
           <w:b/>
           <w:bCs/>
           <w:color w:val="605E80"/>
-          <w:lang w:val="en-US"/>
         </w:rPr>
       </w:pPr>
     </w:p>
@@ -7494,7 +7115,6 @@
           <w:b/>
           <w:bCs/>
           <w:color w:val="605E80"/>
-          <w:lang w:val="en-US"/>
         </w:rPr>
       </w:pPr>
     </w:p>
@@ -7506,7 +7126,6 @@
           <w:b/>
           <w:bCs/>
           <w:color w:val="605E80"/>
-          <w:lang w:val="en-US"/>
         </w:rPr>
       </w:pPr>
     </w:p>
@@ -7589,70 +7208,37 @@
           <w:ilvl w:val="0"/>
           <w:numId w:val="42"/>
         </w:numPr>
-        <w:rPr>
-          <w:lang w:val="en-US"/>
-        </w:rPr>
-      </w:pPr>
-      <w:r>
-        <w:rPr>
-          <w:lang w:val="en-US"/>
-        </w:rPr>
+      </w:pPr>
+      <w:r>
         <w:t>Introduction of</w:t>
       </w:r>
       <w:r>
-        <w:rPr>
-          <w:lang w:val="en-US"/>
-        </w:rPr>
         <w:t xml:space="preserve"> a Vision</w:t>
       </w:r>
       <w:r>
-        <w:rPr>
-          <w:lang w:val="en-US"/>
-        </w:rPr>
         <w:t xml:space="preserve"> make</w:t>
       </w:r>
       <w:r>
-        <w:rPr>
-          <w:lang w:val="en-US"/>
-        </w:rPr>
         <w:t xml:space="preserve"> clear</w:t>
       </w:r>
       <w:r>
-        <w:rPr>
-          <w:lang w:val="en-US"/>
-        </w:rPr>
         <w:t>.</w:t>
       </w:r>
       <w:r>
-        <w:rPr>
-          <w:lang w:val="en-US"/>
-        </w:rPr>
         <w:t xml:space="preserve"> W</w:t>
       </w:r>
       <w:r>
-        <w:rPr>
-          <w:lang w:val="en-US"/>
-        </w:rPr>
         <w:t xml:space="preserve">rite about an application I want to build. I </w:t>
       </w:r>
       <w:proofErr w:type="gramStart"/>
       <w:r>
-        <w:rPr>
-          <w:lang w:val="en-US"/>
-        </w:rPr>
         <w:t>have to</w:t>
       </w:r>
       <w:proofErr w:type="gramEnd"/>
       <w:r>
-        <w:rPr>
-          <w:lang w:val="en-US"/>
-        </w:rPr>
         <w:t xml:space="preserve"> write a Vision that can make a good picture about </w:t>
       </w:r>
       <w:r>
-        <w:rPr>
-          <w:lang w:val="en-US"/>
-        </w:rPr>
         <w:t>the functionality of this application.</w:t>
       </w:r>
     </w:p>
@@ -7663,14 +7249,8 @@
           <w:ilvl w:val="0"/>
           <w:numId w:val="42"/>
         </w:numPr>
-        <w:rPr>
-          <w:lang w:val="en-US"/>
-        </w:rPr>
-      </w:pPr>
-      <w:r>
-        <w:rPr>
-          <w:lang w:val="en-US"/>
-        </w:rPr>
+      </w:pPr>
+      <w:r>
         <w:t xml:space="preserve">Change the problem statement: </w:t>
       </w:r>
     </w:p>
@@ -7681,40 +7261,22 @@
           <w:ilvl w:val="0"/>
           <w:numId w:val="43"/>
         </w:numPr>
-        <w:rPr>
-          <w:lang w:val="en-US"/>
-        </w:rPr>
-      </w:pPr>
-      <w:r>
-        <w:rPr>
-          <w:lang w:val="en-US"/>
-        </w:rPr>
+      </w:pPr>
+      <w:r>
         <w:t xml:space="preserve">Join 2 Systems in </w:t>
       </w:r>
       <w:proofErr w:type="gramStart"/>
       <w:r>
-        <w:rPr>
-          <w:lang w:val="en-US"/>
-        </w:rPr>
         <w:t>1 .</w:t>
       </w:r>
       <w:proofErr w:type="gramEnd"/>
       <w:r>
-        <w:rPr>
-          <w:lang w:val="en-US"/>
-        </w:rPr>
         <w:t xml:space="preserve"> </w:t>
       </w:r>
       <w:r>
-        <w:rPr>
-          <w:lang w:val="en-US"/>
-        </w:rPr>
         <w:t>Rename system in functions. A</w:t>
       </w:r>
       <w:r>
-        <w:rPr>
-          <w:lang w:val="en-US"/>
-        </w:rPr>
         <w:t xml:space="preserve">nd write that these functions just a part of this system we want to build. </w:t>
       </w:r>
     </w:p>
@@ -7725,26 +7287,14 @@
           <w:ilvl w:val="0"/>
           <w:numId w:val="43"/>
         </w:numPr>
-        <w:rPr>
-          <w:lang w:val="en-US"/>
-        </w:rPr>
-      </w:pPr>
-      <w:r>
-        <w:rPr>
-          <w:lang w:val="en-US"/>
-        </w:rPr>
+      </w:pPr>
+      <w:r>
         <w:t xml:space="preserve">Write concrete user stories to these </w:t>
       </w:r>
       <w:r>
-        <w:rPr>
-          <w:lang w:val="en-US"/>
-        </w:rPr>
         <w:t>functions,</w:t>
       </w:r>
       <w:r>
-        <w:rPr>
-          <w:lang w:val="en-US"/>
-        </w:rPr>
         <w:t xml:space="preserve"> group the stories according the function.</w:t>
       </w:r>
     </w:p>
@@ -7755,38 +7305,20 @@
           <w:ilvl w:val="0"/>
           <w:numId w:val="42"/>
         </w:numPr>
-        <w:rPr>
-          <w:lang w:val="en-US"/>
-        </w:rPr>
-      </w:pPr>
-      <w:r>
-        <w:rPr>
-          <w:lang w:val="en-US"/>
-        </w:rPr>
+      </w:pPr>
+      <w:r>
         <w:t xml:space="preserve">Analyze domain </w:t>
       </w:r>
       <w:r>
-        <w:rPr>
-          <w:lang w:val="en-US"/>
-        </w:rPr>
         <w:t>model,</w:t>
       </w:r>
       <w:r>
-        <w:rPr>
-          <w:lang w:val="en-US"/>
-        </w:rPr>
         <w:t xml:space="preserve"> put a</w:t>
       </w:r>
       <w:r>
-        <w:rPr>
-          <w:lang w:val="en-US"/>
-        </w:rPr>
         <w:t xml:space="preserve">ttributes to each conceptual class, make description for each association. </w:t>
       </w:r>
       <w:r>
-        <w:rPr>
-          <w:lang w:val="en-US"/>
-        </w:rPr>
         <w:t>Rebuild domain model according of new clear representation of necessary functions of the system.</w:t>
       </w:r>
     </w:p>
@@ -7797,26 +7329,14 @@
           <w:ilvl w:val="0"/>
           <w:numId w:val="42"/>
         </w:numPr>
-        <w:rPr>
-          <w:lang w:val="en-US"/>
-        </w:rPr>
-      </w:pPr>
-      <w:r>
-        <w:rPr>
-          <w:lang w:val="en-US"/>
-        </w:rPr>
+      </w:pPr>
+      <w:r>
         <w:t xml:space="preserve">Sequence diagram of first function we want to </w:t>
       </w:r>
       <w:r>
-        <w:rPr>
-          <w:lang w:val="en-US"/>
-        </w:rPr>
         <w:t>implement (</w:t>
       </w:r>
       <w:r>
-        <w:rPr>
-          <w:lang w:val="en-US"/>
-        </w:rPr>
         <w:t>probably log in)</w:t>
       </w:r>
     </w:p>
@@ -7827,14 +7347,8 @@
           <w:ilvl w:val="0"/>
           <w:numId w:val="42"/>
         </w:numPr>
-        <w:rPr>
-          <w:lang w:val="en-US"/>
-        </w:rPr>
-      </w:pPr>
-      <w:r>
-        <w:rPr>
-          <w:lang w:val="en-US"/>
-        </w:rPr>
+      </w:pPr>
+      <w:r>
         <w:t>Try to make class-diagram.</w:t>
       </w:r>
     </w:p>
@@ -7845,14 +7359,8 @@
           <w:ilvl w:val="0"/>
           <w:numId w:val="42"/>
         </w:numPr>
-        <w:rPr>
-          <w:lang w:val="en-US"/>
-        </w:rPr>
-      </w:pPr>
-      <w:r>
-        <w:rPr>
-          <w:lang w:val="en-US"/>
-        </w:rPr>
+      </w:pPr>
+      <w:r>
         <w:t>Implement of log in function.</w:t>
       </w:r>
     </w:p>
@@ -7863,14 +7371,8 @@
           <w:ilvl w:val="0"/>
           <w:numId w:val="42"/>
         </w:numPr>
-        <w:rPr>
-          <w:lang w:val="en-US"/>
-        </w:rPr>
-      </w:pPr>
-      <w:r>
-        <w:rPr>
-          <w:lang w:val="en-US"/>
-        </w:rPr>
+      </w:pPr>
+      <w:r>
         <w:t>Write a protocol in the main doc.</w:t>
       </w:r>
     </w:p>
@@ -7967,7 +7469,6 @@
     <w:p/>
     <w:p>
       <w:r>
-        <w:lastRenderedPageBreak/>
         <w:t>16.10.19</w:t>
       </w:r>
     </w:p>
@@ -7983,7 +7484,6 @@
           <w:b/>
           <w:bCs/>
           <w:color w:val="605E80"/>
-          <w:lang w:val="en-US"/>
         </w:rPr>
       </w:pPr>
       <w:r>
@@ -7992,7 +7492,6 @@
           <w:b/>
           <w:bCs/>
           <w:color w:val="605E80"/>
-          <w:lang w:val="en-US"/>
         </w:rPr>
         <w:t xml:space="preserve">Demo and </w:t>
       </w:r>
@@ -8002,7 +7501,6 @@
           <w:b/>
           <w:bCs/>
           <w:color w:val="605E80"/>
-          <w:lang w:val="en-US"/>
         </w:rPr>
         <w:t>Discuss Deliverables</w:t>
       </w:r>
@@ -8012,7 +7510,6 @@
           <w:b/>
           <w:bCs/>
           <w:color w:val="605E80"/>
-          <w:lang w:val="en-US"/>
         </w:rPr>
         <w:t xml:space="preserve"> (Demo)</w:t>
       </w:r>
@@ -8025,7 +7522,6 @@
           <w:b/>
           <w:bCs/>
           <w:color w:val="605E80"/>
-          <w:lang w:val="en-US"/>
         </w:rPr>
       </w:pPr>
       <w:r>
@@ -8034,12 +7530,9 @@
           <w:b/>
           <w:bCs/>
           <w:color w:val="605E80"/>
-          <w:lang w:val="en-US"/>
         </w:rPr>
         <w:t>ok</w:t>
       </w:r>
-      <w:bookmarkStart w:id="37" w:name="_GoBack"/>
-      <w:bookmarkEnd w:id="37"/>
     </w:p>
     <w:p>
       <w:pPr>
@@ -8053,7 +7546,6 @@
           <w:b/>
           <w:bCs/>
           <w:color w:val="605E80"/>
-          <w:lang w:val="en-US"/>
         </w:rPr>
       </w:pPr>
       <w:r>
@@ -8062,7 +7554,6 @@
           <w:b/>
           <w:bCs/>
           <w:color w:val="605E80"/>
-          <w:lang w:val="en-US"/>
         </w:rPr>
         <w:t>Planning next G</w:t>
       </w:r>
@@ -8072,7 +7563,6 @@
           <w:b/>
           <w:bCs/>
           <w:color w:val="605E80"/>
-          <w:lang w:val="en-US"/>
         </w:rPr>
         <w:t>oals (Plan)</w:t>
       </w:r>
@@ -8089,20 +7579,11 @@
           <w:ilvl w:val="0"/>
           <w:numId w:val="46"/>
         </w:numPr>
-        <w:rPr>
-          <w:lang w:val="en-US"/>
-        </w:rPr>
-      </w:pPr>
-      <w:r>
-        <w:rPr>
-          <w:lang w:val="en-US"/>
-        </w:rPr>
+      </w:pPr>
+      <w:r>
         <w:t>A domain model – la</w:t>
       </w:r>
       <w:r>
-        <w:rPr>
-          <w:lang w:val="en-US"/>
-        </w:rPr>
         <w:t>st version.</w:t>
       </w:r>
     </w:p>
@@ -8113,14 +7594,8 @@
           <w:ilvl w:val="0"/>
           <w:numId w:val="46"/>
         </w:numPr>
-        <w:rPr>
-          <w:lang w:val="en-US"/>
-        </w:rPr>
-      </w:pPr>
-      <w:r>
-        <w:rPr>
-          <w:lang w:val="en-US"/>
-        </w:rPr>
+      </w:pPr>
+      <w:r>
         <w:t>Vision complete.</w:t>
       </w:r>
     </w:p>
@@ -8131,14 +7606,8 @@
           <w:ilvl w:val="0"/>
           <w:numId w:val="46"/>
         </w:numPr>
-        <w:rPr>
-          <w:lang w:val="en-US"/>
-        </w:rPr>
-      </w:pPr>
-      <w:r>
-        <w:rPr>
-          <w:lang w:val="en-US"/>
-        </w:rPr>
+      </w:pPr>
+      <w:r>
         <w:t>Put spring plan in the main document (Time planning is the first preference)</w:t>
       </w:r>
     </w:p>
@@ -8149,14 +7618,9 @@
           <w:ilvl w:val="0"/>
           <w:numId w:val="46"/>
         </w:numPr>
-        <w:rPr>
-          <w:lang w:val="en-US"/>
-        </w:rPr>
-      </w:pPr>
-      <w:r>
-        <w:rPr>
-          <w:lang w:val="en-US"/>
-        </w:rPr>
+      </w:pPr>
+      <w:r>
+        <w:lastRenderedPageBreak/>
         <w:t>After completing 3d point, merge sprint1 and make a del</w:t>
       </w:r>
     </w:p>
@@ -8167,27 +7631,17 @@
           <w:ilvl w:val="0"/>
           <w:numId w:val="46"/>
         </w:numPr>
-        <w:rPr>
-          <w:lang w:val="en-US"/>
-        </w:rPr>
-      </w:pPr>
-      <w:r>
-        <w:rPr>
-          <w:lang w:val="en-US"/>
-        </w:rPr>
+      </w:pPr>
+      <w:r>
         <w:t>Start with Design part: 1</w:t>
       </w:r>
       <w:r>
         <w:rPr>
           <w:vertAlign w:val="superscript"/>
-          <w:lang w:val="en-US"/>
         </w:rPr>
         <w:t>st</w:t>
       </w:r>
       <w:r>
-        <w:rPr>
-          <w:lang w:val="en-US"/>
-        </w:rPr>
         <w:t xml:space="preserve"> we start with design for login feature.</w:t>
       </w:r>
     </w:p>
@@ -8198,14 +7652,8 @@
           <w:ilvl w:val="0"/>
           <w:numId w:val="47"/>
         </w:numPr>
-        <w:rPr>
-          <w:lang w:val="en-US"/>
-        </w:rPr>
-      </w:pPr>
-      <w:r>
-        <w:rPr>
-          <w:lang w:val="en-US"/>
-        </w:rPr>
+      </w:pPr>
+      <w:r>
         <w:t>SSD for login</w:t>
       </w:r>
     </w:p>
@@ -8216,28 +7664,16 @@
           <w:ilvl w:val="0"/>
           <w:numId w:val="47"/>
         </w:numPr>
-        <w:rPr>
-          <w:lang w:val="en-US"/>
-        </w:rPr>
-      </w:pPr>
-      <w:r>
-        <w:rPr>
-          <w:lang w:val="en-US"/>
-        </w:rPr>
+      </w:pPr>
+      <w:r>
         <w:t xml:space="preserve">Class </w:t>
       </w:r>
       <w:proofErr w:type="gramStart"/>
       <w:r>
-        <w:rPr>
-          <w:lang w:val="en-US"/>
-        </w:rPr>
         <w:t>diagram(</w:t>
       </w:r>
       <w:proofErr w:type="gramEnd"/>
       <w:r>
-        <w:rPr>
-          <w:lang w:val="en-US"/>
-        </w:rPr>
         <w:t>not sure)</w:t>
       </w:r>
     </w:p>
@@ -8248,20 +7684,11 @@
           <w:ilvl w:val="0"/>
           <w:numId w:val="46"/>
         </w:numPr>
-        <w:rPr>
-          <w:lang w:val="en-US"/>
-        </w:rPr>
-      </w:pPr>
-      <w:r>
-        <w:rPr>
-          <w:lang w:val="en-US"/>
-        </w:rPr>
+      </w:pPr>
+      <w:r>
         <w:t xml:space="preserve">Write </w:t>
       </w:r>
       <w:r>
-        <w:rPr>
-          <w:lang w:val="en-US"/>
-        </w:rPr>
         <w:t xml:space="preserve">good document </w:t>
       </w:r>
       <w:r>
@@ -8274,42 +7701,24 @@
     <w:p>
       <w:pPr>
         <w:pStyle w:val="ListParagraph"/>
-        <w:rPr>
-          <w:lang w:val="en-US"/>
-        </w:rPr>
-      </w:pPr>
-      <w:r>
-        <w:rPr>
-          <w:lang w:val="en-US"/>
-        </w:rPr>
+      </w:pPr>
+      <w:r>
         <w:t xml:space="preserve">That has spring </w:t>
       </w:r>
       <w:proofErr w:type="gramStart"/>
       <w:r>
-        <w:rPr>
-          <w:lang w:val="en-US"/>
-        </w:rPr>
         <w:t>boot ,</w:t>
       </w:r>
       <w:proofErr w:type="gramEnd"/>
       <w:r>
-        <w:rPr>
-          <w:lang w:val="en-US"/>
-        </w:rPr>
         <w:t xml:space="preserve"> angular. Describe why we have </w:t>
       </w:r>
       <w:proofErr w:type="gramStart"/>
       <w:r>
-        <w:rPr>
-          <w:lang w:val="en-US"/>
-        </w:rPr>
         <w:t>choose</w:t>
       </w:r>
       <w:proofErr w:type="gramEnd"/>
       <w:r>
-        <w:rPr>
-          <w:lang w:val="en-US"/>
-        </w:rPr>
         <w:t xml:space="preserve"> it for this project. Describe how can be implement login with spring boot.</w:t>
       </w:r>
     </w:p>
@@ -8320,28 +7729,16 @@
           <w:ilvl w:val="0"/>
           <w:numId w:val="46"/>
         </w:numPr>
-        <w:rPr>
-          <w:lang w:val="en-US"/>
-        </w:rPr>
-      </w:pPr>
-      <w:r>
-        <w:rPr>
-          <w:lang w:val="en-US"/>
-        </w:rPr>
+      </w:pPr>
+      <w:r>
         <w:t xml:space="preserve">Make a Product </w:t>
       </w:r>
       <w:proofErr w:type="gramStart"/>
       <w:r>
-        <w:rPr>
-          <w:lang w:val="en-US"/>
-        </w:rPr>
         <w:t>Backlog( list</w:t>
       </w:r>
       <w:proofErr w:type="gramEnd"/>
       <w:r>
-        <w:rPr>
-          <w:lang w:val="en-US"/>
-        </w:rPr>
         <w:t xml:space="preserve"> of user stories) and divide to 4 sprints.</w:t>
       </w:r>
     </w:p>
@@ -8352,37 +7749,22 @@
           <w:ilvl w:val="0"/>
           <w:numId w:val="46"/>
         </w:numPr>
-        <w:rPr>
-          <w:lang w:val="en-US"/>
-        </w:rPr>
-      </w:pPr>
-      <w:r>
-        <w:rPr>
-          <w:lang w:val="en-US"/>
-        </w:rPr>
+      </w:pPr>
+      <w:r>
         <w:t xml:space="preserve">Point 1 and 2 have highest priority. Just when these 2 points successfully completed I will continue </w:t>
       </w:r>
       <w:proofErr w:type="gramStart"/>
       <w:r>
-        <w:rPr>
-          <w:lang w:val="en-US"/>
-        </w:rPr>
         <w:t>my  to</w:t>
       </w:r>
       <w:proofErr w:type="gramEnd"/>
       <w:r>
-        <w:rPr>
-          <w:lang w:val="en-US"/>
-        </w:rPr>
         <w:t xml:space="preserve">-dos.  </w:t>
       </w:r>
     </w:p>
     <w:p>
       <w:pPr>
         <w:pStyle w:val="ListParagraph"/>
-        <w:rPr>
-          <w:lang w:val="en-US"/>
-        </w:rPr>
       </w:pPr>
       <w:r>
         <w:rPr>
@@ -8394,18 +7776,12 @@
     <w:p>
       <w:pPr>
         <w:pStyle w:val="ListParagraph"/>
-        <w:rPr>
-          <w:lang w:val="en-US"/>
-        </w:rPr>
       </w:pPr>
     </w:p>
     <w:p>
       <w:pPr>
         <w:pStyle w:val="ListParagraph"/>
         <w:ind w:left="1440"/>
-        <w:rPr>
-          <w:lang w:val="en-US"/>
-        </w:rPr>
       </w:pPr>
     </w:p>
     <w:p>
@@ -8420,7 +7796,6 @@
           <w:b/>
           <w:bCs/>
           <w:color w:val="605E80"/>
-          <w:lang w:val="en-US"/>
         </w:rPr>
       </w:pPr>
       <w:r>
@@ -8429,31 +7804,16 @@
           <w:b/>
           <w:bCs/>
           <w:color w:val="605E80"/>
-          <w:lang w:val="en-US"/>
         </w:rPr>
         <w:t>Lessons learned (Lessons)</w:t>
       </w:r>
     </w:p>
     <w:p>
-      <w:pPr>
-        <w:rPr>
-          <w:lang w:val="en-US"/>
-        </w:rPr>
-      </w:pPr>
-      <w:r>
-        <w:rPr>
-          <w:lang w:val="en-US"/>
-        </w:rPr>
+      <w:r>
         <w:t>With this practical work I become always clearer the main principles of building software.</w:t>
       </w:r>
     </w:p>
-    <w:p>
-      <w:pPr>
-        <w:rPr>
-          <w:lang w:val="en-US"/>
-        </w:rPr>
-      </w:pPr>
-    </w:p>
+    <w:p/>
     <w:p>
       <w:pPr>
         <w:pStyle w:val="ListParagraph"/>
@@ -8466,7 +7826,6 @@
           <w:b/>
           <w:bCs/>
           <w:color w:val="605E80"/>
-          <w:lang w:val="en-US"/>
         </w:rPr>
       </w:pPr>
       <w:r>
@@ -8475,7 +7834,6 @@
           <w:b/>
           <w:bCs/>
           <w:color w:val="605E80"/>
-          <w:lang w:val="en-US"/>
         </w:rPr>
         <w:t>Date, time, location of the next meeting (next meeting</w:t>
       </w:r>
@@ -8486,7 +7844,6 @@
           <w:b/>
           <w:bCs/>
           <w:color w:val="605E80"/>
-          <w:lang w:val="en-US"/>
         </w:rPr>
         <w:t>)</w:t>
       </w:r>
@@ -8496,7 +7853,6 @@
           <w:b/>
           <w:bCs/>
           <w:color w:val="605E80"/>
-          <w:lang w:val="en-US"/>
         </w:rPr>
         <w:t xml:space="preserve"> :</w:t>
       </w:r>
@@ -8507,7 +7863,6 @@
           <w:b/>
           <w:bCs/>
           <w:color w:val="605E80"/>
-          <w:lang w:val="en-US"/>
         </w:rPr>
         <w:t xml:space="preserve"> </w:t>
       </w:r>
@@ -8516,7 +7871,6 @@
           <w:rFonts w:ascii="Arial" w:hAnsi="Arial" w:cs="Arial"/>
           <w:bCs/>
           <w:color w:val="FF0000"/>
-          <w:lang w:val="en-US"/>
         </w:rPr>
         <w:t>23.10.19, 14:30</w:t>
       </w:r>
@@ -8529,7 +7883,6 @@
           <w:b/>
           <w:bCs/>
           <w:color w:val="605E80"/>
-          <w:lang w:val="en-US"/>
         </w:rPr>
       </w:pPr>
     </w:p>
@@ -8710,7 +8063,7 @@
               <v:stroke joinstyle="miter"/>
               <v:path gradientshapeok="t" o:connecttype="rect"/>
             </v:shapetype>
-            <v:shape id="Text Box 12" o:spid="_x0000_s1026" type="#_x0000_t202" style="position:absolute;margin-left:512.55pt;margin-top:805.1pt;width:33.4pt;height:11.8pt;z-index:251660288;visibility:visible;mso-wrap-style:square;mso-width-percent:0;mso-height-percent:0;mso-wrap-distance-left:9pt;mso-wrap-distance-top:0;mso-wrap-distance-right:9pt;mso-wrap-distance-bottom:0;mso-position-horizontal:absolute;mso-position-horizontal-relative:page;mso-position-vertical:absolute;mso-position-vertical-relative:page;mso-width-percent:0;mso-height-percent:0;mso-width-relative:page;mso-height-relative:page;v-text-anchor:top" o:gfxdata="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" o:allowoverlap="f" stroked="f">
+            <v:shape id="Text Box 12" o:spid="_x0000_s1026" type="#_x0000_t202" style="position:absolute;left:0;text-align:left;margin-left:512.55pt;margin-top:805.1pt;width:33.4pt;height:11.8pt;z-index:251660288;visibility:visible;mso-wrap-style:square;mso-width-percent:0;mso-height-percent:0;mso-wrap-distance-left:9pt;mso-wrap-distance-top:0;mso-wrap-distance-right:9pt;mso-wrap-distance-bottom:0;mso-position-horizontal:absolute;mso-position-horizontal-relative:page;mso-position-vertical:absolute;mso-position-vertical-relative:page;mso-width-percent:0;mso-height-percent:0;mso-width-relative:page;mso-height-relative:page;v-text-anchor:top" o:gfxdata="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" o:allowoverlap="f" stroked="f">
               <v:textbox inset="0,0,0,0">
                 <w:txbxContent>
                   <w:p>
@@ -13902,14 +13255,13 @@
     <w:rPrDefault>
       <w:rPr>
         <w:rFonts w:asciiTheme="minorHAnsi" w:eastAsiaTheme="minorEastAsia" w:hAnsiTheme="minorHAnsi" w:cstheme="minorBidi"/>
-        <w:sz w:val="21"/>
-        <w:szCs w:val="21"/>
         <w:lang w:val="en-US" w:eastAsia="en-US" w:bidi="ar-SA"/>
       </w:rPr>
     </w:rPrDefault>
     <w:pPrDefault>
       <w:pPr>
-        <w:spacing w:after="160" w:line="300" w:lineRule="auto"/>
+        <w:spacing w:after="200" w:line="276" w:lineRule="auto"/>
+        <w:jc w:val="both"/>
       </w:pPr>
     </w:pPrDefault>
   </w:docDefaults>
@@ -14289,10 +13641,7 @@
   <w:style w:type="paragraph" w:default="1" w:styleId="Normal">
     <w:name w:val="Normal"/>
     <w:qFormat/>
-    <w:rsid w:val="00525012"/>
-    <w:rPr>
-      <w:lang w:val="en-GB"/>
-    </w:rPr>
+    <w:rsid w:val="0068614E"/>
   </w:style>
   <w:style w:type="paragraph" w:styleId="Heading1">
     <w:name w:val="heading 1"/>
@@ -14301,19 +13650,17 @@
     <w:link w:val="Heading1Char"/>
     <w:uiPriority w:val="9"/>
     <w:qFormat/>
-    <w:rsid w:val="00525012"/>
+    <w:rsid w:val="0068614E"/>
     <w:pPr>
-      <w:keepNext/>
-      <w:keepLines/>
-      <w:spacing w:before="320" w:after="80" w:line="240" w:lineRule="auto"/>
-      <w:jc w:val="center"/>
+      <w:spacing w:before="300" w:after="40"/>
+      <w:jc w:val="left"/>
       <w:outlineLvl w:val="0"/>
     </w:pPr>
     <w:rPr>
-      <w:rFonts w:asciiTheme="majorHAnsi" w:eastAsiaTheme="majorEastAsia" w:hAnsiTheme="majorHAnsi" w:cstheme="majorBidi"/>
-      <w:color w:val="2F5496" w:themeColor="accent1" w:themeShade="BF"/>
-      <w:sz w:val="40"/>
-      <w:szCs w:val="40"/>
+      <w:smallCaps/>
+      <w:spacing w:val="5"/>
+      <w:sz w:val="32"/>
+      <w:szCs w:val="32"/>
     </w:rPr>
   </w:style>
   <w:style w:type="paragraph" w:styleId="Heading2">
@@ -14324,18 +13671,17 @@
     <w:uiPriority w:val="9"/>
     <w:unhideWhenUsed/>
     <w:qFormat/>
-    <w:rsid w:val="00525012"/>
+    <w:rsid w:val="0068614E"/>
     <w:pPr>
-      <w:keepNext/>
-      <w:keepLines/>
-      <w:spacing w:before="160" w:after="40" w:line="240" w:lineRule="auto"/>
-      <w:jc w:val="center"/>
+      <w:spacing w:after="0"/>
+      <w:jc w:val="left"/>
       <w:outlineLvl w:val="1"/>
     </w:pPr>
     <w:rPr>
-      <w:rFonts w:asciiTheme="majorHAnsi" w:eastAsiaTheme="majorEastAsia" w:hAnsiTheme="majorHAnsi" w:cstheme="majorBidi"/>
-      <w:sz w:val="32"/>
-      <w:szCs w:val="32"/>
+      <w:smallCaps/>
+      <w:spacing w:val="5"/>
+      <w:sz w:val="28"/>
+      <w:szCs w:val="28"/>
     </w:rPr>
   </w:style>
   <w:style w:type="paragraph" w:styleId="Heading3">
@@ -14346,17 +13692,17 @@
     <w:uiPriority w:val="9"/>
     <w:unhideWhenUsed/>
     <w:qFormat/>
-    <w:rsid w:val="00525012"/>
+    <w:rsid w:val="0068614E"/>
     <w:pPr>
-      <w:keepNext/>
-      <w:keepLines/>
-      <w:spacing w:before="160" w:after="0" w:line="240" w:lineRule="auto"/>
+      <w:spacing w:after="0"/>
+      <w:jc w:val="left"/>
       <w:outlineLvl w:val="2"/>
     </w:pPr>
     <w:rPr>
-      <w:rFonts w:asciiTheme="majorHAnsi" w:eastAsiaTheme="majorEastAsia" w:hAnsiTheme="majorHAnsi" w:cstheme="majorBidi"/>
-      <w:sz w:val="32"/>
-      <w:szCs w:val="32"/>
+      <w:smallCaps/>
+      <w:spacing w:val="5"/>
+      <w:sz w:val="24"/>
+      <w:szCs w:val="24"/>
     </w:rPr>
   </w:style>
   <w:style w:type="paragraph" w:styleId="Heading4">
@@ -14367,19 +13713,19 @@
     <w:uiPriority w:val="9"/>
     <w:unhideWhenUsed/>
     <w:qFormat/>
-    <w:rsid w:val="00525012"/>
+    <w:rsid w:val="0068614E"/>
     <w:pPr>
-      <w:keepNext/>
-      <w:keepLines/>
-      <w:spacing w:before="80" w:after="0"/>
+      <w:spacing w:after="0"/>
+      <w:jc w:val="left"/>
       <w:outlineLvl w:val="3"/>
     </w:pPr>
     <w:rPr>
-      <w:rFonts w:asciiTheme="majorHAnsi" w:eastAsiaTheme="majorEastAsia" w:hAnsiTheme="majorHAnsi" w:cstheme="majorBidi"/>
       <w:i/>
       <w:iCs/>
-      <w:sz w:val="30"/>
-      <w:szCs w:val="30"/>
+      <w:smallCaps/>
+      <w:spacing w:val="10"/>
+      <w:sz w:val="22"/>
+      <w:szCs w:val="22"/>
     </w:rPr>
   </w:style>
   <w:style w:type="paragraph" w:styleId="Heading5">
@@ -14390,17 +13736,18 @@
     <w:uiPriority w:val="9"/>
     <w:unhideWhenUsed/>
     <w:qFormat/>
-    <w:rsid w:val="00525012"/>
+    <w:rsid w:val="0068614E"/>
     <w:pPr>
-      <w:keepNext/>
-      <w:keepLines/>
-      <w:spacing w:before="40" w:after="0"/>
+      <w:spacing w:after="0"/>
+      <w:jc w:val="left"/>
       <w:outlineLvl w:val="4"/>
     </w:pPr>
     <w:rPr>
-      <w:rFonts w:asciiTheme="majorHAnsi" w:eastAsiaTheme="majorEastAsia" w:hAnsiTheme="majorHAnsi" w:cstheme="majorBidi"/>
-      <w:sz w:val="28"/>
-      <w:szCs w:val="28"/>
+      <w:smallCaps/>
+      <w:color w:val="538135" w:themeColor="accent6" w:themeShade="BF"/>
+      <w:spacing w:val="10"/>
+      <w:sz w:val="22"/>
+      <w:szCs w:val="22"/>
     </w:rPr>
   </w:style>
   <w:style w:type="paragraph" w:styleId="Heading6">
@@ -14411,19 +13758,18 @@
     <w:uiPriority w:val="9"/>
     <w:unhideWhenUsed/>
     <w:qFormat/>
-    <w:rsid w:val="00525012"/>
+    <w:rsid w:val="0068614E"/>
     <w:pPr>
-      <w:keepNext/>
-      <w:keepLines/>
-      <w:spacing w:before="40" w:after="0"/>
+      <w:spacing w:after="0"/>
+      <w:jc w:val="left"/>
       <w:outlineLvl w:val="5"/>
     </w:pPr>
     <w:rPr>
-      <w:rFonts w:asciiTheme="majorHAnsi" w:eastAsiaTheme="majorEastAsia" w:hAnsiTheme="majorHAnsi" w:cstheme="majorBidi"/>
-      <w:i/>
-      <w:iCs/>
-      <w:sz w:val="26"/>
-      <w:szCs w:val="26"/>
+      <w:smallCaps/>
+      <w:color w:val="70AD47" w:themeColor="accent6"/>
+      <w:spacing w:val="5"/>
+      <w:sz w:val="22"/>
+      <w:szCs w:val="22"/>
     </w:rPr>
   </w:style>
   <w:style w:type="paragraph" w:styleId="Heading7">
@@ -14434,17 +13780,18 @@
     <w:uiPriority w:val="9"/>
     <w:unhideWhenUsed/>
     <w:qFormat/>
-    <w:rsid w:val="00525012"/>
+    <w:rsid w:val="0068614E"/>
     <w:pPr>
-      <w:keepNext/>
-      <w:keepLines/>
-      <w:spacing w:before="40" w:after="0"/>
+      <w:spacing w:after="0"/>
+      <w:jc w:val="left"/>
       <w:outlineLvl w:val="6"/>
     </w:pPr>
     <w:rPr>
-      <w:rFonts w:asciiTheme="majorHAnsi" w:eastAsiaTheme="majorEastAsia" w:hAnsiTheme="majorHAnsi" w:cstheme="majorBidi"/>
-      <w:sz w:val="24"/>
-      <w:szCs w:val="24"/>
+      <w:b/>
+      <w:bCs/>
+      <w:smallCaps/>
+      <w:color w:val="70AD47" w:themeColor="accent6"/>
+      <w:spacing w:val="10"/>
     </w:rPr>
   </w:style>
   <w:style w:type="paragraph" w:styleId="Heading8">
@@ -14456,19 +13803,19 @@
     <w:semiHidden/>
     <w:unhideWhenUsed/>
     <w:qFormat/>
-    <w:rsid w:val="00525012"/>
+    <w:rsid w:val="0068614E"/>
     <w:pPr>
-      <w:keepNext/>
-      <w:keepLines/>
-      <w:spacing w:before="40" w:after="0"/>
+      <w:spacing w:after="0"/>
+      <w:jc w:val="left"/>
       <w:outlineLvl w:val="7"/>
     </w:pPr>
     <w:rPr>
-      <w:rFonts w:asciiTheme="majorHAnsi" w:eastAsiaTheme="majorEastAsia" w:hAnsiTheme="majorHAnsi" w:cstheme="majorBidi"/>
+      <w:b/>
+      <w:bCs/>
       <w:i/>
       <w:iCs/>
-      <w:sz w:val="22"/>
-      <w:szCs w:val="22"/>
+      <w:smallCaps/>
+      <w:color w:val="538135" w:themeColor="accent6" w:themeShade="BF"/>
     </w:rPr>
   </w:style>
   <w:style w:type="paragraph" w:styleId="Heading9">
@@ -14480,11 +13827,10 @@
     <w:semiHidden/>
     <w:unhideWhenUsed/>
     <w:qFormat/>
-    <w:rsid w:val="00525012"/>
+    <w:rsid w:val="0068614E"/>
     <w:pPr>
-      <w:keepNext/>
-      <w:keepLines/>
-      <w:spacing w:before="40" w:after="0"/>
+      <w:spacing w:after="0"/>
+      <w:jc w:val="left"/>
       <w:outlineLvl w:val="8"/>
     </w:pPr>
     <w:rPr>
@@ -14492,6 +13838,8 @@
       <w:bCs/>
       <w:i/>
       <w:iCs/>
+      <w:smallCaps/>
+      <w:color w:val="385623" w:themeColor="accent6" w:themeShade="80"/>
     </w:rPr>
   </w:style>
   <w:style w:type="character" w:default="1" w:styleId="DefaultParagraphFont">
@@ -14526,12 +13874,12 @@
     <w:basedOn w:val="DefaultParagraphFont"/>
     <w:link w:val="Heading1"/>
     <w:uiPriority w:val="9"/>
-    <w:rsid w:val="00525012"/>
+    <w:rsid w:val="0068614E"/>
     <w:rPr>
-      <w:rFonts w:asciiTheme="majorHAnsi" w:eastAsiaTheme="majorEastAsia" w:hAnsiTheme="majorHAnsi" w:cstheme="majorBidi"/>
-      <w:color w:val="2F5496" w:themeColor="accent1" w:themeShade="BF"/>
-      <w:sz w:val="40"/>
-      <w:szCs w:val="40"/>
+      <w:smallCaps/>
+      <w:spacing w:val="5"/>
+      <w:sz w:val="32"/>
+      <w:szCs w:val="32"/>
     </w:rPr>
   </w:style>
   <w:style w:type="character" w:customStyle="1" w:styleId="Heading2Char">
@@ -14539,11 +13887,12 @@
     <w:basedOn w:val="DefaultParagraphFont"/>
     <w:link w:val="Heading2"/>
     <w:uiPriority w:val="9"/>
-    <w:rsid w:val="00525012"/>
+    <w:rsid w:val="0068614E"/>
     <w:rPr>
-      <w:rFonts w:asciiTheme="majorHAnsi" w:eastAsiaTheme="majorEastAsia" w:hAnsiTheme="majorHAnsi" w:cstheme="majorBidi"/>
-      <w:sz w:val="32"/>
-      <w:szCs w:val="32"/>
+      <w:smallCaps/>
+      <w:spacing w:val="5"/>
+      <w:sz w:val="28"/>
+      <w:szCs w:val="28"/>
     </w:rPr>
   </w:style>
   <w:style w:type="paragraph" w:styleId="Header">
@@ -14640,23 +13989,19 @@
     <w:link w:val="TitleChar"/>
     <w:uiPriority w:val="10"/>
     <w:qFormat/>
-    <w:rsid w:val="00525012"/>
+    <w:rsid w:val="0068614E"/>
     <w:pPr>
       <w:pBdr>
-        <w:top w:val="single" w:sz="6" w:space="8" w:color="A5A5A5" w:themeColor="accent3"/>
-        <w:bottom w:val="single" w:sz="6" w:space="8" w:color="A5A5A5" w:themeColor="accent3"/>
+        <w:top w:val="single" w:sz="8" w:space="1" w:color="70AD47" w:themeColor="accent6"/>
       </w:pBdr>
-      <w:spacing w:after="400" w:line="240" w:lineRule="auto"/>
-      <w:contextualSpacing/>
-      <w:jc w:val="center"/>
+      <w:spacing w:after="120" w:line="240" w:lineRule="auto"/>
+      <w:jc w:val="right"/>
     </w:pPr>
     <w:rPr>
-      <w:rFonts w:asciiTheme="majorHAnsi" w:eastAsiaTheme="majorEastAsia" w:hAnsiTheme="majorHAnsi" w:cstheme="majorBidi"/>
-      <w:caps/>
-      <w:color w:val="44546A" w:themeColor="text2"/>
-      <w:spacing w:val="30"/>
-      <w:sz w:val="72"/>
-      <w:szCs w:val="72"/>
+      <w:smallCaps/>
+      <w:color w:val="262626" w:themeColor="text1" w:themeTint="D9"/>
+      <w:sz w:val="52"/>
+      <w:szCs w:val="52"/>
     </w:rPr>
   </w:style>
   <w:style w:type="character" w:customStyle="1" w:styleId="TitleChar">
@@ -14664,14 +14009,12 @@
     <w:basedOn w:val="DefaultParagraphFont"/>
     <w:link w:val="Title"/>
     <w:uiPriority w:val="10"/>
-    <w:rsid w:val="00525012"/>
+    <w:rsid w:val="0068614E"/>
     <w:rPr>
-      <w:rFonts w:asciiTheme="majorHAnsi" w:eastAsiaTheme="majorEastAsia" w:hAnsiTheme="majorHAnsi" w:cstheme="majorBidi"/>
-      <w:caps/>
-      <w:color w:val="44546A" w:themeColor="text2"/>
-      <w:spacing w:val="30"/>
-      <w:sz w:val="72"/>
-      <w:szCs w:val="72"/>
+      <w:smallCaps/>
+      <w:color w:val="262626" w:themeColor="text1" w:themeTint="D9"/>
+      <w:sz w:val="52"/>
+      <w:szCs w:val="52"/>
     </w:rPr>
   </w:style>
   <w:style w:type="paragraph" w:styleId="Subtitle">
@@ -14681,17 +14024,13 @@
     <w:link w:val="SubtitleChar"/>
     <w:uiPriority w:val="11"/>
     <w:qFormat/>
-    <w:rsid w:val="00525012"/>
+    <w:rsid w:val="0068614E"/>
     <w:pPr>
-      <w:numPr>
-        <w:ilvl w:val="1"/>
-      </w:numPr>
-      <w:jc w:val="center"/>
+      <w:spacing w:after="720" w:line="240" w:lineRule="auto"/>
+      <w:jc w:val="right"/>
     </w:pPr>
     <w:rPr>
-      <w:color w:val="44546A" w:themeColor="text2"/>
-      <w:sz w:val="28"/>
-      <w:szCs w:val="28"/>
+      <w:rFonts w:asciiTheme="majorHAnsi" w:eastAsiaTheme="majorEastAsia" w:hAnsiTheme="majorHAnsi" w:cstheme="majorBidi"/>
     </w:rPr>
   </w:style>
   <w:style w:type="paragraph" w:customStyle="1" w:styleId="RefFusszeile">
@@ -14813,7 +14152,6 @@
       <w:numPr>
         <w:numId w:val="26"/>
       </w:numPr>
-      <w:jc w:val="both"/>
     </w:pPr>
   </w:style>
   <w:style w:type="paragraph" w:styleId="ListBullet">
@@ -14873,18 +14211,10 @@
     <w:link w:val="QuoteChar"/>
     <w:uiPriority w:val="29"/>
     <w:qFormat/>
-    <w:rsid w:val="00525012"/>
-    <w:pPr>
-      <w:spacing w:before="160"/>
-      <w:ind w:left="720" w:right="720"/>
-      <w:jc w:val="center"/>
-    </w:pPr>
+    <w:rsid w:val="0068614E"/>
     <w:rPr>
       <w:i/>
       <w:iCs/>
-      <w:color w:val="7B7B7B" w:themeColor="accent3" w:themeShade="BF"/>
-      <w:sz w:val="24"/>
-      <w:szCs w:val="24"/>
     </w:rPr>
   </w:style>
   <w:style w:type="paragraph" w:styleId="FootnoteText">
@@ -14943,7 +14273,6 @@
     </w:pPr>
     <w:rPr>
       <w:rFonts w:ascii="Tahoma" w:hAnsi="Tahoma" w:cs="Tahoma"/>
-      <w:sz w:val="20"/>
     </w:rPr>
   </w:style>
   <w:style w:type="paragraph" w:styleId="Caption">
@@ -14953,14 +14282,11 @@
     <w:uiPriority w:val="35"/>
     <w:unhideWhenUsed/>
     <w:qFormat/>
-    <w:rsid w:val="00525012"/>
-    <w:pPr>
-      <w:spacing w:line="240" w:lineRule="auto"/>
-    </w:pPr>
+    <w:rsid w:val="0068614E"/>
     <w:rPr>
       <w:b/>
       <w:bCs/>
-      <w:color w:val="404040" w:themeColor="text1" w:themeTint="BF"/>
+      <w:caps/>
       <w:sz w:val="16"/>
       <w:szCs w:val="16"/>
     </w:rPr>
@@ -15070,14 +14396,12 @@
   </w:style>
   <w:style w:type="character" w:styleId="SubtleEmphasis">
     <w:name w:val="Subtle Emphasis"/>
-    <w:basedOn w:val="DefaultParagraphFont"/>
     <w:uiPriority w:val="19"/>
     <w:qFormat/>
-    <w:rsid w:val="00525012"/>
+    <w:rsid w:val="0068614E"/>
     <w:rPr>
       <w:i/>
       <w:iCs/>
-      <w:color w:val="595959" w:themeColor="text1" w:themeTint="A6"/>
     </w:rPr>
   </w:style>
   <w:style w:type="paragraph" w:styleId="TOCHeading">
@@ -15087,7 +14411,7 @@
     <w:uiPriority w:val="39"/>
     <w:unhideWhenUsed/>
     <w:qFormat/>
-    <w:rsid w:val="00525012"/>
+    <w:rsid w:val="0068614E"/>
     <w:pPr>
       <w:outlineLvl w:val="9"/>
     </w:pPr>
@@ -15108,11 +14432,12 @@
     <w:basedOn w:val="DefaultParagraphFont"/>
     <w:link w:val="Heading3"/>
     <w:uiPriority w:val="9"/>
-    <w:rsid w:val="00525012"/>
+    <w:rsid w:val="0068614E"/>
     <w:rPr>
-      <w:rFonts w:asciiTheme="majorHAnsi" w:eastAsiaTheme="majorEastAsia" w:hAnsiTheme="majorHAnsi" w:cstheme="majorBidi"/>
-      <w:sz w:val="32"/>
-      <w:szCs w:val="32"/>
+      <w:smallCaps/>
+      <w:spacing w:val="5"/>
+      <w:sz w:val="24"/>
+      <w:szCs w:val="24"/>
     </w:rPr>
   </w:style>
   <w:style w:type="character" w:customStyle="1" w:styleId="myTitleChar">
@@ -15122,7 +14447,8 @@
     <w:rsid w:val="00035C36"/>
     <w:rPr>
       <w:rFonts w:ascii="Comic Sans MS" w:eastAsiaTheme="majorEastAsia" w:hAnsi="Comic Sans MS" w:cstheme="majorBidi"/>
-      <w:caps/>
+      <w:caps w:val="0"/>
+      <w:smallCaps/>
       <w:color w:val="7F7F7F" w:themeColor="text1" w:themeTint="80"/>
       <w:spacing w:val="30"/>
       <w:sz w:val="32"/>
@@ -15134,13 +14460,14 @@
     <w:basedOn w:val="DefaultParagraphFont"/>
     <w:link w:val="Heading4"/>
     <w:uiPriority w:val="9"/>
-    <w:rsid w:val="00525012"/>
+    <w:rsid w:val="0068614E"/>
     <w:rPr>
-      <w:rFonts w:asciiTheme="majorHAnsi" w:eastAsiaTheme="majorEastAsia" w:hAnsiTheme="majorHAnsi" w:cstheme="majorBidi"/>
       <w:i/>
       <w:iCs/>
-      <w:sz w:val="30"/>
-      <w:szCs w:val="30"/>
+      <w:smallCaps/>
+      <w:spacing w:val="10"/>
+      <w:sz w:val="22"/>
+      <w:szCs w:val="22"/>
     </w:rPr>
   </w:style>
   <w:style w:type="character" w:customStyle="1" w:styleId="Heading5Char">
@@ -15148,11 +14475,13 @@
     <w:basedOn w:val="DefaultParagraphFont"/>
     <w:link w:val="Heading5"/>
     <w:uiPriority w:val="9"/>
-    <w:rsid w:val="00525012"/>
+    <w:rsid w:val="0068614E"/>
     <w:rPr>
-      <w:rFonts w:asciiTheme="majorHAnsi" w:eastAsiaTheme="majorEastAsia" w:hAnsiTheme="majorHAnsi" w:cstheme="majorBidi"/>
-      <w:sz w:val="28"/>
-      <w:szCs w:val="28"/>
+      <w:smallCaps/>
+      <w:color w:val="538135" w:themeColor="accent6" w:themeShade="BF"/>
+      <w:spacing w:val="10"/>
+      <w:sz w:val="22"/>
+      <w:szCs w:val="22"/>
     </w:rPr>
   </w:style>
   <w:style w:type="character" w:customStyle="1" w:styleId="Heading6Char">
@@ -15160,13 +14489,13 @@
     <w:basedOn w:val="DefaultParagraphFont"/>
     <w:link w:val="Heading6"/>
     <w:uiPriority w:val="9"/>
-    <w:rsid w:val="00525012"/>
+    <w:rsid w:val="0068614E"/>
     <w:rPr>
-      <w:rFonts w:asciiTheme="majorHAnsi" w:eastAsiaTheme="majorEastAsia" w:hAnsiTheme="majorHAnsi" w:cstheme="majorBidi"/>
-      <w:i/>
-      <w:iCs/>
-      <w:sz w:val="26"/>
-      <w:szCs w:val="26"/>
+      <w:smallCaps/>
+      <w:color w:val="70AD47" w:themeColor="accent6"/>
+      <w:spacing w:val="5"/>
+      <w:sz w:val="22"/>
+      <w:szCs w:val="22"/>
     </w:rPr>
   </w:style>
   <w:style w:type="character" w:customStyle="1" w:styleId="Heading7Char">
@@ -15174,11 +14503,13 @@
     <w:basedOn w:val="DefaultParagraphFont"/>
     <w:link w:val="Heading7"/>
     <w:uiPriority w:val="9"/>
-    <w:rsid w:val="00525012"/>
+    <w:rsid w:val="0068614E"/>
     <w:rPr>
-      <w:rFonts w:asciiTheme="majorHAnsi" w:eastAsiaTheme="majorEastAsia" w:hAnsiTheme="majorHAnsi" w:cstheme="majorBidi"/>
-      <w:sz w:val="24"/>
-      <w:szCs w:val="24"/>
+      <w:b/>
+      <w:bCs/>
+      <w:smallCaps/>
+      <w:color w:val="70AD47" w:themeColor="accent6"/>
+      <w:spacing w:val="10"/>
     </w:rPr>
   </w:style>
   <w:style w:type="character" w:customStyle="1" w:styleId="Heading8Char">
@@ -15187,13 +14518,14 @@
     <w:link w:val="Heading8"/>
     <w:uiPriority w:val="9"/>
     <w:semiHidden/>
-    <w:rsid w:val="00525012"/>
+    <w:rsid w:val="0068614E"/>
     <w:rPr>
-      <w:rFonts w:asciiTheme="majorHAnsi" w:eastAsiaTheme="majorEastAsia" w:hAnsiTheme="majorHAnsi" w:cstheme="majorBidi"/>
+      <w:b/>
+      <w:bCs/>
       <w:i/>
       <w:iCs/>
-      <w:sz w:val="22"/>
-      <w:szCs w:val="22"/>
+      <w:smallCaps/>
+      <w:color w:val="538135" w:themeColor="accent6" w:themeShade="BF"/>
     </w:rPr>
   </w:style>
   <w:style w:type="character" w:customStyle="1" w:styleId="Heading9Char">
@@ -15202,12 +14534,14 @@
     <w:link w:val="Heading9"/>
     <w:uiPriority w:val="9"/>
     <w:semiHidden/>
-    <w:rsid w:val="00525012"/>
+    <w:rsid w:val="0068614E"/>
     <w:rPr>
       <w:b/>
       <w:bCs/>
       <w:i/>
       <w:iCs/>
+      <w:smallCaps/>
+      <w:color w:val="385623" w:themeColor="accent6" w:themeShade="80"/>
     </w:rPr>
   </w:style>
   <w:style w:type="character" w:customStyle="1" w:styleId="SubtitleChar">
@@ -15215,41 +14549,40 @@
     <w:basedOn w:val="DefaultParagraphFont"/>
     <w:link w:val="Subtitle"/>
     <w:uiPriority w:val="11"/>
-    <w:rsid w:val="00525012"/>
+    <w:rsid w:val="0068614E"/>
     <w:rPr>
-      <w:color w:val="44546A" w:themeColor="text2"/>
-      <w:sz w:val="28"/>
-      <w:szCs w:val="28"/>
+      <w:rFonts w:asciiTheme="majorHAnsi" w:eastAsiaTheme="majorEastAsia" w:hAnsiTheme="majorHAnsi" w:cstheme="majorBidi"/>
     </w:rPr>
   </w:style>
   <w:style w:type="character" w:styleId="Strong">
     <w:name w:val="Strong"/>
-    <w:basedOn w:val="DefaultParagraphFont"/>
     <w:uiPriority w:val="22"/>
     <w:qFormat/>
-    <w:rsid w:val="00525012"/>
+    <w:rsid w:val="0068614E"/>
     <w:rPr>
       <w:b/>
       <w:bCs/>
+      <w:color w:val="70AD47" w:themeColor="accent6"/>
     </w:rPr>
   </w:style>
   <w:style w:type="character" w:styleId="Emphasis">
     <w:name w:val="Emphasis"/>
-    <w:basedOn w:val="DefaultParagraphFont"/>
     <w:uiPriority w:val="20"/>
     <w:qFormat/>
-    <w:rsid w:val="00525012"/>
+    <w:rsid w:val="0068614E"/>
     <w:rPr>
+      <w:b/>
+      <w:bCs/>
       <w:i/>
       <w:iCs/>
-      <w:color w:val="000000" w:themeColor="text1"/>
+      <w:spacing w:val="10"/>
     </w:rPr>
   </w:style>
   <w:style w:type="paragraph" w:styleId="NoSpacing">
     <w:name w:val="No Spacing"/>
     <w:uiPriority w:val="1"/>
     <w:qFormat/>
-    <w:rsid w:val="00525012"/>
+    <w:rsid w:val="0068614E"/>
     <w:pPr>
       <w:spacing w:after="0" w:line="240" w:lineRule="auto"/>
     </w:pPr>
@@ -15259,13 +14592,10 @@
     <w:basedOn w:val="DefaultParagraphFont"/>
     <w:link w:val="Quote"/>
     <w:uiPriority w:val="29"/>
-    <w:rsid w:val="00525012"/>
+    <w:rsid w:val="0068614E"/>
     <w:rPr>
       <w:i/>
       <w:iCs/>
-      <w:color w:val="7B7B7B" w:themeColor="accent3" w:themeShade="BF"/>
-      <w:sz w:val="24"/>
-      <w:szCs w:val="24"/>
     </w:rPr>
   </w:style>
   <w:style w:type="paragraph" w:styleId="IntenseQuote">
@@ -15275,18 +14605,19 @@
     <w:link w:val="IntenseQuoteChar"/>
     <w:uiPriority w:val="30"/>
     <w:qFormat/>
-    <w:rsid w:val="00525012"/>
+    <w:rsid w:val="0068614E"/>
     <w:pPr>
-      <w:spacing w:before="160" w:line="276" w:lineRule="auto"/>
-      <w:ind w:left="936" w:right="936"/>
-      <w:jc w:val="center"/>
+      <w:pBdr>
+        <w:top w:val="single" w:sz="8" w:space="1" w:color="70AD47" w:themeColor="accent6"/>
+      </w:pBdr>
+      <w:spacing w:before="140" w:after="140"/>
+      <w:ind w:left="1440" w:right="1440"/>
     </w:pPr>
     <w:rPr>
-      <w:rFonts w:asciiTheme="majorHAnsi" w:eastAsiaTheme="majorEastAsia" w:hAnsiTheme="majorHAnsi" w:cstheme="majorBidi"/>
-      <w:caps/>
-      <w:color w:val="2F5496" w:themeColor="accent1" w:themeShade="BF"/>
-      <w:sz w:val="28"/>
-      <w:szCs w:val="28"/>
+      <w:b/>
+      <w:bCs/>
+      <w:i/>
+      <w:iCs/>
     </w:rPr>
   </w:style>
   <w:style w:type="character" w:customStyle="1" w:styleId="IntenseQuoteChar">
@@ -15294,71 +14625,64 @@
     <w:basedOn w:val="DefaultParagraphFont"/>
     <w:link w:val="IntenseQuote"/>
     <w:uiPriority w:val="30"/>
-    <w:rsid w:val="00525012"/>
-    <w:rPr>
-      <w:rFonts w:asciiTheme="majorHAnsi" w:eastAsiaTheme="majorEastAsia" w:hAnsiTheme="majorHAnsi" w:cstheme="majorBidi"/>
-      <w:caps/>
-      <w:color w:val="2F5496" w:themeColor="accent1" w:themeShade="BF"/>
-      <w:sz w:val="28"/>
-      <w:szCs w:val="28"/>
-    </w:rPr>
-  </w:style>
-  <w:style w:type="character" w:styleId="IntenseEmphasis">
-    <w:name w:val="Intense Emphasis"/>
-    <w:basedOn w:val="DefaultParagraphFont"/>
-    <w:uiPriority w:val="21"/>
-    <w:qFormat/>
-    <w:rsid w:val="00525012"/>
+    <w:rsid w:val="0068614E"/>
     <w:rPr>
       <w:b/>
       <w:bCs/>
       <w:i/>
       <w:iCs/>
-      <w:color w:val="auto"/>
+    </w:rPr>
+  </w:style>
+  <w:style w:type="character" w:styleId="IntenseEmphasis">
+    <w:name w:val="Intense Emphasis"/>
+    <w:uiPriority w:val="21"/>
+    <w:qFormat/>
+    <w:rsid w:val="0068614E"/>
+    <w:rPr>
+      <w:b/>
+      <w:bCs/>
+      <w:i/>
+      <w:iCs/>
+      <w:color w:val="70AD47" w:themeColor="accent6"/>
+      <w:spacing w:val="10"/>
     </w:rPr>
   </w:style>
   <w:style w:type="character" w:styleId="SubtleReference">
     <w:name w:val="Subtle Reference"/>
-    <w:basedOn w:val="DefaultParagraphFont"/>
     <w:uiPriority w:val="31"/>
     <w:qFormat/>
-    <w:rsid w:val="00525012"/>
+    <w:rsid w:val="0068614E"/>
     <w:rPr>
-      <w:caps w:val="0"/>
-      <w:smallCaps/>
-      <w:color w:val="404040" w:themeColor="text1" w:themeTint="BF"/>
-      <w:spacing w:val="0"/>
-      <w:u w:val="single" w:color="7F7F7F"/>
+      <w:b/>
+      <w:bCs/>
     </w:rPr>
   </w:style>
   <w:style w:type="character" w:styleId="IntenseReference">
     <w:name w:val="Intense Reference"/>
-    <w:basedOn w:val="DefaultParagraphFont"/>
     <w:uiPriority w:val="32"/>
     <w:qFormat/>
-    <w:rsid w:val="00525012"/>
+    <w:rsid w:val="0068614E"/>
     <w:rPr>
       <w:b/>
       <w:bCs/>
-      <w:caps w:val="0"/>
       <w:smallCaps/>
-      <w:color w:val="auto"/>
-      <w:spacing w:val="0"/>
+      <w:spacing w:val="5"/>
+      <w:sz w:val="22"/>
+      <w:szCs w:val="22"/>
       <w:u w:val="single"/>
     </w:rPr>
   </w:style>
   <w:style w:type="character" w:styleId="BookTitle">
     <w:name w:val="Book Title"/>
-    <w:basedOn w:val="DefaultParagraphFont"/>
     <w:uiPriority w:val="33"/>
     <w:qFormat/>
-    <w:rsid w:val="00525012"/>
+    <w:rsid w:val="0068614E"/>
     <w:rPr>
-      <w:b/>
-      <w:bCs/>
-      <w:caps w:val="0"/>
-      <w:smallCaps/>
-      <w:spacing w:val="0"/>
+      <w:rFonts w:asciiTheme="majorHAnsi" w:eastAsiaTheme="majorEastAsia" w:hAnsiTheme="majorHAnsi" w:cstheme="majorBidi"/>
+      <w:i/>
+      <w:iCs/>
+      <w:sz w:val="20"/>
+      <w:szCs w:val="20"/>
     </w:rPr>
   </w:style>
   <w:style w:type="paragraph" w:styleId="ListParagraph">
@@ -15366,18 +14690,11 @@
     <w:basedOn w:val="Normal"/>
     <w:uiPriority w:val="34"/>
     <w:qFormat/>
-    <w:rsid w:val="007D0994"/>
+    <w:rsid w:val="0068614E"/>
     <w:pPr>
-      <w:spacing w:line="259" w:lineRule="auto"/>
       <w:ind w:left="720"/>
       <w:contextualSpacing/>
     </w:pPr>
-    <w:rPr>
-      <w:rFonts w:eastAsiaTheme="minorHAnsi"/>
-      <w:sz w:val="22"/>
-      <w:szCs w:val="22"/>
-      <w:lang w:val="de-DE"/>
-    </w:rPr>
   </w:style>
   <w:style w:type="paragraph" w:styleId="NormalWeb">
     <w:name w:val="Normal (Web)"/>
@@ -15434,10 +14751,6 @@
     <w:pPr>
       <w:spacing w:line="240" w:lineRule="auto"/>
     </w:pPr>
-    <w:rPr>
-      <w:sz w:val="20"/>
-      <w:szCs w:val="20"/>
-    </w:rPr>
   </w:style>
   <w:style w:type="character" w:customStyle="1" w:styleId="CommentTextChar">
     <w:name w:val="Comment Text Char"/>
@@ -15782,7 +15095,7 @@
 </file>
 
 <file path=customXml/itemProps1.xml><?xml version="1.0" encoding="utf-8"?>
-<ds:datastoreItem xmlns:ds="http://schemas.openxmlformats.org/officeDocument/2006/customXml" ds:itemID="{C11B13AA-5527-436D-BC80-B3AA5D378623}">
+<ds:datastoreItem xmlns:ds="http://schemas.openxmlformats.org/officeDocument/2006/customXml" ds:itemID="{E1421397-8DE3-4134-B50C-D7787184EDFF}">
   <ds:schemaRefs>
     <ds:schemaRef ds:uri="http://schemas.openxmlformats.org/officeDocument/2006/bibliography"/>
   </ds:schemaRefs>

</xml_diff>

<commit_message>
added new domain model, concept classes and associations description
</commit_message>
<xml_diff>
--- a/bea-documentation/bea-main-doc.docx
+++ b/bea-documentation/bea-main-doc.docx
@@ -390,6 +390,12 @@
     <w:p/>
     <w:sdt>
       <w:sdtPr>
+        <w:rPr>
+          <w:smallCaps w:val="0"/>
+          <w:spacing w:val="0"/>
+          <w:sz w:val="20"/>
+          <w:szCs w:val="20"/>
+        </w:rPr>
         <w:id w:val="-502891910"/>
         <w:docPartObj>
           <w:docPartGallery w:val="Table of Contents"/>
@@ -400,11 +406,7 @@
         <w:rPr>
           <w:b/>
           <w:bCs/>
-          <w:smallCaps w:val="0"/>
           <w:noProof/>
-          <w:spacing w:val="0"/>
-          <w:sz w:val="20"/>
-          <w:szCs w:val="20"/>
         </w:rPr>
       </w:sdtEndPr>
       <w:sdtContent>
@@ -2289,15 +2291,7 @@
     </w:p>
     <w:p>
       <w:r>
-        <w:t xml:space="preserve">The online academy will have different courses. </w:t>
-      </w:r>
-      <w:proofErr w:type="spellStart"/>
-      <w:r>
-        <w:t>The</w:t>
-      </w:r>
-      <w:proofErr w:type="spellEnd"/>
-      <w:r>
-        <w:t xml:space="preserve"> are beauty </w:t>
+        <w:t xml:space="preserve">The online academy will have different courses. The are beauty </w:t>
       </w:r>
       <w:proofErr w:type="gramStart"/>
       <w:r>
@@ -3233,174 +3227,1100 @@
     </w:p>
     <w:p>
       <w:r>
-        <w:t>This document describes t</w:t>
-      </w:r>
-      <w:bookmarkStart w:id="13" w:name="_GoBack"/>
+        <w:t xml:space="preserve">This document describes the domain model of the </w:t>
+      </w:r>
+      <w:r>
+        <w:t>Beautiful Academy BEA</w:t>
+      </w:r>
+      <w:r>
+        <w:t>. It introduces the most important entities and the associations among them. It also introduces the respective multiplicities.</w:t>
+      </w:r>
+    </w:p>
+    <w:p>
+      <w:r>
+        <w:rPr>
+          <w:noProof/>
+        </w:rPr>
+        <w:drawing>
+          <wp:inline distT="0" distB="0" distL="0" distR="0" wp14:anchorId="3926AB28" wp14:editId="16BB8ADB">
+            <wp:extent cx="6011545" cy="2981325"/>
+            <wp:effectExtent l="0" t="0" r="8255" b="9525"/>
+            <wp:docPr id="10" name="Picture 10"/>
+            <wp:cNvGraphicFramePr>
+              <a:graphicFrameLocks xmlns:a="http://schemas.openxmlformats.org/drawingml/2006/main" noChangeAspect="1"/>
+            </wp:cNvGraphicFramePr>
+            <a:graphic xmlns:a="http://schemas.openxmlformats.org/drawingml/2006/main">
+              <a:graphicData uri="http://schemas.openxmlformats.org/drawingml/2006/picture">
+                <pic:pic xmlns:pic="http://schemas.openxmlformats.org/drawingml/2006/picture">
+                  <pic:nvPicPr>
+                    <pic:cNvPr id="10" name="domain-bea-last.JPG"/>
+                    <pic:cNvPicPr/>
+                  </pic:nvPicPr>
+                  <pic:blipFill>
+                    <a:blip r:embed="rId11" cstate="print">
+                      <a:extLst>
+                        <a:ext uri="{28A0092B-C50C-407E-A947-70E740481C1C}">
+                          <a14:useLocalDpi xmlns:a14="http://schemas.microsoft.com/office/drawing/2010/main" val="0"/>
+                        </a:ext>
+                      </a:extLst>
+                    </a:blip>
+                    <a:stretch>
+                      <a:fillRect/>
+                    </a:stretch>
+                  </pic:blipFill>
+                  <pic:spPr>
+                    <a:xfrm>
+                      <a:off x="0" y="0"/>
+                      <a:ext cx="6011545" cy="2981325"/>
+                    </a:xfrm>
+                    <a:prstGeom prst="rect">
+                      <a:avLst/>
+                    </a:prstGeom>
+                  </pic:spPr>
+                </pic:pic>
+              </a:graphicData>
+            </a:graphic>
+          </wp:inline>
+        </w:drawing>
+      </w:r>
+    </w:p>
+    <w:p>
+      <w:pPr>
+        <w:pStyle w:val="Heading3"/>
+      </w:pPr>
+      <w:bookmarkStart w:id="13" w:name="_Toc22168801"/>
+      <w:r>
+        <w:t>Concept Classes</w:t>
+      </w:r>
       <w:bookmarkEnd w:id="13"/>
-      <w:r>
-        <w:t xml:space="preserve">he domain model of the </w:t>
-      </w:r>
-      <w:r>
-        <w:t>Beautiful Academy BEA</w:t>
-      </w:r>
-      <w:r>
-        <w:t>. It introduces the most important entities and the associations among them. It also introduces the respective multiplicities.</w:t>
-      </w:r>
-    </w:p>
-    <w:p>
-      <w:pPr>
-        <w:pStyle w:val="Heading3"/>
-      </w:pPr>
-      <w:bookmarkStart w:id="14" w:name="_Toc22168801"/>
-      <w:r>
-        <w:t>Concept Classes</w:t>
-      </w:r>
+    </w:p>
+    <w:p/>
+    <w:p>
+      <w:r>
+        <w:t xml:space="preserve">Concept class </w:t>
+      </w:r>
+      <w:r>
+        <w:rPr>
+          <w:highlight w:val="lightGray"/>
+        </w:rPr>
+        <w:t>Participant</w:t>
+      </w:r>
+      <w:r>
+        <w:t xml:space="preserve"> models a person who is taking the courses.</w:t>
+      </w:r>
+    </w:p>
+    <w:p>
+      <w:r>
+        <w:t xml:space="preserve">Concept class </w:t>
+      </w:r>
+      <w:r>
+        <w:rPr>
+          <w:highlight w:val="lightGray"/>
+        </w:rPr>
+        <w:t>Lecturer</w:t>
+      </w:r>
+      <w:r>
+        <w:t xml:space="preserve"> models a person who is teaching and give an exam for the participant.</w:t>
+      </w:r>
+    </w:p>
+    <w:p>
+      <w:r>
+        <w:t xml:space="preserve">Concept class </w:t>
+      </w:r>
+      <w:r>
+        <w:rPr>
+          <w:highlight w:val="lightGray"/>
+        </w:rPr>
+        <w:t xml:space="preserve">Course </w:t>
+      </w:r>
+      <w:r>
+        <w:t>models the main courses that offer application.</w:t>
+      </w:r>
+    </w:p>
+    <w:p>
+      <w:r>
+        <w:t xml:space="preserve">Concept class </w:t>
+      </w:r>
+      <w:r>
+        <w:rPr>
+          <w:highlight w:val="lightGray"/>
+        </w:rPr>
+        <w:t>Evaluation</w:t>
+      </w:r>
+      <w:r>
+        <w:t xml:space="preserve"> models the grading of a participant.</w:t>
+      </w:r>
+    </w:p>
+    <w:p>
+      <w:r>
+        <w:t xml:space="preserve">Concept class </w:t>
+      </w:r>
+      <w:r>
+        <w:rPr>
+          <w:highlight w:val="lightGray"/>
+        </w:rPr>
+        <w:t xml:space="preserve">Topic </w:t>
+      </w:r>
+      <w:r>
+        <w:t>models the sub course of the course.</w:t>
+      </w:r>
+    </w:p>
+    <w:p>
+      <w:r>
+        <w:t>Concept class</w:t>
+      </w:r>
+      <w:r>
+        <w:rPr>
+          <w:highlight w:val="lightGray"/>
+        </w:rPr>
+        <w:t xml:space="preserve"> Lesson</w:t>
+      </w:r>
+      <w:r>
+        <w:t xml:space="preserve"> models a set of lessons that contains each topic.</w:t>
+      </w:r>
+    </w:p>
+    <w:p>
+      <w:r>
+        <w:t xml:space="preserve">Concept </w:t>
+      </w:r>
+      <w:proofErr w:type="gramStart"/>
+      <w:r>
+        <w:t xml:space="preserve">class </w:t>
+      </w:r>
+      <w:r>
+        <w:rPr>
+          <w:highlight w:val="lightGray"/>
+        </w:rPr>
+        <w:t xml:space="preserve"> </w:t>
+      </w:r>
+      <w:r>
+        <w:rPr>
+          <w:highlight w:val="lightGray"/>
+        </w:rPr>
+        <w:t>E</w:t>
+      </w:r>
+      <w:r>
+        <w:rPr>
+          <w:highlight w:val="lightGray"/>
+        </w:rPr>
+        <w:t>xam</w:t>
+      </w:r>
+      <w:proofErr w:type="gramEnd"/>
+      <w:r>
+        <w:rPr>
+          <w:highlight w:val="lightGray"/>
+        </w:rPr>
+        <w:t xml:space="preserve"> </w:t>
+      </w:r>
+      <w:r>
+        <w:t xml:space="preserve">models a </w:t>
+      </w:r>
+      <w:r>
+        <w:t>exam that can be taken by participant</w:t>
+      </w:r>
+      <w:r>
+        <w:t>.</w:t>
+      </w:r>
+      <w:bookmarkStart w:id="14" w:name="_GoBack"/>
       <w:bookmarkEnd w:id="14"/>
     </w:p>
-    <w:p/>
-    <w:p>
-      <w:r>
-        <w:t xml:space="preserve">Concept class </w:t>
+    <w:p>
+      <w:pPr>
+        <w:pStyle w:val="Heading2"/>
+      </w:pPr>
+      <w:r>
+        <w:t>Associations</w:t>
+      </w:r>
+    </w:p>
+    <w:p>
+      <w:r>
+        <w:t xml:space="preserve">Association </w:t>
       </w:r>
       <w:r>
         <w:rPr>
           <w:highlight w:val="lightGray"/>
         </w:rPr>
+        <w:t>take an</w:t>
+      </w:r>
+      <w:r>
+        <w:t xml:space="preserve"> </w:t>
+      </w:r>
+      <w:r>
+        <w:t xml:space="preserve">between </w:t>
+      </w:r>
+      <w:r>
+        <w:rPr>
+          <w:b/>
+        </w:rPr>
         <w:t>Participant</w:t>
       </w:r>
       <w:r>
-        <w:t xml:space="preserve"> models a person who is taking the courses.</w:t>
-      </w:r>
-    </w:p>
-    <w:p>
-      <w:r>
-        <w:t xml:space="preserve">Concept class </w:t>
+        <w:t xml:space="preserve"> and </w:t>
+      </w:r>
+      <w:r>
+        <w:rPr>
+          <w:b/>
+        </w:rPr>
+        <w:t>Exam</w:t>
+      </w:r>
+      <w:r>
+        <w:t xml:space="preserve"> denotes the fact that Participant can make many exams, hence </w:t>
+      </w:r>
+      <w:r>
+        <w:t>(</w:t>
+      </w:r>
+      <w:r>
+        <w:t xml:space="preserve">*) </w:t>
+      </w:r>
+      <w:proofErr w:type="gramStart"/>
+      <w:r>
+        <w:t>multiplicity</w:t>
+      </w:r>
+      <w:r>
+        <w:t xml:space="preserve"> ,</w:t>
+      </w:r>
+      <w:proofErr w:type="gramEnd"/>
+      <w:r>
+        <w:t xml:space="preserve"> an</w:t>
+      </w:r>
+      <w:r>
+        <w:t xml:space="preserve">d </w:t>
+      </w:r>
+      <w:r>
+        <w:t>(</w:t>
+      </w:r>
+      <w:r>
+        <w:t>*</w:t>
+      </w:r>
+      <w:r>
+        <w:t>)</w:t>
+      </w:r>
+      <w:r>
+        <w:t xml:space="preserve"> </w:t>
+      </w:r>
+      <w:r>
+        <w:t xml:space="preserve">multiplicity at the Exam side means that the  Exam can be done by </w:t>
+      </w:r>
+      <w:r>
+        <w:t>many</w:t>
+      </w:r>
+      <w:r>
+        <w:t xml:space="preserve"> Participant</w:t>
+      </w:r>
+      <w:r>
+        <w:t>s</w:t>
+      </w:r>
+      <w:r>
+        <w:t>.</w:t>
+      </w:r>
+    </w:p>
+    <w:p>
+      <w:r>
+        <w:t xml:space="preserve">Association </w:t>
       </w:r>
       <w:r>
         <w:rPr>
           <w:highlight w:val="lightGray"/>
         </w:rPr>
+        <w:t>has</w:t>
+      </w:r>
+      <w:r>
+        <w:t xml:space="preserve"> </w:t>
+      </w:r>
+      <w:r>
+        <w:t xml:space="preserve">between </w:t>
+      </w:r>
+      <w:r>
+        <w:rPr>
+          <w:b/>
+        </w:rPr>
+        <w:t>Participant</w:t>
+      </w:r>
+      <w:r>
+        <w:t xml:space="preserve"> and </w:t>
+      </w:r>
+      <w:r>
+        <w:rPr>
+          <w:b/>
+        </w:rPr>
+        <w:t>Evaluation</w:t>
+      </w:r>
+      <w:r>
+        <w:t xml:space="preserve"> denotes the fact that </w:t>
+      </w:r>
+      <w:r>
+        <w:t xml:space="preserve">Participant can get zero or more </w:t>
+      </w:r>
+      <w:r>
+        <w:t>Evaluations</w:t>
+      </w:r>
+      <w:r>
+        <w:t xml:space="preserve">, hence </w:t>
+      </w:r>
+      <w:r>
+        <w:t>multiplicity (</w:t>
+      </w:r>
+      <w:proofErr w:type="gramStart"/>
+      <w:r>
+        <w:t>0..</w:t>
+      </w:r>
+      <w:proofErr w:type="gramEnd"/>
+      <w:r>
+        <w:t>*</w:t>
+      </w:r>
+      <w:r>
+        <w:t>)</w:t>
+      </w:r>
+      <w:r>
+        <w:t xml:space="preserve">, and </w:t>
+      </w:r>
+      <w:r>
+        <w:t>(</w:t>
+      </w:r>
+      <w:r>
+        <w:t xml:space="preserve">1 </w:t>
+      </w:r>
+      <w:r>
+        <w:t>)</w:t>
+      </w:r>
+      <w:r>
+        <w:t xml:space="preserve">multiplicity at the Participant side means that each Participant has its own </w:t>
+      </w:r>
+      <w:r>
+        <w:t>set of</w:t>
+      </w:r>
+      <w:r>
+        <w:t xml:space="preserve"> </w:t>
+      </w:r>
+      <w:r>
+        <w:t>Evaluation</w:t>
+      </w:r>
+      <w:r>
+        <w:t>.</w:t>
+      </w:r>
+    </w:p>
+    <w:p>
+      <w:r>
+        <w:lastRenderedPageBreak/>
+        <w:t>Association</w:t>
+      </w:r>
+      <w:r>
+        <w:t xml:space="preserve"> </w:t>
+      </w:r>
+      <w:r>
+        <w:rPr>
+          <w:highlight w:val="lightGray"/>
+        </w:rPr>
+        <w:t>subscribes</w:t>
+      </w:r>
+      <w:r>
+        <w:t xml:space="preserve"> between</w:t>
+      </w:r>
+      <w:r>
+        <w:t xml:space="preserve"> </w:t>
+      </w:r>
+      <w:r>
+        <w:rPr>
+          <w:b/>
+        </w:rPr>
+        <w:t>Participant</w:t>
+      </w:r>
+      <w:r>
+        <w:t xml:space="preserve"> and</w:t>
+      </w:r>
+      <w:r>
+        <w:rPr>
+          <w:b/>
+        </w:rPr>
+        <w:t xml:space="preserve"> Course</w:t>
+      </w:r>
+      <w:r>
+        <w:t xml:space="preserve"> denotes the fact that </w:t>
+      </w:r>
+      <w:r>
+        <w:t xml:space="preserve">that </w:t>
+      </w:r>
+      <w:r>
+        <w:t>zero or more</w:t>
+      </w:r>
+      <w:r>
+        <w:t xml:space="preserve"> Participant can be entered to the Course depending of the number of </w:t>
+      </w:r>
+      <w:r>
+        <w:t xml:space="preserve">participant, hence </w:t>
+      </w:r>
+      <w:proofErr w:type="gramStart"/>
+      <w:r>
+        <w:t>multiplicity(</w:t>
+      </w:r>
+      <w:proofErr w:type="gramEnd"/>
+      <w:r>
+        <w:t>*), and each Participant can be subscribed to zero more courses,</w:t>
+      </w:r>
+      <w:r>
+        <w:t xml:space="preserve"> </w:t>
+      </w:r>
+      <w:r>
+        <w:t>hence multiplicity(*)</w:t>
+      </w:r>
+    </w:p>
+    <w:p>
+      <w:r>
+        <w:t>Association</w:t>
+      </w:r>
+      <w:r>
+        <w:t xml:space="preserve"> </w:t>
+      </w:r>
+      <w:r>
+        <w:rPr>
+          <w:highlight w:val="lightGray"/>
+        </w:rPr>
+        <w:t>result in</w:t>
+      </w:r>
+      <w:r>
+        <w:t xml:space="preserve"> </w:t>
+      </w:r>
+      <w:r>
+        <w:t xml:space="preserve">between </w:t>
+      </w:r>
+      <w:r>
+        <w:rPr>
+          <w:b/>
+        </w:rPr>
+        <w:t>Exam</w:t>
+      </w:r>
+      <w:r>
+        <w:t xml:space="preserve"> and </w:t>
+      </w:r>
+      <w:r>
+        <w:rPr>
+          <w:b/>
+        </w:rPr>
+        <w:t>Evaluation</w:t>
+      </w:r>
+      <w:r>
+        <w:t xml:space="preserve"> denotes the fact that </w:t>
+      </w:r>
+      <w:r>
+        <w:t xml:space="preserve">each exam has </w:t>
+      </w:r>
+      <w:proofErr w:type="spellStart"/>
+      <w:proofErr w:type="gramStart"/>
+      <w:r>
+        <w:t>it’s</w:t>
+      </w:r>
+      <w:proofErr w:type="spellEnd"/>
+      <w:proofErr w:type="gramEnd"/>
+      <w:r>
+        <w:t xml:space="preserve"> own unique evaluation, hence multiplicity 1, and 1 multiplicity at the evaluation side means that each evaluation belongs to unique exam.</w:t>
+      </w:r>
+    </w:p>
+    <w:p>
+      <w:r>
+        <w:t xml:space="preserve">Association </w:t>
+      </w:r>
+      <w:r>
+        <w:rPr>
+          <w:highlight w:val="lightGray"/>
+        </w:rPr>
+        <w:t>has</w:t>
+      </w:r>
+      <w:r>
+        <w:rPr>
+          <w:highlight w:val="lightGray"/>
+        </w:rPr>
+        <w:t xml:space="preserve"> </w:t>
+      </w:r>
+      <w:r>
+        <w:t xml:space="preserve">between </w:t>
+      </w:r>
+      <w:r>
+        <w:rPr>
+          <w:b/>
+        </w:rPr>
+        <w:t>Exam</w:t>
+      </w:r>
+      <w:r>
+        <w:rPr>
+          <w:b/>
+        </w:rPr>
+        <w:t xml:space="preserve"> </w:t>
+      </w:r>
+      <w:r>
+        <w:t xml:space="preserve">and </w:t>
+      </w:r>
+      <w:r>
+        <w:rPr>
+          <w:b/>
+        </w:rPr>
+        <w:t>Topic</w:t>
+      </w:r>
+      <w:r>
+        <w:t xml:space="preserve"> denotes the fact that </w:t>
+      </w:r>
+      <w:r>
+        <w:t xml:space="preserve">each </w:t>
+      </w:r>
+      <w:r>
+        <w:t>topic</w:t>
+      </w:r>
+      <w:r>
+        <w:t xml:space="preserve"> </w:t>
+      </w:r>
+      <w:r>
+        <w:t>has it’s unique an intermediate exam.</w:t>
+      </w:r>
+    </w:p>
+    <w:p>
+      <w:r>
+        <w:t>Association</w:t>
+      </w:r>
+      <w:r>
+        <w:t xml:space="preserve"> </w:t>
+      </w:r>
+      <w:r>
+        <w:rPr>
+          <w:highlight w:val="lightGray"/>
+        </w:rPr>
+        <w:t>contain</w:t>
+      </w:r>
+      <w:r>
+        <w:t xml:space="preserve"> between </w:t>
+      </w:r>
+      <w:r>
+        <w:rPr>
+          <w:b/>
+        </w:rPr>
+        <w:t>Exam</w:t>
+      </w:r>
+      <w:r>
+        <w:t xml:space="preserve"> and </w:t>
+      </w:r>
+      <w:r>
+        <w:rPr>
+          <w:b/>
+        </w:rPr>
+        <w:t>Course</w:t>
+      </w:r>
+      <w:r>
+        <w:t xml:space="preserve"> </w:t>
+      </w:r>
+      <w:r>
+        <w:t xml:space="preserve">denotes the fact that </w:t>
+      </w:r>
+      <w:r>
+        <w:t xml:space="preserve">each </w:t>
+      </w:r>
+      <w:r>
+        <w:t>exam</w:t>
+      </w:r>
+      <w:r>
+        <w:t xml:space="preserve"> </w:t>
+      </w:r>
+      <w:r>
+        <w:t>belongs to</w:t>
+      </w:r>
+      <w:r>
+        <w:t xml:space="preserve"> it unique </w:t>
+      </w:r>
+      <w:proofErr w:type="gramStart"/>
+      <w:r>
+        <w:t>course</w:t>
+      </w:r>
+      <w:r>
+        <w:t xml:space="preserve"> </w:t>
+      </w:r>
+      <w:r>
+        <w:t>,</w:t>
+      </w:r>
+      <w:proofErr w:type="gramEnd"/>
+      <w:r>
+        <w:t xml:space="preserve"> and each course has many different exams, like final exam, intermediate</w:t>
+      </w:r>
+      <w:r>
+        <w:t xml:space="preserve"> exam</w:t>
+      </w:r>
+      <w:r>
+        <w:t>.</w:t>
+      </w:r>
+    </w:p>
+    <w:p>
+      <w:r>
+        <w:t xml:space="preserve">Association </w:t>
+      </w:r>
+      <w:r>
+        <w:rPr>
+          <w:highlight w:val="lightGray"/>
+        </w:rPr>
+        <w:t>has</w:t>
+      </w:r>
+      <w:r>
+        <w:t xml:space="preserve"> between </w:t>
+      </w:r>
+      <w:r>
+        <w:rPr>
+          <w:b/>
+        </w:rPr>
+        <w:t>Course</w:t>
+      </w:r>
+      <w:r>
+        <w:t xml:space="preserve"> and</w:t>
+      </w:r>
+      <w:r>
+        <w:rPr>
+          <w:b/>
+        </w:rPr>
+        <w:t xml:space="preserve"> Evaluation</w:t>
+      </w:r>
+      <w:r>
+        <w:t xml:space="preserve"> denotes the fact</w:t>
+      </w:r>
+      <w:r>
+        <w:t xml:space="preserve"> that evaluation can have zero or more evaluations, and that </w:t>
+      </w:r>
+      <w:proofErr w:type="gramStart"/>
+      <w:r>
+        <w:t>the each</w:t>
+      </w:r>
+      <w:proofErr w:type="gramEnd"/>
+      <w:r>
+        <w:t xml:space="preserve"> evaluation belongs to exactly one course.</w:t>
+      </w:r>
+    </w:p>
+    <w:p>
+      <w:r>
+        <w:t xml:space="preserve">Association </w:t>
+      </w:r>
+      <w:r>
+        <w:rPr>
+          <w:highlight w:val="lightGray"/>
+        </w:rPr>
+        <w:t>include</w:t>
+      </w:r>
+      <w:r>
+        <w:t xml:space="preserve"> between </w:t>
+      </w:r>
+      <w:r>
+        <w:rPr>
+          <w:b/>
+        </w:rPr>
+        <w:t>Course</w:t>
+      </w:r>
+      <w:r>
+        <w:t xml:space="preserve"> and </w:t>
+      </w:r>
+      <w:r>
+        <w:rPr>
+          <w:b/>
+        </w:rPr>
+        <w:t>Topic</w:t>
+      </w:r>
+      <w:r>
+        <w:t xml:space="preserve"> denotes the fact that course has many topics</w:t>
+      </w:r>
+      <w:r>
+        <w:t>,</w:t>
+      </w:r>
+      <w:r>
+        <w:t xml:space="preserve"> </w:t>
+      </w:r>
+      <w:r>
+        <w:t xml:space="preserve">hence </w:t>
+      </w:r>
+      <w:r>
+        <w:t>multiplicity (</w:t>
+      </w:r>
+      <w:r>
+        <w:t>*)</w:t>
+      </w:r>
+      <w:r>
+        <w:t>, and each topic belongs to exactly one course</w:t>
+      </w:r>
+      <w:r>
+        <w:t>,</w:t>
+      </w:r>
+      <w:r>
+        <w:t xml:space="preserve"> </w:t>
+      </w:r>
+      <w:r>
+        <w:t xml:space="preserve">hence </w:t>
+      </w:r>
+      <w:r>
+        <w:t>multiplicity (</w:t>
+      </w:r>
+      <w:r>
+        <w:t>*)</w:t>
+      </w:r>
+      <w:r>
+        <w:t>.</w:t>
+      </w:r>
+    </w:p>
+    <w:p>
+      <w:r>
+        <w:t xml:space="preserve">Association </w:t>
+      </w:r>
+      <w:r>
+        <w:rPr>
+          <w:highlight w:val="lightGray"/>
+        </w:rPr>
+        <w:t>include</w:t>
+      </w:r>
+      <w:r>
+        <w:t xml:space="preserve"> </w:t>
+      </w:r>
+      <w:r>
+        <w:t xml:space="preserve">between </w:t>
+      </w:r>
+      <w:r>
+        <w:rPr>
+          <w:b/>
+        </w:rPr>
+        <w:t>Topic</w:t>
+      </w:r>
+      <w:r>
+        <w:t xml:space="preserve"> and </w:t>
+      </w:r>
+      <w:r>
+        <w:rPr>
+          <w:b/>
+        </w:rPr>
+        <w:t>Lesson</w:t>
+      </w:r>
+      <w:r>
+        <w:rPr>
+          <w:b/>
+        </w:rPr>
+        <w:t xml:space="preserve"> </w:t>
+      </w:r>
+      <w:r>
+        <w:t>denotes the fact that topic has many lessons</w:t>
+      </w:r>
+      <w:r>
+        <w:t>,</w:t>
+      </w:r>
+      <w:r>
+        <w:t xml:space="preserve"> </w:t>
+      </w:r>
+      <w:r>
+        <w:t xml:space="preserve">hence </w:t>
+      </w:r>
+      <w:r>
+        <w:t>multiplicity (</w:t>
+      </w:r>
+      <w:r>
+        <w:t>*)</w:t>
+      </w:r>
+      <w:r>
+        <w:t>, and each lesson belongs to exactly one topic</w:t>
+      </w:r>
+      <w:r>
+        <w:t>,</w:t>
+      </w:r>
+      <w:r>
+        <w:t xml:space="preserve"> </w:t>
+      </w:r>
+      <w:r>
+        <w:t xml:space="preserve">hence </w:t>
+      </w:r>
+      <w:r>
+        <w:t>multiplicity (</w:t>
+      </w:r>
+      <w:r>
+        <w:t>*)</w:t>
+      </w:r>
+      <w:r>
+        <w:t>.</w:t>
+      </w:r>
+    </w:p>
+    <w:p>
+      <w:r>
+        <w:t>Association</w:t>
+      </w:r>
+      <w:r>
+        <w:t xml:space="preserve"> </w:t>
+      </w:r>
+      <w:r>
+        <w:rPr>
+          <w:highlight w:val="lightGray"/>
+        </w:rPr>
+        <w:t>teaches</w:t>
+      </w:r>
+      <w:r>
+        <w:t xml:space="preserve"> between </w:t>
+      </w:r>
+      <w:r>
+        <w:rPr>
+          <w:b/>
+        </w:rPr>
         <w:t>Lecturer</w:t>
       </w:r>
       <w:r>
-        <w:t xml:space="preserve"> models a person who is teaching and give an exam for the participant.</w:t>
-      </w:r>
-    </w:p>
-    <w:p>
-      <w:r>
-        <w:t xml:space="preserve">Concept class </w:t>
+        <w:t xml:space="preserve"> </w:t>
+      </w:r>
+      <w:r>
+        <w:t xml:space="preserve">and </w:t>
+      </w:r>
+      <w:r>
+        <w:rPr>
+          <w:b/>
+        </w:rPr>
+        <w:t>Lesson</w:t>
+      </w:r>
+      <w:r>
+        <w:t xml:space="preserve"> denote</w:t>
+      </w:r>
+      <w:r>
+        <w:t xml:space="preserve"> the fact that </w:t>
+      </w:r>
+      <w:r>
+        <w:t>Lecturer can teaches zero or more lessons</w:t>
+      </w:r>
+      <w:r>
+        <w:t>,</w:t>
+      </w:r>
+      <w:r>
+        <w:t xml:space="preserve"> </w:t>
+      </w:r>
+      <w:r>
+        <w:t xml:space="preserve">hence multiplicity </w:t>
+      </w:r>
+      <w:r>
+        <w:t>(*), and each lesson can have zero or more lecturer</w:t>
+      </w:r>
+      <w:r>
+        <w:t>,</w:t>
+      </w:r>
+      <w:r>
+        <w:t xml:space="preserve"> </w:t>
+      </w:r>
+      <w:r>
+        <w:t xml:space="preserve">hence multiplicity </w:t>
+      </w:r>
+      <w:r>
+        <w:t>(*).</w:t>
+      </w:r>
+    </w:p>
+    <w:p>
+      <w:r>
+        <w:t>Association</w:t>
+      </w:r>
+      <w:r>
+        <w:t xml:space="preserve"> </w:t>
       </w:r>
       <w:r>
         <w:rPr>
           <w:highlight w:val="lightGray"/>
         </w:rPr>
-        <w:t xml:space="preserve">Course </w:t>
-      </w:r>
-      <w:r>
-        <w:t>models the main courses that offer application.</w:t>
-      </w:r>
-    </w:p>
-    <w:p>
-      <w:r>
-        <w:t xml:space="preserve">Concept class </w:t>
+        <w:t>gives</w:t>
+      </w:r>
+      <w:r>
+        <w:t xml:space="preserve"> an</w:t>
+      </w:r>
+      <w:r>
+        <w:t xml:space="preserve"> between</w:t>
+      </w:r>
+      <w:r>
+        <w:t xml:space="preserve"> </w:t>
+      </w:r>
+      <w:r>
+        <w:rPr>
+          <w:b/>
+        </w:rPr>
+        <w:t>Lecturer</w:t>
+      </w:r>
+      <w:r>
+        <w:t xml:space="preserve"> and</w:t>
+      </w:r>
+      <w:r>
+        <w:rPr>
+          <w:b/>
+        </w:rPr>
+        <w:t xml:space="preserve"> Exam</w:t>
+      </w:r>
+      <w:r>
+        <w:t xml:space="preserve"> denotes the fact that </w:t>
+      </w:r>
+      <w:r>
+        <w:t xml:space="preserve">Lecturer can give zero or more </w:t>
+      </w:r>
+      <w:r>
+        <w:t>exam,</w:t>
+      </w:r>
+      <w:r>
+        <w:t xml:space="preserve"> </w:t>
+      </w:r>
+      <w:r>
+        <w:t>hence multiplicity (</w:t>
+      </w:r>
+      <w:r>
+        <w:t>*), and each exam can be done by 1 or more lecturer</w:t>
+      </w:r>
+      <w:r>
+        <w:t>,</w:t>
+      </w:r>
+      <w:r>
+        <w:t xml:space="preserve"> </w:t>
+      </w:r>
+      <w:r>
+        <w:t xml:space="preserve">hence multiplicity </w:t>
+      </w:r>
+      <w:proofErr w:type="gramStart"/>
+      <w:r>
+        <w:t>(</w:t>
+      </w:r>
+      <w:r>
+        <w:t xml:space="preserve"> 1</w:t>
+      </w:r>
+      <w:r>
+        <w:t>..</w:t>
+      </w:r>
+      <w:proofErr w:type="gramEnd"/>
+      <w:r>
+        <w:t>*).</w:t>
+      </w:r>
+    </w:p>
+    <w:p>
+      <w:r>
+        <w:t xml:space="preserve">Association </w:t>
       </w:r>
       <w:r>
         <w:rPr>
           <w:highlight w:val="lightGray"/>
         </w:rPr>
-        <w:t xml:space="preserve">Topic </w:t>
-      </w:r>
-      <w:r>
-        <w:t>models the sub course of the course.</w:t>
-      </w:r>
-    </w:p>
-    <w:p>
-      <w:r>
-        <w:t>Concept class</w:t>
+        <w:t>enter</w:t>
+      </w:r>
+      <w:r>
+        <w:t xml:space="preserve"> </w:t>
+      </w:r>
+      <w:r>
+        <w:t xml:space="preserve">between </w:t>
+      </w:r>
+      <w:r>
+        <w:t xml:space="preserve">the </w:t>
+      </w:r>
+      <w:r>
+        <w:rPr>
+          <w:b/>
+        </w:rPr>
+        <w:t>Lecturer</w:t>
+      </w:r>
+      <w:r>
+        <w:t xml:space="preserve"> </w:t>
+      </w:r>
+      <w:r>
+        <w:t>and</w:t>
+      </w:r>
+      <w:r>
+        <w:rPr>
+          <w:b/>
+        </w:rPr>
+        <w:t xml:space="preserve"> Evaluation</w:t>
+      </w:r>
+      <w:r>
+        <w:t xml:space="preserve"> denotes the fact that </w:t>
+      </w:r>
+      <w:r>
+        <w:t xml:space="preserve">each lecturer can enter zero or more </w:t>
+      </w:r>
+      <w:r>
+        <w:t>evaluations,</w:t>
+      </w:r>
+      <w:r>
+        <w:t xml:space="preserve"> </w:t>
+      </w:r>
+      <w:r>
+        <w:t>hence multiplicity (</w:t>
+      </w:r>
+      <w:r>
+        <w:t>*), and evaluation can be entered by exactly one lecturer</w:t>
+      </w:r>
+      <w:r>
+        <w:t>,</w:t>
+      </w:r>
+      <w:r>
+        <w:t xml:space="preserve"> </w:t>
+      </w:r>
+      <w:r>
+        <w:t xml:space="preserve">hence </w:t>
+      </w:r>
+      <w:r>
+        <w:t>multiplicity (</w:t>
+      </w:r>
+      <w:r>
+        <w:t>1).</w:t>
+      </w:r>
+    </w:p>
+    <w:p>
+      <w:r>
+        <w:t xml:space="preserve">Association </w:t>
       </w:r>
       <w:r>
         <w:rPr>
           <w:highlight w:val="lightGray"/>
         </w:rPr>
-        <w:t xml:space="preserve"> Lesson</w:t>
-      </w:r>
-      <w:r>
-        <w:t xml:space="preserve"> models a set of lessons that contains each topic.</w:t>
-      </w:r>
-    </w:p>
-    <w:p>
-      <w:r>
-        <w:t xml:space="preserve">Concept class </w:t>
-      </w:r>
-      <w:r>
-        <w:rPr>
-          <w:highlight w:val="lightGray"/>
-        </w:rPr>
-        <w:t>Test</w:t>
-      </w:r>
-      <w:r>
-        <w:t xml:space="preserve"> models a set of </w:t>
+        <w:t>manages</w:t>
+      </w:r>
+      <w:r>
+        <w:t xml:space="preserve"> between the </w:t>
+      </w:r>
+      <w:r>
+        <w:rPr>
+          <w:b/>
+        </w:rPr>
+        <w:t>L</w:t>
+      </w:r>
+      <w:r>
+        <w:rPr>
+          <w:b/>
+        </w:rPr>
+        <w:t>ectur</w:t>
+      </w:r>
+      <w:r>
+        <w:rPr>
+          <w:b/>
+        </w:rPr>
+        <w:t>er</w:t>
+      </w:r>
+      <w:r>
+        <w:t xml:space="preserve"> and</w:t>
+      </w:r>
+      <w:r>
+        <w:rPr>
+          <w:b/>
+        </w:rPr>
+        <w:t xml:space="preserve"> </w:t>
+      </w:r>
+      <w:r>
+        <w:rPr>
+          <w:b/>
+        </w:rPr>
+        <w:t>C</w:t>
+      </w:r>
+      <w:r>
+        <w:rPr>
+          <w:b/>
+        </w:rPr>
+        <w:t>ourse</w:t>
+      </w:r>
+      <w:r>
+        <w:t xml:space="preserve"> denotes the fact that each lecturer can manage zero or more </w:t>
       </w:r>
       <w:proofErr w:type="gramStart"/>
       <w:r>
-        <w:t>test</w:t>
+        <w:t>courses ,</w:t>
       </w:r>
       <w:proofErr w:type="gramEnd"/>
       <w:r>
-        <w:t xml:space="preserve"> that contains a topic.</w:t>
-      </w:r>
-    </w:p>
-    <w:p>
-      <w:r>
-        <w:t xml:space="preserve">Concept class </w:t>
-      </w:r>
-      <w:r>
-        <w:rPr>
-          <w:highlight w:val="lightGray"/>
-        </w:rPr>
-        <w:t xml:space="preserve">Final exam </w:t>
-      </w:r>
-      <w:r>
-        <w:t xml:space="preserve">models </w:t>
-      </w:r>
-      <w:proofErr w:type="gramStart"/>
-      <w:r>
-        <w:t>a</w:t>
-      </w:r>
-      <w:proofErr w:type="gramEnd"/>
-      <w:r>
-        <w:t xml:space="preserve"> </w:t>
-      </w:r>
-      <w:r>
-        <w:t>exam that can be taken by participant in case making all predecessor’s tests.</w:t>
-      </w:r>
-    </w:p>
-    <w:p>
-      <w:r>
-        <w:t xml:space="preserve">Concept class </w:t>
-      </w:r>
-      <w:r>
-        <w:rPr>
-          <w:highlight w:val="lightGray"/>
-        </w:rPr>
-        <w:t>Question</w:t>
-      </w:r>
-      <w:r>
-        <w:t xml:space="preserve"> models a set of questions that contains the topic.</w:t>
-      </w:r>
-    </w:p>
-    <w:p>
-      <w:r>
-        <w:t>Concept class</w:t>
-      </w:r>
-      <w:r>
-        <w:rPr>
-          <w:highlight w:val="lightGray"/>
-        </w:rPr>
-        <w:t xml:space="preserve"> Answers </w:t>
-      </w:r>
-      <w:r>
-        <w:t>models a set of answers that contains the topic to each question.</w:t>
+        <w:t xml:space="preserve"> </w:t>
+      </w:r>
+      <w:r>
+        <w:t>hence multiplicity (*), and each course can be manage by exactly one lecturer,</w:t>
+      </w:r>
+      <w:r>
+        <w:t xml:space="preserve"> </w:t>
+      </w:r>
+      <w:r>
+        <w:t>hence multiplicity (1).</w:t>
       </w:r>
     </w:p>
     <w:p/>
@@ -3409,6 +4329,8 @@
     <w:p/>
     <w:p/>
     <w:p/>
+    <w:p/>
+    <w:p/>
     <w:p>
       <w:pPr>
         <w:tabs>
@@ -3472,7 +4394,6 @@
         <w:spacing w:line="360" w:lineRule="auto"/>
       </w:pPr>
       <w:r>
-        <w:lastRenderedPageBreak/>
         <w:t>As a user, I want to be able to login into the system with my credential (username, password).</w:t>
       </w:r>
     </w:p>
@@ -3763,6 +4684,7 @@
         <w:spacing w:line="360" w:lineRule="auto"/>
       </w:pPr>
       <w:r>
+        <w:lastRenderedPageBreak/>
         <w:t xml:space="preserve">Failure: </w:t>
       </w:r>
       <w:r>
@@ -3863,7 +4785,6 @@
         <w:spacing w:line="360" w:lineRule="auto"/>
       </w:pPr>
       <w:r>
-        <w:lastRenderedPageBreak/>
         <w:t xml:space="preserve">Failure: </w:t>
       </w:r>
     </w:p>
@@ -4005,6 +4926,7 @@
       </w:pPr>
       <w:bookmarkStart w:id="18" w:name="_Toc22168804"/>
       <w:r>
+        <w:lastRenderedPageBreak/>
         <w:t xml:space="preserve">Class diagram </w:t>
       </w:r>
       <w:r>
@@ -4279,35 +5201,35 @@
       </w:r>
       <w:proofErr w:type="spellEnd"/>
       <w:r>
-        <w:t xml:space="preserve"> </w:t>
+        <w:t xml:space="preserve"> dem et </w:t>
       </w:r>
       <w:proofErr w:type="spellStart"/>
       <w:r>
-        <w:t>dem</w:t>
+        <w:t>landi</w:t>
       </w:r>
       <w:proofErr w:type="spellEnd"/>
       <w:r>
-        <w:t xml:space="preserve"> et </w:t>
+        <w:t xml:space="preserve"> </w:t>
       </w:r>
       <w:proofErr w:type="spellStart"/>
       <w:r>
-        <w:t>landi</w:t>
+        <w:t>dest</w:t>
       </w:r>
       <w:proofErr w:type="spellEnd"/>
       <w:r>
-        <w:t xml:space="preserve"> </w:t>
+        <w:t xml:space="preserve">, cone </w:t>
       </w:r>
       <w:proofErr w:type="spellStart"/>
       <w:r>
-        <w:t>dest</w:t>
+        <w:t>poris</w:t>
       </w:r>
       <w:proofErr w:type="spellEnd"/>
       <w:r>
-        <w:t xml:space="preserve">, cone </w:t>
+        <w:t xml:space="preserve"> </w:t>
       </w:r>
       <w:proofErr w:type="spellStart"/>
       <w:r>
-        <w:t>poris</w:t>
+        <w:t>quunt</w:t>
       </w:r>
       <w:proofErr w:type="spellEnd"/>
       <w:r>
@@ -4315,7 +5237,7 @@
       </w:r>
       <w:proofErr w:type="spellStart"/>
       <w:r>
-        <w:t>quunt</w:t>
+        <w:t>volecab</w:t>
       </w:r>
       <w:proofErr w:type="spellEnd"/>
       <w:r>
@@ -4323,7 +5245,7 @@
       </w:r>
       <w:proofErr w:type="spellStart"/>
       <w:r>
-        <w:t>volecab</w:t>
+        <w:t>ipidero</w:t>
       </w:r>
       <w:proofErr w:type="spellEnd"/>
       <w:r>
@@ -4331,7 +5253,7 @@
       </w:r>
       <w:proofErr w:type="spellStart"/>
       <w:r>
-        <w:t>ipidero</w:t>
+        <w:t>quatur</w:t>
       </w:r>
       <w:proofErr w:type="spellEnd"/>
       <w:r>
@@ -4339,7 +5261,7 @@
       </w:r>
       <w:proofErr w:type="spellStart"/>
       <w:r>
-        <w:t>quatur</w:t>
+        <w:t>ad</w:t>
       </w:r>
       <w:proofErr w:type="spellEnd"/>
       <w:r>
@@ -4347,18 +5269,10 @@
       </w:r>
       <w:proofErr w:type="spellStart"/>
       <w:r>
-        <w:t>ad</w:t>
+        <w:t>quibusamus</w:t>
       </w:r>
       <w:proofErr w:type="spellEnd"/>
       <w:r>
-        <w:t xml:space="preserve"> </w:t>
-      </w:r>
-      <w:proofErr w:type="spellStart"/>
-      <w:r>
-        <w:t>quibusamus</w:t>
-      </w:r>
-      <w:proofErr w:type="spellEnd"/>
-      <w:r>
         <w:t>.</w:t>
       </w:r>
     </w:p>
@@ -4371,7 +5285,6 @@
         <w:rPr>
           <w:noProof/>
         </w:rPr>
-        <w:lastRenderedPageBreak/>
         <w:drawing>
           <wp:inline distT="0" distB="0" distL="0" distR="0" wp14:anchorId="1C162CB0" wp14:editId="19BD2F2F">
             <wp:extent cx="3538855" cy="2386330"/>
@@ -4390,7 +5303,7 @@
                     </pic:cNvPicPr>
                   </pic:nvPicPr>
                   <pic:blipFill>
-                    <a:blip r:embed="rId11" cstate="print">
+                    <a:blip r:embed="rId12" cstate="print">
                       <a:extLst>
                         <a:ext uri="{28A0092B-C50C-407E-A947-70E740481C1C}">
                           <a14:useLocalDpi xmlns:a14="http://schemas.microsoft.com/office/drawing/2010/main" val="0"/>
@@ -4441,7 +5354,13 @@
         </w:r>
       </w:fldSimple>
       <w:r>
-        <w:t xml:space="preserve">: Et </w:t>
+        <w:t>: Et ut aut isti repuditis qui ium</w:t>
+      </w:r>
+      <w:bookmarkEnd w:id="22"/>
+    </w:p>
+    <w:p>
+      <w:r>
+        <w:t xml:space="preserve">Et </w:t>
       </w:r>
       <w:proofErr w:type="spellStart"/>
       <w:r>
@@ -4479,9 +5398,212 @@
       <w:r>
         <w:t>ium</w:t>
       </w:r>
-      <w:bookmarkEnd w:id="22"/>
       <w:proofErr w:type="spellEnd"/>
-    </w:p>
+      <w:r>
+        <w:t xml:space="preserve"> </w:t>
+      </w:r>
+      <w:proofErr w:type="spellStart"/>
+      <w:r>
+        <w:t>nonsecturia</w:t>
+      </w:r>
+      <w:proofErr w:type="spellEnd"/>
+      <w:r>
+        <w:t xml:space="preserve"> </w:t>
+      </w:r>
+      <w:proofErr w:type="spellStart"/>
+      <w:r>
+        <w:t>quis</w:t>
+      </w:r>
+      <w:proofErr w:type="spellEnd"/>
+      <w:r>
+        <w:t xml:space="preserve"> </w:t>
+      </w:r>
+      <w:proofErr w:type="spellStart"/>
+      <w:r>
+        <w:t>incientiae</w:t>
+      </w:r>
+      <w:proofErr w:type="spellEnd"/>
+      <w:r>
+        <w:t xml:space="preserve"> </w:t>
+      </w:r>
+      <w:proofErr w:type="spellStart"/>
+      <w:r>
+        <w:t>laborem</w:t>
+      </w:r>
+      <w:proofErr w:type="spellEnd"/>
+      <w:r>
+        <w:t xml:space="preserve"> </w:t>
+      </w:r>
+      <w:proofErr w:type="spellStart"/>
+      <w:r>
+        <w:t>elliquis</w:t>
+      </w:r>
+      <w:proofErr w:type="spellEnd"/>
+      <w:r>
+        <w:t xml:space="preserve"> et </w:t>
+      </w:r>
+      <w:proofErr w:type="spellStart"/>
+      <w:r>
+        <w:t>quatur</w:t>
+      </w:r>
+      <w:proofErr w:type="spellEnd"/>
+      <w:r>
+        <w:t xml:space="preserve">, </w:t>
+      </w:r>
+      <w:proofErr w:type="spellStart"/>
+      <w:r>
+        <w:t>sitiur</w:t>
+      </w:r>
+      <w:proofErr w:type="spellEnd"/>
+      <w:r>
+        <w:t xml:space="preserve"> </w:t>
+      </w:r>
+      <w:proofErr w:type="spellStart"/>
+      <w:r>
+        <w:t>aut</w:t>
+      </w:r>
+      <w:proofErr w:type="spellEnd"/>
+      <w:r>
+        <w:t xml:space="preserve"> </w:t>
+      </w:r>
+      <w:proofErr w:type="spellStart"/>
+      <w:r>
+        <w:t>od</w:t>
+      </w:r>
+      <w:proofErr w:type="spellEnd"/>
+      <w:r>
+        <w:t xml:space="preserve"> </w:t>
+      </w:r>
+      <w:proofErr w:type="spellStart"/>
+      <w:r>
+        <w:t>moluptatur</w:t>
+      </w:r>
+      <w:proofErr w:type="spellEnd"/>
+      <w:r>
+        <w:t xml:space="preserve"> </w:t>
+      </w:r>
+      <w:proofErr w:type="spellStart"/>
+      <w:r>
+        <w:t>aut</w:t>
+      </w:r>
+      <w:proofErr w:type="spellEnd"/>
+      <w:r>
+        <w:t xml:space="preserve"> </w:t>
+      </w:r>
+      <w:proofErr w:type="spellStart"/>
+      <w:r>
+        <w:t>ea</w:t>
+      </w:r>
+      <w:proofErr w:type="spellEnd"/>
+      <w:r>
+        <w:t xml:space="preserve"> </w:t>
+      </w:r>
+      <w:proofErr w:type="spellStart"/>
+      <w:r>
+        <w:t>conseque</w:t>
+      </w:r>
+      <w:proofErr w:type="spellEnd"/>
+      <w:r>
+        <w:t xml:space="preserve"> peri sim </w:t>
+      </w:r>
+      <w:proofErr w:type="spellStart"/>
+      <w:r>
+        <w:t>erro</w:t>
+      </w:r>
+      <w:proofErr w:type="spellEnd"/>
+      <w:r>
+        <w:t xml:space="preserve"> </w:t>
+      </w:r>
+      <w:proofErr w:type="spellStart"/>
+      <w:r>
+        <w:t>essequisit</w:t>
+      </w:r>
+      <w:proofErr w:type="spellEnd"/>
+      <w:r>
+        <w:t xml:space="preserve"> </w:t>
+      </w:r>
+      <w:proofErr w:type="spellStart"/>
+      <w:r>
+        <w:t>remporia</w:t>
+      </w:r>
+      <w:proofErr w:type="spellEnd"/>
+      <w:r>
+        <w:t xml:space="preserve"> dem et </w:t>
+      </w:r>
+      <w:proofErr w:type="spellStart"/>
+      <w:r>
+        <w:t>landi</w:t>
+      </w:r>
+      <w:proofErr w:type="spellEnd"/>
+      <w:r>
+        <w:t xml:space="preserve"> </w:t>
+      </w:r>
+      <w:proofErr w:type="spellStart"/>
+      <w:r>
+        <w:t>dest</w:t>
+      </w:r>
+      <w:proofErr w:type="spellEnd"/>
+      <w:r>
+        <w:t xml:space="preserve">, cone </w:t>
+      </w:r>
+      <w:proofErr w:type="spellStart"/>
+      <w:r>
+        <w:t>poris</w:t>
+      </w:r>
+      <w:proofErr w:type="spellEnd"/>
+      <w:r>
+        <w:t xml:space="preserve"> </w:t>
+      </w:r>
+      <w:proofErr w:type="spellStart"/>
+      <w:r>
+        <w:t>quunt</w:t>
+      </w:r>
+      <w:proofErr w:type="spellEnd"/>
+      <w:r>
+        <w:t xml:space="preserve"> </w:t>
+      </w:r>
+      <w:proofErr w:type="spellStart"/>
+      <w:r>
+        <w:t>volecab</w:t>
+      </w:r>
+      <w:proofErr w:type="spellEnd"/>
+      <w:r>
+        <w:t xml:space="preserve"> </w:t>
+      </w:r>
+      <w:proofErr w:type="spellStart"/>
+      <w:r>
+        <w:t>ipidero</w:t>
+      </w:r>
+      <w:proofErr w:type="spellEnd"/>
+      <w:r>
+        <w:t xml:space="preserve"> </w:t>
+      </w:r>
+      <w:proofErr w:type="spellStart"/>
+      <w:r>
+        <w:t>quatur</w:t>
+      </w:r>
+      <w:proofErr w:type="spellEnd"/>
+      <w:r>
+        <w:t xml:space="preserve"> </w:t>
+      </w:r>
+      <w:proofErr w:type="spellStart"/>
+      <w:r>
+        <w:t>ad</w:t>
+      </w:r>
+      <w:proofErr w:type="spellEnd"/>
+      <w:r>
+        <w:t xml:space="preserve"> </w:t>
+      </w:r>
+      <w:proofErr w:type="spellStart"/>
+      <w:r>
+        <w:t>quibusamus</w:t>
+      </w:r>
+      <w:proofErr w:type="spellEnd"/>
+      <w:r>
+        <w:t>.</w:t>
+      </w:r>
+    </w:p>
+    <w:p/>
     <w:p>
       <w:r>
         <w:t xml:space="preserve">Et </w:t>
@@ -4652,269 +5774,7 @@
       </w:r>
       <w:proofErr w:type="spellEnd"/>
       <w:r>
-        <w:t xml:space="preserve"> </w:t>
-      </w:r>
-      <w:proofErr w:type="spellStart"/>
-      <w:r>
-        <w:t>dem</w:t>
-      </w:r>
-      <w:proofErr w:type="spellEnd"/>
-      <w:r>
-        <w:t xml:space="preserve"> et </w:t>
-      </w:r>
-      <w:proofErr w:type="spellStart"/>
-      <w:r>
-        <w:t>landi</w:t>
-      </w:r>
-      <w:proofErr w:type="spellEnd"/>
-      <w:r>
-        <w:t xml:space="preserve"> </w:t>
-      </w:r>
-      <w:proofErr w:type="spellStart"/>
-      <w:r>
-        <w:t>dest</w:t>
-      </w:r>
-      <w:proofErr w:type="spellEnd"/>
-      <w:r>
-        <w:t xml:space="preserve">, cone </w:t>
-      </w:r>
-      <w:proofErr w:type="spellStart"/>
-      <w:r>
-        <w:t>poris</w:t>
-      </w:r>
-      <w:proofErr w:type="spellEnd"/>
-      <w:r>
-        <w:t xml:space="preserve"> </w:t>
-      </w:r>
-      <w:proofErr w:type="spellStart"/>
-      <w:r>
-        <w:t>quunt</w:t>
-      </w:r>
-      <w:proofErr w:type="spellEnd"/>
-      <w:r>
-        <w:t xml:space="preserve"> </w:t>
-      </w:r>
-      <w:proofErr w:type="spellStart"/>
-      <w:r>
-        <w:t>volecab</w:t>
-      </w:r>
-      <w:proofErr w:type="spellEnd"/>
-      <w:r>
-        <w:t xml:space="preserve"> </w:t>
-      </w:r>
-      <w:proofErr w:type="spellStart"/>
-      <w:r>
-        <w:t>ipidero</w:t>
-      </w:r>
-      <w:proofErr w:type="spellEnd"/>
-      <w:r>
-        <w:t xml:space="preserve"> </w:t>
-      </w:r>
-      <w:proofErr w:type="spellStart"/>
-      <w:r>
-        <w:t>quatur</w:t>
-      </w:r>
-      <w:proofErr w:type="spellEnd"/>
-      <w:r>
-        <w:t xml:space="preserve"> </w:t>
-      </w:r>
-      <w:proofErr w:type="spellStart"/>
-      <w:r>
-        <w:t>ad</w:t>
-      </w:r>
-      <w:proofErr w:type="spellEnd"/>
-      <w:r>
-        <w:t xml:space="preserve"> </w:t>
-      </w:r>
-      <w:proofErr w:type="spellStart"/>
-      <w:r>
-        <w:t>quibusamus</w:t>
-      </w:r>
-      <w:proofErr w:type="spellEnd"/>
-      <w:r>
-        <w:t>.</w:t>
-      </w:r>
-    </w:p>
-    <w:p/>
-    <w:p>
-      <w:r>
-        <w:t xml:space="preserve">Et </w:t>
-      </w:r>
-      <w:proofErr w:type="spellStart"/>
-      <w:r>
-        <w:t>ut</w:t>
-      </w:r>
-      <w:proofErr w:type="spellEnd"/>
-      <w:r>
-        <w:t xml:space="preserve"> </w:t>
-      </w:r>
-      <w:proofErr w:type="spellStart"/>
-      <w:r>
-        <w:t>aut</w:t>
-      </w:r>
-      <w:proofErr w:type="spellEnd"/>
-      <w:r>
-        <w:t xml:space="preserve"> </w:t>
-      </w:r>
-      <w:proofErr w:type="spellStart"/>
-      <w:r>
-        <w:t>isti</w:t>
-      </w:r>
-      <w:proofErr w:type="spellEnd"/>
-      <w:r>
-        <w:t xml:space="preserve"> </w:t>
-      </w:r>
-      <w:proofErr w:type="spellStart"/>
-      <w:r>
-        <w:t>repuditis</w:t>
-      </w:r>
-      <w:proofErr w:type="spellEnd"/>
-      <w:r>
-        <w:t xml:space="preserve"> qui </w:t>
-      </w:r>
-      <w:proofErr w:type="spellStart"/>
-      <w:r>
-        <w:t>ium</w:t>
-      </w:r>
-      <w:proofErr w:type="spellEnd"/>
-      <w:r>
-        <w:t xml:space="preserve"> </w:t>
-      </w:r>
-      <w:proofErr w:type="spellStart"/>
-      <w:r>
-        <w:t>nonsecturia</w:t>
-      </w:r>
-      <w:proofErr w:type="spellEnd"/>
-      <w:r>
-        <w:t xml:space="preserve"> </w:t>
-      </w:r>
-      <w:proofErr w:type="spellStart"/>
-      <w:r>
-        <w:t>quis</w:t>
-      </w:r>
-      <w:proofErr w:type="spellEnd"/>
-      <w:r>
-        <w:t xml:space="preserve"> </w:t>
-      </w:r>
-      <w:proofErr w:type="spellStart"/>
-      <w:r>
-        <w:t>incientiae</w:t>
-      </w:r>
-      <w:proofErr w:type="spellEnd"/>
-      <w:r>
-        <w:t xml:space="preserve"> </w:t>
-      </w:r>
-      <w:proofErr w:type="spellStart"/>
-      <w:r>
-        <w:t>laborem</w:t>
-      </w:r>
-      <w:proofErr w:type="spellEnd"/>
-      <w:r>
-        <w:t xml:space="preserve"> </w:t>
-      </w:r>
-      <w:proofErr w:type="spellStart"/>
-      <w:r>
-        <w:t>elliquis</w:t>
-      </w:r>
-      <w:proofErr w:type="spellEnd"/>
-      <w:r>
-        <w:t xml:space="preserve"> et </w:t>
-      </w:r>
-      <w:proofErr w:type="spellStart"/>
-      <w:r>
-        <w:t>quatur</w:t>
-      </w:r>
-      <w:proofErr w:type="spellEnd"/>
-      <w:r>
-        <w:t xml:space="preserve">, </w:t>
-      </w:r>
-      <w:proofErr w:type="spellStart"/>
-      <w:r>
-        <w:t>sitiur</w:t>
-      </w:r>
-      <w:proofErr w:type="spellEnd"/>
-      <w:r>
-        <w:t xml:space="preserve"> </w:t>
-      </w:r>
-      <w:proofErr w:type="spellStart"/>
-      <w:r>
-        <w:t>aut</w:t>
-      </w:r>
-      <w:proofErr w:type="spellEnd"/>
-      <w:r>
-        <w:t xml:space="preserve"> </w:t>
-      </w:r>
-      <w:proofErr w:type="spellStart"/>
-      <w:r>
-        <w:t>od</w:t>
-      </w:r>
-      <w:proofErr w:type="spellEnd"/>
-      <w:r>
-        <w:t xml:space="preserve"> </w:t>
-      </w:r>
-      <w:proofErr w:type="spellStart"/>
-      <w:r>
-        <w:t>moluptatur</w:t>
-      </w:r>
-      <w:proofErr w:type="spellEnd"/>
-      <w:r>
-        <w:t xml:space="preserve"> </w:t>
-      </w:r>
-      <w:proofErr w:type="spellStart"/>
-      <w:r>
-        <w:t>aut</w:t>
-      </w:r>
-      <w:proofErr w:type="spellEnd"/>
-      <w:r>
-        <w:t xml:space="preserve"> </w:t>
-      </w:r>
-      <w:proofErr w:type="spellStart"/>
-      <w:r>
-        <w:t>ea</w:t>
-      </w:r>
-      <w:proofErr w:type="spellEnd"/>
-      <w:r>
-        <w:t xml:space="preserve"> </w:t>
-      </w:r>
-      <w:proofErr w:type="spellStart"/>
-      <w:r>
-        <w:t>conseque</w:t>
-      </w:r>
-      <w:proofErr w:type="spellEnd"/>
-      <w:r>
-        <w:t xml:space="preserve"> peri sim </w:t>
-      </w:r>
-      <w:proofErr w:type="spellStart"/>
-      <w:r>
-        <w:t>erro</w:t>
-      </w:r>
-      <w:proofErr w:type="spellEnd"/>
-      <w:r>
-        <w:t xml:space="preserve"> </w:t>
-      </w:r>
-      <w:proofErr w:type="spellStart"/>
-      <w:r>
-        <w:t>essequisit</w:t>
-      </w:r>
-      <w:proofErr w:type="spellEnd"/>
-      <w:r>
-        <w:t xml:space="preserve"> </w:t>
-      </w:r>
-      <w:proofErr w:type="spellStart"/>
-      <w:r>
-        <w:t>remporia</w:t>
-      </w:r>
-      <w:proofErr w:type="spellEnd"/>
-      <w:r>
-        <w:t xml:space="preserve"> </w:t>
-      </w:r>
-      <w:proofErr w:type="spellStart"/>
-      <w:r>
-        <w:t>dem</w:t>
-      </w:r>
-      <w:proofErr w:type="spellEnd"/>
-      <w:r>
-        <w:t xml:space="preserve"> et </w:t>
+        <w:t xml:space="preserve"> dem et </w:t>
       </w:r>
       <w:proofErr w:type="spellStart"/>
       <w:r>
@@ -5555,7 +6415,13 @@
         </w:r>
       </w:fldSimple>
       <w:r>
-        <w:t xml:space="preserve">: Et </w:t>
+        <w:t>: Et ut aut isti repuditis qui ium</w:t>
+      </w:r>
+      <w:bookmarkEnd w:id="23"/>
+    </w:p>
+    <w:p>
+      <w:r>
+        <w:t xml:space="preserve">Et </w:t>
       </w:r>
       <w:proofErr w:type="spellStart"/>
       <w:r>
@@ -5593,16 +6459,13 @@
       <w:r>
         <w:t>ium</w:t>
       </w:r>
-      <w:bookmarkEnd w:id="23"/>
       <w:proofErr w:type="spellEnd"/>
-    </w:p>
-    <w:p>
-      <w:r>
-        <w:t xml:space="preserve">Et </w:t>
+      <w:r>
+        <w:t xml:space="preserve"> </w:t>
       </w:r>
       <w:proofErr w:type="spellStart"/>
       <w:r>
-        <w:t>ut</w:t>
+        <w:t>nonsecturia</w:t>
       </w:r>
       <w:proofErr w:type="spellEnd"/>
       <w:r>
@@ -5610,6 +6473,54 @@
       </w:r>
       <w:proofErr w:type="spellStart"/>
       <w:r>
+        <w:t>quis</w:t>
+      </w:r>
+      <w:proofErr w:type="spellEnd"/>
+      <w:r>
+        <w:t xml:space="preserve"> </w:t>
+      </w:r>
+      <w:proofErr w:type="spellStart"/>
+      <w:r>
+        <w:t>incientiae</w:t>
+      </w:r>
+      <w:proofErr w:type="spellEnd"/>
+      <w:r>
+        <w:t xml:space="preserve"> </w:t>
+      </w:r>
+      <w:proofErr w:type="spellStart"/>
+      <w:r>
+        <w:t>laborem</w:t>
+      </w:r>
+      <w:proofErr w:type="spellEnd"/>
+      <w:r>
+        <w:t xml:space="preserve"> </w:t>
+      </w:r>
+      <w:proofErr w:type="spellStart"/>
+      <w:r>
+        <w:t>elliquis</w:t>
+      </w:r>
+      <w:proofErr w:type="spellEnd"/>
+      <w:r>
+        <w:t xml:space="preserve"> et </w:t>
+      </w:r>
+      <w:proofErr w:type="spellStart"/>
+      <w:r>
+        <w:t>quatur</w:t>
+      </w:r>
+      <w:proofErr w:type="spellEnd"/>
+      <w:r>
+        <w:t xml:space="preserve">, </w:t>
+      </w:r>
+      <w:proofErr w:type="spellStart"/>
+      <w:r>
+        <w:t>sitiur</w:t>
+      </w:r>
+      <w:proofErr w:type="spellEnd"/>
+      <w:r>
+        <w:t xml:space="preserve"> </w:t>
+      </w:r>
+      <w:proofErr w:type="spellStart"/>
+      <w:r>
         <w:t>aut</w:t>
       </w:r>
       <w:proofErr w:type="spellEnd"/>
@@ -5618,7 +6529,7 @@
       </w:r>
       <w:proofErr w:type="spellStart"/>
       <w:r>
-        <w:t>isti</w:t>
+        <w:t>od</w:t>
       </w:r>
       <w:proofErr w:type="spellEnd"/>
       <w:r>
@@ -5626,15 +6537,15 @@
       </w:r>
       <w:proofErr w:type="spellStart"/>
       <w:r>
-        <w:t>repuditis</w:t>
+        <w:t>moluptatur</w:t>
       </w:r>
       <w:proofErr w:type="spellEnd"/>
       <w:r>
-        <w:t xml:space="preserve"> qui </w:t>
+        <w:t xml:space="preserve"> </w:t>
       </w:r>
       <w:proofErr w:type="spellStart"/>
       <w:r>
-        <w:t>ium</w:t>
+        <w:t>aut</w:t>
       </w:r>
       <w:proofErr w:type="spellEnd"/>
       <w:r>
@@ -5642,7 +6553,7 @@
       </w:r>
       <w:proofErr w:type="spellStart"/>
       <w:r>
-        <w:t>nonsecturia</w:t>
+        <w:t>ea</w:t>
       </w:r>
       <w:proofErr w:type="spellEnd"/>
       <w:r>
@@ -5650,15 +6561,15 @@
       </w:r>
       <w:proofErr w:type="spellStart"/>
       <w:r>
-        <w:t>quis</w:t>
+        <w:t>conseque</w:t>
       </w:r>
       <w:proofErr w:type="spellEnd"/>
       <w:r>
-        <w:t xml:space="preserve"> </w:t>
+        <w:t xml:space="preserve"> peri sim </w:t>
       </w:r>
       <w:proofErr w:type="spellStart"/>
       <w:r>
-        <w:t>incientiae</w:t>
+        <w:t>erro</w:t>
       </w:r>
       <w:proofErr w:type="spellEnd"/>
       <w:r>
@@ -5666,7 +6577,7 @@
       </w:r>
       <w:proofErr w:type="spellStart"/>
       <w:r>
-        <w:t>laborem</w:t>
+        <w:t>essequisit</w:t>
       </w:r>
       <w:proofErr w:type="spellEnd"/>
       <w:r>
@@ -5674,107 +6585,11 @@
       </w:r>
       <w:proofErr w:type="spellStart"/>
       <w:r>
-        <w:t>elliquis</w:t>
+        <w:t>remporia</w:t>
       </w:r>
       <w:proofErr w:type="spellEnd"/>
       <w:r>
-        <w:t xml:space="preserve"> et </w:t>
-      </w:r>
-      <w:proofErr w:type="spellStart"/>
-      <w:r>
-        <w:t>quatur</w:t>
-      </w:r>
-      <w:proofErr w:type="spellEnd"/>
-      <w:r>
-        <w:t xml:space="preserve">, </w:t>
-      </w:r>
-      <w:proofErr w:type="spellStart"/>
-      <w:r>
-        <w:t>sitiur</w:t>
-      </w:r>
-      <w:proofErr w:type="spellEnd"/>
-      <w:r>
-        <w:t xml:space="preserve"> </w:t>
-      </w:r>
-      <w:proofErr w:type="spellStart"/>
-      <w:r>
-        <w:t>aut</w:t>
-      </w:r>
-      <w:proofErr w:type="spellEnd"/>
-      <w:r>
-        <w:t xml:space="preserve"> </w:t>
-      </w:r>
-      <w:proofErr w:type="spellStart"/>
-      <w:r>
-        <w:t>od</w:t>
-      </w:r>
-      <w:proofErr w:type="spellEnd"/>
-      <w:r>
-        <w:t xml:space="preserve"> </w:t>
-      </w:r>
-      <w:proofErr w:type="spellStart"/>
-      <w:r>
-        <w:t>moluptatur</w:t>
-      </w:r>
-      <w:proofErr w:type="spellEnd"/>
-      <w:r>
-        <w:t xml:space="preserve"> </w:t>
-      </w:r>
-      <w:proofErr w:type="spellStart"/>
-      <w:r>
-        <w:t>aut</w:t>
-      </w:r>
-      <w:proofErr w:type="spellEnd"/>
-      <w:r>
-        <w:t xml:space="preserve"> </w:t>
-      </w:r>
-      <w:proofErr w:type="spellStart"/>
-      <w:r>
-        <w:t>ea</w:t>
-      </w:r>
-      <w:proofErr w:type="spellEnd"/>
-      <w:r>
-        <w:t xml:space="preserve"> </w:t>
-      </w:r>
-      <w:proofErr w:type="spellStart"/>
-      <w:r>
-        <w:t>conseque</w:t>
-      </w:r>
-      <w:proofErr w:type="spellEnd"/>
-      <w:r>
-        <w:t xml:space="preserve"> peri sim </w:t>
-      </w:r>
-      <w:proofErr w:type="spellStart"/>
-      <w:r>
-        <w:t>erro</w:t>
-      </w:r>
-      <w:proofErr w:type="spellEnd"/>
-      <w:r>
-        <w:t xml:space="preserve"> </w:t>
-      </w:r>
-      <w:proofErr w:type="spellStart"/>
-      <w:r>
-        <w:t>essequisit</w:t>
-      </w:r>
-      <w:proofErr w:type="spellEnd"/>
-      <w:r>
-        <w:t xml:space="preserve"> </w:t>
-      </w:r>
-      <w:proofErr w:type="spellStart"/>
-      <w:r>
-        <w:t>remporia</w:t>
-      </w:r>
-      <w:proofErr w:type="spellEnd"/>
-      <w:r>
-        <w:t xml:space="preserve"> </w:t>
-      </w:r>
-      <w:proofErr w:type="spellStart"/>
-      <w:r>
-        <w:t>dem</w:t>
-      </w:r>
-      <w:proofErr w:type="spellEnd"/>
-      <w:r>
-        <w:t xml:space="preserve"> et </w:t>
+        <w:t xml:space="preserve"> dem et </w:t>
       </w:r>
       <w:proofErr w:type="spellStart"/>
       <w:r>
@@ -5936,6 +6751,7 @@
     </w:p>
     <w:p>
       <w:r>
+        <w:lastRenderedPageBreak/>
         <w:fldChar w:fldCharType="end"/>
       </w:r>
     </w:p>
@@ -5946,7 +6762,6 @@
       <w:bookmarkStart w:id="26" w:name="_Toc20697876"/>
       <w:bookmarkStart w:id="27" w:name="_Toc22168808"/>
       <w:r>
-        <w:lastRenderedPageBreak/>
         <w:t>Conclusion</w:t>
       </w:r>
       <w:bookmarkEnd w:id="26"/>
@@ -6393,6 +7208,7 @@
         <w:rPr>
           <w:i/>
         </w:rPr>
+        <w:lastRenderedPageBreak/>
         <w:t>Author’s name, Author’s first name, book title, publisher, place, edition, year</w:t>
       </w:r>
       <w:r>
@@ -6407,7 +7223,6 @@
       <w:bookmarkStart w:id="35" w:name="_Toc20697880"/>
       <w:bookmarkStart w:id="36" w:name="_Toc22168814"/>
       <w:r>
-        <w:lastRenderedPageBreak/>
         <w:t>Version</w:t>
       </w:r>
       <w:r>
@@ -6748,6 +7563,412 @@
     <w:p/>
     <w:p/>
     <w:p/>
+    <w:p>
+      <w:pPr>
+        <w:pStyle w:val="Heading1"/>
+      </w:pPr>
+      <w:r>
+        <w:t>Project planning</w:t>
+      </w:r>
+    </w:p>
+    <w:tbl>
+      <w:tblPr>
+        <w:tblStyle w:val="TableGrid"/>
+        <w:tblW w:w="0" w:type="auto"/>
+        <w:tblLook w:val="04A0" w:firstRow="1" w:lastRow="0" w:firstColumn="1" w:lastColumn="0" w:noHBand="0" w:noVBand="1"/>
+      </w:tblPr>
+      <w:tblGrid>
+        <w:gridCol w:w="1577"/>
+        <w:gridCol w:w="1578"/>
+        <w:gridCol w:w="1578"/>
+        <w:gridCol w:w="1578"/>
+        <w:gridCol w:w="1578"/>
+        <w:gridCol w:w="1578"/>
+      </w:tblGrid>
+      <w:tr>
+        <w:tc>
+          <w:tcPr>
+            <w:tcW w:w="1577" w:type="dxa"/>
+          </w:tcPr>
+          <w:p>
+            <w:r>
+              <w:rPr>
+                <w:noProof/>
+              </w:rPr>
+              <mc:AlternateContent>
+                <mc:Choice Requires="wps">
+                  <w:drawing>
+                    <wp:anchor distT="0" distB="0" distL="114300" distR="114300" simplePos="0" relativeHeight="251659264" behindDoc="0" locked="0" layoutInCell="1" allowOverlap="1" wp14:anchorId="581F50D6" wp14:editId="0F22AFFF">
+                      <wp:simplePos x="0" y="0"/>
+                      <wp:positionH relativeFrom="column">
+                        <wp:posOffset>-592137</wp:posOffset>
+                      </wp:positionH>
+                      <wp:positionV relativeFrom="paragraph">
+                        <wp:posOffset>35243</wp:posOffset>
+                      </wp:positionV>
+                      <wp:extent cx="7100570" cy="914400"/>
+                      <wp:effectExtent l="0" t="0" r="24130" b="19050"/>
+                      <wp:wrapNone/>
+                      <wp:docPr id="3" name="Text Box 3"/>
+                      <wp:cNvGraphicFramePr/>
+                      <a:graphic xmlns:a="http://schemas.openxmlformats.org/drawingml/2006/main">
+                        <a:graphicData uri="http://schemas.microsoft.com/office/word/2010/wordprocessingShape">
+                          <wps:wsp>
+                            <wps:cNvSpPr txBox="1"/>
+                            <wps:spPr>
+                              <a:xfrm>
+                                <a:off x="0" y="0"/>
+                                <a:ext cx="7100570" cy="914400"/>
+                              </a:xfrm>
+                              <a:prstGeom prst="rect">
+                                <a:avLst/>
+                              </a:prstGeom>
+                              <a:solidFill>
+                                <a:schemeClr val="lt1"/>
+                              </a:solidFill>
+                              <a:ln w="6350">
+                                <a:solidFill>
+                                  <a:prstClr val="black"/>
+                                </a:solidFill>
+                              </a:ln>
+                            </wps:spPr>
+                            <wps:txbx>
+                              <w:txbxContent>
+                                <w:p/>
+                              </w:txbxContent>
+                            </wps:txbx>
+                            <wps:bodyPr rot="0" spcFirstLastPara="0" vertOverflow="overflow" horzOverflow="overflow" vert="horz" wrap="square" lIns="91440" tIns="45720" rIns="91440" bIns="45720" numCol="1" spcCol="0" rtlCol="0" fromWordArt="0" anchor="t" anchorCtr="0" forceAA="0" compatLnSpc="1">
+                              <a:prstTxWarp prst="textNoShape">
+                                <a:avLst/>
+                              </a:prstTxWarp>
+                              <a:noAutofit/>
+                            </wps:bodyPr>
+                          </wps:wsp>
+                        </a:graphicData>
+                      </a:graphic>
+                      <wp14:sizeRelH relativeFrom="margin">
+                        <wp14:pctWidth>0</wp14:pctWidth>
+                      </wp14:sizeRelH>
+                    </wp:anchor>
+                  </w:drawing>
+                </mc:Choice>
+                <mc:Fallback>
+                  <w:pict>
+                    <v:shapetype w14:anchorId="581F50D6" id="_x0000_t202" coordsize="21600,21600" o:spt="202" path="m,l,21600r21600,l21600,xe">
+                      <v:stroke joinstyle="miter"/>
+                      <v:path gradientshapeok="t" o:connecttype="rect"/>
+                    </v:shapetype>
+                    <v:shape id="Text Box 3" o:spid="_x0000_s1026" type="#_x0000_t202" style="position:absolute;left:0;text-align:left;margin-left:-46.6pt;margin-top:2.8pt;width:559.1pt;height:1in;z-index:251659264;visibility:visible;mso-wrap-style:square;mso-width-percent:0;mso-wrap-distance-left:9pt;mso-wrap-distance-top:0;mso-wrap-distance-right:9pt;mso-wrap-distance-bottom:0;mso-position-horizontal:absolute;mso-position-horizontal-relative:text;mso-position-vertical:absolute;mso-position-vertical-relative:text;mso-width-percent:0;mso-width-relative:margin;v-text-anchor:top" o:gfxdata="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" fillcolor="white [3201]" strokeweight=".5pt">
+                      <v:textbox>
+                        <w:txbxContent>
+                          <w:p/>
+                        </w:txbxContent>
+                      </v:textbox>
+                    </v:shape>
+                  </w:pict>
+                </mc:Fallback>
+              </mc:AlternateContent>
+            </w:r>
+          </w:p>
+        </w:tc>
+        <w:tc>
+          <w:tcPr>
+            <w:tcW w:w="1578" w:type="dxa"/>
+          </w:tcPr>
+          <w:p/>
+        </w:tc>
+        <w:tc>
+          <w:tcPr>
+            <w:tcW w:w="1578" w:type="dxa"/>
+          </w:tcPr>
+          <w:p/>
+        </w:tc>
+        <w:tc>
+          <w:tcPr>
+            <w:tcW w:w="1578" w:type="dxa"/>
+          </w:tcPr>
+          <w:p/>
+        </w:tc>
+        <w:tc>
+          <w:tcPr>
+            <w:tcW w:w="1578" w:type="dxa"/>
+          </w:tcPr>
+          <w:p/>
+        </w:tc>
+        <w:tc>
+          <w:tcPr>
+            <w:tcW w:w="1578" w:type="dxa"/>
+          </w:tcPr>
+          <w:p/>
+        </w:tc>
+      </w:tr>
+      <w:tr>
+        <w:tc>
+          <w:tcPr>
+            <w:tcW w:w="1577" w:type="dxa"/>
+          </w:tcPr>
+          <w:p/>
+        </w:tc>
+        <w:tc>
+          <w:tcPr>
+            <w:tcW w:w="1578" w:type="dxa"/>
+          </w:tcPr>
+          <w:p/>
+        </w:tc>
+        <w:tc>
+          <w:tcPr>
+            <w:tcW w:w="1578" w:type="dxa"/>
+          </w:tcPr>
+          <w:p/>
+        </w:tc>
+        <w:tc>
+          <w:tcPr>
+            <w:tcW w:w="1578" w:type="dxa"/>
+          </w:tcPr>
+          <w:p/>
+        </w:tc>
+        <w:tc>
+          <w:tcPr>
+            <w:tcW w:w="1578" w:type="dxa"/>
+          </w:tcPr>
+          <w:p/>
+        </w:tc>
+        <w:tc>
+          <w:tcPr>
+            <w:tcW w:w="1578" w:type="dxa"/>
+          </w:tcPr>
+          <w:p/>
+        </w:tc>
+      </w:tr>
+      <w:tr>
+        <w:tc>
+          <w:tcPr>
+            <w:tcW w:w="1577" w:type="dxa"/>
+          </w:tcPr>
+          <w:p/>
+        </w:tc>
+        <w:tc>
+          <w:tcPr>
+            <w:tcW w:w="1578" w:type="dxa"/>
+          </w:tcPr>
+          <w:p/>
+        </w:tc>
+        <w:tc>
+          <w:tcPr>
+            <w:tcW w:w="1578" w:type="dxa"/>
+          </w:tcPr>
+          <w:p/>
+        </w:tc>
+        <w:tc>
+          <w:tcPr>
+            <w:tcW w:w="1578" w:type="dxa"/>
+          </w:tcPr>
+          <w:p/>
+        </w:tc>
+        <w:tc>
+          <w:tcPr>
+            <w:tcW w:w="1578" w:type="dxa"/>
+          </w:tcPr>
+          <w:p/>
+        </w:tc>
+        <w:tc>
+          <w:tcPr>
+            <w:tcW w:w="1578" w:type="dxa"/>
+          </w:tcPr>
+          <w:p/>
+        </w:tc>
+      </w:tr>
+      <w:tr>
+        <w:tc>
+          <w:tcPr>
+            <w:tcW w:w="1577" w:type="dxa"/>
+          </w:tcPr>
+          <w:p/>
+        </w:tc>
+        <w:tc>
+          <w:tcPr>
+            <w:tcW w:w="1578" w:type="dxa"/>
+          </w:tcPr>
+          <w:p/>
+        </w:tc>
+        <w:tc>
+          <w:tcPr>
+            <w:tcW w:w="1578" w:type="dxa"/>
+          </w:tcPr>
+          <w:p/>
+        </w:tc>
+        <w:tc>
+          <w:tcPr>
+            <w:tcW w:w="1578" w:type="dxa"/>
+          </w:tcPr>
+          <w:p/>
+        </w:tc>
+        <w:tc>
+          <w:tcPr>
+            <w:tcW w:w="1578" w:type="dxa"/>
+          </w:tcPr>
+          <w:p/>
+        </w:tc>
+        <w:tc>
+          <w:tcPr>
+            <w:tcW w:w="1578" w:type="dxa"/>
+          </w:tcPr>
+          <w:p/>
+        </w:tc>
+      </w:tr>
+      <w:tr>
+        <w:tc>
+          <w:tcPr>
+            <w:tcW w:w="1577" w:type="dxa"/>
+          </w:tcPr>
+          <w:p/>
+        </w:tc>
+        <w:tc>
+          <w:tcPr>
+            <w:tcW w:w="1578" w:type="dxa"/>
+          </w:tcPr>
+          <w:p/>
+        </w:tc>
+        <w:tc>
+          <w:tcPr>
+            <w:tcW w:w="1578" w:type="dxa"/>
+          </w:tcPr>
+          <w:p/>
+        </w:tc>
+        <w:tc>
+          <w:tcPr>
+            <w:tcW w:w="1578" w:type="dxa"/>
+          </w:tcPr>
+          <w:p/>
+        </w:tc>
+        <w:tc>
+          <w:tcPr>
+            <w:tcW w:w="1578" w:type="dxa"/>
+          </w:tcPr>
+          <w:p/>
+        </w:tc>
+        <w:tc>
+          <w:tcPr>
+            <w:tcW w:w="1578" w:type="dxa"/>
+          </w:tcPr>
+          <w:p/>
+        </w:tc>
+      </w:tr>
+      <w:tr>
+        <w:tc>
+          <w:tcPr>
+            <w:tcW w:w="1577" w:type="dxa"/>
+          </w:tcPr>
+          <w:p/>
+        </w:tc>
+        <w:tc>
+          <w:tcPr>
+            <w:tcW w:w="1578" w:type="dxa"/>
+          </w:tcPr>
+          <w:p/>
+        </w:tc>
+        <w:tc>
+          <w:tcPr>
+            <w:tcW w:w="1578" w:type="dxa"/>
+          </w:tcPr>
+          <w:p/>
+        </w:tc>
+        <w:tc>
+          <w:tcPr>
+            <w:tcW w:w="1578" w:type="dxa"/>
+          </w:tcPr>
+          <w:p/>
+        </w:tc>
+        <w:tc>
+          <w:tcPr>
+            <w:tcW w:w="1578" w:type="dxa"/>
+          </w:tcPr>
+          <w:p/>
+        </w:tc>
+        <w:tc>
+          <w:tcPr>
+            <w:tcW w:w="1578" w:type="dxa"/>
+          </w:tcPr>
+          <w:p/>
+        </w:tc>
+      </w:tr>
+      <w:tr>
+        <w:tc>
+          <w:tcPr>
+            <w:tcW w:w="1577" w:type="dxa"/>
+          </w:tcPr>
+          <w:p/>
+        </w:tc>
+        <w:tc>
+          <w:tcPr>
+            <w:tcW w:w="1578" w:type="dxa"/>
+          </w:tcPr>
+          <w:p/>
+        </w:tc>
+        <w:tc>
+          <w:tcPr>
+            <w:tcW w:w="1578" w:type="dxa"/>
+          </w:tcPr>
+          <w:p/>
+        </w:tc>
+        <w:tc>
+          <w:tcPr>
+            <w:tcW w:w="1578" w:type="dxa"/>
+          </w:tcPr>
+          <w:p/>
+        </w:tc>
+        <w:tc>
+          <w:tcPr>
+            <w:tcW w:w="1578" w:type="dxa"/>
+          </w:tcPr>
+          <w:p/>
+        </w:tc>
+        <w:tc>
+          <w:tcPr>
+            <w:tcW w:w="1578" w:type="dxa"/>
+          </w:tcPr>
+          <w:p/>
+        </w:tc>
+      </w:tr>
+      <w:tr>
+        <w:tc>
+          <w:tcPr>
+            <w:tcW w:w="1577" w:type="dxa"/>
+          </w:tcPr>
+          <w:p/>
+        </w:tc>
+        <w:tc>
+          <w:tcPr>
+            <w:tcW w:w="1578" w:type="dxa"/>
+          </w:tcPr>
+          <w:p/>
+        </w:tc>
+        <w:tc>
+          <w:tcPr>
+            <w:tcW w:w="1578" w:type="dxa"/>
+          </w:tcPr>
+          <w:p/>
+        </w:tc>
+        <w:tc>
+          <w:tcPr>
+            <w:tcW w:w="1578" w:type="dxa"/>
+          </w:tcPr>
+          <w:p/>
+        </w:tc>
+        <w:tc>
+          <w:tcPr>
+            <w:tcW w:w="1578" w:type="dxa"/>
+          </w:tcPr>
+          <w:p/>
+        </w:tc>
+        <w:tc>
+          <w:tcPr>
+            <w:tcW w:w="1578" w:type="dxa"/>
+          </w:tcPr>
+          <w:p/>
+        </w:tc>
+      </w:tr>
+    </w:tbl>
     <w:p/>
     <w:p/>
     <w:p/>
@@ -6757,6 +7978,7 @@
     <w:p/>
     <w:p/>
     <w:p/>
+    <w:p/>
     <w:p>
       <w:pPr>
         <w:pStyle w:val="Heading1"/>
@@ -7074,7 +8296,6 @@
           <w:bCs/>
           <w:color w:val="605E80"/>
         </w:rPr>
-        <w:lastRenderedPageBreak/>
         <w:t xml:space="preserve">Date, time, location of the next </w:t>
       </w:r>
       <w:r>
@@ -7439,6 +8660,7 @@
           <w:bCs/>
           <w:color w:val="605E80"/>
         </w:rPr>
+        <w:lastRenderedPageBreak/>
         <w:t>Next Meeting</w:t>
       </w:r>
       <w:r>
@@ -7620,7 +8842,6 @@
         </w:numPr>
       </w:pPr>
       <w:r>
-        <w:lastRenderedPageBreak/>
         <w:t>After completing 3d point, merge sprint1 and make a del</w:t>
       </w:r>
     </w:p>
@@ -8063,7 +9284,7 @@
               <v:stroke joinstyle="miter"/>
               <v:path gradientshapeok="t" o:connecttype="rect"/>
             </v:shapetype>
-            <v:shape id="Text Box 12" o:spid="_x0000_s1026" type="#_x0000_t202" style="position:absolute;left:0;text-align:left;margin-left:512.55pt;margin-top:805.1pt;width:33.4pt;height:11.8pt;z-index:251660288;visibility:visible;mso-wrap-style:square;mso-width-percent:0;mso-height-percent:0;mso-wrap-distance-left:9pt;mso-wrap-distance-top:0;mso-wrap-distance-right:9pt;mso-wrap-distance-bottom:0;mso-position-horizontal:absolute;mso-position-horizontal-relative:page;mso-position-vertical:absolute;mso-position-vertical-relative:page;mso-width-percent:0;mso-height-percent:0;mso-width-relative:page;mso-height-relative:page;v-text-anchor:top" o:gfxdata="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" o:allowoverlap="f" stroked="f">
+            <v:shape id="Text Box 12" o:spid="_x0000_s1027" type="#_x0000_t202" style="position:absolute;left:0;text-align:left;margin-left:512.55pt;margin-top:805.1pt;width:33.4pt;height:11.8pt;z-index:251660288;visibility:visible;mso-wrap-style:square;mso-width-percent:0;mso-height-percent:0;mso-wrap-distance-left:9pt;mso-wrap-distance-top:0;mso-wrap-distance-right:9pt;mso-wrap-distance-bottom:0;mso-position-horizontal:absolute;mso-position-horizontal-relative:page;mso-position-vertical:absolute;mso-position-vertical-relative:page;mso-width-percent:0;mso-height-percent:0;mso-width-relative:page;mso-height-relative:page;v-text-anchor:top" o:gfxdata="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" o:allowoverlap="f" stroked="f">
               <v:textbox inset="0,0,0,0">
                 <w:txbxContent>
                   <w:p>
@@ -15095,7 +16316,7 @@
 </file>
 
 <file path=customXml/itemProps1.xml><?xml version="1.0" encoding="utf-8"?>
-<ds:datastoreItem xmlns:ds="http://schemas.openxmlformats.org/officeDocument/2006/customXml" ds:itemID="{E1421397-8DE3-4134-B50C-D7787184EDFF}">
+<ds:datastoreItem xmlns:ds="http://schemas.openxmlformats.org/officeDocument/2006/customXml" ds:itemID="{0DB9E8ED-2D0D-4D0E-B3A4-BC90DAE7B6E0}">
   <ds:schemaRefs>
     <ds:schemaRef ds:uri="http://schemas.openxmlformats.org/officeDocument/2006/bibliography"/>
   </ds:schemaRefs>

</xml_diff>